<commit_message>
se puso introducción y algo de descripción del paradigma
</commit_message>
<xml_diff>
--- a/Informe_21090869_CastroVenegas.docx
+++ b/Informe_21090869_CastroVenegas.docx
@@ -1872,6 +1872,79 @@
       <w:pPr>
         <w:jc w:val="both"/>
       </w:pPr>
+      <w:r>
+        <w:t>Con el objetivo</w:t>
+      </w:r>
+      <w:r>
+        <w:t xml:space="preserve"> de</w:t>
+      </w:r>
+      <w:r>
+        <w:t xml:space="preserve"> </w:t>
+      </w:r>
+      <w:r>
+        <w:t>aplica</w:t>
+      </w:r>
+      <w:r>
+        <w:t>r</w:t>
+      </w:r>
+      <w:r>
+        <w:t xml:space="preserve"> conceptos del paradigma de programación </w:t>
+      </w:r>
+      <w:r>
+        <w:t xml:space="preserve">lógico </w:t>
+      </w:r>
+      <w:r>
+        <w:t>usando</w:t>
+      </w:r>
+      <w:r>
+        <w:t xml:space="preserve"> el lenguaje de programación </w:t>
+      </w:r>
+      <w:proofErr w:type="spellStart"/>
+      <w:r>
+        <w:t>Prolog</w:t>
+      </w:r>
+      <w:proofErr w:type="spellEnd"/>
+      <w:r>
+        <w:t xml:space="preserve"> en la resolución de un tratamiento de imágenes simple</w:t>
+      </w:r>
+      <w:r>
+        <w:t xml:space="preserve">, </w:t>
+      </w:r>
+      <w:r>
+        <w:t xml:space="preserve">a </w:t>
+      </w:r>
+      <w:r>
+        <w:t>continuación,</w:t>
+      </w:r>
+      <w:r>
+        <w:t xml:space="preserve"> se dará detalle sobre el proceso de</w:t>
+      </w:r>
+      <w:r>
+        <w:t xml:space="preserve"> </w:t>
+      </w:r>
+      <w:r>
+        <w:t xml:space="preserve">desarrollo de la solución al problema </w:t>
+      </w:r>
+      <w:r>
+        <w:t xml:space="preserve">a través del compilador </w:t>
+      </w:r>
+      <w:r>
+        <w:t>SWI-</w:t>
+      </w:r>
+      <w:proofErr w:type="spellStart"/>
+      <w:r>
+        <w:t>Prolog</w:t>
+      </w:r>
+      <w:proofErr w:type="spellEnd"/>
+      <w:r>
+        <w:t xml:space="preserve"> versión 8.</w:t>
+      </w:r>
+      <w:r>
+        <w:t>4.3</w:t>
+      </w:r>
+      <w:r>
+        <w:t>. El informe constará de una breve introducción de cómo surgió el problema, una descripción del paradigma utilizado, el análisis del problema y como fue el diseño de las soluciones para algunas funciones, sus aspectos de implementación, las instrucciones necesarias para compilar el archivo con el script de pruebas junto con ejemplos de algunas funciones, los resultados y la autoevaluación. Finalmente, se dará una conclusión respecto a todo lo anterior.</w:t>
+      </w:r>
     </w:p>
     <w:p>
       <w:pPr>
@@ -1900,10 +1973,22 @@
         <w:jc w:val="both"/>
       </w:pPr>
       <w:r>
-        <w:t>Se busca hacer</w:t>
-      </w:r>
-      <w:r>
-        <w:t xml:space="preserve"> una simulación </w:t>
+        <w:t>Al igual que en el laboratorio uno se busca</w:t>
+      </w:r>
+      <w:r>
+        <w:t xml:space="preserve"> </w:t>
+      </w:r>
+      <w:r>
+        <w:t>desarrollar</w:t>
+      </w:r>
+      <w:r>
+        <w:t xml:space="preserve"> </w:t>
+      </w:r>
+      <w:r>
+        <w:t>la</w:t>
+      </w:r>
+      <w:r>
+        <w:t xml:space="preserve"> simulación </w:t>
       </w:r>
       <w:r>
         <w:t xml:space="preserve">de un programa para el tratamiento de imágenes de forma simplificada como </w:t>
@@ -1945,7 +2030,7 @@
         <w:t>, por ejemplo,</w:t>
       </w:r>
       <w:r>
-        <w:t xml:space="preserve"> recortar una imagen, invertir una imagen, obtener histograma de la imagen, editar una imagen, entre otros. </w:t>
+        <w:t xml:space="preserve"> recortar una imagen, invertir una imagen, obtener histograma de la imagen, entre otros. </w:t>
       </w:r>
       <w:r>
         <w:t xml:space="preserve">Para implementar esto, se deben </w:t>
@@ -1962,14 +2047,11 @@
         <w:t>Una i</w:t>
       </w:r>
       <w:r>
-        <w:t xml:space="preserve">magen RGBD </w:t>
-      </w:r>
-      <w:r>
-        <w:t xml:space="preserve">o </w:t>
+        <w:t xml:space="preserve">magen </w:t>
       </w:r>
       <w:proofErr w:type="spellStart"/>
       <w:r>
-        <w:t>Pixmaps</w:t>
+        <w:t>Pixmap</w:t>
       </w:r>
       <w:proofErr w:type="spellEnd"/>
       <w:r>
@@ -2126,7 +2208,7 @@
       </w:r>
       <w:proofErr w:type="spellStart"/>
       <w:r>
-        <w:t>Pixmaps</w:t>
+        <w:t>Pixmap</w:t>
       </w:r>
       <w:proofErr w:type="spellEnd"/>
       <w:r>
@@ -2164,8 +2246,107 @@
       <w:bookmarkEnd w:id="2"/>
     </w:p>
     <w:p>
+      <w:r>
+        <w:t xml:space="preserve">El paradigma lógico forma parte de la familia de </w:t>
+      </w:r>
+      <w:r>
+        <w:t xml:space="preserve">los paradigmas declarativos, su ventaja esta en facilitar pensar en la solución al problema en vez de los detalles procedurales que llevan a su solución. </w:t>
+      </w:r>
+      <w:proofErr w:type="spellStart"/>
+      <w:r>
+        <w:t>Prolog</w:t>
+      </w:r>
+      <w:proofErr w:type="spellEnd"/>
+      <w:r>
+        <w:t xml:space="preserve"> funciona declarando una base de conocimientos con hechos y reglas en donde se pueden hacer consultas sobre estas. El paradigma lógico cuenta con tres mecanismos básicos que son:</w:t>
+      </w:r>
+    </w:p>
+    <w:p>
       <w:pPr>
         <w:jc w:val="both"/>
+      </w:pPr>
+      <w:r>
+        <w:t>U</w:t>
+      </w:r>
+      <w:r>
+        <w:t>ni</w:t>
+      </w:r>
+      <w:r>
+        <w:t>ficación</w:t>
+      </w:r>
+      <w:r>
+        <w:t>:</w:t>
+      </w:r>
+      <w:r>
+        <w:t xml:space="preserve"> </w:t>
+      </w:r>
+    </w:p>
+    <w:p>
+      <w:pPr>
+        <w:jc w:val="both"/>
+      </w:pPr>
+      <w:proofErr w:type="spellStart"/>
+      <w:r>
+        <w:t>Backtracking</w:t>
+      </w:r>
+      <w:proofErr w:type="spellEnd"/>
+      <w:r>
+        <w:t xml:space="preserve"> automático</w:t>
+      </w:r>
+      <w:r>
+        <w:t>:</w:t>
+      </w:r>
+    </w:p>
+    <w:p>
+      <w:pPr>
+        <w:jc w:val="both"/>
+      </w:pPr>
+      <w:r>
+        <w:t>Estructuras de datos basadas en árboles</w:t>
+      </w:r>
+      <w:r>
+        <w:t>:</w:t>
+      </w:r>
+    </w:p>
+    <w:p>
+      <w:pPr>
+        <w:jc w:val="both"/>
+      </w:pPr>
+      <w:r>
+        <w:lastRenderedPageBreak/>
+        <w:t>Además de contar con otros conceptos como son:</w:t>
+      </w:r>
+    </w:p>
+    <w:p>
+      <w:pPr>
+        <w:jc w:val="both"/>
+      </w:pPr>
+      <w:r>
+        <w:t>Átomo:</w:t>
+      </w:r>
+    </w:p>
+    <w:p>
+      <w:pPr>
+        <w:jc w:val="both"/>
+      </w:pPr>
+      <w:r>
+        <w:t>Predicado:</w:t>
+      </w:r>
+    </w:p>
+    <w:p>
+      <w:pPr>
+        <w:jc w:val="both"/>
+      </w:pPr>
+      <w:r>
+        <w:t>Clausuras:</w:t>
+      </w:r>
+    </w:p>
+    <w:p>
+      <w:pPr>
+        <w:jc w:val="both"/>
+        <w:rPr>
+          <w:u w:val="single"/>
+        </w:rPr>
       </w:pPr>
     </w:p>
     <w:p>
@@ -2418,7 +2599,6 @@
           <w:bCs/>
           <w:shd w:val="clear" w:color="auto" w:fill="FFFFFF"/>
         </w:rPr>
-        <w:lastRenderedPageBreak/>
         <w:t>Resultados y autoevaluación</w:t>
       </w:r>
       <w:bookmarkEnd w:id="10"/>
@@ -2568,6 +2748,7 @@
           <w:b/>
           <w:bCs/>
         </w:rPr>
+        <w:lastRenderedPageBreak/>
         <w:t>ANEXOS</w:t>
       </w:r>
       <w:bookmarkEnd w:id="15"/>
@@ -2661,6 +2842,7 @@
         <w:docPartUnique/>
       </w:docPartObj>
     </w:sdtPr>
+    <w:sdtEndPr/>
     <w:sdtContent>
       <w:p>
         <w:pPr>

</xml_diff>

<commit_message>
se lleno aspectos de implementación, conclusión y ejemplo de uso
hacer tablas y sacar imagenes de los ejemplos para poner en el ANEXO
</commit_message>
<xml_diff>
--- a/Informe_21090869_CastroVenegas.docx
+++ b/Informe_21090869_CastroVenegas.docx
@@ -1899,11 +1899,9 @@
       <w:r>
         <w:t xml:space="preserve"> el lenguaje de programación </w:t>
       </w:r>
-      <w:proofErr w:type="spellStart"/>
       <w:r>
         <w:t>Prolog</w:t>
       </w:r>
-      <w:proofErr w:type="spellEnd"/>
       <w:r>
         <w:t xml:space="preserve"> en la resolución de un tratamiento de imágenes simple</w:t>
       </w:r>
@@ -1929,13 +1927,8 @@
         <w:t xml:space="preserve">a través del compilador </w:t>
       </w:r>
       <w:r>
-        <w:t>SWI-</w:t>
-      </w:r>
-      <w:proofErr w:type="spellStart"/>
-      <w:r>
-        <w:t>Prolog</w:t>
-      </w:r>
-      <w:proofErr w:type="spellEnd"/>
+        <w:t>SWI-Prolog</w:t>
+      </w:r>
       <w:r>
         <w:t xml:space="preserve"> versión 8.</w:t>
       </w:r>
@@ -2049,13 +2042,8 @@
       <w:r>
         <w:t xml:space="preserve">magen </w:t>
       </w:r>
-      <w:proofErr w:type="spellStart"/>
-      <w:r>
-        <w:t>Pixmap</w:t>
-      </w:r>
-      <w:proofErr w:type="spellEnd"/>
-      <w:r>
-        <w:t xml:space="preserve">-d </w:t>
+      <w:r>
+        <w:t xml:space="preserve">Pixmap-d </w:t>
       </w:r>
       <w:r>
         <w:t xml:space="preserve">es una imagen donde cada </w:t>
@@ -2076,39 +2064,7 @@
         <w:t>contiene</w:t>
       </w:r>
       <w:r>
-        <w:t xml:space="preserve"> información de espacio de colores y profundidad (R)</w:t>
-      </w:r>
-      <w:proofErr w:type="spellStart"/>
-      <w:r>
-        <w:t>ed</w:t>
-      </w:r>
-      <w:proofErr w:type="spellEnd"/>
-      <w:r>
-        <w:t>, (G)</w:t>
-      </w:r>
-      <w:proofErr w:type="spellStart"/>
-      <w:r>
-        <w:t>reen</w:t>
-      </w:r>
-      <w:proofErr w:type="spellEnd"/>
-      <w:r>
-        <w:t>, (B)</w:t>
-      </w:r>
-      <w:proofErr w:type="spellStart"/>
-      <w:r>
-        <w:t>lue</w:t>
-      </w:r>
-      <w:proofErr w:type="spellEnd"/>
-      <w:r>
-        <w:t xml:space="preserve"> y (D)</w:t>
-      </w:r>
-      <w:proofErr w:type="spellStart"/>
-      <w:r>
-        <w:t>epth</w:t>
-      </w:r>
-      <w:proofErr w:type="spellEnd"/>
-      <w:r>
-        <w:t xml:space="preserve">. </w:t>
+        <w:t xml:space="preserve"> información de espacio de colores y profundidad (R)ed, (G)reen, (B)lue y (D)epth. </w:t>
       </w:r>
       <w:r>
         <w:t>Cada color cubre valores entre 0 y 255</w:t>
@@ -2190,13 +2146,8 @@
         <w:jc w:val="both"/>
       </w:pPr>
       <w:r>
-        <w:t xml:space="preserve">Una imagen </w:t>
-      </w:r>
-      <w:proofErr w:type="spellStart"/>
-      <w:r>
-        <w:t>Hexmap</w:t>
-      </w:r>
-      <w:proofErr w:type="spellEnd"/>
+        <w:t>Una imagen Hexmap</w:t>
+      </w:r>
       <w:r>
         <w:t>-d</w:t>
       </w:r>
@@ -2204,15 +2155,7 @@
         <w:t xml:space="preserve"> es similar a una imagen</w:t>
       </w:r>
       <w:r>
-        <w:t xml:space="preserve"> </w:t>
-      </w:r>
-      <w:proofErr w:type="spellStart"/>
-      <w:r>
-        <w:t>Pixmap</w:t>
-      </w:r>
-      <w:proofErr w:type="spellEnd"/>
-      <w:r>
-        <w:t>-d</w:t>
+        <w:t xml:space="preserve"> Pixmap-d</w:t>
       </w:r>
       <w:r>
         <w:t xml:space="preserve"> con la diferencia que los valores RGB son representados en hexadecimal.</w:t>
@@ -2250,15 +2193,7 @@
         <w:t xml:space="preserve">El paradigma lógico forma parte de la familia de </w:t>
       </w:r>
       <w:r>
-        <w:t xml:space="preserve">los paradigmas declarativos, su ventaja esta en facilitar pensar en la solución al problema en vez de los detalles procedurales que llevan a su solución. </w:t>
-      </w:r>
-      <w:proofErr w:type="spellStart"/>
-      <w:r>
-        <w:t>Prolog</w:t>
-      </w:r>
-      <w:proofErr w:type="spellEnd"/>
-      <w:r>
-        <w:t xml:space="preserve"> funciona declarando una base de conocimientos con hechos y reglas en donde se pueden hacer consultas sobre estas. El paradigma lógico cuenta con tres mecanismos básicos que son:</w:t>
+        <w:t>los paradigmas declarativos, su ventaja esta en facilitar pensar en la solución al problema en vez de los detalles procedurales que llevan a su solución. Prolog funciona declarando una base de conocimientos con hechos y reglas en donde se pueden hacer consultas sobre estas. El paradigma lógico cuenta con tres mecanismos básicos que son:</w:t>
       </w:r>
     </w:p>
     <w:p>
@@ -2285,13 +2220,8 @@
       <w:pPr>
         <w:jc w:val="both"/>
       </w:pPr>
-      <w:proofErr w:type="spellStart"/>
-      <w:r>
-        <w:t>Backtracking</w:t>
-      </w:r>
-      <w:proofErr w:type="spellEnd"/>
-      <w:r>
-        <w:t xml:space="preserve"> automático</w:t>
+      <w:r>
+        <w:t>Backtracking automático</w:t>
       </w:r>
       <w:r>
         <w:t>:</w:t>
@@ -2466,15 +2396,357 @@
       <w:bookmarkEnd w:id="6"/>
     </w:p>
     <w:p>
-      <w:pPr>
+      <w:r>
+        <w:t xml:space="preserve">El compilador utilizado fue </w:t>
+      </w:r>
+      <w:r>
+        <w:t>Prolog</w:t>
+      </w:r>
+      <w:r>
+        <w:t xml:space="preserve"> versión 8.</w:t>
+      </w:r>
+      <w:r>
+        <w:t>4.3</w:t>
+      </w:r>
+      <w:r>
+        <w:t xml:space="preserve">, no se utilizaron bibliotecas externas </w:t>
+      </w:r>
+      <w:r>
+        <w:t>de ningún tipo</w:t>
+      </w:r>
+      <w:r>
+        <w:t xml:space="preserve">, esto para pensar las soluciones a los requerimientos funcionales usando </w:t>
+      </w:r>
+      <w:r>
+        <w:t xml:space="preserve">solamente el </w:t>
+      </w:r>
+      <w:r>
+        <w:t>paradigma</w:t>
+      </w:r>
+      <w:r>
+        <w:t xml:space="preserve"> lógico y</w:t>
+      </w:r>
+      <w:r>
+        <w:t xml:space="preserve"> l</w:t>
+      </w:r>
+      <w:r>
+        <w:t>os predicados</w:t>
+      </w:r>
+      <w:r>
+        <w:t xml:space="preserve"> básic</w:t>
+      </w:r>
+      <w:r>
+        <w:t>o</w:t>
+      </w:r>
+      <w:r>
+        <w:t xml:space="preserve">s de </w:t>
+      </w:r>
+      <w:r>
+        <w:t>Prolog</w:t>
+      </w:r>
+      <w:r>
+        <w:t>. Mientras se desarrollaban los</w:t>
+      </w:r>
+      <w:r>
+        <w:t xml:space="preserve"> </w:t>
+      </w:r>
+      <w:r>
+        <w:t>requerimientos funcionales, se crearon los siguientes TDAs cuya estructura respecto el orden d</w:t>
+      </w:r>
+      <w:r>
+        <w:t xml:space="preserve">e </w:t>
+      </w:r>
+      <w:r>
+        <w:t>representación, constructor, pertenencia, selectores, modificadores y otras funciones:</w:t>
+      </w:r>
+    </w:p>
+    <w:p>
+      <w:r>
+        <w:t xml:space="preserve">TDA </w:t>
+      </w:r>
+      <w:r>
+        <w:t>i</w:t>
+      </w:r>
+      <w:r>
+        <w:t>mage: Corresponde a una imagen. Representación: (int x int x list). Ver Tabla N°1 en ANEXOS</w:t>
+      </w:r>
+      <w:r>
+        <w:t xml:space="preserve"> </w:t>
+      </w:r>
+      <w:r>
+        <w:t>para ver su implementación, P.</w:t>
+      </w:r>
+      <w:r>
+        <w:t>XX</w:t>
+      </w:r>
+      <w:r>
+        <w:t>.</w:t>
+      </w:r>
+    </w:p>
+    <w:p>
+      <w:r>
+        <w:t xml:space="preserve">TDA </w:t>
+      </w:r>
+      <w:r>
+        <w:t>p</w:t>
+      </w:r>
+      <w:r>
+        <w:t xml:space="preserve">ixbit: Corresponde a un píxel bitmap. </w:t>
+      </w:r>
+      <w:r>
         <w:rPr>
           <w:lang w:val="en-US"/>
         </w:rPr>
-      </w:pPr>
+        <w:t xml:space="preserve">Representación: (int x int x bit ([0|1]) x int). </w:t>
+      </w:r>
+      <w:r>
+        <w:t xml:space="preserve">Ver Tabla </w:t>
+      </w:r>
+      <w:r>
+        <w:t xml:space="preserve"> </w:t>
+      </w:r>
+      <w:r>
+        <w:t>N°2 en ANEXOS para ver su implementación, P.</w:t>
+      </w:r>
+      <w:r>
+        <w:t>XX</w:t>
+      </w:r>
+      <w:r>
+        <w:t>.</w:t>
+      </w:r>
+    </w:p>
+    <w:p>
+      <w:r>
+        <w:t>TDA pixbit_comprimido: Corresponde a un píxel bitmap comprimido. Representación: (int X int X (-1, bit([0|1])) x int). Ver tabla N°3 en ANEXOS para ver su implementación, P.XX.</w:t>
+      </w:r>
+    </w:p>
+    <w:p>
+      <w:r>
+        <w:t xml:space="preserve">TDA </w:t>
+      </w:r>
+      <w:r>
+        <w:t>p</w:t>
+      </w:r>
+      <w:r>
+        <w:t xml:space="preserve">ixhex: Corresponde a un píxel hexmap. </w:t>
+      </w:r>
+      <w:r>
+        <w:rPr>
+          <w:lang w:val="en-US"/>
+        </w:rPr>
+        <w:t xml:space="preserve">Representación: (int x int x string x int). </w:t>
+      </w:r>
+      <w:r>
+        <w:t>Ver Tabla N°</w:t>
+      </w:r>
+      <w:r>
+        <w:t>4</w:t>
+      </w:r>
+      <w:r>
+        <w:t xml:space="preserve"> en ANEXOS para ver su implementación, P.</w:t>
+      </w:r>
+      <w:r>
+        <w:t>XX</w:t>
+      </w:r>
+      <w:r>
+        <w:t>.</w:t>
+      </w:r>
+    </w:p>
+    <w:p>
+      <w:r>
+        <w:t xml:space="preserve">TDA </w:t>
+      </w:r>
+      <w:r>
+        <w:t>p</w:t>
+      </w:r>
+      <w:r>
+        <w:t>ixhex</w:t>
+      </w:r>
+      <w:r>
+        <w:t>_comprimido</w:t>
+      </w:r>
+      <w:r>
+        <w:t>: Corresponde a un píxel hexmap</w:t>
+      </w:r>
+      <w:r>
+        <w:t xml:space="preserve"> comprimido</w:t>
+      </w:r>
+      <w:r>
+        <w:t xml:space="preserve">. </w:t>
+      </w:r>
+      <w:r>
+        <w:rPr>
+          <w:lang w:val="en-US"/>
+        </w:rPr>
+        <w:t xml:space="preserve">Representación: (int x int x </w:t>
+      </w:r>
+      <w:r>
+        <w:rPr>
+          <w:lang w:val="en-US"/>
+        </w:rPr>
+        <w:t>(int X int X int)</w:t>
+      </w:r>
+      <w:r>
+        <w:rPr>
+          <w:lang w:val="en-US"/>
+        </w:rPr>
+        <w:t xml:space="preserve"> x int). </w:t>
+      </w:r>
+      <w:r>
+        <w:t>Ver Tabla N°</w:t>
+      </w:r>
+      <w:r>
+        <w:t>5</w:t>
+      </w:r>
+      <w:r>
+        <w:t xml:space="preserve"> en ANEXOS para ver su implementación, P.</w:t>
+      </w:r>
+      <w:r>
+        <w:t>XX</w:t>
+      </w:r>
+      <w:r>
+        <w:t>.</w:t>
+      </w:r>
+    </w:p>
+    <w:p>
+      <w:r>
+        <w:t xml:space="preserve">TDA </w:t>
+      </w:r>
+      <w:r>
+        <w:t>p</w:t>
+      </w:r>
+      <w:r>
+        <w:t xml:space="preserve">ixrgb: Corresponde a un píxel pixmap. </w:t>
+      </w:r>
+      <w:r>
+        <w:rPr>
+          <w:lang w:val="en-US"/>
+        </w:rPr>
+        <w:t xml:space="preserve">Representación: (int x int x int x int x int x int). </w:t>
+      </w:r>
+      <w:r>
+        <w:t xml:space="preserve">Ver </w:t>
+      </w:r>
+      <w:r>
+        <w:t xml:space="preserve"> </w:t>
+      </w:r>
+      <w:r>
+        <w:t>Tabla N°</w:t>
+      </w:r>
+      <w:r>
+        <w:t>6</w:t>
+      </w:r>
+      <w:r>
+        <w:t xml:space="preserve"> en ANEXOS para ver su implementación, P.</w:t>
+      </w:r>
+      <w:r>
+        <w:t>XX</w:t>
+      </w:r>
+      <w:r>
+        <w:t>.</w:t>
+      </w:r>
+    </w:p>
+    <w:p>
+      <w:r>
+        <w:t xml:space="preserve">TDA </w:t>
+      </w:r>
+      <w:r>
+        <w:t>p</w:t>
+      </w:r>
+      <w:r>
+        <w:t>ixrgb</w:t>
+      </w:r>
+      <w:r>
+        <w:t>_comprimido</w:t>
+      </w:r>
+      <w:r>
+        <w:t xml:space="preserve">: Corresponde a un píxel pixmap. </w:t>
+      </w:r>
+      <w:r>
+        <w:rPr>
+          <w:lang w:val="en-US"/>
+        </w:rPr>
+        <w:t xml:space="preserve">Representación: (int x int x </w:t>
+      </w:r>
+      <w:r>
+        <w:rPr>
+          <w:lang w:val="en-US"/>
+        </w:rPr>
+        <w:t>string</w:t>
+      </w:r>
+      <w:r>
+        <w:rPr>
+          <w:lang w:val="en-US"/>
+        </w:rPr>
+        <w:t xml:space="preserve"> x </w:t>
+      </w:r>
+      <w:r>
+        <w:rPr>
+          <w:lang w:val="en-US"/>
+        </w:rPr>
+        <w:t>string</w:t>
+      </w:r>
+      <w:r>
+        <w:rPr>
+          <w:lang w:val="en-US"/>
+        </w:rPr>
+        <w:t xml:space="preserve"> x </w:t>
+      </w:r>
+      <w:r>
+        <w:rPr>
+          <w:lang w:val="en-US"/>
+        </w:rPr>
+        <w:t>string</w:t>
+      </w:r>
+      <w:r>
+        <w:rPr>
+          <w:lang w:val="en-US"/>
+        </w:rPr>
+        <w:t xml:space="preserve"> x int). </w:t>
+      </w:r>
+      <w:r>
+        <w:t xml:space="preserve">Ver </w:t>
+      </w:r>
+      <w:r>
+        <w:t xml:space="preserve"> </w:t>
+      </w:r>
+      <w:r>
+        <w:t>Tabla N°</w:t>
+      </w:r>
+      <w:r>
+        <w:t>7</w:t>
+      </w:r>
+      <w:r>
+        <w:t xml:space="preserve"> en ANEXOS para ver su implementación, P.</w:t>
+      </w:r>
+      <w:r>
+        <w:t>XX</w:t>
+      </w:r>
+      <w:r>
+        <w:t>.</w:t>
+      </w:r>
+    </w:p>
+    <w:p>
+      <w:r>
+        <w:t xml:space="preserve">Ver la Figura N°8 en ANEXOS para poder ver en que archivos se importan otros archivos. </w:t>
+      </w:r>
+      <w:r>
+        <w:t>P.</w:t>
+      </w:r>
+      <w:r>
+        <w:t>XX</w:t>
+      </w:r>
+      <w:r>
+        <w:t>.</w:t>
+      </w:r>
     </w:p>
     <w:p>
       <w:pPr>
         <w:pStyle w:val="Ttulo3"/>
+        <w:numPr>
+          <w:ilvl w:val="2"/>
+          <w:numId w:val="8"/>
+        </w:numPr>
         <w:rPr>
           <w:b/>
           <w:bCs/>
@@ -2486,41 +2758,118 @@
           <w:b/>
           <w:bCs/>
         </w:rPr>
-        <w:t>2</w:t>
-      </w:r>
-      <w:r>
-        <w:rPr>
-          <w:b/>
-          <w:bCs/>
-        </w:rPr>
-        <w:t>.</w:t>
-      </w:r>
-      <w:r>
-        <w:rPr>
-          <w:b/>
-          <w:bCs/>
-        </w:rPr>
-        <w:t>3.1</w:t>
-      </w:r>
-      <w:r>
-        <w:rPr>
-          <w:b/>
-          <w:bCs/>
-        </w:rPr>
+        <w:t>EJEMPLOS DE USO</w:t>
+      </w:r>
+      <w:bookmarkEnd w:id="7"/>
+    </w:p>
+    <w:p>
+      <w:r>
+        <w:t>Para comenzar, se debe verificar que se tengan todos los archivos TDAs en una misma carpeta, de lo contrario el archivo pruebas_21090869_CastroVenegas no se ejecutará al compilar el programa con “Run”</w:t>
+      </w:r>
+      <w:r>
+        <w:t xml:space="preserve"> tras compilar</w:t>
+      </w:r>
+      <w:r>
+        <w:t xml:space="preserve">. Luego de ejecutado se podrán ver los ejemplos de cada una de las operaciones en el archivo como script de pruebas. Una observación importante es </w:t>
+      </w:r>
+      <w:r>
+        <w:rPr>
+          <w:color w:val="FF0000"/>
+        </w:rPr>
+        <w:t xml:space="preserve">que si se desea </w:t>
+      </w:r>
+      <w:r>
+        <w:rPr>
+          <w:color w:val="FF0000"/>
+        </w:rPr>
+        <w:lastRenderedPageBreak/>
+        <w:t>crear una nueva imagen para probar las funciones, esta no debe tener el mismo nombre que una de las imágenes ya definidas y que las dimensiones y</w:t>
+      </w:r>
+      <w:r>
+        <w:t xml:space="preserve"> el número de píxeles en la imagen deben de ser correctos, todo esto para que no surja un error al compilar o </w:t>
+      </w:r>
+      <w:r>
+        <w:t>al aplicar un predicado a la imagen</w:t>
+      </w:r>
+      <w:r>
+        <w:t xml:space="preserve">. También </w:t>
+      </w:r>
+      <w:r>
+        <w:t xml:space="preserve">asegurarse </w:t>
+      </w:r>
+      <w:r>
+        <w:t>que los argumentos de l</w:t>
+      </w:r>
+      <w:r>
+        <w:t>os predicados</w:t>
+      </w:r>
+      <w:r>
+        <w:t xml:space="preserve"> estén bien ingresados. Por ejemplo, se podrá aplicar la función </w:t>
+      </w:r>
+      <w:r>
+        <w:t>imageI</w:t>
+      </w:r>
+      <w:r>
+        <w:t>nver</w:t>
+      </w:r>
+      <w:r>
+        <w:t>t</w:t>
+      </w:r>
+      <w:r>
+        <w:t xml:space="preserve">ColorRGB a un píxel </w:t>
+      </w:r>
+      <w:r>
+        <w:t>p</w:t>
+      </w:r>
+      <w:r>
+        <w:t xml:space="preserve">ixmap, pero si se desea aplicar a una imagen </w:t>
+      </w:r>
+      <w:r>
+        <w:t>puede modificar un píxel de esta</w:t>
+      </w:r>
+      <w:r>
+        <w:t xml:space="preserve"> utiliza</w:t>
+      </w:r>
+      <w:r>
+        <w:t>ndo</w:t>
+      </w:r>
+      <w:r>
         <w:t xml:space="preserve"> </w:t>
       </w:r>
       <w:r>
-        <w:rPr>
-          <w:b/>
-          <w:bCs/>
-        </w:rPr>
-        <w:t>EJEMPLOS DE USO</w:t>
-      </w:r>
-      <w:bookmarkEnd w:id="7"/>
+        <w:t>el predicado</w:t>
+      </w:r>
+      <w:r>
+        <w:t xml:space="preserve"> </w:t>
+      </w:r>
+      <w:r>
+        <w:t>imageChangePixel, pero para ello necesita ingresar como entrada la imagen original, el pixel a modificar y una variable en donde colocar la imagen resultante (en ese orden)</w:t>
+      </w:r>
+      <w:r>
+        <w:t xml:space="preserve">. </w:t>
+      </w:r>
+    </w:p>
+    <w:p>
+      <w:r>
+        <w:t xml:space="preserve">Ver Figura </w:t>
+      </w:r>
+      <w:r>
+        <w:t>X</w:t>
+      </w:r>
+      <w:r>
+        <w:t xml:space="preserve"> en ANEXOS para ver ejemplos claros de ejecución de algunas funciones. P.</w:t>
+      </w:r>
+      <w:r>
+        <w:t>XX</w:t>
+      </w:r>
     </w:p>
     <w:p>
       <w:pPr>
         <w:pStyle w:val="Ttulo3"/>
+        <w:numPr>
+          <w:ilvl w:val="2"/>
+          <w:numId w:val="8"/>
+        </w:numPr>
         <w:rPr>
           <w:b/>
           <w:bCs/>
@@ -2532,25 +2881,19 @@
           <w:b/>
           <w:bCs/>
         </w:rPr>
-        <w:t>2.3.2 RESULTADOS ESPERADOS</w:t>
+        <w:t>RESULTADOS ESPERADOS</w:t>
       </w:r>
       <w:bookmarkEnd w:id="8"/>
     </w:p>
     <w:p>
       <w:r>
-        <w:t>Se espera que cada función</w:t>
-      </w:r>
-      <w:r>
-        <w:t xml:space="preserve"> no cause errores</w:t>
-      </w:r>
-      <w:r>
-        <w:t xml:space="preserve"> y compil</w:t>
-      </w:r>
-      <w:r>
-        <w:t>e</w:t>
-      </w:r>
-      <w:r>
-        <w:t xml:space="preserve"> correctamente.</w:t>
+        <w:t xml:space="preserve">Se espera que se haya hecho un simulador de tratamiento de imágenes simple donde cada </w:t>
+      </w:r>
+      <w:r>
+        <w:t xml:space="preserve">predicado </w:t>
+      </w:r>
+      <w:r>
+        <w:t>no cause errores y compile el archivo con el script de pruebas correctamente.</w:t>
       </w:r>
     </w:p>
     <w:p>
@@ -2692,6 +3035,39 @@
       </w:r>
       <w:bookmarkEnd w:id="13"/>
     </w:p>
+    <w:p>
+      <w:r>
+        <w:t>Tras haber trabajado en implementar los requerimientos funcionales para un simulador de</w:t>
+      </w:r>
+      <w:r>
+        <w:t xml:space="preserve"> </w:t>
+      </w:r>
+      <w:r>
+        <w:t>tratamiento de imágenes simple, ser puede decir que se cumplió el objetivo de aplicar conceptos</w:t>
+      </w:r>
+      <w:r>
+        <w:t xml:space="preserve"> </w:t>
+      </w:r>
+      <w:r>
+        <w:t xml:space="preserve">del paradigma </w:t>
+      </w:r>
+      <w:r>
+        <w:t>lógico</w:t>
+      </w:r>
+      <w:r>
+        <w:t xml:space="preserve"> usando el lenguaje de programación </w:t>
+      </w:r>
+      <w:r>
+        <w:t>Prolog</w:t>
+      </w:r>
+      <w:r>
+        <w:t>. Las complicaciones que hubo durante el desarrollo de las funciones fueron</w:t>
+      </w:r>
+      <w:r>
+        <w:t xml:space="preserve"> el tener que mover las funciones hechas en SWIP-Prolog de internet a SWIP-Prolog compilador</w:t>
+      </w:r>
+    </w:p>
+    <w:p/>
     <w:p>
       <w:pPr>
         <w:pStyle w:val="Ttulo1"/>
@@ -2842,7 +3218,6 @@
         <w:docPartUnique/>
       </w:docPartObj>
     </w:sdtPr>
-    <w:sdtEndPr/>
     <w:sdtContent>
       <w:p>
         <w:pPr>

</xml_diff>

<commit_message>
avance en analisis del problema
</commit_message>
<xml_diff>
--- a/Informe_21090869_CastroVenegas.docx
+++ b/Informe_21090869_CastroVenegas.docx
@@ -1899,9 +1899,11 @@
       <w:r>
         <w:t xml:space="preserve"> el lenguaje de programación </w:t>
       </w:r>
+      <w:proofErr w:type="spellStart"/>
       <w:r>
         <w:t>Prolog</w:t>
       </w:r>
+      <w:proofErr w:type="spellEnd"/>
       <w:r>
         <w:t xml:space="preserve"> en la resolución de un tratamiento de imágenes simple</w:t>
       </w:r>
@@ -1927,8 +1929,13 @@
         <w:t xml:space="preserve">a través del compilador </w:t>
       </w:r>
       <w:r>
-        <w:t>SWI-Prolog</w:t>
-      </w:r>
+        <w:t>SWI-</w:t>
+      </w:r>
+      <w:proofErr w:type="spellStart"/>
+      <w:r>
+        <w:t>Prolog</w:t>
+      </w:r>
+      <w:proofErr w:type="spellEnd"/>
       <w:r>
         <w:t xml:space="preserve"> versión 8.</w:t>
       </w:r>
@@ -2042,8 +2049,13 @@
       <w:r>
         <w:t xml:space="preserve">magen </w:t>
       </w:r>
-      <w:r>
-        <w:t xml:space="preserve">Pixmap-d </w:t>
+      <w:proofErr w:type="spellStart"/>
+      <w:r>
+        <w:t>Pixmap</w:t>
+      </w:r>
+      <w:proofErr w:type="spellEnd"/>
+      <w:r>
+        <w:t xml:space="preserve">-d </w:t>
       </w:r>
       <w:r>
         <w:t xml:space="preserve">es una imagen donde cada </w:t>
@@ -2064,7 +2076,39 @@
         <w:t>contiene</w:t>
       </w:r>
       <w:r>
-        <w:t xml:space="preserve"> información de espacio de colores y profundidad (R)ed, (G)reen, (B)lue y (D)epth. </w:t>
+        <w:t xml:space="preserve"> información de espacio de colores y profundidad (R)</w:t>
+      </w:r>
+      <w:proofErr w:type="spellStart"/>
+      <w:r>
+        <w:t>ed</w:t>
+      </w:r>
+      <w:proofErr w:type="spellEnd"/>
+      <w:r>
+        <w:t>, (G)</w:t>
+      </w:r>
+      <w:proofErr w:type="spellStart"/>
+      <w:r>
+        <w:t>reen</w:t>
+      </w:r>
+      <w:proofErr w:type="spellEnd"/>
+      <w:r>
+        <w:t>, (B)</w:t>
+      </w:r>
+      <w:proofErr w:type="spellStart"/>
+      <w:r>
+        <w:t>lue</w:t>
+      </w:r>
+      <w:proofErr w:type="spellEnd"/>
+      <w:r>
+        <w:t xml:space="preserve"> y (D)</w:t>
+      </w:r>
+      <w:proofErr w:type="spellStart"/>
+      <w:r>
+        <w:t>epth</w:t>
+      </w:r>
+      <w:proofErr w:type="spellEnd"/>
+      <w:r>
+        <w:t xml:space="preserve">. </w:t>
       </w:r>
       <w:r>
         <w:t>Cada color cubre valores entre 0 y 255</w:t>
@@ -2146,8 +2190,13 @@
         <w:jc w:val="both"/>
       </w:pPr>
       <w:r>
-        <w:t>Una imagen Hexmap</w:t>
-      </w:r>
+        <w:t xml:space="preserve">Una imagen </w:t>
+      </w:r>
+      <w:proofErr w:type="spellStart"/>
+      <w:r>
+        <w:t>Hexmap</w:t>
+      </w:r>
+      <w:proofErr w:type="spellEnd"/>
       <w:r>
         <w:t>-d</w:t>
       </w:r>
@@ -2155,7 +2204,15 @@
         <w:t xml:space="preserve"> es similar a una imagen</w:t>
       </w:r>
       <w:r>
-        <w:t xml:space="preserve"> Pixmap-d</w:t>
+        <w:t xml:space="preserve"> </w:t>
+      </w:r>
+      <w:proofErr w:type="spellStart"/>
+      <w:r>
+        <w:t>Pixmap</w:t>
+      </w:r>
+      <w:proofErr w:type="spellEnd"/>
+      <w:r>
+        <w:t>-d</w:t>
       </w:r>
       <w:r>
         <w:t xml:space="preserve"> con la diferencia que los valores RGB son representados en hexadecimal.</w:t>
@@ -2193,7 +2250,23 @@
         <w:t xml:space="preserve">El paradigma lógico forma parte de la familia de </w:t>
       </w:r>
       <w:r>
-        <w:t>los paradigmas declarativos, su ventaja esta en facilitar pensar en la solución al problema en vez de los detalles procedurales que llevan a su solución. Prolog funciona declarando una base de conocimientos con hechos y reglas en donde se pueden hacer consultas sobre estas. El paradigma lógico cuenta con tres mecanismos básicos que son:</w:t>
+        <w:t xml:space="preserve">los paradigmas declarativos, su ventaja </w:t>
+      </w:r>
+      <w:proofErr w:type="spellStart"/>
+      <w:r>
+        <w:t>esta</w:t>
+      </w:r>
+      <w:proofErr w:type="spellEnd"/>
+      <w:r>
+        <w:t xml:space="preserve"> en facilitar pensar en la solución al problema en vez de los detalles procedurales que llevan a su solución. </w:t>
+      </w:r>
+      <w:proofErr w:type="spellStart"/>
+      <w:r>
+        <w:t>Prolog</w:t>
+      </w:r>
+      <w:proofErr w:type="spellEnd"/>
+      <w:r>
+        <w:t xml:space="preserve"> funciona declarando una base de conocimientos con hechos y reglas en donde se pueden hacer consultas sobre estas. El paradigma lógico cuenta con tres mecanismos básicos que son:</w:t>
       </w:r>
     </w:p>
     <w:p>
@@ -2220,8 +2293,13 @@
       <w:pPr>
         <w:jc w:val="both"/>
       </w:pPr>
-      <w:r>
-        <w:t>Backtracking automático</w:t>
+      <w:proofErr w:type="spellStart"/>
+      <w:r>
+        <w:t>Backtracking</w:t>
+      </w:r>
+      <w:proofErr w:type="spellEnd"/>
+      <w:r>
+        <w:t xml:space="preserve"> automático</w:t>
       </w:r>
       <w:r>
         <w:t>:</w:t>
@@ -2338,6 +2416,1058 @@
       </w:r>
     </w:p>
     <w:p>
+      <w:r>
+        <w:t xml:space="preserve">Se identifica que para hacer un tratamiento de imágenes simples en </w:t>
+      </w:r>
+      <w:proofErr w:type="spellStart"/>
+      <w:r>
+        <w:t>Prolog</w:t>
+      </w:r>
+      <w:proofErr w:type="spellEnd"/>
+      <w:r>
+        <w:t xml:space="preserve"> hay que considerar</w:t>
+      </w:r>
+      <w:r>
+        <w:t xml:space="preserve"> </w:t>
+      </w:r>
+      <w:r>
+        <w:t>los siguientes elementos fundamentales:</w:t>
+      </w:r>
+    </w:p>
+    <w:tbl>
+      <w:tblPr>
+        <w:tblStyle w:val="Tablaconcuadrcula"/>
+        <w:tblW w:w="0" w:type="auto"/>
+        <w:tblLook w:val="04A0" w:firstRow="1" w:lastRow="0" w:firstColumn="1" w:lastColumn="0" w:noHBand="0" w:noVBand="1"/>
+      </w:tblPr>
+      <w:tblGrid>
+        <w:gridCol w:w="2908"/>
+        <w:gridCol w:w="3165"/>
+        <w:gridCol w:w="2755"/>
+      </w:tblGrid>
+      <w:tr>
+        <w:tc>
+          <w:tcPr>
+            <w:tcW w:w="2908" w:type="dxa"/>
+          </w:tcPr>
+          <w:p>
+            <w:r>
+              <w:t>Tipo</w:t>
+            </w:r>
+          </w:p>
+        </w:tc>
+        <w:tc>
+          <w:tcPr>
+            <w:tcW w:w="3165" w:type="dxa"/>
+          </w:tcPr>
+          <w:p>
+            <w:r>
+              <w:t>Descripción</w:t>
+            </w:r>
+          </w:p>
+        </w:tc>
+        <w:tc>
+          <w:tcPr>
+            <w:tcW w:w="2755" w:type="dxa"/>
+          </w:tcPr>
+          <w:p>
+            <w:r>
+              <w:t>Representación</w:t>
+            </w:r>
+          </w:p>
+        </w:tc>
+      </w:tr>
+      <w:tr>
+        <w:tc>
+          <w:tcPr>
+            <w:tcW w:w="2908" w:type="dxa"/>
+          </w:tcPr>
+          <w:p>
+            <w:proofErr w:type="spellStart"/>
+            <w:r>
+              <w:t>Image</w:t>
+            </w:r>
+            <w:proofErr w:type="spellEnd"/>
+          </w:p>
+        </w:tc>
+        <w:tc>
+          <w:tcPr>
+            <w:tcW w:w="3165" w:type="dxa"/>
+          </w:tcPr>
+          <w:p>
+            <w:r>
+              <w:t xml:space="preserve">Lista con ancho y largo de enteros y </w:t>
+            </w:r>
+            <w:r>
+              <w:t>lista de pixeles</w:t>
+            </w:r>
+          </w:p>
+        </w:tc>
+        <w:tc>
+          <w:tcPr>
+            <w:tcW w:w="2755" w:type="dxa"/>
+          </w:tcPr>
+          <w:p>
+            <w:pPr>
+              <w:rPr>
+                <w:lang w:val="en-US"/>
+              </w:rPr>
+            </w:pPr>
+            <w:r>
+              <w:rPr>
+                <w:lang w:val="en-US"/>
+              </w:rPr>
+              <w:t>(int X int X list)</w:t>
+            </w:r>
+          </w:p>
+        </w:tc>
+      </w:tr>
+      <w:tr>
+        <w:tc>
+          <w:tcPr>
+            <w:tcW w:w="2908" w:type="dxa"/>
+          </w:tcPr>
+          <w:p>
+            <w:pPr>
+              <w:rPr>
+                <w:lang w:val="en-US"/>
+              </w:rPr>
+            </w:pPr>
+            <w:proofErr w:type="spellStart"/>
+            <w:r>
+              <w:rPr>
+                <w:lang w:val="en-US"/>
+              </w:rPr>
+              <w:t>Pixrgb</w:t>
+            </w:r>
+            <w:proofErr w:type="spellEnd"/>
+          </w:p>
+        </w:tc>
+        <w:tc>
+          <w:tcPr>
+            <w:tcW w:w="3165" w:type="dxa"/>
+          </w:tcPr>
+          <w:p>
+            <w:r>
+              <w:t>Lista con dos coordenadas x</w:t>
+            </w:r>
+            <w:r>
+              <w:t xml:space="preserve"> e y, colores RGB entero y profundidad</w:t>
+            </w:r>
+          </w:p>
+        </w:tc>
+        <w:tc>
+          <w:tcPr>
+            <w:tcW w:w="2755" w:type="dxa"/>
+          </w:tcPr>
+          <w:p>
+            <w:pPr>
+              <w:rPr>
+                <w:lang w:val="en-US"/>
+              </w:rPr>
+            </w:pPr>
+            <w:r>
+              <w:rPr>
+                <w:lang w:val="en-US"/>
+              </w:rPr>
+              <w:t>(int X int X int X int X int X int)</w:t>
+            </w:r>
+          </w:p>
+        </w:tc>
+      </w:tr>
+      <w:tr>
+        <w:tc>
+          <w:tcPr>
+            <w:tcW w:w="2908" w:type="dxa"/>
+          </w:tcPr>
+          <w:p>
+            <w:pPr>
+              <w:rPr>
+                <w:lang w:val="en-US"/>
+              </w:rPr>
+            </w:pPr>
+            <w:proofErr w:type="spellStart"/>
+            <w:r>
+              <w:rPr>
+                <w:lang w:val="en-US"/>
+              </w:rPr>
+              <w:t>Pixrgb_comprimido</w:t>
+            </w:r>
+            <w:proofErr w:type="spellEnd"/>
+          </w:p>
+        </w:tc>
+        <w:tc>
+          <w:tcPr>
+            <w:tcW w:w="3165" w:type="dxa"/>
+          </w:tcPr>
+          <w:p>
+            <w:r>
+              <w:t>Lista con dos coordenadas x</w:t>
+            </w:r>
+            <w:r>
+              <w:t xml:space="preserve"> e y, colores RGB </w:t>
+            </w:r>
+            <w:proofErr w:type="spellStart"/>
+            <w:r>
+              <w:t>string</w:t>
+            </w:r>
+            <w:proofErr w:type="spellEnd"/>
+            <w:r>
+              <w:t xml:space="preserve"> y profundidad</w:t>
+            </w:r>
+          </w:p>
+        </w:tc>
+        <w:tc>
+          <w:tcPr>
+            <w:tcW w:w="2755" w:type="dxa"/>
+          </w:tcPr>
+          <w:p>
+            <w:pPr>
+              <w:rPr>
+                <w:lang w:val="en-US"/>
+              </w:rPr>
+            </w:pPr>
+            <w:r>
+              <w:rPr>
+                <w:lang w:val="en-US"/>
+              </w:rPr>
+              <w:t>(int X int X string X string X string X int)</w:t>
+            </w:r>
+          </w:p>
+        </w:tc>
+      </w:tr>
+      <w:tr>
+        <w:tc>
+          <w:tcPr>
+            <w:tcW w:w="2908" w:type="dxa"/>
+          </w:tcPr>
+          <w:p>
+            <w:pPr>
+              <w:rPr>
+                <w:lang w:val="en-US"/>
+              </w:rPr>
+            </w:pPr>
+            <w:proofErr w:type="spellStart"/>
+            <w:r>
+              <w:rPr>
+                <w:lang w:val="en-US"/>
+              </w:rPr>
+              <w:t>Pixbit</w:t>
+            </w:r>
+            <w:proofErr w:type="spellEnd"/>
+          </w:p>
+        </w:tc>
+        <w:tc>
+          <w:tcPr>
+            <w:tcW w:w="3165" w:type="dxa"/>
+          </w:tcPr>
+          <w:p>
+            <w:pPr>
+              <w:rPr>
+                <w:lang w:val="en-US"/>
+              </w:rPr>
+            </w:pPr>
+          </w:p>
+        </w:tc>
+        <w:tc>
+          <w:tcPr>
+            <w:tcW w:w="2755" w:type="dxa"/>
+          </w:tcPr>
+          <w:p>
+            <w:pPr>
+              <w:rPr>
+                <w:lang w:val="en-US"/>
+              </w:rPr>
+            </w:pPr>
+          </w:p>
+        </w:tc>
+      </w:tr>
+    </w:tbl>
+    <w:p>
+      <w:pPr>
+        <w:rPr>
+          <w:lang w:val="en-US"/>
+        </w:rPr>
+      </w:pPr>
+    </w:p>
+    <w:p>
+      <w:r>
+        <w:t xml:space="preserve">- </w:t>
+      </w:r>
+      <w:proofErr w:type="spellStart"/>
+      <w:r>
+        <w:t>Pixrgb</w:t>
+      </w:r>
+      <w:proofErr w:type="spellEnd"/>
+      <w:r>
+        <w:t xml:space="preserve">: Un píxel </w:t>
+      </w:r>
+      <w:proofErr w:type="spellStart"/>
+      <w:r>
+        <w:t>Pixmap</w:t>
+      </w:r>
+      <w:proofErr w:type="spellEnd"/>
+      <w:r>
+        <w:t>, representado como dos enteros que guardan las posiciones</w:t>
+      </w:r>
+      <w:r>
+        <w:t xml:space="preserve"> </w:t>
+      </w:r>
+      <w:r>
+        <w:t>del píxel en la imagen, tres enteros que representan el color del píxel y un entero que guarda la</w:t>
+      </w:r>
+      <w:r>
+        <w:t xml:space="preserve"> </w:t>
+      </w:r>
+      <w:r>
+        <w:t xml:space="preserve">profundidad del píxel en la imagen. </w:t>
+      </w:r>
+      <w:r>
+        <w:rPr>
+          <w:lang w:val="en-US"/>
+        </w:rPr>
+        <w:t>(Int X int X int X int X int X int)</w:t>
+      </w:r>
+      <w:r>
+        <w:rPr>
+          <w:lang w:val="en-US"/>
+        </w:rPr>
+        <w:t xml:space="preserve">. </w:t>
+      </w:r>
+      <w:r>
+        <w:t>Además s</w:t>
+      </w:r>
+      <w:r>
+        <w:t xml:space="preserve">e cuenta con su versión comprimida </w:t>
+      </w:r>
+      <w:proofErr w:type="spellStart"/>
+      <w:r>
+        <w:t>pixrgb_comprimido</w:t>
+      </w:r>
+      <w:proofErr w:type="spellEnd"/>
+      <w:r>
+        <w:t xml:space="preserve"> igual con la diferencia que los colores se expresan como </w:t>
+      </w:r>
+      <w:proofErr w:type="spellStart"/>
+      <w:r>
+        <w:t>string</w:t>
+      </w:r>
+      <w:proofErr w:type="spellEnd"/>
+      <w:r>
+        <w:t xml:space="preserve"> (</w:t>
+      </w:r>
+      <w:proofErr w:type="spellStart"/>
+      <w:r>
+        <w:t>int</w:t>
+      </w:r>
+      <w:proofErr w:type="spellEnd"/>
+      <w:r>
+        <w:t xml:space="preserve"> X </w:t>
+      </w:r>
+      <w:proofErr w:type="spellStart"/>
+      <w:r>
+        <w:t>int</w:t>
+      </w:r>
+      <w:proofErr w:type="spellEnd"/>
+      <w:r>
+        <w:t xml:space="preserve"> X </w:t>
+      </w:r>
+      <w:proofErr w:type="spellStart"/>
+      <w:r>
+        <w:t>string</w:t>
+      </w:r>
+      <w:proofErr w:type="spellEnd"/>
+      <w:r>
+        <w:t xml:space="preserve"> X </w:t>
+      </w:r>
+      <w:proofErr w:type="spellStart"/>
+      <w:r>
+        <w:t>string</w:t>
+      </w:r>
+      <w:proofErr w:type="spellEnd"/>
+      <w:r>
+        <w:t xml:space="preserve"> X </w:t>
+      </w:r>
+      <w:proofErr w:type="spellStart"/>
+      <w:r>
+        <w:t>string</w:t>
+      </w:r>
+      <w:proofErr w:type="spellEnd"/>
+      <w:r>
+        <w:t xml:space="preserve"> X)</w:t>
+      </w:r>
+    </w:p>
+    <w:p>
+      <w:r>
+        <w:t xml:space="preserve">- </w:t>
+      </w:r>
+      <w:proofErr w:type="spellStart"/>
+      <w:r>
+        <w:t>Pixbit</w:t>
+      </w:r>
+      <w:proofErr w:type="spellEnd"/>
+      <w:r>
+        <w:t>: Un píxel del tipo Bitmap-d, representado como dos enteros que guardan las posiciones del</w:t>
+      </w:r>
+      <w:r>
+        <w:t xml:space="preserve"> </w:t>
+      </w:r>
+      <w:r>
+        <w:t>píxel en la imagen, un entero que representa el bit y otro que guarda la profundidad. (</w:t>
+      </w:r>
+      <w:proofErr w:type="spellStart"/>
+      <w:r>
+        <w:t>Int</w:t>
+      </w:r>
+      <w:proofErr w:type="spellEnd"/>
+      <w:r>
+        <w:t xml:space="preserve"> X </w:t>
+      </w:r>
+      <w:proofErr w:type="spellStart"/>
+      <w:r>
+        <w:t>Int</w:t>
+      </w:r>
+      <w:proofErr w:type="spellEnd"/>
+      <w:r>
+        <w:t xml:space="preserve"> X</w:t>
+      </w:r>
+      <w:r>
+        <w:t xml:space="preserve"> </w:t>
+      </w:r>
+      <w:proofErr w:type="spellStart"/>
+      <w:r>
+        <w:t>Int</w:t>
+      </w:r>
+      <w:proofErr w:type="spellEnd"/>
+      <w:r>
+        <w:t xml:space="preserve"> X </w:t>
+      </w:r>
+      <w:proofErr w:type="spellStart"/>
+      <w:r>
+        <w:t>Int</w:t>
+      </w:r>
+      <w:proofErr w:type="spellEnd"/>
+      <w:r>
+        <w:t>)</w:t>
+      </w:r>
+    </w:p>
+    <w:p>
+      <w:r>
+        <w:t xml:space="preserve">- </w:t>
+      </w:r>
+      <w:proofErr w:type="spellStart"/>
+      <w:r>
+        <w:t>Pixhex</w:t>
+      </w:r>
+      <w:proofErr w:type="spellEnd"/>
+      <w:r>
+        <w:t xml:space="preserve">: Un píxel del tipo </w:t>
+      </w:r>
+      <w:proofErr w:type="spellStart"/>
+      <w:r>
+        <w:t>Hexmap</w:t>
+      </w:r>
+      <w:proofErr w:type="spellEnd"/>
+      <w:r>
+        <w:t>-d, representado como dos enteros que guardan las</w:t>
+      </w:r>
+      <w:r>
+        <w:t xml:space="preserve"> </w:t>
+      </w:r>
+      <w:r>
+        <w:t xml:space="preserve">posiciones del píxel en la imagen, un </w:t>
+      </w:r>
+      <w:proofErr w:type="spellStart"/>
+      <w:r>
+        <w:t>string</w:t>
+      </w:r>
+      <w:proofErr w:type="spellEnd"/>
+      <w:r>
+        <w:t xml:space="preserve"> que representa el color y un entero que guarda la profundidad del píxel en la imagen. (</w:t>
+      </w:r>
+      <w:proofErr w:type="spellStart"/>
+      <w:r>
+        <w:t>Int</w:t>
+      </w:r>
+      <w:proofErr w:type="spellEnd"/>
+      <w:r>
+        <w:t xml:space="preserve"> X </w:t>
+      </w:r>
+      <w:proofErr w:type="spellStart"/>
+      <w:r>
+        <w:t>Int</w:t>
+      </w:r>
+      <w:proofErr w:type="spellEnd"/>
+      <w:r>
+        <w:t xml:space="preserve"> X </w:t>
+      </w:r>
+      <w:proofErr w:type="spellStart"/>
+      <w:r>
+        <w:t>String</w:t>
+      </w:r>
+      <w:proofErr w:type="spellEnd"/>
+      <w:r>
+        <w:t xml:space="preserve"> X </w:t>
+      </w:r>
+      <w:proofErr w:type="spellStart"/>
+      <w:r>
+        <w:t>Int</w:t>
+      </w:r>
+      <w:proofErr w:type="spellEnd"/>
+      <w:r>
+        <w:t>)</w:t>
+      </w:r>
+    </w:p>
+    <w:p>
+      <w:r>
+        <w:t xml:space="preserve">Además de las </w:t>
+      </w:r>
+      <w:r>
+        <w:t xml:space="preserve">siguientes </w:t>
+      </w:r>
+      <w:r>
+        <w:t>operaciones:</w:t>
+      </w:r>
+    </w:p>
+    <w:tbl>
+      <w:tblPr>
+        <w:tblStyle w:val="Tablaconcuadrcula"/>
+        <w:tblW w:w="11624" w:type="dxa"/>
+        <w:tblInd w:w="-1423" w:type="dxa"/>
+        <w:tblLook w:val="04A0" w:firstRow="1" w:lastRow="0" w:firstColumn="1" w:lastColumn="0" w:noHBand="0" w:noVBand="1"/>
+      </w:tblPr>
+      <w:tblGrid>
+        <w:gridCol w:w="3545"/>
+        <w:gridCol w:w="8079"/>
+      </w:tblGrid>
+      <w:tr>
+        <w:tc>
+          <w:tcPr>
+            <w:tcW w:w="3545" w:type="dxa"/>
+          </w:tcPr>
+          <w:p>
+            <w:r>
+              <w:t>Predicado</w:t>
+            </w:r>
+          </w:p>
+        </w:tc>
+        <w:tc>
+          <w:tcPr>
+            <w:tcW w:w="8079" w:type="dxa"/>
+          </w:tcPr>
+          <w:p>
+            <w:r>
+              <w:t>Descripción</w:t>
+            </w:r>
+          </w:p>
+        </w:tc>
+      </w:tr>
+      <w:tr>
+        <w:tc>
+          <w:tcPr>
+            <w:tcW w:w="3545" w:type="dxa"/>
+          </w:tcPr>
+          <w:p>
+            <w:proofErr w:type="spellStart"/>
+            <w:r>
+              <w:t>Image</w:t>
+            </w:r>
+            <w:proofErr w:type="spellEnd"/>
+            <w:r>
+              <w:t xml:space="preserve"> (C) </w:t>
+            </w:r>
+          </w:p>
+        </w:tc>
+        <w:tc>
+          <w:tcPr>
+            <w:tcW w:w="8079" w:type="dxa"/>
+          </w:tcPr>
+          <w:p>
+            <w:r>
+              <w:t xml:space="preserve">Crea una imagen bitmap, </w:t>
+            </w:r>
+            <w:proofErr w:type="spellStart"/>
+            <w:r>
+              <w:t>hexmap</w:t>
+            </w:r>
+            <w:proofErr w:type="spellEnd"/>
+            <w:r>
+              <w:t xml:space="preserve"> o </w:t>
+            </w:r>
+            <w:proofErr w:type="spellStart"/>
+            <w:r>
+              <w:t>pixmap</w:t>
+            </w:r>
+            <w:proofErr w:type="spellEnd"/>
+          </w:p>
+        </w:tc>
+      </w:tr>
+      <w:tr>
+        <w:tc>
+          <w:tcPr>
+            <w:tcW w:w="3545" w:type="dxa"/>
+          </w:tcPr>
+          <w:p>
+            <w:pPr>
+              <w:rPr>
+                <w:lang w:val="en-US"/>
+              </w:rPr>
+            </w:pPr>
+            <w:proofErr w:type="spellStart"/>
+            <w:r>
+              <w:rPr>
+                <w:lang w:val="en-US"/>
+              </w:rPr>
+              <w:t>imageIsBitmap</w:t>
+            </w:r>
+            <w:proofErr w:type="spellEnd"/>
+            <w:r>
+              <w:rPr>
+                <w:lang w:val="en-US"/>
+              </w:rPr>
+              <w:t xml:space="preserve"> (P), </w:t>
+            </w:r>
+            <w:proofErr w:type="spellStart"/>
+            <w:r>
+              <w:rPr>
+                <w:lang w:val="en-US"/>
+              </w:rPr>
+              <w:t>imageIsHexmap</w:t>
+            </w:r>
+            <w:proofErr w:type="spellEnd"/>
+            <w:r>
+              <w:rPr>
+                <w:lang w:val="en-US"/>
+              </w:rPr>
+              <w:t xml:space="preserve"> (P), </w:t>
+            </w:r>
+            <w:proofErr w:type="spellStart"/>
+            <w:r>
+              <w:rPr>
+                <w:lang w:val="en-US"/>
+              </w:rPr>
+              <w:t>imageIsPixmap</w:t>
+            </w:r>
+            <w:proofErr w:type="spellEnd"/>
+            <w:r>
+              <w:rPr>
+                <w:lang w:val="en-US"/>
+              </w:rPr>
+              <w:t xml:space="preserve"> (P)</w:t>
+            </w:r>
+          </w:p>
+        </w:tc>
+        <w:tc>
+          <w:tcPr>
+            <w:tcW w:w="8079" w:type="dxa"/>
+          </w:tcPr>
+          <w:p>
+            <w:r>
+              <w:t xml:space="preserve">Verifica si la imagen es bitmap, </w:t>
+            </w:r>
+            <w:proofErr w:type="spellStart"/>
+            <w:r>
+              <w:t>hexmap</w:t>
+            </w:r>
+            <w:proofErr w:type="spellEnd"/>
+            <w:r>
+              <w:t xml:space="preserve"> o </w:t>
+            </w:r>
+            <w:proofErr w:type="spellStart"/>
+            <w:r>
+              <w:t>pixmap</w:t>
+            </w:r>
+            <w:proofErr w:type="spellEnd"/>
+            <w:r>
+              <w:t xml:space="preserve"> respectivamente</w:t>
+            </w:r>
+          </w:p>
+        </w:tc>
+      </w:tr>
+      <w:tr>
+        <w:tc>
+          <w:tcPr>
+            <w:tcW w:w="3545" w:type="dxa"/>
+          </w:tcPr>
+          <w:p>
+            <w:proofErr w:type="spellStart"/>
+            <w:r>
+              <w:t>ImageIsCompress</w:t>
+            </w:r>
+            <w:proofErr w:type="spellEnd"/>
+            <w:r>
+              <w:t xml:space="preserve"> (P)</w:t>
+            </w:r>
+          </w:p>
+        </w:tc>
+        <w:tc>
+          <w:tcPr>
+            <w:tcW w:w="8079" w:type="dxa"/>
+          </w:tcPr>
+          <w:p>
+            <w:r>
+              <w:t xml:space="preserve">Verifica si la imagen se comprimió </w:t>
+            </w:r>
+          </w:p>
+        </w:tc>
+      </w:tr>
+      <w:tr>
+        <w:tc>
+          <w:tcPr>
+            <w:tcW w:w="3545" w:type="dxa"/>
+          </w:tcPr>
+          <w:p>
+            <w:proofErr w:type="spellStart"/>
+            <w:r>
+              <w:t>imageFlipH</w:t>
+            </w:r>
+            <w:proofErr w:type="spellEnd"/>
+            <w:r>
+              <w:t xml:space="preserve"> (M), </w:t>
+            </w:r>
+            <w:proofErr w:type="spellStart"/>
+            <w:r>
+              <w:t>imageFlipV</w:t>
+            </w:r>
+            <w:proofErr w:type="spellEnd"/>
+            <w:r>
+              <w:t xml:space="preserve"> (M)</w:t>
+            </w:r>
+          </w:p>
+        </w:tc>
+        <w:tc>
+          <w:tcPr>
+            <w:tcW w:w="8079" w:type="dxa"/>
+          </w:tcPr>
+          <w:p>
+            <w:r>
+              <w:t>Invierte los pixeles de la imagen horizontal y verticalmente respectivamente</w:t>
+            </w:r>
+          </w:p>
+        </w:tc>
+      </w:tr>
+      <w:tr>
+        <w:tc>
+          <w:tcPr>
+            <w:tcW w:w="3545" w:type="dxa"/>
+          </w:tcPr>
+          <w:p>
+            <w:proofErr w:type="spellStart"/>
+            <w:r>
+              <w:lastRenderedPageBreak/>
+              <w:t>imageCrop</w:t>
+            </w:r>
+            <w:proofErr w:type="spellEnd"/>
+            <w:r>
+              <w:t xml:space="preserve"> (M)</w:t>
+            </w:r>
+          </w:p>
+        </w:tc>
+        <w:tc>
+          <w:tcPr>
+            <w:tcW w:w="8079" w:type="dxa"/>
+          </w:tcPr>
+          <w:p>
+            <w:r>
+              <w:t>Recorta una imagen a p</w:t>
+            </w:r>
+            <w:r>
+              <w:t>artir de un cuadrante</w:t>
+            </w:r>
+          </w:p>
+        </w:tc>
+      </w:tr>
+      <w:tr>
+        <w:tc>
+          <w:tcPr>
+            <w:tcW w:w="3545" w:type="dxa"/>
+          </w:tcPr>
+          <w:p>
+            <w:proofErr w:type="spellStart"/>
+            <w:r>
+              <w:t>imageRGBToHex</w:t>
+            </w:r>
+            <w:proofErr w:type="spellEnd"/>
+            <w:r>
+              <w:t xml:space="preserve"> (M)</w:t>
+            </w:r>
+          </w:p>
+        </w:tc>
+        <w:tc>
+          <w:tcPr>
+            <w:tcW w:w="8079" w:type="dxa"/>
+          </w:tcPr>
+          <w:p>
+            <w:r>
+              <w:t xml:space="preserve">Convierte una imagen </w:t>
+            </w:r>
+            <w:proofErr w:type="spellStart"/>
+            <w:r>
+              <w:t>pixmap</w:t>
+            </w:r>
+            <w:proofErr w:type="spellEnd"/>
+            <w:r>
+              <w:t xml:space="preserve"> a </w:t>
+            </w:r>
+            <w:proofErr w:type="spellStart"/>
+            <w:r>
+              <w:t>hexmap</w:t>
+            </w:r>
+            <w:proofErr w:type="spellEnd"/>
+          </w:p>
+        </w:tc>
+      </w:tr>
+      <w:tr>
+        <w:tc>
+          <w:tcPr>
+            <w:tcW w:w="3545" w:type="dxa"/>
+          </w:tcPr>
+          <w:p>
+            <w:proofErr w:type="spellStart"/>
+            <w:r>
+              <w:t>imageToHistogram</w:t>
+            </w:r>
+            <w:proofErr w:type="spellEnd"/>
+            <w:r>
+              <w:t xml:space="preserve"> (OF)</w:t>
+            </w:r>
+          </w:p>
+        </w:tc>
+        <w:tc>
+          <w:tcPr>
+            <w:tcW w:w="8079" w:type="dxa"/>
+          </w:tcPr>
+          <w:p>
+            <w:r>
+              <w:t>Muestra un histograma de colores de la imagen</w:t>
+            </w:r>
+          </w:p>
+        </w:tc>
+      </w:tr>
+      <w:tr>
+        <w:tc>
+          <w:tcPr>
+            <w:tcW w:w="3545" w:type="dxa"/>
+          </w:tcPr>
+          <w:p>
+            <w:r>
+              <w:t>imageRotate90 (M)</w:t>
+            </w:r>
+          </w:p>
+        </w:tc>
+        <w:tc>
+          <w:tcPr>
+            <w:tcW w:w="8079" w:type="dxa"/>
+          </w:tcPr>
+          <w:p>
+            <w:r>
+              <w:t>Rota los pixeles de una imagen 90° a la derecha</w:t>
+            </w:r>
+          </w:p>
+        </w:tc>
+      </w:tr>
+      <w:tr>
+        <w:tc>
+          <w:tcPr>
+            <w:tcW w:w="3545" w:type="dxa"/>
+          </w:tcPr>
+          <w:p>
+            <w:proofErr w:type="spellStart"/>
+            <w:r>
+              <w:t>imageCompress</w:t>
+            </w:r>
+            <w:proofErr w:type="spellEnd"/>
+            <w:r>
+              <w:t xml:space="preserve"> (M)</w:t>
+            </w:r>
+          </w:p>
+        </w:tc>
+        <w:tc>
+          <w:tcPr>
+            <w:tcW w:w="8079" w:type="dxa"/>
+          </w:tcPr>
+          <w:p>
+            <w:r>
+              <w:t>Comprime el color más frecuente de una imagen</w:t>
+            </w:r>
+          </w:p>
+        </w:tc>
+      </w:tr>
+      <w:tr>
+        <w:tc>
+          <w:tcPr>
+            <w:tcW w:w="3545" w:type="dxa"/>
+          </w:tcPr>
+          <w:p>
+            <w:proofErr w:type="spellStart"/>
+            <w:r>
+              <w:t>imageChangePixel</w:t>
+            </w:r>
+            <w:proofErr w:type="spellEnd"/>
+            <w:r>
+              <w:t xml:space="preserve"> (M)</w:t>
+            </w:r>
+          </w:p>
+        </w:tc>
+        <w:tc>
+          <w:tcPr>
+            <w:tcW w:w="8079" w:type="dxa"/>
+          </w:tcPr>
+          <w:p>
+            <w:r>
+              <w:t>Reemplaza un pixel de u</w:t>
+            </w:r>
+            <w:r>
+              <w:t>na imagen por otro nuevo</w:t>
+            </w:r>
+          </w:p>
+        </w:tc>
+      </w:tr>
+      <w:tr>
+        <w:tc>
+          <w:tcPr>
+            <w:tcW w:w="3545" w:type="dxa"/>
+          </w:tcPr>
+          <w:p>
+            <w:proofErr w:type="spellStart"/>
+            <w:r>
+              <w:t>imageInvertColorBit</w:t>
+            </w:r>
+            <w:proofErr w:type="spellEnd"/>
+            <w:r>
+              <w:t xml:space="preserve"> (OF)</w:t>
+            </w:r>
+          </w:p>
+        </w:tc>
+        <w:tc>
+          <w:tcPr>
+            <w:tcW w:w="8079" w:type="dxa"/>
+          </w:tcPr>
+          <w:p>
+            <w:r>
+              <w:t xml:space="preserve">Entrega un </w:t>
+            </w:r>
+            <w:proofErr w:type="spellStart"/>
+            <w:r>
+              <w:t>pixmap</w:t>
+            </w:r>
+            <w:proofErr w:type="spellEnd"/>
+            <w:r>
+              <w:t xml:space="preserve"> con sus colores invertidos</w:t>
+            </w:r>
+          </w:p>
+        </w:tc>
+      </w:tr>
+      <w:tr>
+        <w:tc>
+          <w:tcPr>
+            <w:tcW w:w="3545" w:type="dxa"/>
+          </w:tcPr>
+          <w:p>
+            <w:proofErr w:type="spellStart"/>
+            <w:r>
+              <w:t>imageToString</w:t>
+            </w:r>
+            <w:proofErr w:type="spellEnd"/>
+            <w:r>
+              <w:t xml:space="preserve"> (OF)</w:t>
+            </w:r>
+          </w:p>
+        </w:tc>
+        <w:tc>
+          <w:tcPr>
+            <w:tcW w:w="8079" w:type="dxa"/>
+          </w:tcPr>
+          <w:p>
+            <w:r>
+              <w:t xml:space="preserve">Entrega una cadena </w:t>
+            </w:r>
+            <w:proofErr w:type="spellStart"/>
+            <w:r>
+              <w:t>string</w:t>
+            </w:r>
+            <w:proofErr w:type="spellEnd"/>
+            <w:r>
+              <w:t xml:space="preserve"> de la imagen</w:t>
+            </w:r>
+          </w:p>
+        </w:tc>
+      </w:tr>
+      <w:tr>
+        <w:tc>
+          <w:tcPr>
+            <w:tcW w:w="3545" w:type="dxa"/>
+          </w:tcPr>
+          <w:p>
+            <w:proofErr w:type="spellStart"/>
+            <w:r>
+              <w:t>imageDepthLayers</w:t>
+            </w:r>
+            <w:proofErr w:type="spellEnd"/>
+            <w:r>
+              <w:t xml:space="preserve"> (OF)</w:t>
+            </w:r>
+          </w:p>
+        </w:tc>
+        <w:tc>
+          <w:tcPr>
+            <w:tcW w:w="8079" w:type="dxa"/>
+          </w:tcPr>
+          <w:p>
+            <w:r>
+              <w:t>Entrega una lista de imágenes separados por profundidad</w:t>
+            </w:r>
+          </w:p>
+        </w:tc>
+      </w:tr>
+      <w:tr>
+        <w:tc>
+          <w:tcPr>
+            <w:tcW w:w="3545" w:type="dxa"/>
+          </w:tcPr>
+          <w:p>
+            <w:proofErr w:type="spellStart"/>
+            <w:r>
+              <w:t>imageToDecompress</w:t>
+            </w:r>
+            <w:proofErr w:type="spellEnd"/>
+            <w:r>
+              <w:t xml:space="preserve"> (M)</w:t>
+            </w:r>
+          </w:p>
+        </w:tc>
+        <w:tc>
+          <w:tcPr>
+            <w:tcW w:w="8079" w:type="dxa"/>
+          </w:tcPr>
+          <w:p>
+            <w:r>
+              <w:t>Descomprime una imagen comprimida</w:t>
+            </w:r>
+          </w:p>
+        </w:tc>
+      </w:tr>
+    </w:tbl>
+    <w:p/>
+    <w:p>
+      <w:r>
+        <w:t>Se pide que cada TDA (Tipo de Dato Abstracto) se implemente con lo necesario para cumplir con los requerimientos funcionales y que en el archivo principal se contenga las funciones con un</w:t>
+      </w:r>
+      <w:r>
+        <w:t xml:space="preserve"> </w:t>
+      </w:r>
+      <w:r>
+        <w:t>script de pruebas para probar l</w:t>
+      </w:r>
+      <w:r>
+        <w:t>os predicados</w:t>
+      </w:r>
+      <w:r>
+        <w:t>.</w:t>
+      </w:r>
+    </w:p>
+    <w:p/>
+    <w:p>
       <w:pPr>
         <w:pStyle w:val="Ttulo2"/>
         <w:numPr>
@@ -2399,9 +3529,11 @@
       <w:r>
         <w:t xml:space="preserve">El compilador utilizado fue </w:t>
       </w:r>
+      <w:proofErr w:type="spellStart"/>
       <w:r>
         <w:t>Prolog</w:t>
       </w:r>
+      <w:proofErr w:type="spellEnd"/>
       <w:r>
         <w:t xml:space="preserve"> versión 8.</w:t>
       </w:r>
@@ -2441,9 +3573,11 @@
       <w:r>
         <w:t xml:space="preserve">s de </w:t>
       </w:r>
+      <w:proofErr w:type="spellStart"/>
       <w:r>
         <w:t>Prolog</w:t>
       </w:r>
+      <w:proofErr w:type="spellEnd"/>
       <w:r>
         <w:t>. Mientras se desarrollaban los</w:t>
       </w:r>
@@ -2451,7 +3585,15 @@
         <w:t xml:space="preserve"> </w:t>
       </w:r>
       <w:r>
-        <w:t>requerimientos funcionales, se crearon los siguientes TDAs cuya estructura respecto el orden d</w:t>
+        <w:t xml:space="preserve">requerimientos funcionales, se crearon los siguientes </w:t>
+      </w:r>
+      <w:proofErr w:type="spellStart"/>
+      <w:r>
+        <w:t>TDAs</w:t>
+      </w:r>
+      <w:proofErr w:type="spellEnd"/>
+      <w:r>
+        <w:t xml:space="preserve"> cuya estructura respecto el orden d</w:t>
       </w:r>
       <w:r>
         <w:t xml:space="preserve">e </w:t>
@@ -2464,11 +3606,40 @@
       <w:r>
         <w:t xml:space="preserve">TDA </w:t>
       </w:r>
+      <w:proofErr w:type="spellStart"/>
       <w:r>
         <w:t>i</w:t>
       </w:r>
       <w:r>
-        <w:t>mage: Corresponde a una imagen. Representación: (int x int x list). Ver Tabla N°1 en ANEXOS</w:t>
+        <w:t>mage</w:t>
+      </w:r>
+      <w:proofErr w:type="spellEnd"/>
+      <w:r>
+        <w:t>: Corresponde a una imagen. Representación: (</w:t>
+      </w:r>
+      <w:proofErr w:type="spellStart"/>
+      <w:r>
+        <w:t>int</w:t>
+      </w:r>
+      <w:proofErr w:type="spellEnd"/>
+      <w:r>
+        <w:t xml:space="preserve"> x </w:t>
+      </w:r>
+      <w:proofErr w:type="spellStart"/>
+      <w:r>
+        <w:t>int</w:t>
+      </w:r>
+      <w:proofErr w:type="spellEnd"/>
+      <w:r>
+        <w:t xml:space="preserve"> x </w:t>
+      </w:r>
+      <w:proofErr w:type="spellStart"/>
+      <w:r>
+        <w:t>list</w:t>
+      </w:r>
+      <w:proofErr w:type="spellEnd"/>
+      <w:r>
+        <w:t>). Ver Tabla N°1 en ANEXOS</w:t>
       </w:r>
       <w:r>
         <w:t xml:space="preserve"> </w:t>
@@ -2487,17 +3658,30 @@
       <w:r>
         <w:t xml:space="preserve">TDA </w:t>
       </w:r>
+      <w:proofErr w:type="spellStart"/>
       <w:r>
         <w:t>p</w:t>
       </w:r>
       <w:r>
-        <w:t xml:space="preserve">ixbit: Corresponde a un píxel bitmap. </w:t>
-      </w:r>
+        <w:t>ixbit</w:t>
+      </w:r>
+      <w:proofErr w:type="spellEnd"/>
+      <w:r>
+        <w:t xml:space="preserve">: Corresponde a un píxel bitmap. </w:t>
+      </w:r>
+      <w:proofErr w:type="spellStart"/>
       <w:r>
         <w:rPr>
           <w:lang w:val="en-US"/>
         </w:rPr>
-        <w:t xml:space="preserve">Representación: (int x int x bit ([0|1]) x int). </w:t>
+        <w:t>Representación</w:t>
+      </w:r>
+      <w:proofErr w:type="spellEnd"/>
+      <w:r>
+        <w:rPr>
+          <w:lang w:val="en-US"/>
+        </w:rPr>
+        <w:t xml:space="preserve">: (int x int x bit ([0|1]) x int). </w:t>
       </w:r>
       <w:r>
         <w:t xml:space="preserve">Ver Tabla </w:t>
@@ -2517,24 +3701,77 @@
     </w:p>
     <w:p>
       <w:r>
-        <w:t>TDA pixbit_comprimido: Corresponde a un píxel bitmap comprimido. Representación: (int X int X (-1, bit([0|1])) x int). Ver tabla N°3 en ANEXOS para ver su implementación, P.XX.</w:t>
-      </w:r>
-    </w:p>
-    <w:p>
-      <w:r>
         <w:t xml:space="preserve">TDA </w:t>
       </w:r>
+      <w:proofErr w:type="spellStart"/>
+      <w:r>
+        <w:t>pixbit_comprimido</w:t>
+      </w:r>
+      <w:proofErr w:type="spellEnd"/>
+      <w:r>
+        <w:t>: Corresponde a un píxel bitmap comprimido. Representación: (</w:t>
+      </w:r>
+      <w:proofErr w:type="spellStart"/>
+      <w:r>
+        <w:t>int</w:t>
+      </w:r>
+      <w:proofErr w:type="spellEnd"/>
+      <w:r>
+        <w:t xml:space="preserve"> X </w:t>
+      </w:r>
+      <w:proofErr w:type="spellStart"/>
+      <w:r>
+        <w:t>int</w:t>
+      </w:r>
+      <w:proofErr w:type="spellEnd"/>
+      <w:r>
+        <w:t xml:space="preserve"> X (-1, bit([0|1])) x </w:t>
+      </w:r>
+      <w:proofErr w:type="spellStart"/>
+      <w:r>
+        <w:t>int</w:t>
+      </w:r>
+      <w:proofErr w:type="spellEnd"/>
+      <w:r>
+        <w:t>). Ver tabla N°3 en ANEXOS para ver su implementación, P.XX.</w:t>
+      </w:r>
+    </w:p>
+    <w:p>
+      <w:r>
+        <w:t xml:space="preserve">TDA </w:t>
+      </w:r>
+      <w:proofErr w:type="spellStart"/>
       <w:r>
         <w:t>p</w:t>
       </w:r>
       <w:r>
-        <w:t xml:space="preserve">ixhex: Corresponde a un píxel hexmap. </w:t>
-      </w:r>
+        <w:t>ixhex</w:t>
+      </w:r>
+      <w:proofErr w:type="spellEnd"/>
+      <w:r>
+        <w:t xml:space="preserve">: Corresponde a un píxel </w:t>
+      </w:r>
+      <w:proofErr w:type="spellStart"/>
+      <w:r>
+        <w:t>hexmap</w:t>
+      </w:r>
+      <w:proofErr w:type="spellEnd"/>
+      <w:r>
+        <w:t xml:space="preserve">. </w:t>
+      </w:r>
+      <w:proofErr w:type="spellStart"/>
       <w:r>
         <w:rPr>
           <w:lang w:val="en-US"/>
         </w:rPr>
-        <w:t xml:space="preserve">Representación: (int x int x string x int). </w:t>
+        <w:t>Representación</w:t>
+      </w:r>
+      <w:proofErr w:type="spellEnd"/>
+      <w:r>
+        <w:rPr>
+          <w:lang w:val="en-US"/>
+        </w:rPr>
+        <w:t xml:space="preserve">: (int x int x string x int). </w:t>
       </w:r>
       <w:r>
         <w:t>Ver Tabla N°</w:t>
@@ -2556,6 +3793,7 @@
       <w:r>
         <w:t xml:space="preserve">TDA </w:t>
       </w:r>
+      <w:proofErr w:type="spellStart"/>
       <w:r>
         <w:t>p</w:t>
       </w:r>
@@ -2565,25 +3803,39 @@
       <w:r>
         <w:t>_comprimido</w:t>
       </w:r>
-      <w:r>
-        <w:t>: Corresponde a un píxel hexmap</w:t>
-      </w:r>
+      <w:proofErr w:type="spellEnd"/>
+      <w:r>
+        <w:t xml:space="preserve">: Corresponde a un píxel </w:t>
+      </w:r>
+      <w:proofErr w:type="spellStart"/>
+      <w:r>
+        <w:t>hexmap</w:t>
+      </w:r>
+      <w:proofErr w:type="spellEnd"/>
       <w:r>
         <w:t xml:space="preserve"> comprimido</w:t>
       </w:r>
       <w:r>
         <w:t xml:space="preserve">. </w:t>
       </w:r>
+      <w:proofErr w:type="spellStart"/>
       <w:r>
         <w:rPr>
           <w:lang w:val="en-US"/>
         </w:rPr>
-        <w:t xml:space="preserve">Representación: (int x int x </w:t>
-      </w:r>
+        <w:t>Representación</w:t>
+      </w:r>
+      <w:proofErr w:type="spellEnd"/>
       <w:r>
         <w:rPr>
           <w:lang w:val="en-US"/>
         </w:rPr>
+        <w:t xml:space="preserve">: (int x int x </w:t>
+      </w:r>
+      <w:r>
+        <w:rPr>
+          <w:lang w:val="en-US"/>
+        </w:rPr>
         <w:t>(int X int X int)</w:t>
       </w:r>
       <w:r>
@@ -2612,17 +3864,38 @@
       <w:r>
         <w:t xml:space="preserve">TDA </w:t>
       </w:r>
+      <w:proofErr w:type="spellStart"/>
       <w:r>
         <w:t>p</w:t>
       </w:r>
       <w:r>
-        <w:t xml:space="preserve">ixrgb: Corresponde a un píxel pixmap. </w:t>
-      </w:r>
+        <w:t>ixrgb</w:t>
+      </w:r>
+      <w:proofErr w:type="spellEnd"/>
+      <w:r>
+        <w:t xml:space="preserve">: Corresponde a un píxel </w:t>
+      </w:r>
+      <w:proofErr w:type="spellStart"/>
+      <w:r>
+        <w:t>pixmap</w:t>
+      </w:r>
+      <w:proofErr w:type="spellEnd"/>
+      <w:r>
+        <w:t xml:space="preserve">. </w:t>
+      </w:r>
+      <w:proofErr w:type="spellStart"/>
       <w:r>
         <w:rPr>
           <w:lang w:val="en-US"/>
         </w:rPr>
-        <w:t xml:space="preserve">Representación: (int x int x int x int x int x int). </w:t>
+        <w:t>Representación</w:t>
+      </w:r>
+      <w:proofErr w:type="spellEnd"/>
+      <w:r>
+        <w:rPr>
+          <w:lang w:val="en-US"/>
+        </w:rPr>
+        <w:t xml:space="preserve">: (int x int x int x int x int x int). </w:t>
       </w:r>
       <w:r>
         <w:t xml:space="preserve">Ver </w:t>
@@ -2650,6 +3923,7 @@
       <w:r>
         <w:t xml:space="preserve">TDA </w:t>
       </w:r>
+      <w:proofErr w:type="spellStart"/>
       <w:r>
         <w:t>p</w:t>
       </w:r>
@@ -2659,14 +3933,31 @@
       <w:r>
         <w:t>_comprimido</w:t>
       </w:r>
-      <w:r>
-        <w:t xml:space="preserve">: Corresponde a un píxel pixmap. </w:t>
-      </w:r>
+      <w:proofErr w:type="spellEnd"/>
+      <w:r>
+        <w:t xml:space="preserve">: Corresponde a un píxel </w:t>
+      </w:r>
+      <w:proofErr w:type="spellStart"/>
+      <w:r>
+        <w:t>pixmap</w:t>
+      </w:r>
+      <w:proofErr w:type="spellEnd"/>
+      <w:r>
+        <w:t xml:space="preserve">. </w:t>
+      </w:r>
+      <w:proofErr w:type="spellStart"/>
       <w:r>
         <w:rPr>
           <w:lang w:val="en-US"/>
         </w:rPr>
-        <w:t xml:space="preserve">Representación: (int x int x </w:t>
+        <w:t>Representación</w:t>
+      </w:r>
+      <w:proofErr w:type="spellEnd"/>
+      <w:r>
+        <w:rPr>
+          <w:lang w:val="en-US"/>
+        </w:rPr>
+        <w:t xml:space="preserve">: (int x int x </w:t>
       </w:r>
       <w:r>
         <w:rPr>
@@ -2758,13 +4049,22 @@
           <w:b/>
           <w:bCs/>
         </w:rPr>
+        <w:lastRenderedPageBreak/>
         <w:t>EJEMPLOS DE USO</w:t>
       </w:r>
       <w:bookmarkEnd w:id="7"/>
     </w:p>
     <w:p>
       <w:r>
-        <w:t>Para comenzar, se debe verificar que se tengan todos los archivos TDAs en una misma carpeta, de lo contrario el archivo pruebas_21090869_CastroVenegas no se ejecutará al compilar el programa con “Run”</w:t>
+        <w:t xml:space="preserve">Para comenzar, se debe verificar que se tengan todos los archivos </w:t>
+      </w:r>
+      <w:proofErr w:type="spellStart"/>
+      <w:r>
+        <w:t>TDAs</w:t>
+      </w:r>
+      <w:proofErr w:type="spellEnd"/>
+      <w:r>
+        <w:t xml:space="preserve"> en una misma carpeta, de lo contrario el archivo pruebas_21090869_CastroVenegas no se ejecutará al compilar el programa con “Run”</w:t>
       </w:r>
       <w:r>
         <w:t xml:space="preserve"> tras compilar</w:t>
@@ -2776,14 +4076,7 @@
         <w:rPr>
           <w:color w:val="FF0000"/>
         </w:rPr>
-        <w:t xml:space="preserve">que si se desea </w:t>
-      </w:r>
-      <w:r>
-        <w:rPr>
-          <w:color w:val="FF0000"/>
-        </w:rPr>
-        <w:lastRenderedPageBreak/>
-        <w:t>crear una nueva imagen para probar las funciones, esta no debe tener el mismo nombre que una de las imágenes ya definidas y que las dimensiones y</w:t>
+        <w:t>que si se desea crear una nueva imagen para probar las funciones, esta no debe tener el mismo nombre que una de las imágenes ya definidas y que las dimensiones y</w:t>
       </w:r>
       <w:r>
         <w:t xml:space="preserve"> el número de píxeles en la imagen deben de ser correctos, todo esto para que no surja un error al compilar o </w:t>
@@ -2806,6 +4099,7 @@
       <w:r>
         <w:t xml:space="preserve"> estén bien ingresados. Por ejemplo, se podrá aplicar la función </w:t>
       </w:r>
+      <w:proofErr w:type="spellStart"/>
       <w:r>
         <w:t>imageI</w:t>
       </w:r>
@@ -2816,17 +4110,31 @@
         <w:t>t</w:t>
       </w:r>
       <w:r>
-        <w:t xml:space="preserve">ColorRGB a un píxel </w:t>
-      </w:r>
+        <w:t>ColorRGB</w:t>
+      </w:r>
+      <w:proofErr w:type="spellEnd"/>
+      <w:r>
+        <w:t xml:space="preserve"> a un píxel </w:t>
+      </w:r>
+      <w:proofErr w:type="spellStart"/>
       <w:r>
         <w:t>p</w:t>
       </w:r>
       <w:r>
-        <w:t xml:space="preserve">ixmap, pero si se desea aplicar a una imagen </w:t>
-      </w:r>
-      <w:r>
-        <w:t>puede modificar un píxel de esta</w:t>
-      </w:r>
+        <w:t>ixmap</w:t>
+      </w:r>
+      <w:proofErr w:type="spellEnd"/>
+      <w:r>
+        <w:t xml:space="preserve">, pero si se desea aplicar a una imagen </w:t>
+      </w:r>
+      <w:r>
+        <w:t xml:space="preserve">puede modificar un píxel de </w:t>
+      </w:r>
+      <w:proofErr w:type="spellStart"/>
+      <w:r>
+        <w:t>esta</w:t>
+      </w:r>
+      <w:proofErr w:type="spellEnd"/>
       <w:r>
         <w:t xml:space="preserve"> utiliza</w:t>
       </w:r>
@@ -2842,8 +4150,13 @@
       <w:r>
         <w:t xml:space="preserve"> </w:t>
       </w:r>
-      <w:r>
-        <w:t>imageChangePixel, pero para ello necesita ingresar como entrada la imagen original, el pixel a modificar y una variable en donde colocar la imagen resultante (en ese orden)</w:t>
+      <w:proofErr w:type="spellStart"/>
+      <w:r>
+        <w:t>imageChangePixel</w:t>
+      </w:r>
+      <w:proofErr w:type="spellEnd"/>
+      <w:r>
+        <w:t>, pero para ello necesita ingresar como entrada la imagen original, el pixel a modificar y una variable en donde colocar la imagen resultante (en ese orden)</w:t>
       </w:r>
       <w:r>
         <w:t xml:space="preserve">. </w:t>
@@ -2887,13 +4200,7 @@
     </w:p>
     <w:p>
       <w:r>
-        <w:t xml:space="preserve">Se espera que se haya hecho un simulador de tratamiento de imágenes simple donde cada </w:t>
-      </w:r>
-      <w:r>
-        <w:t xml:space="preserve">predicado </w:t>
-      </w:r>
-      <w:r>
-        <w:t>no cause errores y compile el archivo con el script de pruebas correctamente.</w:t>
+        <w:t>Se espera que se haya hecho un simulador de tratamiento de imágenes simple donde cada predicado no cause errores y compile el archivo con el script de pruebas correctamente.</w:t>
       </w:r>
     </w:p>
     <w:p>
@@ -3037,34 +4344,31 @@
     </w:p>
     <w:p>
       <w:r>
-        <w:t>Tras haber trabajado en implementar los requerimientos funcionales para un simulador de</w:t>
-      </w:r>
-      <w:r>
-        <w:t xml:space="preserve"> </w:t>
-      </w:r>
-      <w:r>
-        <w:t>tratamiento de imágenes simple, ser puede decir que se cumplió el objetivo de aplicar conceptos</w:t>
-      </w:r>
-      <w:r>
-        <w:t xml:space="preserve"> </w:t>
-      </w:r>
-      <w:r>
-        <w:t xml:space="preserve">del paradigma </w:t>
-      </w:r>
-      <w:r>
-        <w:t>lógico</w:t>
-      </w:r>
-      <w:r>
-        <w:t xml:space="preserve"> usando el lenguaje de programación </w:t>
-      </w:r>
+        <w:t xml:space="preserve">Tras haber trabajado en implementar los requerimientos funcionales para un simulador de tratamiento de imágenes simple, ser puede decir que se cumplió el objetivo de aplicar conceptos del paradigma lógico usando el lenguaje de programación </w:t>
+      </w:r>
+      <w:proofErr w:type="spellStart"/>
       <w:r>
         <w:t>Prolog</w:t>
       </w:r>
-      <w:r>
-        <w:t>. Las complicaciones que hubo durante el desarrollo de las funciones fueron</w:t>
-      </w:r>
-      <w:r>
-        <w:t xml:space="preserve"> el tener que mover las funciones hechas en SWIP-Prolog de internet a SWIP-Prolog compilador</w:t>
+      <w:proofErr w:type="spellEnd"/>
+      <w:r>
+        <w:t>. Las complicaciones que hubo durante el desarrollo de las funciones fueron el tener que mover las funciones hechas en SWIP-</w:t>
+      </w:r>
+      <w:proofErr w:type="spellStart"/>
+      <w:r>
+        <w:t>Prolog</w:t>
+      </w:r>
+      <w:proofErr w:type="spellEnd"/>
+      <w:r>
+        <w:t xml:space="preserve"> de internet a SWIP-</w:t>
+      </w:r>
+      <w:proofErr w:type="spellStart"/>
+      <w:r>
+        <w:t>Prolog</w:t>
+      </w:r>
+      <w:proofErr w:type="spellEnd"/>
+      <w:r>
+        <w:t xml:space="preserve"> compilador</w:t>
       </w:r>
     </w:p>
     <w:p/>
@@ -3086,6 +4390,7 @@
           <w:b/>
           <w:bCs/>
         </w:rPr>
+        <w:lastRenderedPageBreak/>
         <w:t>BIBLIOGRAFÍA Y REFERENCIAS</w:t>
       </w:r>
       <w:bookmarkEnd w:id="14"/>
@@ -3124,7 +4429,6 @@
           <w:b/>
           <w:bCs/>
         </w:rPr>
-        <w:lastRenderedPageBreak/>
         <w:t>ANEXOS</w:t>
       </w:r>
       <w:bookmarkEnd w:id="15"/>
@@ -5236,6 +6540,25 @@
       <w:szCs w:val="24"/>
     </w:rPr>
   </w:style>
+  <w:style w:type="table" w:styleId="Tablaconcuadrcula">
+    <w:name w:val="Table Grid"/>
+    <w:basedOn w:val="Tablanormal"/>
+    <w:uiPriority w:val="39"/>
+    <w:rsid w:val="00921889"/>
+    <w:pPr>
+      <w:spacing w:after="0" w:line="240" w:lineRule="auto"/>
+    </w:pPr>
+    <w:tblPr>
+      <w:tblBorders>
+        <w:top w:val="single" w:sz="4" w:space="0" w:color="auto"/>
+        <w:left w:val="single" w:sz="4" w:space="0" w:color="auto"/>
+        <w:bottom w:val="single" w:sz="4" w:space="0" w:color="auto"/>
+        <w:right w:val="single" w:sz="4" w:space="0" w:color="auto"/>
+        <w:insideH w:val="single" w:sz="4" w:space="0" w:color="auto"/>
+        <w:insideV w:val="single" w:sz="4" w:space="0" w:color="auto"/>
+      </w:tblBorders>
+    </w:tblPr>
+  </w:style>
 </w:styles>
 </file>
 

</xml_diff>

<commit_message>
se agrego autoevaluación, se agrego el scrip de prueba, se avanzo un poco en el informe
falta revisar que la mitad restante del script de pruebas funcione correctamente. No olvidar agregar ejemplos propios.
</commit_message>
<xml_diff>
--- a/Informe_21090869_CastroVenegas.docx
+++ b/Informe_21090869_CastroVenegas.docx
@@ -2425,328 +2425,663 @@
       </w:r>
       <w:proofErr w:type="spellEnd"/>
       <w:r>
-        <w:t xml:space="preserve"> hay que considerar</w:t>
+        <w:t xml:space="preserve"> hay que considerar los siguientes elementos:</w:t>
+      </w:r>
+    </w:p>
+    <w:p>
+      <w:pPr>
+        <w:pStyle w:val="Prrafodelista"/>
+        <w:numPr>
+          <w:ilvl w:val="0"/>
+          <w:numId w:val="13"/>
+        </w:numPr>
+      </w:pPr>
+      <w:r>
+        <w:rPr>
+          <w:b/>
+          <w:bCs/>
+        </w:rPr>
+        <w:t>i</w:t>
+      </w:r>
+      <w:r>
+        <w:rPr>
+          <w:b/>
+          <w:bCs/>
+        </w:rPr>
+        <w:t>magen:</w:t>
       </w:r>
       <w:r>
         <w:t xml:space="preserve"> </w:t>
       </w:r>
       <w:r>
-        <w:t>los siguientes elementos fundamentales:</w:t>
-      </w:r>
-    </w:p>
-    <w:tbl>
-      <w:tblPr>
-        <w:tblStyle w:val="Tablaconcuadrcula"/>
-        <w:tblW w:w="0" w:type="auto"/>
-        <w:tblLook w:val="04A0" w:firstRow="1" w:lastRow="0" w:firstColumn="1" w:lastColumn="0" w:noHBand="0" w:noVBand="1"/>
-      </w:tblPr>
-      <w:tblGrid>
-        <w:gridCol w:w="2908"/>
-        <w:gridCol w:w="3165"/>
-        <w:gridCol w:w="2755"/>
-      </w:tblGrid>
-      <w:tr>
-        <w:tc>
-          <w:tcPr>
-            <w:tcW w:w="2908" w:type="dxa"/>
-          </w:tcPr>
-          <w:p>
-            <w:r>
-              <w:t>Tipo</w:t>
-            </w:r>
-          </w:p>
-        </w:tc>
-        <w:tc>
-          <w:tcPr>
-            <w:tcW w:w="3165" w:type="dxa"/>
-          </w:tcPr>
-          <w:p>
-            <w:r>
-              <w:t>Descripción</w:t>
-            </w:r>
-          </w:p>
-        </w:tc>
-        <w:tc>
-          <w:tcPr>
-            <w:tcW w:w="2755" w:type="dxa"/>
-          </w:tcPr>
-          <w:p>
-            <w:r>
-              <w:t>Representación</w:t>
-            </w:r>
-          </w:p>
-        </w:tc>
-      </w:tr>
-      <w:tr>
-        <w:tc>
-          <w:tcPr>
-            <w:tcW w:w="2908" w:type="dxa"/>
-          </w:tcPr>
-          <w:p>
-            <w:proofErr w:type="spellStart"/>
-            <w:r>
-              <w:t>Image</w:t>
-            </w:r>
-            <w:proofErr w:type="spellEnd"/>
-          </w:p>
-        </w:tc>
-        <w:tc>
-          <w:tcPr>
-            <w:tcW w:w="3165" w:type="dxa"/>
-          </w:tcPr>
-          <w:p>
-            <w:r>
-              <w:t xml:space="preserve">Lista con ancho y largo de enteros y </w:t>
-            </w:r>
-            <w:r>
-              <w:t>lista de pixeles</w:t>
-            </w:r>
-          </w:p>
-        </w:tc>
-        <w:tc>
-          <w:tcPr>
-            <w:tcW w:w="2755" w:type="dxa"/>
-          </w:tcPr>
-          <w:p>
-            <w:pPr>
-              <w:rPr>
-                <w:lang w:val="en-US"/>
-              </w:rPr>
-            </w:pPr>
-            <w:r>
-              <w:rPr>
-                <w:lang w:val="en-US"/>
-              </w:rPr>
-              <w:t>(int X int X list)</w:t>
-            </w:r>
-          </w:p>
-        </w:tc>
-      </w:tr>
-      <w:tr>
-        <w:tc>
-          <w:tcPr>
-            <w:tcW w:w="2908" w:type="dxa"/>
-          </w:tcPr>
-          <w:p>
-            <w:pPr>
-              <w:rPr>
-                <w:lang w:val="en-US"/>
-              </w:rPr>
-            </w:pPr>
-            <w:proofErr w:type="spellStart"/>
-            <w:r>
-              <w:rPr>
-                <w:lang w:val="en-US"/>
-              </w:rPr>
-              <w:t>Pixrgb</w:t>
-            </w:r>
-            <w:proofErr w:type="spellEnd"/>
-          </w:p>
-        </w:tc>
-        <w:tc>
-          <w:tcPr>
-            <w:tcW w:w="3165" w:type="dxa"/>
-          </w:tcPr>
-          <w:p>
-            <w:r>
-              <w:t>Lista con dos coordenadas x</w:t>
-            </w:r>
-            <w:r>
-              <w:t xml:space="preserve"> e y, colores RGB entero y profundidad</w:t>
-            </w:r>
-          </w:p>
-        </w:tc>
-        <w:tc>
-          <w:tcPr>
-            <w:tcW w:w="2755" w:type="dxa"/>
-          </w:tcPr>
-          <w:p>
-            <w:pPr>
-              <w:rPr>
-                <w:lang w:val="en-US"/>
-              </w:rPr>
-            </w:pPr>
-            <w:r>
-              <w:rPr>
-                <w:lang w:val="en-US"/>
-              </w:rPr>
-              <w:t>(int X int X int X int X int X int)</w:t>
-            </w:r>
-          </w:p>
-        </w:tc>
-      </w:tr>
-      <w:tr>
-        <w:tc>
-          <w:tcPr>
-            <w:tcW w:w="2908" w:type="dxa"/>
-          </w:tcPr>
-          <w:p>
-            <w:pPr>
-              <w:rPr>
-                <w:lang w:val="en-US"/>
-              </w:rPr>
-            </w:pPr>
-            <w:proofErr w:type="spellStart"/>
-            <w:r>
-              <w:rPr>
-                <w:lang w:val="en-US"/>
-              </w:rPr>
-              <w:t>Pixrgb_comprimido</w:t>
-            </w:r>
-            <w:proofErr w:type="spellEnd"/>
-          </w:p>
-        </w:tc>
-        <w:tc>
-          <w:tcPr>
-            <w:tcW w:w="3165" w:type="dxa"/>
-          </w:tcPr>
-          <w:p>
-            <w:r>
-              <w:t>Lista con dos coordenadas x</w:t>
-            </w:r>
-            <w:r>
-              <w:t xml:space="preserve"> e y, colores RGB </w:t>
-            </w:r>
-            <w:proofErr w:type="spellStart"/>
-            <w:r>
-              <w:t>string</w:t>
-            </w:r>
-            <w:proofErr w:type="spellEnd"/>
-            <w:r>
-              <w:t xml:space="preserve"> y profundidad</w:t>
-            </w:r>
-          </w:p>
-        </w:tc>
-        <w:tc>
-          <w:tcPr>
-            <w:tcW w:w="2755" w:type="dxa"/>
-          </w:tcPr>
-          <w:p>
-            <w:pPr>
-              <w:rPr>
-                <w:lang w:val="en-US"/>
-              </w:rPr>
-            </w:pPr>
-            <w:r>
-              <w:rPr>
-                <w:lang w:val="en-US"/>
-              </w:rPr>
-              <w:t>(int X int X string X string X string X int)</w:t>
-            </w:r>
-          </w:p>
-        </w:tc>
-      </w:tr>
-      <w:tr>
-        <w:tc>
-          <w:tcPr>
-            <w:tcW w:w="2908" w:type="dxa"/>
-          </w:tcPr>
-          <w:p>
-            <w:pPr>
-              <w:rPr>
-                <w:lang w:val="en-US"/>
-              </w:rPr>
-            </w:pPr>
-            <w:proofErr w:type="spellStart"/>
-            <w:r>
-              <w:rPr>
-                <w:lang w:val="en-US"/>
-              </w:rPr>
-              <w:t>Pixbit</w:t>
-            </w:r>
-            <w:proofErr w:type="spellEnd"/>
-          </w:p>
-        </w:tc>
-        <w:tc>
-          <w:tcPr>
-            <w:tcW w:w="3165" w:type="dxa"/>
-          </w:tcPr>
-          <w:p>
-            <w:pPr>
-              <w:rPr>
-                <w:lang w:val="en-US"/>
-              </w:rPr>
-            </w:pPr>
-          </w:p>
-        </w:tc>
-        <w:tc>
-          <w:tcPr>
-            <w:tcW w:w="2755" w:type="dxa"/>
-          </w:tcPr>
-          <w:p>
-            <w:pPr>
-              <w:rPr>
-                <w:lang w:val="en-US"/>
-              </w:rPr>
-            </w:pPr>
-          </w:p>
-        </w:tc>
-      </w:tr>
-    </w:tbl>
-    <w:p>
-      <w:pPr>
-        <w:rPr>
-          <w:lang w:val="en-US"/>
-        </w:rPr>
-      </w:pPr>
-    </w:p>
-    <w:p>
-      <w:r>
-        <w:t xml:space="preserve">- </w:t>
-      </w:r>
-      <w:proofErr w:type="spellStart"/>
-      <w:r>
-        <w:t>Pixrgb</w:t>
-      </w:r>
-      <w:proofErr w:type="spellEnd"/>
-      <w:r>
-        <w:t xml:space="preserve">: Un píxel </w:t>
-      </w:r>
-      <w:proofErr w:type="spellStart"/>
-      <w:r>
-        <w:t>Pixmap</w:t>
-      </w:r>
-      <w:proofErr w:type="spellEnd"/>
-      <w:r>
-        <w:t>, representado como dos enteros que guardan las posiciones</w:t>
+        <w:t>Lista con ancho y largo de enteros y lista de pixeles</w:t>
+      </w:r>
+      <w:r>
+        <w:t xml:space="preserve">. </w:t>
+      </w:r>
+    </w:p>
+    <w:p>
+      <w:pPr>
+        <w:pStyle w:val="Prrafodelista"/>
+        <w:numPr>
+          <w:ilvl w:val="0"/>
+          <w:numId w:val="13"/>
+        </w:numPr>
+      </w:pPr>
+      <w:proofErr w:type="spellStart"/>
+      <w:r>
+        <w:rPr>
+          <w:b/>
+          <w:bCs/>
+        </w:rPr>
+        <w:t>p</w:t>
+      </w:r>
+      <w:r>
+        <w:rPr>
+          <w:b/>
+          <w:bCs/>
+        </w:rPr>
+        <w:t>ixrgb</w:t>
+      </w:r>
+      <w:proofErr w:type="spellEnd"/>
+      <w:r>
+        <w:rPr>
+          <w:b/>
+          <w:bCs/>
+        </w:rPr>
+        <w:t xml:space="preserve">: </w:t>
+      </w:r>
+      <w:r>
+        <w:t>Lista con dos coordenadas x</w:t>
+      </w:r>
+      <w:r>
+        <w:t xml:space="preserve"> e y, colores RGB entero y profundidad</w:t>
+      </w:r>
+      <w:r>
+        <w:t xml:space="preserve">. </w:t>
+      </w:r>
+    </w:p>
+    <w:p>
+      <w:pPr>
+        <w:pStyle w:val="Prrafodelista"/>
+        <w:numPr>
+          <w:ilvl w:val="0"/>
+          <w:numId w:val="13"/>
+        </w:numPr>
+      </w:pPr>
+      <w:proofErr w:type="spellStart"/>
+      <w:r>
+        <w:rPr>
+          <w:b/>
+          <w:bCs/>
+        </w:rPr>
+        <w:t>pixrgb_comprimido</w:t>
+      </w:r>
+      <w:proofErr w:type="spellEnd"/>
+      <w:r>
+        <w:rPr>
+          <w:b/>
+          <w:bCs/>
+        </w:rPr>
+        <w:t>:</w:t>
+      </w:r>
+      <w:r>
+        <w:t xml:space="preserve"> Lista con d</w:t>
+      </w:r>
+      <w:r>
+        <w:t xml:space="preserve">os coordenadas x e y, colores RGB </w:t>
+      </w:r>
+      <w:proofErr w:type="spellStart"/>
+      <w:r>
+        <w:t>string</w:t>
+      </w:r>
+      <w:proofErr w:type="spellEnd"/>
+      <w:r>
+        <w:t xml:space="preserve"> y profundidad.</w:t>
+      </w:r>
+    </w:p>
+    <w:p>
+      <w:pPr>
+        <w:pStyle w:val="Prrafodelista"/>
+        <w:numPr>
+          <w:ilvl w:val="0"/>
+          <w:numId w:val="13"/>
+        </w:numPr>
+      </w:pPr>
+      <w:proofErr w:type="spellStart"/>
+      <w:r>
+        <w:rPr>
+          <w:b/>
+          <w:bCs/>
+        </w:rPr>
+        <w:t>p</w:t>
+      </w:r>
+      <w:r>
+        <w:rPr>
+          <w:b/>
+          <w:bCs/>
+        </w:rPr>
+        <w:t>ixbit</w:t>
+      </w:r>
+      <w:proofErr w:type="spellEnd"/>
+      <w:r>
+        <w:rPr>
+          <w:b/>
+          <w:bCs/>
+        </w:rPr>
+        <w:t>:</w:t>
       </w:r>
       <w:r>
         <w:t xml:space="preserve"> </w:t>
       </w:r>
       <w:r>
-        <w:t>del píxel en la imagen, tres enteros que representan el color del píxel y un entero que guarda la</w:t>
-      </w:r>
-      <w:r>
+        <w:t>Lista con dos coordenadas x</w:t>
+      </w:r>
+      <w:r>
+        <w:t xml:space="preserve"> e y, bit y profundidad</w:t>
+      </w:r>
+      <w:r>
+        <w:t xml:space="preserve">. </w:t>
+      </w:r>
+    </w:p>
+    <w:p>
+      <w:pPr>
+        <w:pStyle w:val="Prrafodelista"/>
+        <w:numPr>
+          <w:ilvl w:val="0"/>
+          <w:numId w:val="13"/>
+        </w:numPr>
+      </w:pPr>
+      <w:proofErr w:type="spellStart"/>
+      <w:r>
+        <w:rPr>
+          <w:b/>
+          <w:bCs/>
+        </w:rPr>
+        <w:t>pixbit_comprimido</w:t>
+      </w:r>
+      <w:proofErr w:type="spellEnd"/>
+      <w:r>
+        <w:rPr>
+          <w:b/>
+          <w:bCs/>
+        </w:rPr>
+        <w:t>:</w:t>
+      </w:r>
+      <w:r>
+        <w:t xml:space="preserve"> Lista con dos coordenadas x e y, una lista con -1 y bit, y la profundidad.</w:t>
+      </w:r>
+    </w:p>
+    <w:p>
+      <w:pPr>
+        <w:pStyle w:val="Prrafodelista"/>
+        <w:numPr>
+          <w:ilvl w:val="0"/>
+          <w:numId w:val="13"/>
+        </w:numPr>
+      </w:pPr>
+      <w:proofErr w:type="spellStart"/>
+      <w:r>
+        <w:rPr>
+          <w:b/>
+          <w:bCs/>
+        </w:rPr>
+        <w:t>p</w:t>
+      </w:r>
+      <w:r>
+        <w:rPr>
+          <w:b/>
+          <w:bCs/>
+        </w:rPr>
+        <w:t>ixhex</w:t>
+      </w:r>
+      <w:proofErr w:type="spellEnd"/>
+      <w:r>
+        <w:rPr>
+          <w:b/>
+          <w:bCs/>
+        </w:rPr>
+        <w:t>:</w:t>
+      </w:r>
+      <w:r>
+        <w:t xml:space="preserve"> Lista con dos coordenadas x e y, </w:t>
+      </w:r>
+      <w:r>
+        <w:t xml:space="preserve">un </w:t>
+      </w:r>
+      <w:proofErr w:type="spellStart"/>
+      <w:r>
+        <w:t>string</w:t>
+      </w:r>
+      <w:proofErr w:type="spellEnd"/>
+      <w:r>
+        <w:t xml:space="preserve"> y la profundidad</w:t>
+      </w:r>
+    </w:p>
+    <w:p>
+      <w:pPr>
+        <w:pStyle w:val="Prrafodelista"/>
+        <w:numPr>
+          <w:ilvl w:val="0"/>
+          <w:numId w:val="13"/>
+        </w:numPr>
+        <w:rPr>
+          <w:b/>
+          <w:bCs/>
+        </w:rPr>
+      </w:pPr>
+      <w:proofErr w:type="spellStart"/>
+      <w:r>
+        <w:rPr>
+          <w:b/>
+          <w:bCs/>
+        </w:rPr>
+        <w:t>pixhex_comprimido</w:t>
+      </w:r>
+      <w:proofErr w:type="spellEnd"/>
+      <w:r>
+        <w:rPr>
+          <w:b/>
+          <w:bCs/>
+        </w:rPr>
+        <w:t xml:space="preserve">: </w:t>
+      </w:r>
+      <w:r>
+        <w:t xml:space="preserve">Lista con dos coordenadas x e y, color hexadecimal </w:t>
+      </w:r>
+      <w:proofErr w:type="spellStart"/>
+      <w:r>
+        <w:t>string</w:t>
+      </w:r>
+      <w:proofErr w:type="spellEnd"/>
+      <w:r>
+        <w:t xml:space="preserve"> y profundidad.</w:t>
+      </w:r>
+    </w:p>
+    <w:p>
+      <w:r>
+        <w:t xml:space="preserve">Además de las </w:t>
+      </w:r>
+      <w:r>
+        <w:t xml:space="preserve">siguientes </w:t>
+      </w:r>
+      <w:r>
+        <w:t>operaciones:</w:t>
+      </w:r>
+    </w:p>
+    <w:p>
+      <w:pPr>
+        <w:pStyle w:val="Prrafodelista"/>
+        <w:numPr>
+          <w:ilvl w:val="0"/>
+          <w:numId w:val="12"/>
+        </w:numPr>
+      </w:pPr>
+      <w:proofErr w:type="spellStart"/>
+      <w:r>
+        <w:rPr>
+          <w:b/>
+          <w:bCs/>
+        </w:rPr>
+        <w:t>image</w:t>
+      </w:r>
+      <w:proofErr w:type="spellEnd"/>
+      <w:r>
+        <w:t xml:space="preserve"> (Constructor): Crea una imagen bitmap, </w:t>
+      </w:r>
+      <w:proofErr w:type="spellStart"/>
+      <w:r>
+        <w:t>hexmap</w:t>
+      </w:r>
+      <w:proofErr w:type="spellEnd"/>
+      <w:r>
+        <w:t xml:space="preserve"> o </w:t>
+      </w:r>
+      <w:proofErr w:type="spellStart"/>
+      <w:r>
+        <w:t>pixmap</w:t>
+      </w:r>
+      <w:proofErr w:type="spellEnd"/>
+      <w:r>
+        <w:t>.</w:t>
+      </w:r>
+    </w:p>
+    <w:p>
+      <w:pPr>
+        <w:pStyle w:val="Prrafodelista"/>
+        <w:numPr>
+          <w:ilvl w:val="0"/>
+          <w:numId w:val="12"/>
+        </w:numPr>
+      </w:pPr>
+      <w:proofErr w:type="spellStart"/>
+      <w:r>
+        <w:rPr>
+          <w:b/>
+          <w:bCs/>
+        </w:rPr>
+        <w:t>imageIsBitmap</w:t>
+      </w:r>
+      <w:proofErr w:type="spellEnd"/>
+      <w:r>
+        <w:rPr>
+          <w:b/>
+          <w:bCs/>
+        </w:rPr>
+        <w:t xml:space="preserve">, </w:t>
+      </w:r>
+      <w:proofErr w:type="spellStart"/>
+      <w:r>
+        <w:rPr>
+          <w:b/>
+          <w:bCs/>
+        </w:rPr>
+        <w:t>imageIsHexmap</w:t>
+      </w:r>
+      <w:proofErr w:type="spellEnd"/>
+      <w:r>
+        <w:rPr>
+          <w:b/>
+          <w:bCs/>
+        </w:rPr>
+        <w:t xml:space="preserve">, </w:t>
+      </w:r>
+      <w:proofErr w:type="spellStart"/>
+      <w:r>
+        <w:rPr>
+          <w:b/>
+          <w:bCs/>
+        </w:rPr>
+        <w:t>imageIsPixmap</w:t>
+      </w:r>
+      <w:proofErr w:type="spellEnd"/>
+      <w:r>
+        <w:rPr>
+          <w:b/>
+          <w:bCs/>
+        </w:rPr>
+        <w:t xml:space="preserve">, </w:t>
+      </w:r>
+      <w:proofErr w:type="spellStart"/>
+      <w:r>
+        <w:rPr>
+          <w:b/>
+          <w:bCs/>
+        </w:rPr>
+        <w:t>imageIsCompress</w:t>
+      </w:r>
+      <w:proofErr w:type="spellEnd"/>
+      <w:r>
+        <w:t xml:space="preserve"> (Pertenencia): Ve</w:t>
+      </w:r>
+      <w:r>
+        <w:t xml:space="preserve">rifica si la imagen es bitmap, </w:t>
+      </w:r>
+      <w:proofErr w:type="spellStart"/>
+      <w:r>
+        <w:t>hexmap</w:t>
+      </w:r>
+      <w:proofErr w:type="spellEnd"/>
+      <w:r>
+        <w:t xml:space="preserve">, </w:t>
+      </w:r>
+      <w:proofErr w:type="spellStart"/>
+      <w:r>
+        <w:t>pixmap</w:t>
+      </w:r>
+      <w:proofErr w:type="spellEnd"/>
+      <w:r>
+        <w:t xml:space="preserve"> o si fue comprimida respectivamente.</w:t>
+      </w:r>
+    </w:p>
+    <w:p>
+      <w:pPr>
+        <w:pStyle w:val="Prrafodelista"/>
+        <w:numPr>
+          <w:ilvl w:val="0"/>
+          <w:numId w:val="12"/>
+        </w:numPr>
+      </w:pPr>
+      <w:proofErr w:type="spellStart"/>
+      <w:r>
+        <w:rPr>
+          <w:b/>
+          <w:bCs/>
+        </w:rPr>
+        <w:t>imageFlipH</w:t>
+      </w:r>
+      <w:proofErr w:type="spellEnd"/>
+      <w:r>
+        <w:rPr>
+          <w:b/>
+          <w:bCs/>
+        </w:rPr>
+        <w:t xml:space="preserve">, </w:t>
+      </w:r>
+      <w:proofErr w:type="spellStart"/>
+      <w:r>
+        <w:rPr>
+          <w:b/>
+          <w:bCs/>
+        </w:rPr>
+        <w:t>imageFlipV</w:t>
+      </w:r>
+      <w:proofErr w:type="spellEnd"/>
+      <w:r>
+        <w:t xml:space="preserve"> (Modificador): invierte los pixeles de una imagen horizontal o verticalmente respectivamente.</w:t>
+      </w:r>
+      <w:r>
+        <w:t xml:space="preserve">  </w:t>
+      </w:r>
+    </w:p>
+    <w:p>
+      <w:pPr>
+        <w:pStyle w:val="Prrafodelista"/>
+        <w:numPr>
+          <w:ilvl w:val="0"/>
+          <w:numId w:val="12"/>
+        </w:numPr>
+      </w:pPr>
+      <w:proofErr w:type="spellStart"/>
+      <w:r>
+        <w:rPr>
+          <w:b/>
+          <w:bCs/>
+        </w:rPr>
+        <w:t>imageCrop</w:t>
+      </w:r>
+      <w:proofErr w:type="spellEnd"/>
+      <w:r>
+        <w:rPr>
+          <w:b/>
+          <w:bCs/>
+        </w:rPr>
         <w:t xml:space="preserve"> </w:t>
       </w:r>
       <w:r>
-        <w:t xml:space="preserve">profundidad del píxel en la imagen. </w:t>
-      </w:r>
-      <w:r>
-        <w:rPr>
-          <w:lang w:val="en-US"/>
-        </w:rPr>
-        <w:t>(Int X int X int X int X int X int)</w:t>
-      </w:r>
-      <w:r>
-        <w:rPr>
-          <w:lang w:val="en-US"/>
-        </w:rPr>
-        <w:t xml:space="preserve">. </w:t>
-      </w:r>
-      <w:r>
-        <w:t>Además s</w:t>
-      </w:r>
-      <w:r>
-        <w:t xml:space="preserve">e cuenta con su versión comprimida </w:t>
-      </w:r>
-      <w:proofErr w:type="spellStart"/>
-      <w:r>
-        <w:t>pixrgb_comprimido</w:t>
-      </w:r>
-      <w:proofErr w:type="spellEnd"/>
-      <w:r>
-        <w:t xml:space="preserve"> igual con la diferencia que los colores se expresan como </w:t>
+        <w:t xml:space="preserve">(Modificador): Recorta una imagen a partir de un cuadrante </w:t>
+      </w:r>
+      <w:r>
+        <w:t>definido por cuatro puntos</w:t>
+      </w:r>
+      <w:r>
+        <w:t>.</w:t>
+      </w:r>
+    </w:p>
+    <w:p>
+      <w:pPr>
+        <w:pStyle w:val="Prrafodelista"/>
+        <w:numPr>
+          <w:ilvl w:val="0"/>
+          <w:numId w:val="12"/>
+        </w:numPr>
+      </w:pPr>
+      <w:proofErr w:type="spellStart"/>
+      <w:r>
+        <w:rPr>
+          <w:b/>
+          <w:bCs/>
+        </w:rPr>
+        <w:t>imageRGBToHex</w:t>
+      </w:r>
+      <w:proofErr w:type="spellEnd"/>
+      <w:r>
+        <w:rPr>
+          <w:b/>
+          <w:bCs/>
+        </w:rPr>
+        <w:t xml:space="preserve"> </w:t>
+      </w:r>
+      <w:r>
+        <w:t xml:space="preserve">(Modificador): Convierte una imagen </w:t>
+      </w:r>
+      <w:proofErr w:type="spellStart"/>
+      <w:r>
+        <w:t>pixmap</w:t>
+      </w:r>
+      <w:proofErr w:type="spellEnd"/>
+      <w:r>
+        <w:t xml:space="preserve"> a </w:t>
+      </w:r>
+      <w:proofErr w:type="spellStart"/>
+      <w:r>
+        <w:t>hexmap</w:t>
+      </w:r>
+      <w:proofErr w:type="spellEnd"/>
+      <w:r>
+        <w:t>.</w:t>
+      </w:r>
+    </w:p>
+    <w:p>
+      <w:pPr>
+        <w:pStyle w:val="Prrafodelista"/>
+        <w:numPr>
+          <w:ilvl w:val="0"/>
+          <w:numId w:val="12"/>
+        </w:numPr>
+      </w:pPr>
+      <w:proofErr w:type="spellStart"/>
+      <w:r>
+        <w:rPr>
+          <w:b/>
+          <w:bCs/>
+        </w:rPr>
+        <w:t>imageToHistogram</w:t>
+      </w:r>
+      <w:proofErr w:type="spellEnd"/>
+      <w:r>
+        <w:t xml:space="preserve"> (Otras funciones): Muestra un histograma de una imagen</w:t>
+      </w:r>
+      <w:r>
+        <w:t>.</w:t>
+      </w:r>
+    </w:p>
+    <w:p>
+      <w:pPr>
+        <w:pStyle w:val="Prrafodelista"/>
+        <w:numPr>
+          <w:ilvl w:val="0"/>
+          <w:numId w:val="12"/>
+        </w:numPr>
+      </w:pPr>
+      <w:r>
+        <w:rPr>
+          <w:b/>
+          <w:bCs/>
+        </w:rPr>
+        <w:t xml:space="preserve">imageRotate90 </w:t>
+      </w:r>
+      <w:r>
+        <w:t xml:space="preserve">(Modificador): </w:t>
+      </w:r>
+      <w:r>
+        <w:t>Rota los pixeles de una imagen 90° a la derecha</w:t>
+      </w:r>
+      <w:r>
+        <w:t>.</w:t>
+      </w:r>
+    </w:p>
+    <w:p>
+      <w:pPr>
+        <w:pStyle w:val="Prrafodelista"/>
+        <w:numPr>
+          <w:ilvl w:val="0"/>
+          <w:numId w:val="12"/>
+        </w:numPr>
+      </w:pPr>
+      <w:proofErr w:type="spellStart"/>
+      <w:r>
+        <w:rPr>
+          <w:b/>
+          <w:bCs/>
+        </w:rPr>
+        <w:t>imageCompress</w:t>
+      </w:r>
+      <w:proofErr w:type="spellEnd"/>
+      <w:r>
+        <w:t xml:space="preserve"> (Modificador): Comprime el color más frecuente de una imagen</w:t>
+      </w:r>
+      <w:r>
+        <w:t>.</w:t>
+      </w:r>
+    </w:p>
+    <w:p>
+      <w:pPr>
+        <w:pStyle w:val="Prrafodelista"/>
+        <w:numPr>
+          <w:ilvl w:val="0"/>
+          <w:numId w:val="12"/>
+        </w:numPr>
+      </w:pPr>
+      <w:proofErr w:type="spellStart"/>
+      <w:r>
+        <w:rPr>
+          <w:b/>
+          <w:bCs/>
+        </w:rPr>
+        <w:t>imageChange</w:t>
+      </w:r>
+      <w:r>
+        <w:rPr>
+          <w:b/>
+          <w:bCs/>
+        </w:rPr>
+        <w:t>Pixel</w:t>
+      </w:r>
+      <w:proofErr w:type="spellEnd"/>
+      <w:r>
+        <w:rPr>
+          <w:b/>
+          <w:bCs/>
+        </w:rPr>
+        <w:t xml:space="preserve"> </w:t>
+      </w:r>
+      <w:r>
+        <w:t>(Modificador): Reemplaza un píxel de una imagen por otro nuevo</w:t>
+      </w:r>
+      <w:r>
+        <w:t>.</w:t>
+      </w:r>
+    </w:p>
+    <w:p>
+      <w:pPr>
+        <w:pStyle w:val="Prrafodelista"/>
+        <w:numPr>
+          <w:ilvl w:val="0"/>
+          <w:numId w:val="12"/>
+        </w:numPr>
+      </w:pPr>
+      <w:proofErr w:type="spellStart"/>
+      <w:r>
+        <w:rPr>
+          <w:b/>
+          <w:bCs/>
+        </w:rPr>
+        <w:t>imageToString</w:t>
+      </w:r>
+      <w:proofErr w:type="spellEnd"/>
+      <w:r>
+        <w:t xml:space="preserve"> (Otras funciones): Entrega una cadena </w:t>
       </w:r>
       <w:proofErr w:type="spellStart"/>
       <w:r>
@@ -2754,716 +3089,87 @@
       </w:r>
       <w:proofErr w:type="spellEnd"/>
       <w:r>
-        <w:t xml:space="preserve"> (</w:t>
-      </w:r>
-      <w:proofErr w:type="spellStart"/>
-      <w:r>
-        <w:t>int</w:t>
-      </w:r>
-      <w:proofErr w:type="spellEnd"/>
-      <w:r>
-        <w:t xml:space="preserve"> X </w:t>
-      </w:r>
-      <w:proofErr w:type="spellStart"/>
-      <w:r>
-        <w:t>int</w:t>
-      </w:r>
-      <w:proofErr w:type="spellEnd"/>
-      <w:r>
-        <w:t xml:space="preserve"> X </w:t>
-      </w:r>
-      <w:proofErr w:type="spellStart"/>
-      <w:r>
-        <w:t>string</w:t>
-      </w:r>
-      <w:proofErr w:type="spellEnd"/>
-      <w:r>
-        <w:t xml:space="preserve"> X </w:t>
-      </w:r>
-      <w:proofErr w:type="spellStart"/>
-      <w:r>
-        <w:t>string</w:t>
-      </w:r>
-      <w:proofErr w:type="spellEnd"/>
-      <w:r>
-        <w:t xml:space="preserve"> X </w:t>
-      </w:r>
-      <w:proofErr w:type="spellStart"/>
-      <w:r>
-        <w:t>string</w:t>
-      </w:r>
-      <w:proofErr w:type="spellEnd"/>
-      <w:r>
-        <w:t xml:space="preserve"> X)</w:t>
-      </w:r>
-    </w:p>
-    <w:p>
-      <w:r>
-        <w:t xml:space="preserve">- </w:t>
-      </w:r>
-      <w:proofErr w:type="spellStart"/>
-      <w:r>
-        <w:t>Pixbit</w:t>
-      </w:r>
-      <w:proofErr w:type="spellEnd"/>
-      <w:r>
-        <w:t>: Un píxel del tipo Bitmap-d, representado como dos enteros que guardan las posiciones del</w:t>
-      </w:r>
-      <w:r>
+        <w:t xml:space="preserve"> de la imagen</w:t>
+      </w:r>
+      <w:r>
+        <w:t>.</w:t>
+      </w:r>
+    </w:p>
+    <w:p>
+      <w:pPr>
+        <w:pStyle w:val="Prrafodelista"/>
+        <w:numPr>
+          <w:ilvl w:val="0"/>
+          <w:numId w:val="12"/>
+        </w:numPr>
+      </w:pPr>
+      <w:proofErr w:type="spellStart"/>
+      <w:r>
+        <w:rPr>
+          <w:b/>
+          <w:bCs/>
+        </w:rPr>
+        <w:t>imageDepthLayers</w:t>
+      </w:r>
+      <w:proofErr w:type="spellEnd"/>
+      <w:r>
+        <w:rPr>
+          <w:b/>
+          <w:bCs/>
+        </w:rPr>
         <w:t xml:space="preserve"> </w:t>
       </w:r>
       <w:r>
-        <w:t>píxel en la imagen, un entero que representa el bit y otro que guarda la profundidad. (</w:t>
-      </w:r>
-      <w:proofErr w:type="spellStart"/>
-      <w:r>
-        <w:t>Int</w:t>
-      </w:r>
-      <w:proofErr w:type="spellEnd"/>
-      <w:r>
-        <w:t xml:space="preserve"> X </w:t>
-      </w:r>
-      <w:proofErr w:type="spellStart"/>
-      <w:r>
-        <w:t>Int</w:t>
-      </w:r>
-      <w:proofErr w:type="spellEnd"/>
-      <w:r>
-        <w:t xml:space="preserve"> X</w:t>
-      </w:r>
-      <w:r>
+        <w:t>(</w:t>
+      </w:r>
+      <w:r>
+        <w:t>Otras funciones</w:t>
+      </w:r>
+      <w:r>
+        <w:t>)</w:t>
+      </w:r>
+      <w:r>
+        <w:t>: Entrega una lista de imágenes separados por profundidad</w:t>
+      </w:r>
+      <w:r>
+        <w:t>.</w:t>
+      </w:r>
+    </w:p>
+    <w:p>
+      <w:pPr>
+        <w:pStyle w:val="Prrafodelista"/>
+        <w:numPr>
+          <w:ilvl w:val="0"/>
+          <w:numId w:val="12"/>
+        </w:numPr>
+      </w:pPr>
+      <w:proofErr w:type="spellStart"/>
+      <w:r>
+        <w:rPr>
+          <w:b/>
+          <w:bCs/>
+        </w:rPr>
+        <w:t>imageToDecompress</w:t>
+      </w:r>
+      <w:proofErr w:type="spellEnd"/>
+      <w:r>
+        <w:rPr>
+          <w:b/>
+          <w:bCs/>
+        </w:rPr>
         <w:t xml:space="preserve"> </w:t>
       </w:r>
-      <w:proofErr w:type="spellStart"/>
-      <w:r>
-        <w:t>Int</w:t>
-      </w:r>
-      <w:proofErr w:type="spellEnd"/>
-      <w:r>
-        <w:t xml:space="preserve"> X </w:t>
-      </w:r>
-      <w:proofErr w:type="spellStart"/>
-      <w:r>
-        <w:t>Int</w:t>
-      </w:r>
-      <w:proofErr w:type="spellEnd"/>
-      <w:r>
-        <w:t>)</w:t>
-      </w:r>
-    </w:p>
-    <w:p>
-      <w:r>
-        <w:t xml:space="preserve">- </w:t>
-      </w:r>
-      <w:proofErr w:type="spellStart"/>
-      <w:r>
-        <w:t>Pixhex</w:t>
-      </w:r>
-      <w:proofErr w:type="spellEnd"/>
-      <w:r>
-        <w:t xml:space="preserve">: Un píxel del tipo </w:t>
-      </w:r>
-      <w:proofErr w:type="spellStart"/>
-      <w:r>
-        <w:t>Hexmap</w:t>
-      </w:r>
-      <w:proofErr w:type="spellEnd"/>
-      <w:r>
-        <w:t>-d, representado como dos enteros que guardan las</w:t>
-      </w:r>
-      <w:r>
-        <w:t xml:space="preserve"> </w:t>
-      </w:r>
-      <w:r>
-        <w:t xml:space="preserve">posiciones del píxel en la imagen, un </w:t>
-      </w:r>
-      <w:proofErr w:type="spellStart"/>
-      <w:r>
-        <w:t>string</w:t>
-      </w:r>
-      <w:proofErr w:type="spellEnd"/>
-      <w:r>
-        <w:t xml:space="preserve"> que representa el color y un entero que guarda la profundidad del píxel en la imagen. (</w:t>
-      </w:r>
-      <w:proofErr w:type="spellStart"/>
-      <w:r>
-        <w:t>Int</w:t>
-      </w:r>
-      <w:proofErr w:type="spellEnd"/>
-      <w:r>
-        <w:t xml:space="preserve"> X </w:t>
-      </w:r>
-      <w:proofErr w:type="spellStart"/>
-      <w:r>
-        <w:t>Int</w:t>
-      </w:r>
-      <w:proofErr w:type="spellEnd"/>
-      <w:r>
-        <w:t xml:space="preserve"> X </w:t>
-      </w:r>
-      <w:proofErr w:type="spellStart"/>
-      <w:r>
-        <w:t>String</w:t>
-      </w:r>
-      <w:proofErr w:type="spellEnd"/>
-      <w:r>
-        <w:t xml:space="preserve"> X </w:t>
-      </w:r>
-      <w:proofErr w:type="spellStart"/>
-      <w:r>
-        <w:t>Int</w:t>
-      </w:r>
-      <w:proofErr w:type="spellEnd"/>
-      <w:r>
-        <w:t>)</w:t>
-      </w:r>
-    </w:p>
-    <w:p>
-      <w:r>
-        <w:t xml:space="preserve">Además de las </w:t>
-      </w:r>
-      <w:r>
-        <w:t xml:space="preserve">siguientes </w:t>
-      </w:r>
-      <w:r>
-        <w:t>operaciones:</w:t>
-      </w:r>
-    </w:p>
-    <w:tbl>
-      <w:tblPr>
-        <w:tblStyle w:val="Tablaconcuadrcula"/>
-        <w:tblW w:w="11624" w:type="dxa"/>
-        <w:tblInd w:w="-1423" w:type="dxa"/>
-        <w:tblLook w:val="04A0" w:firstRow="1" w:lastRow="0" w:firstColumn="1" w:lastColumn="0" w:noHBand="0" w:noVBand="1"/>
-      </w:tblPr>
-      <w:tblGrid>
-        <w:gridCol w:w="3545"/>
-        <w:gridCol w:w="8079"/>
-      </w:tblGrid>
-      <w:tr>
-        <w:tc>
-          <w:tcPr>
-            <w:tcW w:w="3545" w:type="dxa"/>
-          </w:tcPr>
-          <w:p>
-            <w:r>
-              <w:t>Predicado</w:t>
-            </w:r>
-          </w:p>
-        </w:tc>
-        <w:tc>
-          <w:tcPr>
-            <w:tcW w:w="8079" w:type="dxa"/>
-          </w:tcPr>
-          <w:p>
-            <w:r>
-              <w:t>Descripción</w:t>
-            </w:r>
-          </w:p>
-        </w:tc>
-      </w:tr>
-      <w:tr>
-        <w:tc>
-          <w:tcPr>
-            <w:tcW w:w="3545" w:type="dxa"/>
-          </w:tcPr>
-          <w:p>
-            <w:proofErr w:type="spellStart"/>
-            <w:r>
-              <w:t>Image</w:t>
-            </w:r>
-            <w:proofErr w:type="spellEnd"/>
-            <w:r>
-              <w:t xml:space="preserve"> (C) </w:t>
-            </w:r>
-          </w:p>
-        </w:tc>
-        <w:tc>
-          <w:tcPr>
-            <w:tcW w:w="8079" w:type="dxa"/>
-          </w:tcPr>
-          <w:p>
-            <w:r>
-              <w:t xml:space="preserve">Crea una imagen bitmap, </w:t>
-            </w:r>
-            <w:proofErr w:type="spellStart"/>
-            <w:r>
-              <w:t>hexmap</w:t>
-            </w:r>
-            <w:proofErr w:type="spellEnd"/>
-            <w:r>
-              <w:t xml:space="preserve"> o </w:t>
-            </w:r>
-            <w:proofErr w:type="spellStart"/>
-            <w:r>
-              <w:t>pixmap</w:t>
-            </w:r>
-            <w:proofErr w:type="spellEnd"/>
-          </w:p>
-        </w:tc>
-      </w:tr>
-      <w:tr>
-        <w:tc>
-          <w:tcPr>
-            <w:tcW w:w="3545" w:type="dxa"/>
-          </w:tcPr>
-          <w:p>
-            <w:pPr>
-              <w:rPr>
-                <w:lang w:val="en-US"/>
-              </w:rPr>
-            </w:pPr>
-            <w:proofErr w:type="spellStart"/>
-            <w:r>
-              <w:rPr>
-                <w:lang w:val="en-US"/>
-              </w:rPr>
-              <w:t>imageIsBitmap</w:t>
-            </w:r>
-            <w:proofErr w:type="spellEnd"/>
-            <w:r>
-              <w:rPr>
-                <w:lang w:val="en-US"/>
-              </w:rPr>
-              <w:t xml:space="preserve"> (P), </w:t>
-            </w:r>
-            <w:proofErr w:type="spellStart"/>
-            <w:r>
-              <w:rPr>
-                <w:lang w:val="en-US"/>
-              </w:rPr>
-              <w:t>imageIsHexmap</w:t>
-            </w:r>
-            <w:proofErr w:type="spellEnd"/>
-            <w:r>
-              <w:rPr>
-                <w:lang w:val="en-US"/>
-              </w:rPr>
-              <w:t xml:space="preserve"> (P), </w:t>
-            </w:r>
-            <w:proofErr w:type="spellStart"/>
-            <w:r>
-              <w:rPr>
-                <w:lang w:val="en-US"/>
-              </w:rPr>
-              <w:t>imageIsPixmap</w:t>
-            </w:r>
-            <w:proofErr w:type="spellEnd"/>
-            <w:r>
-              <w:rPr>
-                <w:lang w:val="en-US"/>
-              </w:rPr>
-              <w:t xml:space="preserve"> (P)</w:t>
-            </w:r>
-          </w:p>
-        </w:tc>
-        <w:tc>
-          <w:tcPr>
-            <w:tcW w:w="8079" w:type="dxa"/>
-          </w:tcPr>
-          <w:p>
-            <w:r>
-              <w:t xml:space="preserve">Verifica si la imagen es bitmap, </w:t>
-            </w:r>
-            <w:proofErr w:type="spellStart"/>
-            <w:r>
-              <w:t>hexmap</w:t>
-            </w:r>
-            <w:proofErr w:type="spellEnd"/>
-            <w:r>
-              <w:t xml:space="preserve"> o </w:t>
-            </w:r>
-            <w:proofErr w:type="spellStart"/>
-            <w:r>
-              <w:t>pixmap</w:t>
-            </w:r>
-            <w:proofErr w:type="spellEnd"/>
-            <w:r>
-              <w:t xml:space="preserve"> respectivamente</w:t>
-            </w:r>
-          </w:p>
-        </w:tc>
-      </w:tr>
-      <w:tr>
-        <w:tc>
-          <w:tcPr>
-            <w:tcW w:w="3545" w:type="dxa"/>
-          </w:tcPr>
-          <w:p>
-            <w:proofErr w:type="spellStart"/>
-            <w:r>
-              <w:t>ImageIsCompress</w:t>
-            </w:r>
-            <w:proofErr w:type="spellEnd"/>
-            <w:r>
-              <w:t xml:space="preserve"> (P)</w:t>
-            </w:r>
-          </w:p>
-        </w:tc>
-        <w:tc>
-          <w:tcPr>
-            <w:tcW w:w="8079" w:type="dxa"/>
-          </w:tcPr>
-          <w:p>
-            <w:r>
-              <w:t xml:space="preserve">Verifica si la imagen se comprimió </w:t>
-            </w:r>
-          </w:p>
-        </w:tc>
-      </w:tr>
-      <w:tr>
-        <w:tc>
-          <w:tcPr>
-            <w:tcW w:w="3545" w:type="dxa"/>
-          </w:tcPr>
-          <w:p>
-            <w:proofErr w:type="spellStart"/>
-            <w:r>
-              <w:t>imageFlipH</w:t>
-            </w:r>
-            <w:proofErr w:type="spellEnd"/>
-            <w:r>
-              <w:t xml:space="preserve"> (M), </w:t>
-            </w:r>
-            <w:proofErr w:type="spellStart"/>
-            <w:r>
-              <w:t>imageFlipV</w:t>
-            </w:r>
-            <w:proofErr w:type="spellEnd"/>
-            <w:r>
-              <w:t xml:space="preserve"> (M)</w:t>
-            </w:r>
-          </w:p>
-        </w:tc>
-        <w:tc>
-          <w:tcPr>
-            <w:tcW w:w="8079" w:type="dxa"/>
-          </w:tcPr>
-          <w:p>
-            <w:r>
-              <w:t>Invierte los pixeles de la imagen horizontal y verticalmente respectivamente</w:t>
-            </w:r>
-          </w:p>
-        </w:tc>
-      </w:tr>
-      <w:tr>
-        <w:tc>
-          <w:tcPr>
-            <w:tcW w:w="3545" w:type="dxa"/>
-          </w:tcPr>
-          <w:p>
-            <w:proofErr w:type="spellStart"/>
-            <w:r>
-              <w:lastRenderedPageBreak/>
-              <w:t>imageCrop</w:t>
-            </w:r>
-            <w:proofErr w:type="spellEnd"/>
-            <w:r>
-              <w:t xml:space="preserve"> (M)</w:t>
-            </w:r>
-          </w:p>
-        </w:tc>
-        <w:tc>
-          <w:tcPr>
-            <w:tcW w:w="8079" w:type="dxa"/>
-          </w:tcPr>
-          <w:p>
-            <w:r>
-              <w:t>Recorta una imagen a p</w:t>
-            </w:r>
-            <w:r>
-              <w:t>artir de un cuadrante</w:t>
-            </w:r>
-          </w:p>
-        </w:tc>
-      </w:tr>
-      <w:tr>
-        <w:tc>
-          <w:tcPr>
-            <w:tcW w:w="3545" w:type="dxa"/>
-          </w:tcPr>
-          <w:p>
-            <w:proofErr w:type="spellStart"/>
-            <w:r>
-              <w:t>imageRGBToHex</w:t>
-            </w:r>
-            <w:proofErr w:type="spellEnd"/>
-            <w:r>
-              <w:t xml:space="preserve"> (M)</w:t>
-            </w:r>
-          </w:p>
-        </w:tc>
-        <w:tc>
-          <w:tcPr>
-            <w:tcW w:w="8079" w:type="dxa"/>
-          </w:tcPr>
-          <w:p>
-            <w:r>
-              <w:t xml:space="preserve">Convierte una imagen </w:t>
-            </w:r>
-            <w:proofErr w:type="spellStart"/>
-            <w:r>
-              <w:t>pixmap</w:t>
-            </w:r>
-            <w:proofErr w:type="spellEnd"/>
-            <w:r>
-              <w:t xml:space="preserve"> a </w:t>
-            </w:r>
-            <w:proofErr w:type="spellStart"/>
-            <w:r>
-              <w:t>hexmap</w:t>
-            </w:r>
-            <w:proofErr w:type="spellEnd"/>
-          </w:p>
-        </w:tc>
-      </w:tr>
-      <w:tr>
-        <w:tc>
-          <w:tcPr>
-            <w:tcW w:w="3545" w:type="dxa"/>
-          </w:tcPr>
-          <w:p>
-            <w:proofErr w:type="spellStart"/>
-            <w:r>
-              <w:t>imageToHistogram</w:t>
-            </w:r>
-            <w:proofErr w:type="spellEnd"/>
-            <w:r>
-              <w:t xml:space="preserve"> (OF)</w:t>
-            </w:r>
-          </w:p>
-        </w:tc>
-        <w:tc>
-          <w:tcPr>
-            <w:tcW w:w="8079" w:type="dxa"/>
-          </w:tcPr>
-          <w:p>
-            <w:r>
-              <w:t>Muestra un histograma de colores de la imagen</w:t>
-            </w:r>
-          </w:p>
-        </w:tc>
-      </w:tr>
-      <w:tr>
-        <w:tc>
-          <w:tcPr>
-            <w:tcW w:w="3545" w:type="dxa"/>
-          </w:tcPr>
-          <w:p>
-            <w:r>
-              <w:t>imageRotate90 (M)</w:t>
-            </w:r>
-          </w:p>
-        </w:tc>
-        <w:tc>
-          <w:tcPr>
-            <w:tcW w:w="8079" w:type="dxa"/>
-          </w:tcPr>
-          <w:p>
-            <w:r>
-              <w:t>Rota los pixeles de una imagen 90° a la derecha</w:t>
-            </w:r>
-          </w:p>
-        </w:tc>
-      </w:tr>
-      <w:tr>
-        <w:tc>
-          <w:tcPr>
-            <w:tcW w:w="3545" w:type="dxa"/>
-          </w:tcPr>
-          <w:p>
-            <w:proofErr w:type="spellStart"/>
-            <w:r>
-              <w:t>imageCompress</w:t>
-            </w:r>
-            <w:proofErr w:type="spellEnd"/>
-            <w:r>
-              <w:t xml:space="preserve"> (M)</w:t>
-            </w:r>
-          </w:p>
-        </w:tc>
-        <w:tc>
-          <w:tcPr>
-            <w:tcW w:w="8079" w:type="dxa"/>
-          </w:tcPr>
-          <w:p>
-            <w:r>
-              <w:t>Comprime el color más frecuente de una imagen</w:t>
-            </w:r>
-          </w:p>
-        </w:tc>
-      </w:tr>
-      <w:tr>
-        <w:tc>
-          <w:tcPr>
-            <w:tcW w:w="3545" w:type="dxa"/>
-          </w:tcPr>
-          <w:p>
-            <w:proofErr w:type="spellStart"/>
-            <w:r>
-              <w:t>imageChangePixel</w:t>
-            </w:r>
-            <w:proofErr w:type="spellEnd"/>
-            <w:r>
-              <w:t xml:space="preserve"> (M)</w:t>
-            </w:r>
-          </w:p>
-        </w:tc>
-        <w:tc>
-          <w:tcPr>
-            <w:tcW w:w="8079" w:type="dxa"/>
-          </w:tcPr>
-          <w:p>
-            <w:r>
-              <w:t>Reemplaza un pixel de u</w:t>
-            </w:r>
-            <w:r>
-              <w:t>na imagen por otro nuevo</w:t>
-            </w:r>
-          </w:p>
-        </w:tc>
-      </w:tr>
-      <w:tr>
-        <w:tc>
-          <w:tcPr>
-            <w:tcW w:w="3545" w:type="dxa"/>
-          </w:tcPr>
-          <w:p>
-            <w:proofErr w:type="spellStart"/>
-            <w:r>
-              <w:t>imageInvertColorBit</w:t>
-            </w:r>
-            <w:proofErr w:type="spellEnd"/>
-            <w:r>
-              <w:t xml:space="preserve"> (OF)</w:t>
-            </w:r>
-          </w:p>
-        </w:tc>
-        <w:tc>
-          <w:tcPr>
-            <w:tcW w:w="8079" w:type="dxa"/>
-          </w:tcPr>
-          <w:p>
-            <w:r>
-              <w:t xml:space="preserve">Entrega un </w:t>
-            </w:r>
-            <w:proofErr w:type="spellStart"/>
-            <w:r>
-              <w:t>pixmap</w:t>
-            </w:r>
-            <w:proofErr w:type="spellEnd"/>
-            <w:r>
-              <w:t xml:space="preserve"> con sus colores invertidos</w:t>
-            </w:r>
-          </w:p>
-        </w:tc>
-      </w:tr>
-      <w:tr>
-        <w:tc>
-          <w:tcPr>
-            <w:tcW w:w="3545" w:type="dxa"/>
-          </w:tcPr>
-          <w:p>
-            <w:proofErr w:type="spellStart"/>
-            <w:r>
-              <w:t>imageToString</w:t>
-            </w:r>
-            <w:proofErr w:type="spellEnd"/>
-            <w:r>
-              <w:t xml:space="preserve"> (OF)</w:t>
-            </w:r>
-          </w:p>
-        </w:tc>
-        <w:tc>
-          <w:tcPr>
-            <w:tcW w:w="8079" w:type="dxa"/>
-          </w:tcPr>
-          <w:p>
-            <w:r>
-              <w:t xml:space="preserve">Entrega una cadena </w:t>
-            </w:r>
-            <w:proofErr w:type="spellStart"/>
-            <w:r>
-              <w:t>string</w:t>
-            </w:r>
-            <w:proofErr w:type="spellEnd"/>
-            <w:r>
-              <w:t xml:space="preserve"> de la imagen</w:t>
-            </w:r>
-          </w:p>
-        </w:tc>
-      </w:tr>
-      <w:tr>
-        <w:tc>
-          <w:tcPr>
-            <w:tcW w:w="3545" w:type="dxa"/>
-          </w:tcPr>
-          <w:p>
-            <w:proofErr w:type="spellStart"/>
-            <w:r>
-              <w:t>imageDepthLayers</w:t>
-            </w:r>
-            <w:proofErr w:type="spellEnd"/>
-            <w:r>
-              <w:t xml:space="preserve"> (OF)</w:t>
-            </w:r>
-          </w:p>
-        </w:tc>
-        <w:tc>
-          <w:tcPr>
-            <w:tcW w:w="8079" w:type="dxa"/>
-          </w:tcPr>
-          <w:p>
-            <w:r>
-              <w:t>Entrega una lista de imágenes separados por profundidad</w:t>
-            </w:r>
-          </w:p>
-        </w:tc>
-      </w:tr>
-      <w:tr>
-        <w:tc>
-          <w:tcPr>
-            <w:tcW w:w="3545" w:type="dxa"/>
-          </w:tcPr>
-          <w:p>
-            <w:proofErr w:type="spellStart"/>
-            <w:r>
-              <w:t>imageToDecompress</w:t>
-            </w:r>
-            <w:proofErr w:type="spellEnd"/>
-            <w:r>
-              <w:t xml:space="preserve"> (M)</w:t>
-            </w:r>
-          </w:p>
-        </w:tc>
-        <w:tc>
-          <w:tcPr>
-            <w:tcW w:w="8079" w:type="dxa"/>
-          </w:tcPr>
-          <w:p>
-            <w:r>
-              <w:t>Descomprime una imagen comprimida</w:t>
-            </w:r>
-          </w:p>
-        </w:tc>
-      </w:tr>
-    </w:tbl>
-    <w:p/>
-    <w:p>
-      <w:r>
-        <w:t>Se pide que cada TDA (Tipo de Dato Abstracto) se implemente con lo necesario para cumplir con los requerimientos funcionales y que en el archivo principal se contenga las funciones con un</w:t>
-      </w:r>
-      <w:r>
-        <w:t xml:space="preserve"> </w:t>
-      </w:r>
-      <w:r>
-        <w:t>script de pruebas para probar l</w:t>
-      </w:r>
-      <w:r>
-        <w:t>os predicados</w:t>
+      <w:r>
+        <w:t>(Modificador): Descomprime una imagen comprimida</w:t>
       </w:r>
       <w:r>
         <w:t>.</w:t>
+      </w:r>
+    </w:p>
+    <w:p>
+      <w:r>
+        <w:lastRenderedPageBreak/>
+        <w:t>Se pide que cada TDA (Tipo de Dato Abstracto) se implemente con lo necesario para cumplir con los requerimientos funcionales y que en el archivo principal se contenga las funciones con un script de pruebas para probar los predicados.</w:t>
       </w:r>
     </w:p>
     <w:p/>
@@ -3496,6 +3202,26 @@
         <w:t xml:space="preserve"> </w:t>
       </w:r>
     </w:p>
+    <w:p/>
+    <w:p>
+      <w:proofErr w:type="spellStart"/>
+      <w:r>
+        <w:t>ImageToString</w:t>
+      </w:r>
+      <w:proofErr w:type="spellEnd"/>
+    </w:p>
+    <w:p>
+      <w:proofErr w:type="spellStart"/>
+      <w:r>
+        <w:t>imageCompress</w:t>
+      </w:r>
+      <w:proofErr w:type="spellEnd"/>
+    </w:p>
+    <w:p>
+      <w:r>
+        <w:t>imageRotate90</w:t>
+      </w:r>
+    </w:p>
     <w:p>
       <w:pPr>
         <w:pStyle w:val="Ttulo2"/>
@@ -3603,19 +3329,38 @@
       </w:r>
     </w:p>
     <w:p>
-      <w:r>
+      <w:pPr>
+        <w:pStyle w:val="Prrafodelista"/>
+        <w:numPr>
+          <w:ilvl w:val="0"/>
+          <w:numId w:val="11"/>
+        </w:numPr>
+      </w:pPr>
+      <w:r>
+        <w:rPr>
+          <w:b/>
+          <w:bCs/>
+        </w:rPr>
         <w:t xml:space="preserve">TDA </w:t>
       </w:r>
       <w:proofErr w:type="spellStart"/>
       <w:r>
-        <w:t>i</w:t>
-      </w:r>
-      <w:r>
-        <w:t>mage</w:t>
-      </w:r>
-      <w:proofErr w:type="spellEnd"/>
-      <w:r>
-        <w:t>: Corresponde a una imagen. Representación: (</w:t>
+        <w:rPr>
+          <w:b/>
+          <w:bCs/>
+        </w:rPr>
+        <w:t>image</w:t>
+      </w:r>
+      <w:proofErr w:type="spellEnd"/>
+      <w:r>
+        <w:rPr>
+          <w:b/>
+          <w:bCs/>
+        </w:rPr>
+        <w:t>:</w:t>
+      </w:r>
+      <w:r>
+        <w:t xml:space="preserve"> Corresponde a una imagen. Representación: (</w:t>
       </w:r>
       <w:proofErr w:type="spellStart"/>
       <w:r>
@@ -3655,19 +3400,45 @@
       </w:r>
     </w:p>
     <w:p>
-      <w:r>
+      <w:pPr>
+        <w:pStyle w:val="Prrafodelista"/>
+        <w:numPr>
+          <w:ilvl w:val="0"/>
+          <w:numId w:val="11"/>
+        </w:numPr>
+      </w:pPr>
+      <w:r>
+        <w:rPr>
+          <w:b/>
+          <w:bCs/>
+        </w:rPr>
         <w:t xml:space="preserve">TDA </w:t>
       </w:r>
       <w:proofErr w:type="spellStart"/>
       <w:r>
+        <w:rPr>
+          <w:b/>
+          <w:bCs/>
+        </w:rPr>
         <w:t>p</w:t>
       </w:r>
       <w:r>
+        <w:rPr>
+          <w:b/>
+          <w:bCs/>
+        </w:rPr>
         <w:t>ixbit</w:t>
       </w:r>
       <w:proofErr w:type="spellEnd"/>
       <w:r>
-        <w:t xml:space="preserve">: Corresponde a un píxel bitmap. </w:t>
+        <w:rPr>
+          <w:b/>
+          <w:bCs/>
+        </w:rPr>
+        <w:t>:</w:t>
+      </w:r>
+      <w:r>
+        <w:t xml:space="preserve"> Corresponde a un píxel bitmap. </w:t>
       </w:r>
       <w:proofErr w:type="spellStart"/>
       <w:r>
@@ -3700,16 +3471,38 @@
       </w:r>
     </w:p>
     <w:p>
-      <w:r>
+      <w:pPr>
+        <w:pStyle w:val="Prrafodelista"/>
+        <w:numPr>
+          <w:ilvl w:val="0"/>
+          <w:numId w:val="11"/>
+        </w:numPr>
+      </w:pPr>
+      <w:r>
+        <w:rPr>
+          <w:b/>
+          <w:bCs/>
+        </w:rPr>
         <w:t xml:space="preserve">TDA </w:t>
       </w:r>
       <w:proofErr w:type="spellStart"/>
       <w:r>
+        <w:rPr>
+          <w:b/>
+          <w:bCs/>
+        </w:rPr>
         <w:t>pixbit_comprimido</w:t>
       </w:r>
       <w:proofErr w:type="spellEnd"/>
       <w:r>
-        <w:t>: Corresponde a un píxel bitmap comprimido. Representación: (</w:t>
+        <w:rPr>
+          <w:b/>
+          <w:bCs/>
+        </w:rPr>
+        <w:t>:</w:t>
+      </w:r>
+      <w:r>
+        <w:t xml:space="preserve"> Corresponde a un píxel bitmap comprimido. Representación: (</w:t>
       </w:r>
       <w:proofErr w:type="spellStart"/>
       <w:r>
@@ -3737,19 +3530,45 @@
       </w:r>
     </w:p>
     <w:p>
-      <w:r>
+      <w:pPr>
+        <w:pStyle w:val="Prrafodelista"/>
+        <w:numPr>
+          <w:ilvl w:val="0"/>
+          <w:numId w:val="11"/>
+        </w:numPr>
+      </w:pPr>
+      <w:r>
+        <w:rPr>
+          <w:b/>
+          <w:bCs/>
+        </w:rPr>
         <w:t xml:space="preserve">TDA </w:t>
       </w:r>
       <w:proofErr w:type="spellStart"/>
       <w:r>
+        <w:rPr>
+          <w:b/>
+          <w:bCs/>
+        </w:rPr>
         <w:t>p</w:t>
       </w:r>
       <w:r>
+        <w:rPr>
+          <w:b/>
+          <w:bCs/>
+        </w:rPr>
         <w:t>ixhex</w:t>
       </w:r>
       <w:proofErr w:type="spellEnd"/>
       <w:r>
-        <w:t xml:space="preserve">: Corresponde a un píxel </w:t>
+        <w:rPr>
+          <w:b/>
+          <w:bCs/>
+        </w:rPr>
+        <w:t>:</w:t>
+      </w:r>
+      <w:r>
+        <w:t xml:space="preserve"> Corresponde a un píxel </w:t>
       </w:r>
       <w:proofErr w:type="spellStart"/>
       <w:r>
@@ -3790,31 +3609,126 @@
       </w:r>
     </w:p>
     <w:p>
-      <w:r>
+      <w:pPr>
+        <w:pStyle w:val="Prrafodelista"/>
+        <w:numPr>
+          <w:ilvl w:val="0"/>
+          <w:numId w:val="11"/>
+        </w:numPr>
+      </w:pPr>
+      <w:r>
+        <w:rPr>
+          <w:b/>
+          <w:bCs/>
+        </w:rPr>
         <w:t xml:space="preserve">TDA </w:t>
       </w:r>
       <w:proofErr w:type="spellStart"/>
       <w:r>
+        <w:rPr>
+          <w:b/>
+          <w:bCs/>
+        </w:rPr>
+        <w:t>pixhex_comprimido</w:t>
+      </w:r>
+      <w:proofErr w:type="spellEnd"/>
+      <w:r>
+        <w:rPr>
+          <w:b/>
+          <w:bCs/>
+        </w:rPr>
+        <w:t>:</w:t>
+      </w:r>
+      <w:r>
+        <w:t xml:space="preserve"> Corresponde a un píxel </w:t>
+      </w:r>
+      <w:proofErr w:type="spellStart"/>
+      <w:r>
+        <w:t>hexmap</w:t>
+      </w:r>
+      <w:proofErr w:type="spellEnd"/>
+      <w:r>
+        <w:t xml:space="preserve"> comprimido</w:t>
+      </w:r>
+      <w:r>
+        <w:t xml:space="preserve">. </w:t>
+      </w:r>
+      <w:proofErr w:type="spellStart"/>
+      <w:r>
+        <w:rPr>
+          <w:lang w:val="en-US"/>
+        </w:rPr>
+        <w:t>Representación</w:t>
+      </w:r>
+      <w:proofErr w:type="spellEnd"/>
+      <w:r>
+        <w:rPr>
+          <w:lang w:val="en-US"/>
+        </w:rPr>
+        <w:t xml:space="preserve">: (int x int x (int X int X int) x int). </w:t>
+      </w:r>
+      <w:r>
+        <w:t>Ver Tabla N°</w:t>
+      </w:r>
+      <w:r>
+        <w:t>5</w:t>
+      </w:r>
+      <w:r>
+        <w:t xml:space="preserve"> en ANEXOS para ver su implementación, P.</w:t>
+      </w:r>
+      <w:r>
+        <w:t>XX</w:t>
+      </w:r>
+      <w:r>
+        <w:t>.</w:t>
+      </w:r>
+    </w:p>
+    <w:p>
+      <w:pPr>
+        <w:pStyle w:val="Prrafodelista"/>
+        <w:numPr>
+          <w:ilvl w:val="0"/>
+          <w:numId w:val="11"/>
+        </w:numPr>
+      </w:pPr>
+      <w:r>
+        <w:rPr>
+          <w:b/>
+          <w:bCs/>
+        </w:rPr>
+        <w:t xml:space="preserve">TDA </w:t>
+      </w:r>
+      <w:proofErr w:type="spellStart"/>
+      <w:r>
+        <w:rPr>
+          <w:b/>
+          <w:bCs/>
+        </w:rPr>
         <w:t>p</w:t>
       </w:r>
       <w:r>
-        <w:t>ixhex</w:t>
-      </w:r>
-      <w:r>
-        <w:t>_comprimido</w:t>
-      </w:r>
-      <w:proofErr w:type="spellEnd"/>
-      <w:r>
-        <w:t xml:space="preserve">: Corresponde a un píxel </w:t>
-      </w:r>
-      <w:proofErr w:type="spellStart"/>
-      <w:r>
-        <w:t>hexmap</w:t>
-      </w:r>
-      <w:proofErr w:type="spellEnd"/>
-      <w:r>
-        <w:t xml:space="preserve"> comprimido</w:t>
-      </w:r>
+        <w:rPr>
+          <w:b/>
+          <w:bCs/>
+        </w:rPr>
+        <w:t>ixrgb</w:t>
+      </w:r>
+      <w:proofErr w:type="spellEnd"/>
+      <w:r>
+        <w:rPr>
+          <w:b/>
+          <w:bCs/>
+        </w:rPr>
+        <w:t>:</w:t>
+      </w:r>
+      <w:r>
+        <w:t xml:space="preserve"> Corresponde a un píxel </w:t>
+      </w:r>
+      <w:proofErr w:type="spellStart"/>
+      <w:r>
+        <w:t>pixmap</w:t>
+      </w:r>
+      <w:proofErr w:type="spellEnd"/>
       <w:r>
         <w:t xml:space="preserve">. </w:t>
       </w:r>
@@ -3830,170 +3744,85 @@
         <w:rPr>
           <w:lang w:val="en-US"/>
         </w:rPr>
-        <w:t xml:space="preserve">: (int x int x </w:t>
-      </w:r>
+        <w:t xml:space="preserve">: (int x int x int x int x int x int). </w:t>
+      </w:r>
+      <w:r>
+        <w:t xml:space="preserve">Ver </w:t>
+      </w:r>
+      <w:r>
+        <w:t xml:space="preserve"> </w:t>
+      </w:r>
+      <w:r>
+        <w:t>Tabla N°</w:t>
+      </w:r>
+      <w:r>
+        <w:t>6</w:t>
+      </w:r>
+      <w:r>
+        <w:t xml:space="preserve"> en ANEXOS para ver su implementación, P.</w:t>
+      </w:r>
+      <w:r>
+        <w:t>XX</w:t>
+      </w:r>
+      <w:r>
+        <w:t>.</w:t>
+      </w:r>
+    </w:p>
+    <w:p>
+      <w:pPr>
+        <w:pStyle w:val="Prrafodelista"/>
+        <w:numPr>
+          <w:ilvl w:val="0"/>
+          <w:numId w:val="11"/>
+        </w:numPr>
+      </w:pPr>
+      <w:r>
+        <w:rPr>
+          <w:b/>
+          <w:bCs/>
+        </w:rPr>
+        <w:t xml:space="preserve">TDA </w:t>
+      </w:r>
+      <w:proofErr w:type="spellStart"/>
+      <w:r>
+        <w:rPr>
+          <w:b/>
+          <w:bCs/>
+        </w:rPr>
+        <w:t>pixrgb_comprimido</w:t>
+      </w:r>
+      <w:proofErr w:type="spellEnd"/>
+      <w:r>
+        <w:rPr>
+          <w:b/>
+          <w:bCs/>
+        </w:rPr>
+        <w:t>:</w:t>
+      </w:r>
+      <w:r>
+        <w:t xml:space="preserve"> Corresponde a un píxel </w:t>
+      </w:r>
+      <w:proofErr w:type="spellStart"/>
+      <w:r>
+        <w:t>pixmap</w:t>
+      </w:r>
+      <w:proofErr w:type="spellEnd"/>
+      <w:r>
+        <w:t xml:space="preserve">. </w:t>
+      </w:r>
+      <w:proofErr w:type="spellStart"/>
       <w:r>
         <w:rPr>
           <w:lang w:val="en-US"/>
         </w:rPr>
-        <w:t>(int X int X int)</w:t>
-      </w:r>
+        <w:t>Representación</w:t>
+      </w:r>
+      <w:proofErr w:type="spellEnd"/>
       <w:r>
         <w:rPr>
           <w:lang w:val="en-US"/>
         </w:rPr>
-        <w:t xml:space="preserve"> x int). </w:t>
-      </w:r>
-      <w:r>
-        <w:t>Ver Tabla N°</w:t>
-      </w:r>
-      <w:r>
-        <w:t>5</w:t>
-      </w:r>
-      <w:r>
-        <w:t xml:space="preserve"> en ANEXOS para ver su implementación, P.</w:t>
-      </w:r>
-      <w:r>
-        <w:t>XX</w:t>
-      </w:r>
-      <w:r>
-        <w:t>.</w:t>
-      </w:r>
-    </w:p>
-    <w:p>
-      <w:r>
-        <w:t xml:space="preserve">TDA </w:t>
-      </w:r>
-      <w:proofErr w:type="spellStart"/>
-      <w:r>
-        <w:t>p</w:t>
-      </w:r>
-      <w:r>
-        <w:t>ixrgb</w:t>
-      </w:r>
-      <w:proofErr w:type="spellEnd"/>
-      <w:r>
-        <w:t xml:space="preserve">: Corresponde a un píxel </w:t>
-      </w:r>
-      <w:proofErr w:type="spellStart"/>
-      <w:r>
-        <w:t>pixmap</w:t>
-      </w:r>
-      <w:proofErr w:type="spellEnd"/>
-      <w:r>
-        <w:t xml:space="preserve">. </w:t>
-      </w:r>
-      <w:proofErr w:type="spellStart"/>
-      <w:r>
-        <w:rPr>
-          <w:lang w:val="en-US"/>
-        </w:rPr>
-        <w:t>Representación</w:t>
-      </w:r>
-      <w:proofErr w:type="spellEnd"/>
-      <w:r>
-        <w:rPr>
-          <w:lang w:val="en-US"/>
-        </w:rPr>
-        <w:t xml:space="preserve">: (int x int x int x int x int x int). </w:t>
-      </w:r>
-      <w:r>
-        <w:t xml:space="preserve">Ver </w:t>
-      </w:r>
-      <w:r>
-        <w:t xml:space="preserve"> </w:t>
-      </w:r>
-      <w:r>
-        <w:t>Tabla N°</w:t>
-      </w:r>
-      <w:r>
-        <w:t>6</w:t>
-      </w:r>
-      <w:r>
-        <w:t xml:space="preserve"> en ANEXOS para ver su implementación, P.</w:t>
-      </w:r>
-      <w:r>
-        <w:t>XX</w:t>
-      </w:r>
-      <w:r>
-        <w:t>.</w:t>
-      </w:r>
-    </w:p>
-    <w:p>
-      <w:r>
-        <w:t xml:space="preserve">TDA </w:t>
-      </w:r>
-      <w:proofErr w:type="spellStart"/>
-      <w:r>
-        <w:t>p</w:t>
-      </w:r>
-      <w:r>
-        <w:t>ixrgb</w:t>
-      </w:r>
-      <w:r>
-        <w:t>_comprimido</w:t>
-      </w:r>
-      <w:proofErr w:type="spellEnd"/>
-      <w:r>
-        <w:t xml:space="preserve">: Corresponde a un píxel </w:t>
-      </w:r>
-      <w:proofErr w:type="spellStart"/>
-      <w:r>
-        <w:t>pixmap</w:t>
-      </w:r>
-      <w:proofErr w:type="spellEnd"/>
-      <w:r>
-        <w:t xml:space="preserve">. </w:t>
-      </w:r>
-      <w:proofErr w:type="spellStart"/>
-      <w:r>
-        <w:rPr>
-          <w:lang w:val="en-US"/>
-        </w:rPr>
-        <w:t>Representación</w:t>
-      </w:r>
-      <w:proofErr w:type="spellEnd"/>
-      <w:r>
-        <w:rPr>
-          <w:lang w:val="en-US"/>
-        </w:rPr>
-        <w:t xml:space="preserve">: (int x int x </w:t>
-      </w:r>
-      <w:r>
-        <w:rPr>
-          <w:lang w:val="en-US"/>
-        </w:rPr>
-        <w:t>string</w:t>
-      </w:r>
-      <w:r>
-        <w:rPr>
-          <w:lang w:val="en-US"/>
-        </w:rPr>
-        <w:t xml:space="preserve"> x </w:t>
-      </w:r>
-      <w:r>
-        <w:rPr>
-          <w:lang w:val="en-US"/>
-        </w:rPr>
-        <w:t>string</w:t>
-      </w:r>
-      <w:r>
-        <w:rPr>
-          <w:lang w:val="en-US"/>
-        </w:rPr>
-        <w:t xml:space="preserve"> x </w:t>
-      </w:r>
-      <w:r>
-        <w:rPr>
-          <w:lang w:val="en-US"/>
-        </w:rPr>
-        <w:t>string</w:t>
-      </w:r>
-      <w:r>
-        <w:rPr>
-          <w:lang w:val="en-US"/>
-        </w:rPr>
-        <w:t xml:space="preserve"> x int). </w:t>
+        <w:t xml:space="preserve">: (int x int x string x string x string x int). </w:t>
       </w:r>
       <w:r>
         <w:t xml:space="preserve">Ver </w:t>
@@ -4049,37 +3878,40 @@
           <w:b/>
           <w:bCs/>
         </w:rPr>
+        <w:t>EJEMPLOS DE USO</w:t>
+      </w:r>
+      <w:bookmarkEnd w:id="7"/>
+    </w:p>
+    <w:p>
+      <w:r>
+        <w:t xml:space="preserve">Para comenzar, se debe verificar que se tengan todos los archivos </w:t>
+      </w:r>
+      <w:proofErr w:type="spellStart"/>
+      <w:r>
+        <w:t>TDAs</w:t>
+      </w:r>
+      <w:proofErr w:type="spellEnd"/>
+      <w:r>
+        <w:t xml:space="preserve"> en una misma carpeta, de lo contrario el archivo pruebas_21090869_CastroVenegas no se ejecutará al compilar el programa con “Run”</w:t>
+      </w:r>
+      <w:r>
+        <w:t xml:space="preserve"> tras compilar</w:t>
+      </w:r>
+      <w:r>
+        <w:t xml:space="preserve">. Luego de ejecutado se podrán ver los ejemplos de cada una de las operaciones en el archivo como script de pruebas. Una observación importante es </w:t>
+      </w:r>
+      <w:r>
+        <w:rPr>
+          <w:color w:val="FF0000"/>
+        </w:rPr>
+        <w:t>que si se desea crear una nueva imagen para probar las funciones, esta no debe tener el mismo nombre que una de las imágenes ya definidas y que las dimensiones y</w:t>
+      </w:r>
+      <w:r>
+        <w:t xml:space="preserve"> el número de píxeles en la imagen deben de </w:t>
+      </w:r>
+      <w:r>
         <w:lastRenderedPageBreak/>
-        <w:t>EJEMPLOS DE USO</w:t>
-      </w:r>
-      <w:bookmarkEnd w:id="7"/>
-    </w:p>
-    <w:p>
-      <w:r>
-        <w:t xml:space="preserve">Para comenzar, se debe verificar que se tengan todos los archivos </w:t>
-      </w:r>
-      <w:proofErr w:type="spellStart"/>
-      <w:r>
-        <w:t>TDAs</w:t>
-      </w:r>
-      <w:proofErr w:type="spellEnd"/>
-      <w:r>
-        <w:t xml:space="preserve"> en una misma carpeta, de lo contrario el archivo pruebas_21090869_CastroVenegas no se ejecutará al compilar el programa con “Run”</w:t>
-      </w:r>
-      <w:r>
-        <w:t xml:space="preserve"> tras compilar</w:t>
-      </w:r>
-      <w:r>
-        <w:t xml:space="preserve">. Luego de ejecutado se podrán ver los ejemplos de cada una de las operaciones en el archivo como script de pruebas. Una observación importante es </w:t>
-      </w:r>
-      <w:r>
-        <w:rPr>
-          <w:color w:val="FF0000"/>
-        </w:rPr>
-        <w:t>que si se desea crear una nueva imagen para probar las funciones, esta no debe tener el mismo nombre que una de las imágenes ya definidas y que las dimensiones y</w:t>
-      </w:r>
-      <w:r>
-        <w:t xml:space="preserve"> el número de píxeles en la imagen deben de ser correctos, todo esto para que no surja un error al compilar o </w:t>
+        <w:t xml:space="preserve">ser correctos, todo esto para que no surja un error al compilar o </w:t>
       </w:r>
       <w:r>
         <w:t>al aplicar un predicado a la imagen</w:t>
@@ -4390,7 +4222,6 @@
           <w:b/>
           <w:bCs/>
         </w:rPr>
-        <w:lastRenderedPageBreak/>
         <w:t>BIBLIOGRAFÍA Y REFERENCIAS</w:t>
       </w:r>
       <w:bookmarkEnd w:id="14"/>
@@ -4429,6 +4260,7 @@
           <w:b/>
           <w:bCs/>
         </w:rPr>
+        <w:lastRenderedPageBreak/>
         <w:t>ANEXOS</w:t>
       </w:r>
       <w:bookmarkEnd w:id="15"/>
@@ -4807,6 +4639,232 @@
     </w:lvl>
   </w:abstractNum>
   <w:abstractNum w:abstractNumId="1" w15:restartNumberingAfterBreak="0">
+    <w:nsid w:val="37253BCB"/>
+    <w:multiLevelType w:val="hybridMultilevel"/>
+    <w:tmpl w:val="9C4488B0"/>
+    <w:lvl w:ilvl="0" w:tplc="906CF1CA">
+      <w:numFmt w:val="bullet"/>
+      <w:lvlText w:val=""/>
+      <w:lvlJc w:val="left"/>
+      <w:pPr>
+        <w:ind w:left="720" w:hanging="360"/>
+      </w:pPr>
+      <w:rPr>
+        <w:rFonts w:ascii="Symbol" w:eastAsiaTheme="minorHAnsi" w:hAnsi="Symbol" w:cstheme="minorBidi" w:hint="default"/>
+        <w:b/>
+      </w:rPr>
+    </w:lvl>
+    <w:lvl w:ilvl="1" w:tplc="340A0003" w:tentative="1">
+      <w:start w:val="1"/>
+      <w:numFmt w:val="bullet"/>
+      <w:lvlText w:val="o"/>
+      <w:lvlJc w:val="left"/>
+      <w:pPr>
+        <w:ind w:left="1440" w:hanging="360"/>
+      </w:pPr>
+      <w:rPr>
+        <w:rFonts w:ascii="Courier New" w:hAnsi="Courier New" w:cs="Courier New" w:hint="default"/>
+      </w:rPr>
+    </w:lvl>
+    <w:lvl w:ilvl="2" w:tplc="340A0005" w:tentative="1">
+      <w:start w:val="1"/>
+      <w:numFmt w:val="bullet"/>
+      <w:lvlText w:val=""/>
+      <w:lvlJc w:val="left"/>
+      <w:pPr>
+        <w:ind w:left="2160" w:hanging="360"/>
+      </w:pPr>
+      <w:rPr>
+        <w:rFonts w:ascii="Wingdings" w:hAnsi="Wingdings" w:hint="default"/>
+      </w:rPr>
+    </w:lvl>
+    <w:lvl w:ilvl="3" w:tplc="340A0001" w:tentative="1">
+      <w:start w:val="1"/>
+      <w:numFmt w:val="bullet"/>
+      <w:lvlText w:val=""/>
+      <w:lvlJc w:val="left"/>
+      <w:pPr>
+        <w:ind w:left="2880" w:hanging="360"/>
+      </w:pPr>
+      <w:rPr>
+        <w:rFonts w:ascii="Symbol" w:hAnsi="Symbol" w:hint="default"/>
+      </w:rPr>
+    </w:lvl>
+    <w:lvl w:ilvl="4" w:tplc="340A0003" w:tentative="1">
+      <w:start w:val="1"/>
+      <w:numFmt w:val="bullet"/>
+      <w:lvlText w:val="o"/>
+      <w:lvlJc w:val="left"/>
+      <w:pPr>
+        <w:ind w:left="3600" w:hanging="360"/>
+      </w:pPr>
+      <w:rPr>
+        <w:rFonts w:ascii="Courier New" w:hAnsi="Courier New" w:cs="Courier New" w:hint="default"/>
+      </w:rPr>
+    </w:lvl>
+    <w:lvl w:ilvl="5" w:tplc="340A0005" w:tentative="1">
+      <w:start w:val="1"/>
+      <w:numFmt w:val="bullet"/>
+      <w:lvlText w:val=""/>
+      <w:lvlJc w:val="left"/>
+      <w:pPr>
+        <w:ind w:left="4320" w:hanging="360"/>
+      </w:pPr>
+      <w:rPr>
+        <w:rFonts w:ascii="Wingdings" w:hAnsi="Wingdings" w:hint="default"/>
+      </w:rPr>
+    </w:lvl>
+    <w:lvl w:ilvl="6" w:tplc="340A0001" w:tentative="1">
+      <w:start w:val="1"/>
+      <w:numFmt w:val="bullet"/>
+      <w:lvlText w:val=""/>
+      <w:lvlJc w:val="left"/>
+      <w:pPr>
+        <w:ind w:left="5040" w:hanging="360"/>
+      </w:pPr>
+      <w:rPr>
+        <w:rFonts w:ascii="Symbol" w:hAnsi="Symbol" w:hint="default"/>
+      </w:rPr>
+    </w:lvl>
+    <w:lvl w:ilvl="7" w:tplc="340A0003" w:tentative="1">
+      <w:start w:val="1"/>
+      <w:numFmt w:val="bullet"/>
+      <w:lvlText w:val="o"/>
+      <w:lvlJc w:val="left"/>
+      <w:pPr>
+        <w:ind w:left="5760" w:hanging="360"/>
+      </w:pPr>
+      <w:rPr>
+        <w:rFonts w:ascii="Courier New" w:hAnsi="Courier New" w:cs="Courier New" w:hint="default"/>
+      </w:rPr>
+    </w:lvl>
+    <w:lvl w:ilvl="8" w:tplc="340A0005" w:tentative="1">
+      <w:start w:val="1"/>
+      <w:numFmt w:val="bullet"/>
+      <w:lvlText w:val=""/>
+      <w:lvlJc w:val="left"/>
+      <w:pPr>
+        <w:ind w:left="6480" w:hanging="360"/>
+      </w:pPr>
+      <w:rPr>
+        <w:rFonts w:ascii="Wingdings" w:hAnsi="Wingdings" w:hint="default"/>
+      </w:rPr>
+    </w:lvl>
+  </w:abstractNum>
+  <w:abstractNum w:abstractNumId="2" w15:restartNumberingAfterBreak="0">
+    <w:nsid w:val="3D314C7B"/>
+    <w:multiLevelType w:val="hybridMultilevel"/>
+    <w:tmpl w:val="48065A8A"/>
+    <w:lvl w:ilvl="0" w:tplc="82440BF0">
+      <w:numFmt w:val="bullet"/>
+      <w:lvlText w:val="-"/>
+      <w:lvlJc w:val="left"/>
+      <w:pPr>
+        <w:ind w:left="720" w:hanging="360"/>
+      </w:pPr>
+      <w:rPr>
+        <w:rFonts w:ascii="Calibri" w:eastAsiaTheme="minorHAnsi" w:hAnsi="Calibri" w:cs="Calibri" w:hint="default"/>
+        <w:b/>
+      </w:rPr>
+    </w:lvl>
+    <w:lvl w:ilvl="1" w:tplc="340A0003" w:tentative="1">
+      <w:start w:val="1"/>
+      <w:numFmt w:val="bullet"/>
+      <w:lvlText w:val="o"/>
+      <w:lvlJc w:val="left"/>
+      <w:pPr>
+        <w:ind w:left="1440" w:hanging="360"/>
+      </w:pPr>
+      <w:rPr>
+        <w:rFonts w:ascii="Courier New" w:hAnsi="Courier New" w:cs="Courier New" w:hint="default"/>
+      </w:rPr>
+    </w:lvl>
+    <w:lvl w:ilvl="2" w:tplc="340A0005" w:tentative="1">
+      <w:start w:val="1"/>
+      <w:numFmt w:val="bullet"/>
+      <w:lvlText w:val=""/>
+      <w:lvlJc w:val="left"/>
+      <w:pPr>
+        <w:ind w:left="2160" w:hanging="360"/>
+      </w:pPr>
+      <w:rPr>
+        <w:rFonts w:ascii="Wingdings" w:hAnsi="Wingdings" w:hint="default"/>
+      </w:rPr>
+    </w:lvl>
+    <w:lvl w:ilvl="3" w:tplc="340A0001" w:tentative="1">
+      <w:start w:val="1"/>
+      <w:numFmt w:val="bullet"/>
+      <w:lvlText w:val=""/>
+      <w:lvlJc w:val="left"/>
+      <w:pPr>
+        <w:ind w:left="2880" w:hanging="360"/>
+      </w:pPr>
+      <w:rPr>
+        <w:rFonts w:ascii="Symbol" w:hAnsi="Symbol" w:hint="default"/>
+      </w:rPr>
+    </w:lvl>
+    <w:lvl w:ilvl="4" w:tplc="340A0003" w:tentative="1">
+      <w:start w:val="1"/>
+      <w:numFmt w:val="bullet"/>
+      <w:lvlText w:val="o"/>
+      <w:lvlJc w:val="left"/>
+      <w:pPr>
+        <w:ind w:left="3600" w:hanging="360"/>
+      </w:pPr>
+      <w:rPr>
+        <w:rFonts w:ascii="Courier New" w:hAnsi="Courier New" w:cs="Courier New" w:hint="default"/>
+      </w:rPr>
+    </w:lvl>
+    <w:lvl w:ilvl="5" w:tplc="340A0005" w:tentative="1">
+      <w:start w:val="1"/>
+      <w:numFmt w:val="bullet"/>
+      <w:lvlText w:val=""/>
+      <w:lvlJc w:val="left"/>
+      <w:pPr>
+        <w:ind w:left="4320" w:hanging="360"/>
+      </w:pPr>
+      <w:rPr>
+        <w:rFonts w:ascii="Wingdings" w:hAnsi="Wingdings" w:hint="default"/>
+      </w:rPr>
+    </w:lvl>
+    <w:lvl w:ilvl="6" w:tplc="340A0001" w:tentative="1">
+      <w:start w:val="1"/>
+      <w:numFmt w:val="bullet"/>
+      <w:lvlText w:val=""/>
+      <w:lvlJc w:val="left"/>
+      <w:pPr>
+        <w:ind w:left="5040" w:hanging="360"/>
+      </w:pPr>
+      <w:rPr>
+        <w:rFonts w:ascii="Symbol" w:hAnsi="Symbol" w:hint="default"/>
+      </w:rPr>
+    </w:lvl>
+    <w:lvl w:ilvl="7" w:tplc="340A0003" w:tentative="1">
+      <w:start w:val="1"/>
+      <w:numFmt w:val="bullet"/>
+      <w:lvlText w:val="o"/>
+      <w:lvlJc w:val="left"/>
+      <w:pPr>
+        <w:ind w:left="5760" w:hanging="360"/>
+      </w:pPr>
+      <w:rPr>
+        <w:rFonts w:ascii="Courier New" w:hAnsi="Courier New" w:cs="Courier New" w:hint="default"/>
+      </w:rPr>
+    </w:lvl>
+    <w:lvl w:ilvl="8" w:tplc="340A0005" w:tentative="1">
+      <w:start w:val="1"/>
+      <w:numFmt w:val="bullet"/>
+      <w:lvlText w:val=""/>
+      <w:lvlJc w:val="left"/>
+      <w:pPr>
+        <w:ind w:left="6480" w:hanging="360"/>
+      </w:pPr>
+      <w:rPr>
+        <w:rFonts w:ascii="Wingdings" w:hAnsi="Wingdings" w:hint="default"/>
+      </w:rPr>
+    </w:lvl>
+  </w:abstractNum>
+  <w:abstractNum w:abstractNumId="3" w15:restartNumberingAfterBreak="0">
     <w:nsid w:val="3E7E2FBA"/>
     <w:multiLevelType w:val="multilevel"/>
     <w:tmpl w:val="F8AC6744"/>
@@ -4927,7 +4985,7 @@
       </w:rPr>
     </w:lvl>
   </w:abstractNum>
-  <w:abstractNum w:abstractNumId="2" w15:restartNumberingAfterBreak="0">
+  <w:abstractNum w:abstractNumId="4" w15:restartNumberingAfterBreak="0">
     <w:nsid w:val="47943F66"/>
     <w:multiLevelType w:val="hybridMultilevel"/>
     <w:tmpl w:val="51689DBE"/>
@@ -5041,7 +5099,120 @@
       </w:rPr>
     </w:lvl>
   </w:abstractNum>
-  <w:abstractNum w:abstractNumId="3" w15:restartNumberingAfterBreak="0">
+  <w:abstractNum w:abstractNumId="5" w15:restartNumberingAfterBreak="0">
+    <w:nsid w:val="47AF366A"/>
+    <w:multiLevelType w:val="hybridMultilevel"/>
+    <w:tmpl w:val="1F265796"/>
+    <w:lvl w:ilvl="0" w:tplc="149AC806">
+      <w:numFmt w:val="bullet"/>
+      <w:lvlText w:val=""/>
+      <w:lvlJc w:val="left"/>
+      <w:pPr>
+        <w:ind w:left="720" w:hanging="360"/>
+      </w:pPr>
+      <w:rPr>
+        <w:rFonts w:ascii="Symbol" w:eastAsiaTheme="minorHAnsi" w:hAnsi="Symbol" w:cstheme="minorBidi" w:hint="default"/>
+        <w:b/>
+      </w:rPr>
+    </w:lvl>
+    <w:lvl w:ilvl="1" w:tplc="340A0003" w:tentative="1">
+      <w:start w:val="1"/>
+      <w:numFmt w:val="bullet"/>
+      <w:lvlText w:val="o"/>
+      <w:lvlJc w:val="left"/>
+      <w:pPr>
+        <w:ind w:left="1440" w:hanging="360"/>
+      </w:pPr>
+      <w:rPr>
+        <w:rFonts w:ascii="Courier New" w:hAnsi="Courier New" w:cs="Courier New" w:hint="default"/>
+      </w:rPr>
+    </w:lvl>
+    <w:lvl w:ilvl="2" w:tplc="340A0005" w:tentative="1">
+      <w:start w:val="1"/>
+      <w:numFmt w:val="bullet"/>
+      <w:lvlText w:val=""/>
+      <w:lvlJc w:val="left"/>
+      <w:pPr>
+        <w:ind w:left="2160" w:hanging="360"/>
+      </w:pPr>
+      <w:rPr>
+        <w:rFonts w:ascii="Wingdings" w:hAnsi="Wingdings" w:hint="default"/>
+      </w:rPr>
+    </w:lvl>
+    <w:lvl w:ilvl="3" w:tplc="340A0001" w:tentative="1">
+      <w:start w:val="1"/>
+      <w:numFmt w:val="bullet"/>
+      <w:lvlText w:val=""/>
+      <w:lvlJc w:val="left"/>
+      <w:pPr>
+        <w:ind w:left="2880" w:hanging="360"/>
+      </w:pPr>
+      <w:rPr>
+        <w:rFonts w:ascii="Symbol" w:hAnsi="Symbol" w:hint="default"/>
+      </w:rPr>
+    </w:lvl>
+    <w:lvl w:ilvl="4" w:tplc="340A0003" w:tentative="1">
+      <w:start w:val="1"/>
+      <w:numFmt w:val="bullet"/>
+      <w:lvlText w:val="o"/>
+      <w:lvlJc w:val="left"/>
+      <w:pPr>
+        <w:ind w:left="3600" w:hanging="360"/>
+      </w:pPr>
+      <w:rPr>
+        <w:rFonts w:ascii="Courier New" w:hAnsi="Courier New" w:cs="Courier New" w:hint="default"/>
+      </w:rPr>
+    </w:lvl>
+    <w:lvl w:ilvl="5" w:tplc="340A0005" w:tentative="1">
+      <w:start w:val="1"/>
+      <w:numFmt w:val="bullet"/>
+      <w:lvlText w:val=""/>
+      <w:lvlJc w:val="left"/>
+      <w:pPr>
+        <w:ind w:left="4320" w:hanging="360"/>
+      </w:pPr>
+      <w:rPr>
+        <w:rFonts w:ascii="Wingdings" w:hAnsi="Wingdings" w:hint="default"/>
+      </w:rPr>
+    </w:lvl>
+    <w:lvl w:ilvl="6" w:tplc="340A0001" w:tentative="1">
+      <w:start w:val="1"/>
+      <w:numFmt w:val="bullet"/>
+      <w:lvlText w:val=""/>
+      <w:lvlJc w:val="left"/>
+      <w:pPr>
+        <w:ind w:left="5040" w:hanging="360"/>
+      </w:pPr>
+      <w:rPr>
+        <w:rFonts w:ascii="Symbol" w:hAnsi="Symbol" w:hint="default"/>
+      </w:rPr>
+    </w:lvl>
+    <w:lvl w:ilvl="7" w:tplc="340A0003" w:tentative="1">
+      <w:start w:val="1"/>
+      <w:numFmt w:val="bullet"/>
+      <w:lvlText w:val="o"/>
+      <w:lvlJc w:val="left"/>
+      <w:pPr>
+        <w:ind w:left="5760" w:hanging="360"/>
+      </w:pPr>
+      <w:rPr>
+        <w:rFonts w:ascii="Courier New" w:hAnsi="Courier New" w:cs="Courier New" w:hint="default"/>
+      </w:rPr>
+    </w:lvl>
+    <w:lvl w:ilvl="8" w:tplc="340A0005" w:tentative="1">
+      <w:start w:val="1"/>
+      <w:numFmt w:val="bullet"/>
+      <w:lvlText w:val=""/>
+      <w:lvlJc w:val="left"/>
+      <w:pPr>
+        <w:ind w:left="6480" w:hanging="360"/>
+      </w:pPr>
+      <w:rPr>
+        <w:rFonts w:ascii="Wingdings" w:hAnsi="Wingdings" w:hint="default"/>
+      </w:rPr>
+    </w:lvl>
+  </w:abstractNum>
+  <w:abstractNum w:abstractNumId="6" w15:restartNumberingAfterBreak="0">
     <w:nsid w:val="632554F7"/>
     <w:multiLevelType w:val="hybridMultilevel"/>
     <w:tmpl w:val="664C0ACA"/>
@@ -5154,7 +5325,7 @@
       </w:rPr>
     </w:lvl>
   </w:abstractNum>
-  <w:abstractNum w:abstractNumId="4" w15:restartNumberingAfterBreak="0">
+  <w:abstractNum w:abstractNumId="7" w15:restartNumberingAfterBreak="0">
     <w:nsid w:val="6A0A5835"/>
     <w:multiLevelType w:val="multilevel"/>
     <w:tmpl w:val="70EEC44C"/>
@@ -5267,7 +5438,7 @@
       </w:rPr>
     </w:lvl>
   </w:abstractNum>
-  <w:abstractNum w:abstractNumId="5" w15:restartNumberingAfterBreak="0">
+  <w:abstractNum w:abstractNumId="8" w15:restartNumberingAfterBreak="0">
     <w:nsid w:val="701B1802"/>
     <w:multiLevelType w:val="multilevel"/>
     <w:tmpl w:val="615EE580"/>
@@ -5380,7 +5551,7 @@
       </w:rPr>
     </w:lvl>
   </w:abstractNum>
-  <w:abstractNum w:abstractNumId="6" w15:restartNumberingAfterBreak="0">
+  <w:abstractNum w:abstractNumId="9" w15:restartNumberingAfterBreak="0">
     <w:nsid w:val="70E542AE"/>
     <w:multiLevelType w:val="multilevel"/>
     <w:tmpl w:val="9B6ABEA4"/>
@@ -5493,7 +5664,7 @@
       </w:rPr>
     </w:lvl>
   </w:abstractNum>
-  <w:abstractNum w:abstractNumId="7" w15:restartNumberingAfterBreak="0">
+  <w:abstractNum w:abstractNumId="10" w15:restartNumberingAfterBreak="0">
     <w:nsid w:val="7D240F05"/>
     <w:multiLevelType w:val="hybridMultilevel"/>
     <w:tmpl w:val="7DD6FD34"/>
@@ -5606,7 +5777,120 @@
       </w:rPr>
     </w:lvl>
   </w:abstractNum>
-  <w:abstractNum w:abstractNumId="8" w15:restartNumberingAfterBreak="0">
+  <w:abstractNum w:abstractNumId="11" w15:restartNumberingAfterBreak="0">
+    <w:nsid w:val="7DC70B72"/>
+    <w:multiLevelType w:val="hybridMultilevel"/>
+    <w:tmpl w:val="8AAE960E"/>
+    <w:lvl w:ilvl="0" w:tplc="898A0DAA">
+      <w:numFmt w:val="bullet"/>
+      <w:lvlText w:val=""/>
+      <w:lvlJc w:val="left"/>
+      <w:pPr>
+        <w:ind w:left="720" w:hanging="360"/>
+      </w:pPr>
+      <w:rPr>
+        <w:rFonts w:ascii="Symbol" w:eastAsiaTheme="minorHAnsi" w:hAnsi="Symbol" w:cstheme="minorBidi" w:hint="default"/>
+        <w:b/>
+      </w:rPr>
+    </w:lvl>
+    <w:lvl w:ilvl="1" w:tplc="340A0003" w:tentative="1">
+      <w:start w:val="1"/>
+      <w:numFmt w:val="bullet"/>
+      <w:lvlText w:val="o"/>
+      <w:lvlJc w:val="left"/>
+      <w:pPr>
+        <w:ind w:left="1440" w:hanging="360"/>
+      </w:pPr>
+      <w:rPr>
+        <w:rFonts w:ascii="Courier New" w:hAnsi="Courier New" w:cs="Courier New" w:hint="default"/>
+      </w:rPr>
+    </w:lvl>
+    <w:lvl w:ilvl="2" w:tplc="340A0005" w:tentative="1">
+      <w:start w:val="1"/>
+      <w:numFmt w:val="bullet"/>
+      <w:lvlText w:val=""/>
+      <w:lvlJc w:val="left"/>
+      <w:pPr>
+        <w:ind w:left="2160" w:hanging="360"/>
+      </w:pPr>
+      <w:rPr>
+        <w:rFonts w:ascii="Wingdings" w:hAnsi="Wingdings" w:hint="default"/>
+      </w:rPr>
+    </w:lvl>
+    <w:lvl w:ilvl="3" w:tplc="340A0001" w:tentative="1">
+      <w:start w:val="1"/>
+      <w:numFmt w:val="bullet"/>
+      <w:lvlText w:val=""/>
+      <w:lvlJc w:val="left"/>
+      <w:pPr>
+        <w:ind w:left="2880" w:hanging="360"/>
+      </w:pPr>
+      <w:rPr>
+        <w:rFonts w:ascii="Symbol" w:hAnsi="Symbol" w:hint="default"/>
+      </w:rPr>
+    </w:lvl>
+    <w:lvl w:ilvl="4" w:tplc="340A0003" w:tentative="1">
+      <w:start w:val="1"/>
+      <w:numFmt w:val="bullet"/>
+      <w:lvlText w:val="o"/>
+      <w:lvlJc w:val="left"/>
+      <w:pPr>
+        <w:ind w:left="3600" w:hanging="360"/>
+      </w:pPr>
+      <w:rPr>
+        <w:rFonts w:ascii="Courier New" w:hAnsi="Courier New" w:cs="Courier New" w:hint="default"/>
+      </w:rPr>
+    </w:lvl>
+    <w:lvl w:ilvl="5" w:tplc="340A0005" w:tentative="1">
+      <w:start w:val="1"/>
+      <w:numFmt w:val="bullet"/>
+      <w:lvlText w:val=""/>
+      <w:lvlJc w:val="left"/>
+      <w:pPr>
+        <w:ind w:left="4320" w:hanging="360"/>
+      </w:pPr>
+      <w:rPr>
+        <w:rFonts w:ascii="Wingdings" w:hAnsi="Wingdings" w:hint="default"/>
+      </w:rPr>
+    </w:lvl>
+    <w:lvl w:ilvl="6" w:tplc="340A0001" w:tentative="1">
+      <w:start w:val="1"/>
+      <w:numFmt w:val="bullet"/>
+      <w:lvlText w:val=""/>
+      <w:lvlJc w:val="left"/>
+      <w:pPr>
+        <w:ind w:left="5040" w:hanging="360"/>
+      </w:pPr>
+      <w:rPr>
+        <w:rFonts w:ascii="Symbol" w:hAnsi="Symbol" w:hint="default"/>
+      </w:rPr>
+    </w:lvl>
+    <w:lvl w:ilvl="7" w:tplc="340A0003" w:tentative="1">
+      <w:start w:val="1"/>
+      <w:numFmt w:val="bullet"/>
+      <w:lvlText w:val="o"/>
+      <w:lvlJc w:val="left"/>
+      <w:pPr>
+        <w:ind w:left="5760" w:hanging="360"/>
+      </w:pPr>
+      <w:rPr>
+        <w:rFonts w:ascii="Courier New" w:hAnsi="Courier New" w:cs="Courier New" w:hint="default"/>
+      </w:rPr>
+    </w:lvl>
+    <w:lvl w:ilvl="8" w:tplc="340A0005" w:tentative="1">
+      <w:start w:val="1"/>
+      <w:numFmt w:val="bullet"/>
+      <w:lvlText w:val=""/>
+      <w:lvlJc w:val="left"/>
+      <w:pPr>
+        <w:ind w:left="6480" w:hanging="360"/>
+      </w:pPr>
+      <w:rPr>
+        <w:rFonts w:ascii="Wingdings" w:hAnsi="Wingdings" w:hint="default"/>
+      </w:rPr>
+    </w:lvl>
+  </w:abstractNum>
+  <w:abstractNum w:abstractNumId="12" w15:restartNumberingAfterBreak="0">
     <w:nsid w:val="7E0D1DBA"/>
     <w:multiLevelType w:val="hybridMultilevel"/>
     <w:tmpl w:val="9D92883E"/>
@@ -5721,31 +6005,43 @@
     </w:lvl>
   </w:abstractNum>
   <w:num w:numId="1" w16cid:durableId="1479616083">
-    <w:abstractNumId w:val="1"/>
+    <w:abstractNumId w:val="3"/>
   </w:num>
   <w:num w:numId="2" w16cid:durableId="914515683">
-    <w:abstractNumId w:val="8"/>
+    <w:abstractNumId w:val="12"/>
   </w:num>
   <w:num w:numId="3" w16cid:durableId="532882872">
-    <w:abstractNumId w:val="4"/>
+    <w:abstractNumId w:val="7"/>
   </w:num>
   <w:num w:numId="4" w16cid:durableId="27680946">
-    <w:abstractNumId w:val="5"/>
+    <w:abstractNumId w:val="8"/>
   </w:num>
   <w:num w:numId="5" w16cid:durableId="844395852">
     <w:abstractNumId w:val="0"/>
   </w:num>
   <w:num w:numId="6" w16cid:durableId="97063020">
-    <w:abstractNumId w:val="7"/>
+    <w:abstractNumId w:val="10"/>
   </w:num>
   <w:num w:numId="7" w16cid:durableId="29573830">
-    <w:abstractNumId w:val="3"/>
+    <w:abstractNumId w:val="6"/>
   </w:num>
   <w:num w:numId="8" w16cid:durableId="86274311">
-    <w:abstractNumId w:val="6"/>
+    <w:abstractNumId w:val="9"/>
   </w:num>
   <w:num w:numId="9" w16cid:durableId="1545099350">
+    <w:abstractNumId w:val="4"/>
+  </w:num>
+  <w:num w:numId="10" w16cid:durableId="306513381">
     <w:abstractNumId w:val="2"/>
+  </w:num>
+  <w:num w:numId="11" w16cid:durableId="337194585">
+    <w:abstractNumId w:val="11"/>
+  </w:num>
+  <w:num w:numId="12" w16cid:durableId="993754405">
+    <w:abstractNumId w:val="1"/>
+  </w:num>
+  <w:num w:numId="13" w16cid:durableId="1840392014">
+    <w:abstractNumId w:val="5"/>
   </w:num>
 </w:numbering>
 </file>

</xml_diff>

<commit_message>
se puso ejemplor propios en script de pruebas, falta por comentar los otros tda's
</commit_message>
<xml_diff>
--- a/Informe_21090869_CastroVenegas.docx
+++ b/Informe_21090869_CastroVenegas.docx
@@ -323,7 +323,7 @@
           <w:r>
             <w:fldChar w:fldCharType="separate"/>
           </w:r>
-          <w:hyperlink w:anchor="_Toc115040750" w:history="1">
+          <w:hyperlink w:anchor="_Toc118122682" w:history="1">
             <w:r>
               <w:rPr>
                 <w:rStyle w:val="Hipervnculo"/>
@@ -370,7 +370,7 @@
                 <w:noProof/>
                 <w:webHidden/>
               </w:rPr>
-              <w:instrText xml:space="preserve"> PAGEREF _Toc115040750 \h </w:instrText>
+              <w:instrText xml:space="preserve"> PAGEREF _Toc118122682 \h </w:instrText>
             </w:r>
             <w:r>
               <w:rPr>
@@ -417,7 +417,7 @@
               <w:lang w:eastAsia="es-CL"/>
             </w:rPr>
           </w:pPr>
-          <w:hyperlink w:anchor="_Toc115040751" w:history="1">
+          <w:hyperlink w:anchor="_Toc118122683" w:history="1">
             <w:r>
               <w:rPr>
                 <w:rStyle w:val="Hipervnculo"/>
@@ -466,7 +466,7 @@
                 <w:noProof/>
                 <w:webHidden/>
               </w:rPr>
-              <w:instrText xml:space="preserve"> PAGEREF _Toc115040751 \h </w:instrText>
+              <w:instrText xml:space="preserve"> PAGEREF _Toc118122683 \h </w:instrText>
             </w:r>
             <w:r>
               <w:rPr>
@@ -513,7 +513,7 @@
               <w:lang w:eastAsia="es-CL"/>
             </w:rPr>
           </w:pPr>
-          <w:hyperlink w:anchor="_Toc115040752" w:history="1">
+          <w:hyperlink w:anchor="_Toc118122684" w:history="1">
             <w:r>
               <w:rPr>
                 <w:rStyle w:val="Hipervnculo"/>
@@ -562,7 +562,7 @@
                 <w:noProof/>
                 <w:webHidden/>
               </w:rPr>
-              <w:instrText xml:space="preserve"> PAGEREF _Toc115040752 \h </w:instrText>
+              <w:instrText xml:space="preserve"> PAGEREF _Toc118122684 \h </w:instrText>
             </w:r>
             <w:r>
               <w:rPr>
@@ -611,7 +611,7 @@
               <w:lang w:eastAsia="es-CL"/>
             </w:rPr>
           </w:pPr>
-          <w:hyperlink w:anchor="_Toc115040753" w:history="1">
+          <w:hyperlink w:anchor="_Toc118122685" w:history="1">
             <w:r>
               <w:rPr>
                 <w:rStyle w:val="Hipervnculo"/>
@@ -658,7 +658,7 @@
                 <w:noProof/>
                 <w:webHidden/>
               </w:rPr>
-              <w:instrText xml:space="preserve"> PAGEREF _Toc115040753 \h </w:instrText>
+              <w:instrText xml:space="preserve"> PAGEREF _Toc118122685 \h </w:instrText>
             </w:r>
             <w:r>
               <w:rPr>
@@ -705,7 +705,7 @@
               <w:lang w:eastAsia="es-CL"/>
             </w:rPr>
           </w:pPr>
-          <w:hyperlink w:anchor="_Toc115040754" w:history="1">
+          <w:hyperlink w:anchor="_Toc118122686" w:history="1">
             <w:r>
               <w:rPr>
                 <w:rStyle w:val="Hipervnculo"/>
@@ -754,7 +754,7 @@
                 <w:noProof/>
                 <w:webHidden/>
               </w:rPr>
-              <w:instrText xml:space="preserve"> PAGEREF _Toc115040754 \h </w:instrText>
+              <w:instrText xml:space="preserve"> PAGEREF _Toc118122686 \h </w:instrText>
             </w:r>
             <w:r>
               <w:rPr>
@@ -801,7 +801,7 @@
               <w:lang w:eastAsia="es-CL"/>
             </w:rPr>
           </w:pPr>
-          <w:hyperlink w:anchor="_Toc115040755" w:history="1">
+          <w:hyperlink w:anchor="_Toc118122687" w:history="1">
             <w:r>
               <w:rPr>
                 <w:rStyle w:val="Hipervnculo"/>
@@ -850,7 +850,7 @@
                 <w:noProof/>
                 <w:webHidden/>
               </w:rPr>
-              <w:instrText xml:space="preserve"> PAGEREF _Toc115040755 \h </w:instrText>
+              <w:instrText xml:space="preserve"> PAGEREF _Toc118122687 \h </w:instrText>
             </w:r>
             <w:r>
               <w:rPr>
@@ -897,7 +897,7 @@
               <w:lang w:eastAsia="es-CL"/>
             </w:rPr>
           </w:pPr>
-          <w:hyperlink w:anchor="_Toc115040756" w:history="1">
+          <w:hyperlink w:anchor="_Toc118122688" w:history="1">
             <w:r>
               <w:rPr>
                 <w:rStyle w:val="Hipervnculo"/>
@@ -946,332 +946,7 @@
                 <w:noProof/>
                 <w:webHidden/>
               </w:rPr>
-              <w:instrText xml:space="preserve"> PAGEREF _Toc115040756 \h </w:instrText>
-            </w:r>
-            <w:r>
-              <w:rPr>
-                <w:noProof/>
-                <w:webHidden/>
-              </w:rPr>
-            </w:r>
-            <w:r>
-              <w:rPr>
-                <w:noProof/>
-                <w:webHidden/>
-              </w:rPr>
-              <w:fldChar w:fldCharType="separate"/>
-            </w:r>
-            <w:r>
-              <w:rPr>
-                <w:noProof/>
-                <w:webHidden/>
-              </w:rPr>
-              <w:t>6</w:t>
-            </w:r>
-            <w:r>
-              <w:rPr>
-                <w:noProof/>
-                <w:webHidden/>
-              </w:rPr>
-              <w:fldChar w:fldCharType="end"/>
-            </w:r>
-          </w:hyperlink>
-        </w:p>
-        <w:p>
-          <w:pPr>
-            <w:pStyle w:val="TDC3"/>
-            <w:tabs>
-              <w:tab w:val="right" w:leader="dot" w:pos="8828"/>
-            </w:tabs>
-            <w:rPr>
-              <w:rFonts w:eastAsiaTheme="minorEastAsia" w:cstheme="minorBidi"/>
-              <w:i w:val="0"/>
-              <w:iCs w:val="0"/>
-              <w:noProof/>
-              <w:sz w:val="22"/>
-              <w:szCs w:val="22"/>
-              <w:lang w:eastAsia="es-CL"/>
-            </w:rPr>
-          </w:pPr>
-          <w:hyperlink w:anchor="_Toc115040757" w:history="1">
-            <w:r>
-              <w:rPr>
-                <w:rStyle w:val="Hipervnculo"/>
-                <w:b/>
-                <w:bCs/>
-                <w:noProof/>
-              </w:rPr>
-              <w:t>2.3.1 EJEMPLOS DE USO</w:t>
-            </w:r>
-            <w:r>
-              <w:rPr>
-                <w:noProof/>
-                <w:webHidden/>
-              </w:rPr>
-              <w:tab/>
-            </w:r>
-            <w:r>
-              <w:rPr>
-                <w:noProof/>
-                <w:webHidden/>
-              </w:rPr>
-              <w:fldChar w:fldCharType="begin"/>
-            </w:r>
-            <w:r>
-              <w:rPr>
-                <w:noProof/>
-                <w:webHidden/>
-              </w:rPr>
-              <w:instrText xml:space="preserve"> PAGEREF _Toc115040757 \h </w:instrText>
-            </w:r>
-            <w:r>
-              <w:rPr>
-                <w:noProof/>
-                <w:webHidden/>
-              </w:rPr>
-            </w:r>
-            <w:r>
-              <w:rPr>
-                <w:noProof/>
-                <w:webHidden/>
-              </w:rPr>
-              <w:fldChar w:fldCharType="separate"/>
-            </w:r>
-            <w:r>
-              <w:rPr>
-                <w:noProof/>
-                <w:webHidden/>
-              </w:rPr>
-              <w:t>6</w:t>
-            </w:r>
-            <w:r>
-              <w:rPr>
-                <w:noProof/>
-                <w:webHidden/>
-              </w:rPr>
-              <w:fldChar w:fldCharType="end"/>
-            </w:r>
-          </w:hyperlink>
-        </w:p>
-        <w:p>
-          <w:pPr>
-            <w:pStyle w:val="TDC3"/>
-            <w:tabs>
-              <w:tab w:val="right" w:leader="dot" w:pos="8828"/>
-            </w:tabs>
-            <w:rPr>
-              <w:rFonts w:eastAsiaTheme="minorEastAsia" w:cstheme="minorBidi"/>
-              <w:i w:val="0"/>
-              <w:iCs w:val="0"/>
-              <w:noProof/>
-              <w:sz w:val="22"/>
-              <w:szCs w:val="22"/>
-              <w:lang w:eastAsia="es-CL"/>
-            </w:rPr>
-          </w:pPr>
-          <w:hyperlink w:anchor="_Toc115040758" w:history="1">
-            <w:r>
-              <w:rPr>
-                <w:rStyle w:val="Hipervnculo"/>
-                <w:b/>
-                <w:bCs/>
-                <w:noProof/>
-              </w:rPr>
-              <w:t>2.3.2 RESULTADOS ESPERADOS</w:t>
-            </w:r>
-            <w:r>
-              <w:rPr>
-                <w:noProof/>
-                <w:webHidden/>
-              </w:rPr>
-              <w:tab/>
-            </w:r>
-            <w:r>
-              <w:rPr>
-                <w:noProof/>
-                <w:webHidden/>
-              </w:rPr>
-              <w:fldChar w:fldCharType="begin"/>
-            </w:r>
-            <w:r>
-              <w:rPr>
-                <w:noProof/>
-                <w:webHidden/>
-              </w:rPr>
-              <w:instrText xml:space="preserve"> PAGEREF _Toc115040758 \h </w:instrText>
-            </w:r>
-            <w:r>
-              <w:rPr>
-                <w:noProof/>
-                <w:webHidden/>
-              </w:rPr>
-            </w:r>
-            <w:r>
-              <w:rPr>
-                <w:noProof/>
-                <w:webHidden/>
-              </w:rPr>
-              <w:fldChar w:fldCharType="separate"/>
-            </w:r>
-            <w:r>
-              <w:rPr>
-                <w:noProof/>
-                <w:webHidden/>
-              </w:rPr>
-              <w:t>6</w:t>
-            </w:r>
-            <w:r>
-              <w:rPr>
-                <w:noProof/>
-                <w:webHidden/>
-              </w:rPr>
-              <w:fldChar w:fldCharType="end"/>
-            </w:r>
-          </w:hyperlink>
-        </w:p>
-        <w:p>
-          <w:pPr>
-            <w:pStyle w:val="TDC3"/>
-            <w:tabs>
-              <w:tab w:val="right" w:leader="dot" w:pos="8828"/>
-            </w:tabs>
-            <w:rPr>
-              <w:rFonts w:eastAsiaTheme="minorEastAsia" w:cstheme="minorBidi"/>
-              <w:i w:val="0"/>
-              <w:iCs w:val="0"/>
-              <w:noProof/>
-              <w:sz w:val="22"/>
-              <w:szCs w:val="22"/>
-              <w:lang w:eastAsia="es-CL"/>
-            </w:rPr>
-          </w:pPr>
-          <w:hyperlink w:anchor="_Toc115040759" w:history="1">
-            <w:r>
-              <w:rPr>
-                <w:rStyle w:val="Hipervnculo"/>
-                <w:b/>
-                <w:bCs/>
-                <w:noProof/>
-              </w:rPr>
-              <w:t>2.3.3 POSIBLES ERRORES</w:t>
-            </w:r>
-            <w:r>
-              <w:rPr>
-                <w:noProof/>
-                <w:webHidden/>
-              </w:rPr>
-              <w:tab/>
-            </w:r>
-            <w:r>
-              <w:rPr>
-                <w:noProof/>
-                <w:webHidden/>
-              </w:rPr>
-              <w:fldChar w:fldCharType="begin"/>
-            </w:r>
-            <w:r>
-              <w:rPr>
-                <w:noProof/>
-                <w:webHidden/>
-              </w:rPr>
-              <w:instrText xml:space="preserve"> PAGEREF _Toc115040759 \h </w:instrText>
-            </w:r>
-            <w:r>
-              <w:rPr>
-                <w:noProof/>
-                <w:webHidden/>
-              </w:rPr>
-            </w:r>
-            <w:r>
-              <w:rPr>
-                <w:noProof/>
-                <w:webHidden/>
-              </w:rPr>
-              <w:fldChar w:fldCharType="separate"/>
-            </w:r>
-            <w:r>
-              <w:rPr>
-                <w:noProof/>
-                <w:webHidden/>
-              </w:rPr>
-              <w:t>6</w:t>
-            </w:r>
-            <w:r>
-              <w:rPr>
-                <w:noProof/>
-                <w:webHidden/>
-              </w:rPr>
-              <w:fldChar w:fldCharType="end"/>
-            </w:r>
-          </w:hyperlink>
-        </w:p>
-        <w:p>
-          <w:pPr>
-            <w:pStyle w:val="TDC2"/>
-            <w:tabs>
-              <w:tab w:val="left" w:pos="880"/>
-              <w:tab w:val="right" w:leader="dot" w:pos="8828"/>
-            </w:tabs>
-            <w:rPr>
-              <w:rFonts w:eastAsiaTheme="minorEastAsia" w:cstheme="minorBidi"/>
-              <w:smallCaps w:val="0"/>
-              <w:noProof/>
-              <w:sz w:val="22"/>
-              <w:szCs w:val="22"/>
-              <w:lang w:eastAsia="es-CL"/>
-            </w:rPr>
-          </w:pPr>
-          <w:hyperlink w:anchor="_Toc115040760" w:history="1">
-            <w:r>
-              <w:rPr>
-                <w:rStyle w:val="Hipervnculo"/>
-                <w:b/>
-                <w:bCs/>
-                <w:noProof/>
-              </w:rPr>
-              <w:t>2.4</w:t>
-            </w:r>
-            <w:r>
-              <w:rPr>
-                <w:rFonts w:eastAsiaTheme="minorEastAsia" w:cstheme="minorBidi"/>
-                <w:smallCaps w:val="0"/>
-                <w:noProof/>
-                <w:sz w:val="22"/>
-                <w:szCs w:val="22"/>
-                <w:lang w:eastAsia="es-CL"/>
-              </w:rPr>
-              <w:tab/>
-            </w:r>
-            <w:r>
-              <w:rPr>
-                <w:rStyle w:val="Hipervnculo"/>
-                <w:b/>
-                <w:bCs/>
-                <w:noProof/>
-                <w:shd w:val="clear" w:color="auto" w:fill="FFFFFF"/>
-              </w:rPr>
-              <w:t>Resultados y autoevaluación</w:t>
-            </w:r>
-            <w:r>
-              <w:rPr>
-                <w:noProof/>
-                <w:webHidden/>
-              </w:rPr>
-              <w:tab/>
-            </w:r>
-            <w:r>
-              <w:rPr>
-                <w:noProof/>
-                <w:webHidden/>
-              </w:rPr>
-              <w:fldChar w:fldCharType="begin"/>
-            </w:r>
-            <w:r>
-              <w:rPr>
-                <w:noProof/>
-                <w:webHidden/>
-              </w:rPr>
-              <w:instrText xml:space="preserve"> PAGEREF _Toc115040760 \h </w:instrText>
+              <w:instrText xml:space="preserve"> PAGEREF _Toc118122688 \h </w:instrText>
             </w:r>
             <w:r>
               <w:rPr>
@@ -1319,7 +994,7 @@
               <w:lang w:eastAsia="es-CL"/>
             </w:rPr>
           </w:pPr>
-          <w:hyperlink w:anchor="_Toc115040761" w:history="1">
+          <w:hyperlink w:anchor="_Toc118122689" w:history="1">
             <w:r>
               <w:rPr>
                 <w:rStyle w:val="Hipervnculo"/>
@@ -1327,7 +1002,7 @@
                 <w:bCs/>
                 <w:noProof/>
               </w:rPr>
-              <w:t>2.4.1</w:t>
+              <w:t>2.3.1</w:t>
             </w:r>
             <w:r>
               <w:rPr>
@@ -1348,7 +1023,7 @@
                 <w:bCs/>
                 <w:noProof/>
               </w:rPr>
-              <w:t>RESULTADOS</w:t>
+              <w:t>EJEMPLOS DE USO</w:t>
             </w:r>
             <w:r>
               <w:rPr>
@@ -1369,7 +1044,7 @@
                 <w:noProof/>
                 <w:webHidden/>
               </w:rPr>
-              <w:instrText xml:space="preserve"> PAGEREF _Toc115040761 \h </w:instrText>
+              <w:instrText xml:space="preserve"> PAGEREF _Toc118122689 \h </w:instrText>
             </w:r>
             <w:r>
               <w:rPr>
@@ -1389,7 +1064,105 @@
                 <w:noProof/>
                 <w:webHidden/>
               </w:rPr>
-              <w:t>6</w:t>
+              <w:t>7</w:t>
+            </w:r>
+            <w:r>
+              <w:rPr>
+                <w:noProof/>
+                <w:webHidden/>
+              </w:rPr>
+              <w:fldChar w:fldCharType="end"/>
+            </w:r>
+          </w:hyperlink>
+        </w:p>
+        <w:p>
+          <w:pPr>
+            <w:pStyle w:val="TDC3"/>
+            <w:tabs>
+              <w:tab w:val="left" w:pos="1100"/>
+              <w:tab w:val="right" w:leader="dot" w:pos="8828"/>
+            </w:tabs>
+            <w:rPr>
+              <w:rFonts w:eastAsiaTheme="minorEastAsia" w:cstheme="minorBidi"/>
+              <w:i w:val="0"/>
+              <w:iCs w:val="0"/>
+              <w:noProof/>
+              <w:sz w:val="22"/>
+              <w:szCs w:val="22"/>
+              <w:lang w:eastAsia="es-CL"/>
+            </w:rPr>
+          </w:pPr>
+          <w:hyperlink w:anchor="_Toc118122690" w:history="1">
+            <w:r>
+              <w:rPr>
+                <w:rStyle w:val="Hipervnculo"/>
+                <w:b/>
+                <w:bCs/>
+                <w:noProof/>
+              </w:rPr>
+              <w:t>2.3.2</w:t>
+            </w:r>
+            <w:r>
+              <w:rPr>
+                <w:rFonts w:eastAsiaTheme="minorEastAsia" w:cstheme="minorBidi"/>
+                <w:i w:val="0"/>
+                <w:iCs w:val="0"/>
+                <w:noProof/>
+                <w:sz w:val="22"/>
+                <w:szCs w:val="22"/>
+                <w:lang w:eastAsia="es-CL"/>
+              </w:rPr>
+              <w:tab/>
+            </w:r>
+            <w:r>
+              <w:rPr>
+                <w:rStyle w:val="Hipervnculo"/>
+                <w:b/>
+                <w:bCs/>
+                <w:noProof/>
+              </w:rPr>
+              <w:t>RESULTADOS ESPERADOS</w:t>
+            </w:r>
+            <w:r>
+              <w:rPr>
+                <w:noProof/>
+                <w:webHidden/>
+              </w:rPr>
+              <w:tab/>
+            </w:r>
+            <w:r>
+              <w:rPr>
+                <w:noProof/>
+                <w:webHidden/>
+              </w:rPr>
+              <w:fldChar w:fldCharType="begin"/>
+            </w:r>
+            <w:r>
+              <w:rPr>
+                <w:noProof/>
+                <w:webHidden/>
+              </w:rPr>
+              <w:instrText xml:space="preserve"> PAGEREF _Toc118122690 \h </w:instrText>
+            </w:r>
+            <w:r>
+              <w:rPr>
+                <w:noProof/>
+                <w:webHidden/>
+              </w:rPr>
+            </w:r>
+            <w:r>
+              <w:rPr>
+                <w:noProof/>
+                <w:webHidden/>
+              </w:rPr>
+              <w:fldChar w:fldCharType="separate"/>
+            </w:r>
+            <w:r>
+              <w:rPr>
+                <w:noProof/>
+                <w:webHidden/>
+              </w:rPr>
+              <w:t>7</w:t>
             </w:r>
             <w:r>
               <w:rPr>
@@ -1416,7 +1189,7 @@
               <w:lang w:eastAsia="es-CL"/>
             </w:rPr>
           </w:pPr>
-          <w:hyperlink w:anchor="_Toc115040762" w:history="1">
+          <w:hyperlink w:anchor="_Toc118122691" w:history="1">
             <w:r>
               <w:rPr>
                 <w:rStyle w:val="Hipervnculo"/>
@@ -1424,6 +1197,277 @@
                 <w:bCs/>
                 <w:noProof/>
               </w:rPr>
+              <w:t>2.3.3 POSIBLES ERRORES</w:t>
+            </w:r>
+            <w:r>
+              <w:rPr>
+                <w:noProof/>
+                <w:webHidden/>
+              </w:rPr>
+              <w:tab/>
+            </w:r>
+            <w:r>
+              <w:rPr>
+                <w:noProof/>
+                <w:webHidden/>
+              </w:rPr>
+              <w:fldChar w:fldCharType="begin"/>
+            </w:r>
+            <w:r>
+              <w:rPr>
+                <w:noProof/>
+                <w:webHidden/>
+              </w:rPr>
+              <w:instrText xml:space="preserve"> PAGEREF _Toc118122691 \h </w:instrText>
+            </w:r>
+            <w:r>
+              <w:rPr>
+                <w:noProof/>
+                <w:webHidden/>
+              </w:rPr>
+            </w:r>
+            <w:r>
+              <w:rPr>
+                <w:noProof/>
+                <w:webHidden/>
+              </w:rPr>
+              <w:fldChar w:fldCharType="separate"/>
+            </w:r>
+            <w:r>
+              <w:rPr>
+                <w:noProof/>
+                <w:webHidden/>
+              </w:rPr>
+              <w:t>7</w:t>
+            </w:r>
+            <w:r>
+              <w:rPr>
+                <w:noProof/>
+                <w:webHidden/>
+              </w:rPr>
+              <w:fldChar w:fldCharType="end"/>
+            </w:r>
+          </w:hyperlink>
+        </w:p>
+        <w:p>
+          <w:pPr>
+            <w:pStyle w:val="TDC2"/>
+            <w:tabs>
+              <w:tab w:val="left" w:pos="880"/>
+              <w:tab w:val="right" w:leader="dot" w:pos="8828"/>
+            </w:tabs>
+            <w:rPr>
+              <w:rFonts w:eastAsiaTheme="minorEastAsia" w:cstheme="minorBidi"/>
+              <w:smallCaps w:val="0"/>
+              <w:noProof/>
+              <w:sz w:val="22"/>
+              <w:szCs w:val="22"/>
+              <w:lang w:eastAsia="es-CL"/>
+            </w:rPr>
+          </w:pPr>
+          <w:hyperlink w:anchor="_Toc118122692" w:history="1">
+            <w:r>
+              <w:rPr>
+                <w:rStyle w:val="Hipervnculo"/>
+                <w:b/>
+                <w:bCs/>
+                <w:noProof/>
+              </w:rPr>
+              <w:t>2.4</w:t>
+            </w:r>
+            <w:r>
+              <w:rPr>
+                <w:rFonts w:eastAsiaTheme="minorEastAsia" w:cstheme="minorBidi"/>
+                <w:smallCaps w:val="0"/>
+                <w:noProof/>
+                <w:sz w:val="22"/>
+                <w:szCs w:val="22"/>
+                <w:lang w:eastAsia="es-CL"/>
+              </w:rPr>
+              <w:tab/>
+            </w:r>
+            <w:r>
+              <w:rPr>
+                <w:rStyle w:val="Hipervnculo"/>
+                <w:b/>
+                <w:bCs/>
+                <w:noProof/>
+                <w:shd w:val="clear" w:color="auto" w:fill="FFFFFF"/>
+              </w:rPr>
+              <w:t>Resultados y autoevaluación</w:t>
+            </w:r>
+            <w:r>
+              <w:rPr>
+                <w:noProof/>
+                <w:webHidden/>
+              </w:rPr>
+              <w:tab/>
+            </w:r>
+            <w:r>
+              <w:rPr>
+                <w:noProof/>
+                <w:webHidden/>
+              </w:rPr>
+              <w:fldChar w:fldCharType="begin"/>
+            </w:r>
+            <w:r>
+              <w:rPr>
+                <w:noProof/>
+                <w:webHidden/>
+              </w:rPr>
+              <w:instrText xml:space="preserve"> PAGEREF _Toc118122692 \h </w:instrText>
+            </w:r>
+            <w:r>
+              <w:rPr>
+                <w:noProof/>
+                <w:webHidden/>
+              </w:rPr>
+            </w:r>
+            <w:r>
+              <w:rPr>
+                <w:noProof/>
+                <w:webHidden/>
+              </w:rPr>
+              <w:fldChar w:fldCharType="separate"/>
+            </w:r>
+            <w:r>
+              <w:rPr>
+                <w:noProof/>
+                <w:webHidden/>
+              </w:rPr>
+              <w:t>7</w:t>
+            </w:r>
+            <w:r>
+              <w:rPr>
+                <w:noProof/>
+                <w:webHidden/>
+              </w:rPr>
+              <w:fldChar w:fldCharType="end"/>
+            </w:r>
+          </w:hyperlink>
+        </w:p>
+        <w:p>
+          <w:pPr>
+            <w:pStyle w:val="TDC3"/>
+            <w:tabs>
+              <w:tab w:val="left" w:pos="1100"/>
+              <w:tab w:val="right" w:leader="dot" w:pos="8828"/>
+            </w:tabs>
+            <w:rPr>
+              <w:rFonts w:eastAsiaTheme="minorEastAsia" w:cstheme="minorBidi"/>
+              <w:i w:val="0"/>
+              <w:iCs w:val="0"/>
+              <w:noProof/>
+              <w:sz w:val="22"/>
+              <w:szCs w:val="22"/>
+              <w:lang w:eastAsia="es-CL"/>
+            </w:rPr>
+          </w:pPr>
+          <w:hyperlink w:anchor="_Toc118122693" w:history="1">
+            <w:r>
+              <w:rPr>
+                <w:rStyle w:val="Hipervnculo"/>
+                <w:b/>
+                <w:bCs/>
+                <w:noProof/>
+              </w:rPr>
+              <w:t>2.4.1</w:t>
+            </w:r>
+            <w:r>
+              <w:rPr>
+                <w:rFonts w:eastAsiaTheme="minorEastAsia" w:cstheme="minorBidi"/>
+                <w:i w:val="0"/>
+                <w:iCs w:val="0"/>
+                <w:noProof/>
+                <w:sz w:val="22"/>
+                <w:szCs w:val="22"/>
+                <w:lang w:eastAsia="es-CL"/>
+              </w:rPr>
+              <w:tab/>
+            </w:r>
+            <w:r>
+              <w:rPr>
+                <w:rStyle w:val="Hipervnculo"/>
+                <w:b/>
+                <w:bCs/>
+                <w:noProof/>
+              </w:rPr>
+              <w:t>RESULTADOS</w:t>
+            </w:r>
+            <w:r>
+              <w:rPr>
+                <w:noProof/>
+                <w:webHidden/>
+              </w:rPr>
+              <w:tab/>
+            </w:r>
+            <w:r>
+              <w:rPr>
+                <w:noProof/>
+                <w:webHidden/>
+              </w:rPr>
+              <w:fldChar w:fldCharType="begin"/>
+            </w:r>
+            <w:r>
+              <w:rPr>
+                <w:noProof/>
+                <w:webHidden/>
+              </w:rPr>
+              <w:instrText xml:space="preserve"> PAGEREF _Toc118122693 \h </w:instrText>
+            </w:r>
+            <w:r>
+              <w:rPr>
+                <w:noProof/>
+                <w:webHidden/>
+              </w:rPr>
+            </w:r>
+            <w:r>
+              <w:rPr>
+                <w:noProof/>
+                <w:webHidden/>
+              </w:rPr>
+              <w:fldChar w:fldCharType="separate"/>
+            </w:r>
+            <w:r>
+              <w:rPr>
+                <w:noProof/>
+                <w:webHidden/>
+              </w:rPr>
+              <w:t>7</w:t>
+            </w:r>
+            <w:r>
+              <w:rPr>
+                <w:noProof/>
+                <w:webHidden/>
+              </w:rPr>
+              <w:fldChar w:fldCharType="end"/>
+            </w:r>
+          </w:hyperlink>
+        </w:p>
+        <w:p>
+          <w:pPr>
+            <w:pStyle w:val="TDC3"/>
+            <w:tabs>
+              <w:tab w:val="right" w:leader="dot" w:pos="8828"/>
+            </w:tabs>
+            <w:rPr>
+              <w:rFonts w:eastAsiaTheme="minorEastAsia" w:cstheme="minorBidi"/>
+              <w:i w:val="0"/>
+              <w:iCs w:val="0"/>
+              <w:noProof/>
+              <w:sz w:val="22"/>
+              <w:szCs w:val="22"/>
+              <w:lang w:eastAsia="es-CL"/>
+            </w:rPr>
+          </w:pPr>
+          <w:hyperlink w:anchor="_Toc118122694" w:history="1">
+            <w:r>
+              <w:rPr>
+                <w:rStyle w:val="Hipervnculo"/>
+                <w:b/>
+                <w:bCs/>
+                <w:noProof/>
+              </w:rPr>
               <w:t>2.4.2 AUTOEVALUACIÓN</w:t>
             </w:r>
             <w:r>
@@ -1445,7 +1489,7 @@
                 <w:noProof/>
                 <w:webHidden/>
               </w:rPr>
-              <w:instrText xml:space="preserve"> PAGEREF _Toc115040762 \h </w:instrText>
+              <w:instrText xml:space="preserve"> PAGEREF _Toc118122694 \h </w:instrText>
             </w:r>
             <w:r>
               <w:rPr>
@@ -1465,7 +1509,7 @@
                 <w:noProof/>
                 <w:webHidden/>
               </w:rPr>
-              <w:t>6</w:t>
+              <w:t>7</w:t>
             </w:r>
             <w:r>
               <w:rPr>
@@ -1494,7 +1538,7 @@
               <w:lang w:eastAsia="es-CL"/>
             </w:rPr>
           </w:pPr>
-          <w:hyperlink w:anchor="_Toc115040763" w:history="1">
+          <w:hyperlink w:anchor="_Toc118122695" w:history="1">
             <w:r>
               <w:rPr>
                 <w:rStyle w:val="Hipervnculo"/>
@@ -1541,7 +1585,7 @@
                 <w:noProof/>
                 <w:webHidden/>
               </w:rPr>
-              <w:instrText xml:space="preserve"> PAGEREF _Toc115040763 \h </w:instrText>
+              <w:instrText xml:space="preserve"> PAGEREF _Toc118122695 \h </w:instrText>
             </w:r>
             <w:r>
               <w:rPr>
@@ -1590,7 +1634,7 @@
               <w:lang w:eastAsia="es-CL"/>
             </w:rPr>
           </w:pPr>
-          <w:hyperlink w:anchor="_Toc115040764" w:history="1">
+          <w:hyperlink w:anchor="_Toc118122696" w:history="1">
             <w:r>
               <w:rPr>
                 <w:rStyle w:val="Hipervnculo"/>
@@ -1637,7 +1681,7 @@
                 <w:noProof/>
                 <w:webHidden/>
               </w:rPr>
-              <w:instrText xml:space="preserve"> PAGEREF _Toc115040764 \h </w:instrText>
+              <w:instrText xml:space="preserve"> PAGEREF _Toc118122696 \h </w:instrText>
             </w:r>
             <w:r>
               <w:rPr>
@@ -1657,7 +1701,7 @@
                 <w:noProof/>
                 <w:webHidden/>
               </w:rPr>
-              <w:t>7</w:t>
+              <w:t>8</w:t>
             </w:r>
             <w:r>
               <w:rPr>
@@ -1686,7 +1730,7 @@
               <w:lang w:eastAsia="es-CL"/>
             </w:rPr>
           </w:pPr>
-          <w:hyperlink w:anchor="_Toc115040765" w:history="1">
+          <w:hyperlink w:anchor="_Toc118122697" w:history="1">
             <w:r>
               <w:rPr>
                 <w:rStyle w:val="Hipervnculo"/>
@@ -1733,7 +1777,7 @@
                 <w:noProof/>
                 <w:webHidden/>
               </w:rPr>
-              <w:instrText xml:space="preserve"> PAGEREF _Toc115040765 \h </w:instrText>
+              <w:instrText xml:space="preserve"> PAGEREF _Toc118122697 \h </w:instrText>
             </w:r>
             <w:r>
               <w:rPr>
@@ -1753,7 +1797,7 @@
                 <w:noProof/>
                 <w:webHidden/>
               </w:rPr>
-              <w:t>7</w:t>
+              <w:t>8</w:t>
             </w:r>
             <w:r>
               <w:rPr>
@@ -1858,7 +1902,7 @@
           <w:bCs/>
         </w:rPr>
       </w:pPr>
-      <w:bookmarkStart w:id="0" w:name="_Toc115040750"/>
+      <w:bookmarkStart w:id="0" w:name="_Toc118122682"/>
       <w:r>
         <w:rPr>
           <w:b/>
@@ -1958,7 +2002,7 @@
           <w:bCs/>
         </w:rPr>
       </w:pPr>
-      <w:bookmarkStart w:id="1" w:name="_Toc115040751"/>
+      <w:bookmarkStart w:id="1" w:name="_Toc118122683"/>
       <w:r>
         <w:rPr>
           <w:b/>
@@ -2167,16 +2211,40 @@
         <w:t>es una imagen donde</w:t>
       </w:r>
       <w:r>
-        <w:t>, en este caso,</w:t>
-      </w:r>
-      <w:r>
-        <w:t xml:space="preserve"> cada uno de sus pixeles tiene asociado solo un color, negro (1) o blanco (0)</w:t>
-      </w:r>
-      <w:r>
-        <w:t xml:space="preserve"> representando si hay tinta o no</w:t>
-      </w:r>
-      <w:r>
-        <w:t xml:space="preserve">, cada </w:t>
+        <w:t xml:space="preserve"> sus</w:t>
+      </w:r>
+      <w:r>
+        <w:t xml:space="preserve"> pixeles tiene asociado </w:t>
+      </w:r>
+      <w:r>
+        <w:t>su</w:t>
+      </w:r>
+      <w:r>
+        <w:t xml:space="preserve"> color</w:t>
+      </w:r>
+      <w:r>
+        <w:t xml:space="preserve"> por un bit</w:t>
+      </w:r>
+      <w:r>
+        <w:t xml:space="preserve">, negro </w:t>
+      </w:r>
+      <w:r>
+        <w:t>como 0</w:t>
+      </w:r>
+      <w:r>
+        <w:t xml:space="preserve"> </w:t>
+      </w:r>
+      <w:r>
+        <w:t>y</w:t>
+      </w:r>
+      <w:r>
+        <w:t xml:space="preserve"> blanco </w:t>
+      </w:r>
+      <w:r>
+        <w:t>como 1. C</w:t>
+      </w:r>
+      <w:r>
+        <w:t xml:space="preserve">ada </w:t>
       </w:r>
       <w:r>
         <w:t>píxel</w:t>
@@ -2235,7 +2303,7 @@
           <w:bCs/>
         </w:rPr>
       </w:pPr>
-      <w:bookmarkStart w:id="2" w:name="_Toc115040752"/>
+      <w:bookmarkStart w:id="2" w:name="_Toc118122684"/>
       <w:r>
         <w:rPr>
           <w:b/>
@@ -2250,15 +2318,169 @@
         <w:t xml:space="preserve">El paradigma lógico forma parte de la familia de </w:t>
       </w:r>
       <w:r>
-        <w:t xml:space="preserve">los paradigmas declarativos, su ventaja </w:t>
-      </w:r>
-      <w:proofErr w:type="spellStart"/>
-      <w:r>
-        <w:t>esta</w:t>
-      </w:r>
-      <w:proofErr w:type="spellEnd"/>
-      <w:r>
-        <w:t xml:space="preserve"> en facilitar pensar en la solución al problema en vez de los detalles procedurales que llevan a su solución. </w:t>
+        <w:t>los paradigmas declarativos, funciona declarando una base de conocimientos con hechos y reglas en donde se pueden hacer consultas sobre estas.</w:t>
+      </w:r>
+      <w:r>
+        <w:t xml:space="preserve"> </w:t>
+      </w:r>
+      <w:r>
+        <w:t>El paradigma lógico cuenta con tres mecanismos básicos que son:</w:t>
+      </w:r>
+    </w:p>
+    <w:p>
+      <w:pPr>
+        <w:pStyle w:val="Prrafodelista"/>
+        <w:numPr>
+          <w:ilvl w:val="0"/>
+          <w:numId w:val="14"/>
+        </w:numPr>
+        <w:jc w:val="both"/>
+      </w:pPr>
+      <w:r>
+        <w:t>U</w:t>
+      </w:r>
+      <w:r>
+        <w:t>ni</w:t>
+      </w:r>
+      <w:r>
+        <w:t>ficación</w:t>
+      </w:r>
+      <w:r>
+        <w:t>:</w:t>
+      </w:r>
+      <w:r>
+        <w:t xml:space="preserve"> </w:t>
+      </w:r>
+      <w:r>
+        <w:t>Pr</w:t>
+      </w:r>
+      <w:r>
+        <w:t>oceso que consiste en encontrar una asignación de variables que haga idénticas a las fórmulas que se desea unificar.</w:t>
+      </w:r>
+    </w:p>
+    <w:p>
+      <w:pPr>
+        <w:pStyle w:val="Prrafodelista"/>
+        <w:numPr>
+          <w:ilvl w:val="0"/>
+          <w:numId w:val="14"/>
+        </w:numPr>
+        <w:jc w:val="both"/>
+      </w:pPr>
+      <w:proofErr w:type="spellStart"/>
+      <w:r>
+        <w:t>Backtracking</w:t>
+      </w:r>
+      <w:proofErr w:type="spellEnd"/>
+      <w:r>
+        <w:t xml:space="preserve"> automático</w:t>
+      </w:r>
+      <w:r>
+        <w:t>:</w:t>
+      </w:r>
+      <w:r>
+        <w:t xml:space="preserve"> </w:t>
+      </w:r>
+      <w:r>
+        <w:t>E</w:t>
+      </w:r>
+      <w:r>
+        <w:t>strategia de búsqueda de soluciones en estructuras de árboles</w:t>
+      </w:r>
+      <w:r>
+        <w:t>, utilizada para encontrar soluciones a una consulta.</w:t>
+      </w:r>
+    </w:p>
+    <w:p>
+      <w:pPr>
+        <w:pStyle w:val="Prrafodelista"/>
+        <w:numPr>
+          <w:ilvl w:val="0"/>
+          <w:numId w:val="14"/>
+        </w:numPr>
+        <w:jc w:val="both"/>
+      </w:pPr>
+      <w:r>
+        <w:t>Estructuras de datos basadas en árboles</w:t>
+      </w:r>
+      <w:r>
+        <w:t>:</w:t>
+      </w:r>
+    </w:p>
+    <w:p>
+      <w:pPr>
+        <w:jc w:val="both"/>
+      </w:pPr>
+      <w:r>
+        <w:t>Además de contar con otros conceptos como son:</w:t>
+      </w:r>
+    </w:p>
+    <w:p>
+      <w:pPr>
+        <w:jc w:val="both"/>
+      </w:pPr>
+      <w:proofErr w:type="spellStart"/>
+      <w:r>
+        <w:lastRenderedPageBreak/>
+        <w:t>Atomo</w:t>
+      </w:r>
+      <w:proofErr w:type="spellEnd"/>
+      <w:r>
+        <w:t>: son aquellas cosas sobre las que basa el conocimiento que queremos expresar (Se escriben en minúsculas).</w:t>
+      </w:r>
+    </w:p>
+    <w:p>
+      <w:pPr>
+        <w:jc w:val="both"/>
+      </w:pPr>
+      <w:r>
+        <w:t>Predicado: Los predicados son las cosas que queremos decir. Los resultados o variables van en Mayúsculas.</w:t>
+      </w:r>
+    </w:p>
+    <w:p>
+      <w:r>
+        <w:t xml:space="preserve">Cláusulas de </w:t>
+      </w:r>
+      <w:proofErr w:type="spellStart"/>
+      <w:r>
+        <w:t>Horn</w:t>
+      </w:r>
+      <w:proofErr w:type="spellEnd"/>
+      <w:r>
+        <w:t xml:space="preserve"> o hechos: Tipo de clausuras que </w:t>
+      </w:r>
+    </w:p>
+    <w:p/>
+    <w:p>
+      <w:r>
+        <w:t xml:space="preserve">Siendo los hechos un tipo de clausura siempre verdaderas donde se definen 1 o más relaciones entre términos. Una regla similar a un hecho con la excepción de que su veracidad depende de la conjunción de objetivos (empleando el operador lógico AND) y una consulta una pregunta sobre la base de conocimiento que puede entregar true, false o </w:t>
+      </w:r>
+      <w:r>
+        <w:t>un elemento que satisfaga una consulta para que sea verdadera, en el caso de que se haya introducido una variable</w:t>
+      </w:r>
+      <w:r>
+        <w:t>.</w:t>
+      </w:r>
+    </w:p>
+    <w:p>
+      <w:pPr>
+        <w:jc w:val="both"/>
+      </w:pPr>
+    </w:p>
+    <w:p>
+      <w:pPr>
+        <w:jc w:val="both"/>
+      </w:pPr>
+      <w:r>
+        <w:t xml:space="preserve">Cláusulas de </w:t>
+      </w:r>
+      <w:proofErr w:type="spellStart"/>
+      <w:r>
+        <w:t>Horn</w:t>
+      </w:r>
+      <w:proofErr w:type="spellEnd"/>
+      <w:r>
+        <w:t xml:space="preserve"> o hechos: Cada una de las sentencias se “iguala a” unidades de información de una base de conocimiento. Los hechos y reglas deben terminar con un punto. Además, se debe evitar el Problema de mundo cerrado que se puede generar al negar un predicado o un hecho y a su vez que el resultado que se espere no se haya definido por lo que no es nada de la base de conocimiento, que en teoría podría ser cualquier cosa. Cabe destacar que cuando </w:t>
       </w:r>
       <w:proofErr w:type="spellStart"/>
       <w:r>
@@ -2266,7 +2488,23 @@
       </w:r>
       <w:proofErr w:type="spellEnd"/>
       <w:r>
-        <w:t xml:space="preserve"> funciona declarando una base de conocimientos con hechos y reglas en donde se pueden hacer consultas sobre estas. El paradigma lógico cuenta con tres mecanismos básicos que son:</w:t>
+        <w:t xml:space="preserve"> da falso a una respuesta, no significa que sea un falso absoluto, si no que cuando pasa esto, significa que se dio el caso en que </w:t>
+      </w:r>
+      <w:proofErr w:type="spellStart"/>
+      <w:r>
+        <w:t>Prolog</w:t>
+      </w:r>
+      <w:proofErr w:type="spellEnd"/>
+      <w:r>
+        <w:t xml:space="preserve"> no fue capaz de encontrar un hecho y/o resultado que satisfaga la pregunta </w:t>
+      </w:r>
+      <w:proofErr w:type="gramStart"/>
+      <w:r>
+        <w:t>y</w:t>
+      </w:r>
+      <w:proofErr w:type="gramEnd"/>
+      <w:r>
+        <w:t xml:space="preserve"> por lo tanto, retorna falso.</w:t>
       </w:r>
     </w:p>
     <w:p>
@@ -2274,88 +2512,16 @@
         <w:jc w:val="both"/>
       </w:pPr>
       <w:r>
-        <w:t>U</w:t>
-      </w:r>
-      <w:r>
-        <w:t>ni</w:t>
-      </w:r>
-      <w:r>
-        <w:t>ficación</w:t>
-      </w:r>
-      <w:r>
-        <w:t>:</w:t>
-      </w:r>
-      <w:r>
-        <w:t xml:space="preserve"> </w:t>
-      </w:r>
-    </w:p>
-    <w:p>
-      <w:pPr>
-        <w:jc w:val="both"/>
-      </w:pPr>
-      <w:proofErr w:type="spellStart"/>
-      <w:r>
-        <w:t>Backtracking</w:t>
-      </w:r>
-      <w:proofErr w:type="spellEnd"/>
-      <w:r>
-        <w:t xml:space="preserve"> automático</w:t>
-      </w:r>
-      <w:r>
-        <w:t>:</w:t>
-      </w:r>
-    </w:p>
-    <w:p>
-      <w:pPr>
-        <w:jc w:val="both"/>
-      </w:pPr>
-      <w:r>
-        <w:t>Estructuras de datos basadas en árboles</w:t>
-      </w:r>
-      <w:r>
-        <w:t>:</w:t>
-      </w:r>
-    </w:p>
-    <w:p>
-      <w:pPr>
-        <w:jc w:val="both"/>
-      </w:pPr>
-      <w:r>
-        <w:lastRenderedPageBreak/>
-        <w:t>Además de contar con otros conceptos como son:</w:t>
-      </w:r>
-    </w:p>
-    <w:p>
-      <w:pPr>
-        <w:jc w:val="both"/>
-      </w:pPr>
-      <w:r>
-        <w:t>Átomo:</w:t>
-      </w:r>
-    </w:p>
-    <w:p>
-      <w:pPr>
-        <w:jc w:val="both"/>
-      </w:pPr>
-      <w:r>
-        <w:t>Predicado:</w:t>
-      </w:r>
-    </w:p>
-    <w:p>
-      <w:pPr>
-        <w:jc w:val="both"/>
-      </w:pPr>
-      <w:r>
-        <w:t>Clausuras:</w:t>
-      </w:r>
-    </w:p>
-    <w:p>
-      <w:pPr>
-        <w:jc w:val="both"/>
-        <w:rPr>
-          <w:u w:val="single"/>
-        </w:rPr>
-      </w:pPr>
+        <w:t xml:space="preserve">Para la base de conocimientos, no es necesaria que esta contenga todo un conjunto de información, si no que contenga solo la información necesaria para satisfacer una respuesta a un problema. Muchos problemas computacionales pueden ser expresados en términos de Cláusulas de </w:t>
+      </w:r>
+      <w:proofErr w:type="spellStart"/>
+      <w:r>
+        <w:t>Horn</w:t>
+      </w:r>
+      <w:proofErr w:type="spellEnd"/>
+      <w:r>
+        <w:t xml:space="preserve"> y resueltos a través del Paradigma Lógico</w:t>
+      </w:r>
     </w:p>
     <w:p>
       <w:pPr>
@@ -2369,7 +2535,7 @@
           <w:bCs/>
         </w:rPr>
       </w:pPr>
-      <w:bookmarkStart w:id="3" w:name="_Toc115040753"/>
+      <w:bookmarkStart w:id="3" w:name="_Toc118122685"/>
       <w:r>
         <w:rPr>
           <w:b/>
@@ -2398,7 +2564,7 @@
           <w:bCs/>
         </w:rPr>
       </w:pPr>
-      <w:bookmarkStart w:id="4" w:name="_Toc115040754"/>
+      <w:bookmarkStart w:id="4" w:name="_Toc118122686"/>
       <w:r>
         <w:rPr>
           <w:b/>
@@ -2425,7 +2591,13 @@
       </w:r>
       <w:proofErr w:type="spellEnd"/>
       <w:r>
-        <w:t xml:space="preserve"> hay que considerar los siguientes elementos:</w:t>
+        <w:t xml:space="preserve"> hay que </w:t>
+      </w:r>
+      <w:r>
+        <w:t xml:space="preserve">implementar </w:t>
+      </w:r>
+      <w:r>
+        <w:t>los siguientes elementos:</w:t>
       </w:r>
     </w:p>
     <w:p>
@@ -2436,6 +2608,7 @@
           <w:numId w:val="13"/>
         </w:numPr>
       </w:pPr>
+      <w:proofErr w:type="spellStart"/>
       <w:r>
         <w:rPr>
           <w:b/>
@@ -2448,16 +2621,44 @@
           <w:b/>
           <w:bCs/>
         </w:rPr>
-        <w:t>magen:</w:t>
+        <w:t>mage</w:t>
+      </w:r>
+      <w:proofErr w:type="spellEnd"/>
+      <w:r>
+        <w:rPr>
+          <w:b/>
+          <w:bCs/>
+        </w:rPr>
+        <w:t>:</w:t>
       </w:r>
       <w:r>
         <w:t xml:space="preserve"> </w:t>
       </w:r>
       <w:r>
-        <w:t>Lista con ancho y largo de enteros y lista de pixeles</w:t>
-      </w:r>
-      <w:r>
-        <w:t xml:space="preserve">. </w:t>
+        <w:t>Una imagen como una l</w:t>
+      </w:r>
+      <w:r>
+        <w:t>ista con ancho</w:t>
+      </w:r>
+      <w:r>
+        <w:t xml:space="preserve">, </w:t>
+      </w:r>
+      <w:r>
+        <w:t xml:space="preserve">largo </w:t>
+      </w:r>
+      <w:r>
+        <w:t>(</w:t>
+      </w:r>
+      <w:proofErr w:type="spellStart"/>
+      <w:r>
+        <w:t>int</w:t>
+      </w:r>
+      <w:proofErr w:type="spellEnd"/>
+      <w:r>
+        <w:t>)</w:t>
+      </w:r>
+      <w:r>
+        <w:t xml:space="preserve"> y lista de pixeles. </w:t>
       </w:r>
     </w:p>
     <w:p>
@@ -2492,10 +2693,32 @@
         <w:t xml:space="preserve">: </w:t>
       </w:r>
       <w:r>
-        <w:t>Lista con dos coordenadas x</w:t>
-      </w:r>
-      <w:r>
-        <w:t xml:space="preserve"> e y, colores RGB entero y profundidad</w:t>
+        <w:t xml:space="preserve">Un píxel </w:t>
+      </w:r>
+      <w:proofErr w:type="spellStart"/>
+      <w:r>
+        <w:t>pixmap</w:t>
+      </w:r>
+      <w:proofErr w:type="spellEnd"/>
+      <w:r>
+        <w:t>-d como una l</w:t>
+      </w:r>
+      <w:r>
+        <w:t>ista con dos coordenadas x</w:t>
+      </w:r>
+      <w:r>
+        <w:t xml:space="preserve"> e y, colores RGB y profundidad</w:t>
+      </w:r>
+      <w:r>
+        <w:t xml:space="preserve"> (</w:t>
+      </w:r>
+      <w:proofErr w:type="spellStart"/>
+      <w:r>
+        <w:t>int</w:t>
+      </w:r>
+      <w:proofErr w:type="spellEnd"/>
+      <w:r>
+        <w:t>)</w:t>
       </w:r>
       <w:r>
         <w:t xml:space="preserve">. </w:t>
@@ -2526,10 +2749,50 @@
         <w:t>:</w:t>
       </w:r>
       <w:r>
-        <w:t xml:space="preserve"> Lista con d</w:t>
-      </w:r>
-      <w:r>
-        <w:t xml:space="preserve">os coordenadas x e y, colores RGB </w:t>
+        <w:t xml:space="preserve"> </w:t>
+      </w:r>
+      <w:r>
+        <w:t>Un p</w:t>
+      </w:r>
+      <w:r>
+        <w:t>í</w:t>
+      </w:r>
+      <w:r>
+        <w:t xml:space="preserve">xel comprimido </w:t>
+      </w:r>
+      <w:proofErr w:type="spellStart"/>
+      <w:r>
+        <w:t>pixmap</w:t>
+      </w:r>
+      <w:proofErr w:type="spellEnd"/>
+      <w:r>
+        <w:t>-d</w:t>
+      </w:r>
+      <w:r>
+        <w:t xml:space="preserve"> como una l</w:t>
+      </w:r>
+      <w:r>
+        <w:t>ista con d</w:t>
+      </w:r>
+      <w:r>
+        <w:t>os coordenadas x e y</w:t>
+      </w:r>
+      <w:r>
+        <w:t xml:space="preserve"> (</w:t>
+      </w:r>
+      <w:proofErr w:type="spellStart"/>
+      <w:r>
+        <w:t>int</w:t>
+      </w:r>
+      <w:proofErr w:type="spellEnd"/>
+      <w:r>
+        <w:t>)</w:t>
+      </w:r>
+      <w:r>
+        <w:t xml:space="preserve">, colores RGB </w:t>
+      </w:r>
+      <w:r>
+        <w:t>(</w:t>
       </w:r>
       <w:proofErr w:type="spellStart"/>
       <w:r>
@@ -2537,7 +2800,24 @@
       </w:r>
       <w:proofErr w:type="spellEnd"/>
       <w:r>
-        <w:t xml:space="preserve"> y profundidad.</w:t>
+        <w:t>)</w:t>
+      </w:r>
+      <w:r>
+        <w:t xml:space="preserve"> y </w:t>
+      </w:r>
+      <w:r>
+        <w:t>profundidad (</w:t>
+      </w:r>
+      <w:proofErr w:type="spellStart"/>
+      <w:r>
+        <w:t>int</w:t>
+      </w:r>
+      <w:proofErr w:type="spellEnd"/>
+      <w:r>
+        <w:t>)</w:t>
+      </w:r>
+      <w:r>
+        <w:t>.</w:t>
       </w:r>
     </w:p>
     <w:p>
@@ -2575,10 +2855,36 @@
         <w:t xml:space="preserve"> </w:t>
       </w:r>
       <w:r>
-        <w:t>Lista con dos coordenadas x</w:t>
+        <w:t>Un p</w:t>
+      </w:r>
+      <w:r>
+        <w:t>í</w:t>
+      </w:r>
+      <w:r>
+        <w:t>xel bitmap</w:t>
+      </w:r>
+      <w:r>
+        <w:t>-d</w:t>
+      </w:r>
+      <w:r>
+        <w:t xml:space="preserve"> como una l</w:t>
+      </w:r>
+      <w:r>
+        <w:t>ista con dos coordenadas x</w:t>
       </w:r>
       <w:r>
         <w:t xml:space="preserve"> e y, bit y profundidad</w:t>
+      </w:r>
+      <w:r>
+        <w:t xml:space="preserve"> (</w:t>
+      </w:r>
+      <w:proofErr w:type="spellStart"/>
+      <w:r>
+        <w:t>int</w:t>
+      </w:r>
+      <w:proofErr w:type="spellEnd"/>
+      <w:r>
+        <w:t>)</w:t>
       </w:r>
       <w:r>
         <w:t xml:space="preserve">. </w:t>
@@ -2609,7 +2915,55 @@
         <w:t>:</w:t>
       </w:r>
       <w:r>
-        <w:t xml:space="preserve"> Lista con dos coordenadas x e y, una lista con -1 y bit, y la profundidad.</w:t>
+        <w:t xml:space="preserve"> </w:t>
+      </w:r>
+      <w:r>
+        <w:t>Un píxel comprimido bitmap-d como una l</w:t>
+      </w:r>
+      <w:r>
+        <w:t>ista con dos coordenadas x e y</w:t>
+      </w:r>
+      <w:r>
+        <w:t xml:space="preserve"> (</w:t>
+      </w:r>
+      <w:proofErr w:type="spellStart"/>
+      <w:r>
+        <w:t>int</w:t>
+      </w:r>
+      <w:proofErr w:type="spellEnd"/>
+      <w:r>
+        <w:t>)</w:t>
+      </w:r>
+      <w:r>
+        <w:t>, una lista con -1 y bit</w:t>
+      </w:r>
+      <w:r>
+        <w:t xml:space="preserve"> (</w:t>
+      </w:r>
+      <w:proofErr w:type="spellStart"/>
+      <w:r>
+        <w:t>int</w:t>
+      </w:r>
+      <w:proofErr w:type="spellEnd"/>
+      <w:r>
+        <w:t>)</w:t>
+      </w:r>
+      <w:r>
+        <w:t>, y la profundidad</w:t>
+      </w:r>
+      <w:r>
+        <w:t xml:space="preserve"> (</w:t>
+      </w:r>
+      <w:proofErr w:type="spellStart"/>
+      <w:r>
+        <w:t>int</w:t>
+      </w:r>
+      <w:proofErr w:type="spellEnd"/>
+      <w:r>
+        <w:t>)</w:t>
+      </w:r>
+      <w:r>
+        <w:t>.</w:t>
       </w:r>
     </w:p>
     <w:p>
@@ -2626,6 +2980,7 @@
           <w:b/>
           <w:bCs/>
         </w:rPr>
+        <w:lastRenderedPageBreak/>
         <w:t>p</w:t>
       </w:r>
       <w:r>
@@ -2644,10 +2999,44 @@
         <w:t>:</w:t>
       </w:r>
       <w:r>
-        <w:t xml:space="preserve"> Lista con dos coordenadas x e y, </w:t>
-      </w:r>
-      <w:r>
-        <w:t xml:space="preserve">un </w:t>
+        <w:t xml:space="preserve"> </w:t>
+      </w:r>
+      <w:r>
+        <w:t xml:space="preserve">Un píxel </w:t>
+      </w:r>
+      <w:proofErr w:type="spellStart"/>
+      <w:r>
+        <w:t>hexmap</w:t>
+      </w:r>
+      <w:proofErr w:type="spellEnd"/>
+      <w:r>
+        <w:t>-d como una l</w:t>
+      </w:r>
+      <w:r>
+        <w:t>ista con dos coordenadas x e y</w:t>
+      </w:r>
+      <w:r>
+        <w:t xml:space="preserve"> (</w:t>
+      </w:r>
+      <w:proofErr w:type="spellStart"/>
+      <w:r>
+        <w:t>int</w:t>
+      </w:r>
+      <w:proofErr w:type="spellEnd"/>
+      <w:r>
+        <w:t>)</w:t>
+      </w:r>
+      <w:r>
+        <w:t>,</w:t>
+      </w:r>
+      <w:r>
+        <w:t xml:space="preserve"> color hexadecimal</w:t>
+      </w:r>
+      <w:r>
+        <w:t xml:space="preserve"> </w:t>
+      </w:r>
+      <w:r>
+        <w:t>(</w:t>
       </w:r>
       <w:proofErr w:type="spellStart"/>
       <w:r>
@@ -2655,7 +3044,21 @@
       </w:r>
       <w:proofErr w:type="spellEnd"/>
       <w:r>
+        <w:t>)</w:t>
+      </w:r>
+      <w:r>
         <w:t xml:space="preserve"> y la profundidad</w:t>
+      </w:r>
+      <w:r>
+        <w:t xml:space="preserve"> (</w:t>
+      </w:r>
+      <w:proofErr w:type="spellStart"/>
+      <w:r>
+        <w:t>int</w:t>
+      </w:r>
+      <w:proofErr w:type="spellEnd"/>
+      <w:r>
+        <w:t>)</w:t>
       </w:r>
     </w:p>
     <w:p>
@@ -2687,15 +3090,74 @@
         <w:t xml:space="preserve">: </w:t>
       </w:r>
       <w:r>
-        <w:t xml:space="preserve">Lista con dos coordenadas x e y, color hexadecimal </w:t>
-      </w:r>
-      <w:proofErr w:type="spellStart"/>
-      <w:r>
-        <w:t>string</w:t>
-      </w:r>
-      <w:proofErr w:type="spellEnd"/>
-      <w:r>
-        <w:t xml:space="preserve"> y profundidad.</w:t>
+        <w:t xml:space="preserve">Un píxel </w:t>
+      </w:r>
+      <w:r>
+        <w:t>comprimido</w:t>
+      </w:r>
+      <w:r>
+        <w:t xml:space="preserve"> </w:t>
+      </w:r>
+      <w:proofErr w:type="spellStart"/>
+      <w:r>
+        <w:t>hexmap</w:t>
+      </w:r>
+      <w:proofErr w:type="spellEnd"/>
+      <w:r>
+        <w:t>-d como una l</w:t>
+      </w:r>
+      <w:r>
+        <w:t>ista con dos coordenadas x e y</w:t>
+      </w:r>
+      <w:r>
+        <w:t xml:space="preserve"> (</w:t>
+      </w:r>
+      <w:proofErr w:type="spellStart"/>
+      <w:r>
+        <w:t>int</w:t>
+      </w:r>
+      <w:proofErr w:type="spellEnd"/>
+      <w:r>
+        <w:t>)</w:t>
+      </w:r>
+      <w:r>
+        <w:t xml:space="preserve">, color hexadecimal </w:t>
+      </w:r>
+      <w:r>
+        <w:t>(</w:t>
+      </w:r>
+      <w:proofErr w:type="spellStart"/>
+      <w:r>
+        <w:t>list</w:t>
+      </w:r>
+      <w:proofErr w:type="spellEnd"/>
+      <w:r>
+        <w:t xml:space="preserve"> </w:t>
+      </w:r>
+      <w:proofErr w:type="spellStart"/>
+      <w:r>
+        <w:t>int</w:t>
+      </w:r>
+      <w:proofErr w:type="spellEnd"/>
+      <w:r>
+        <w:t>)</w:t>
+      </w:r>
+      <w:r>
+        <w:t xml:space="preserve"> y profundidad</w:t>
+      </w:r>
+      <w:r>
+        <w:t xml:space="preserve"> (</w:t>
+      </w:r>
+      <w:proofErr w:type="spellStart"/>
+      <w:r>
+        <w:t>int</w:t>
+      </w:r>
+      <w:proofErr w:type="spellEnd"/>
+      <w:r>
+        <w:t>)</w:t>
+      </w:r>
+      <w:r>
+        <w:t>.</w:t>
       </w:r>
     </w:p>
     <w:p>
@@ -2706,7 +3168,18 @@
         <w:t xml:space="preserve">siguientes </w:t>
       </w:r>
       <w:r>
-        <w:t>operaciones:</w:t>
+        <w:t>operaciones</w:t>
+      </w:r>
+      <w:r>
+        <w:t xml:space="preserve"> pertenecientes al TDA </w:t>
+      </w:r>
+      <w:proofErr w:type="spellStart"/>
+      <w:r>
+        <w:t>image</w:t>
+      </w:r>
+      <w:proofErr w:type="spellEnd"/>
+      <w:r>
+        <w:t>:</w:t>
       </w:r>
     </w:p>
     <w:p>
@@ -2905,6 +3378,9 @@
         <w:t>definido por cuatro puntos</w:t>
       </w:r>
       <w:r>
+        <w:t xml:space="preserve"> y lo convierte en una nueva imagen</w:t>
+      </w:r>
+      <w:r>
         <w:t>.</w:t>
       </w:r>
     </w:p>
@@ -3168,8 +3644,13 @@
     </w:p>
     <w:p>
       <w:r>
-        <w:lastRenderedPageBreak/>
-        <w:t>Se pide que cada TDA (Tipo de Dato Abstracto) se implemente con lo necesario para cumplir con los requerimientos funcionales y que en el archivo principal se contenga las funciones con un script de pruebas para probar los predicados.</w:t>
+        <w:t xml:space="preserve">Se pide que cada TDA (Tipo de Dato Abstracto) </w:t>
+      </w:r>
+      <w:r>
+        <w:t xml:space="preserve">desarrollado </w:t>
+      </w:r>
+      <w:r>
+        <w:t>se implemente con lo necesario para cumplir con los requerimientos funcionales y que en el archivo principal se contenga las funciones con un script de pruebas para probar los predicados.</w:t>
       </w:r>
     </w:p>
     <w:p/>
@@ -3185,7 +3666,7 @@
           <w:bCs/>
         </w:rPr>
       </w:pPr>
-      <w:bookmarkStart w:id="5" w:name="_Toc115040755"/>
+      <w:bookmarkStart w:id="5" w:name="_Toc118122687"/>
       <w:r>
         <w:rPr>
           <w:b/>
@@ -3202,24 +3683,325 @@
         <w:t xml:space="preserve"> </w:t>
       </w:r>
     </w:p>
-    <w:p/>
-    <w:p>
-      <w:proofErr w:type="spellStart"/>
-      <w:r>
-        <w:t>ImageToString</w:t>
-      </w:r>
-      <w:proofErr w:type="spellEnd"/>
-    </w:p>
-    <w:p>
-      <w:proofErr w:type="spellStart"/>
-      <w:r>
+    <w:p>
+      <w:r>
+        <w:t>Por otro lado, se distinguen algunos casos particulares para soluciones de algunos requerimientos funcionales utilizando compilador SWI-</w:t>
+      </w:r>
+      <w:proofErr w:type="spellStart"/>
+      <w:r>
+        <w:t>Prolog</w:t>
+      </w:r>
+      <w:proofErr w:type="spellEnd"/>
+      <w:r>
+        <w:t xml:space="preserve"> como lo son:</w:t>
+      </w:r>
+    </w:p>
+    <w:p>
+      <w:proofErr w:type="spellStart"/>
+      <w:r>
+        <w:rPr>
+          <w:b/>
+          <w:bCs/>
+        </w:rPr>
+        <w:t>ImageTo</w:t>
+      </w:r>
+      <w:r>
+        <w:rPr>
+          <w:b/>
+          <w:bCs/>
+        </w:rPr>
+        <w:t>Histogram</w:t>
+      </w:r>
+      <w:proofErr w:type="spellEnd"/>
+      <w:r>
+        <w:t>: Para poder crear el histograma se desarrollaron predicados auxiliares. El primero extraía el color del píxel de la cabeza de la lista de pixeles, el segundo contaba las veces que ese color se repetía en una lista de pixeles, el siguiente modificaba los pixeles para eliminar el color extraído en un principio de la lista y luego ocurría la llamada recursiva. Con base a lo anterior se fue formando la lista con la cantidad y el color, parando el ciclo cuando la lista de pixeles este vacía.</w:t>
+      </w:r>
+      <w:r>
+        <w:t xml:space="preserve"> </w:t>
+      </w:r>
+      <w:r>
+        <w:t xml:space="preserve">Ver la Figura </w:t>
+      </w:r>
+      <w:proofErr w:type="spellStart"/>
+      <w:r>
+        <w:t>N°X</w:t>
+      </w:r>
+      <w:proofErr w:type="spellEnd"/>
+      <w:r>
+        <w:t xml:space="preserve">, Figura </w:t>
+      </w:r>
+      <w:proofErr w:type="spellStart"/>
+      <w:r>
+        <w:t>N°XX</w:t>
+      </w:r>
+      <w:proofErr w:type="spellEnd"/>
+      <w:r>
+        <w:t xml:space="preserve"> y Figura </w:t>
+      </w:r>
+      <w:proofErr w:type="spellStart"/>
+      <w:r>
+        <w:t>N°XXX</w:t>
+      </w:r>
+      <w:proofErr w:type="spellEnd"/>
+      <w:r>
+        <w:t xml:space="preserve"> en ANEXOS para poder ver la salida de </w:t>
+      </w:r>
+      <w:proofErr w:type="spellStart"/>
+      <w:r>
+        <w:t>histogram</w:t>
+      </w:r>
+      <w:proofErr w:type="spellEnd"/>
+      <w:r>
+        <w:t xml:space="preserve"> con imágenes </w:t>
+      </w:r>
+      <w:proofErr w:type="spellStart"/>
+      <w:r>
+        <w:t>Pixmap</w:t>
+      </w:r>
+      <w:proofErr w:type="spellEnd"/>
+      <w:r>
+        <w:t xml:space="preserve">-d, </w:t>
+      </w:r>
+      <w:r>
+        <w:t xml:space="preserve">Bitmap-d y </w:t>
+      </w:r>
+      <w:proofErr w:type="spellStart"/>
+      <w:r>
+        <w:t>Hexmap</w:t>
+      </w:r>
+      <w:proofErr w:type="spellEnd"/>
+      <w:r>
+        <w:t xml:space="preserve">-d. </w:t>
+      </w:r>
+      <w:r>
+        <w:t>P.X</w:t>
+      </w:r>
+    </w:p>
+    <w:p>
+      <w:proofErr w:type="spellStart"/>
+      <w:r>
+        <w:rPr>
+          <w:b/>
+          <w:bCs/>
+        </w:rPr>
         <w:t>imageCompress</w:t>
       </w:r>
       <w:proofErr w:type="spellEnd"/>
-    </w:p>
-    <w:p>
-      <w:r>
-        <w:t>imageRotate90</w:t>
+      <w:r>
+        <w:rPr>
+          <w:b/>
+          <w:bCs/>
+        </w:rPr>
+        <w:t>:</w:t>
+      </w:r>
+      <w:r>
+        <w:t xml:space="preserve"> Para poder comprimir se pensó en una forma de cambiar la información del píxel más repetido con otro dato distinto, de modo que se pueda descomprimir con la función </w:t>
+      </w:r>
+      <w:proofErr w:type="spellStart"/>
+      <w:r>
+        <w:t>decompress</w:t>
+      </w:r>
+      <w:proofErr w:type="spellEnd"/>
+      <w:r>
+        <w:t xml:space="preserve"> más tarde. Para el caso de una imagen Bitmap-d se eligió reemplazar el valor del bit más repetido por una lista con -1 y su bit, así para volver a la forma original bastó con comprobar </w:t>
+      </w:r>
+      <w:r>
+        <w:lastRenderedPageBreak/>
+        <w:t xml:space="preserve">la lista y reemplazar a la forma original en consecuencia. En el caso de una imagen </w:t>
+      </w:r>
+      <w:proofErr w:type="spellStart"/>
+      <w:r>
+        <w:t>Hexmap</w:t>
+      </w:r>
+      <w:proofErr w:type="spellEnd"/>
+      <w:r>
+        <w:t xml:space="preserve">-d se eligió reemplazar el píxel repetido por una lista con tres números, cada número representando en valor color rojo, verde y azul del </w:t>
+      </w:r>
+      <w:proofErr w:type="spellStart"/>
+      <w:r>
+        <w:t>string</w:t>
+      </w:r>
+      <w:proofErr w:type="spellEnd"/>
+      <w:r>
+        <w:t xml:space="preserve">, con esto para volver a la imagen original se podría recuperar la lista y con base a ella crear el </w:t>
+      </w:r>
+      <w:proofErr w:type="spellStart"/>
+      <w:r>
+        <w:t>string</w:t>
+      </w:r>
+      <w:proofErr w:type="spellEnd"/>
+      <w:r>
+        <w:t xml:space="preserve"> original para reemplazarlo donde corresponde. Finalmente, para comprimir una imagen </w:t>
+      </w:r>
+      <w:proofErr w:type="spellStart"/>
+      <w:r>
+        <w:t>Pixmap</w:t>
+      </w:r>
+      <w:proofErr w:type="spellEnd"/>
+      <w:r>
+        <w:t xml:space="preserve">-d se optó por reemplazar el valor entero del espectro RGB por su equivalente a </w:t>
+      </w:r>
+      <w:proofErr w:type="spellStart"/>
+      <w:r>
+        <w:t>string</w:t>
+      </w:r>
+      <w:proofErr w:type="spellEnd"/>
+      <w:r>
+        <w:t xml:space="preserve"> hexadecimal y así, para volver a la forma original, bastaría con leer el </w:t>
+      </w:r>
+      <w:proofErr w:type="spellStart"/>
+      <w:r>
+        <w:t>string</w:t>
+      </w:r>
+      <w:proofErr w:type="spellEnd"/>
+      <w:r>
+        <w:t xml:space="preserve"> de cada color y transformarlo a número antes de colocarlo donde se necesite. Ver la Figura </w:t>
+      </w:r>
+      <w:proofErr w:type="spellStart"/>
+      <w:r>
+        <w:t>N°</w:t>
+      </w:r>
+      <w:r>
+        <w:t>X</w:t>
+      </w:r>
+      <w:proofErr w:type="spellEnd"/>
+      <w:r>
+        <w:t xml:space="preserve">, Figura </w:t>
+      </w:r>
+      <w:proofErr w:type="spellStart"/>
+      <w:r>
+        <w:t>N°</w:t>
+      </w:r>
+      <w:r>
+        <w:t>XX</w:t>
+      </w:r>
+      <w:proofErr w:type="spellEnd"/>
+      <w:r>
+        <w:t xml:space="preserve"> y Figura </w:t>
+      </w:r>
+      <w:proofErr w:type="spellStart"/>
+      <w:r>
+        <w:t>N°</w:t>
+      </w:r>
+      <w:r>
+        <w:t>XXX</w:t>
+      </w:r>
+      <w:proofErr w:type="spellEnd"/>
+      <w:r>
+        <w:t xml:space="preserve"> en ANEXOS para poder ver la salida de </w:t>
+      </w:r>
+      <w:proofErr w:type="spellStart"/>
+      <w:r>
+        <w:t>compress</w:t>
+      </w:r>
+      <w:proofErr w:type="spellEnd"/>
+      <w:r>
+        <w:t xml:space="preserve"> con imágenes </w:t>
+      </w:r>
+      <w:proofErr w:type="spellStart"/>
+      <w:r>
+        <w:t>Pixmap</w:t>
+      </w:r>
+      <w:proofErr w:type="spellEnd"/>
+      <w:r>
+        <w:t xml:space="preserve">-d, Bitmap-d y </w:t>
+      </w:r>
+      <w:proofErr w:type="spellStart"/>
+      <w:r>
+        <w:t>Hexmap</w:t>
+      </w:r>
+      <w:proofErr w:type="spellEnd"/>
+      <w:r>
+        <w:t>-d. P.</w:t>
+      </w:r>
+      <w:r>
+        <w:t>XX</w:t>
+      </w:r>
+    </w:p>
+    <w:p>
+      <w:proofErr w:type="spellStart"/>
+      <w:r>
+        <w:rPr>
+          <w:b/>
+          <w:bCs/>
+        </w:rPr>
+        <w:t>imageCrop</w:t>
+      </w:r>
+      <w:proofErr w:type="spellEnd"/>
+      <w:r>
+        <w:rPr>
+          <w:b/>
+          <w:bCs/>
+        </w:rPr>
+        <w:t>:</w:t>
+      </w:r>
+      <w:r>
+        <w:t xml:space="preserve"> Para recortar la imagen se utilizo el predicado auxiliar </w:t>
+      </w:r>
+      <w:proofErr w:type="spellStart"/>
+      <w:r>
+        <w:t>rangoXY</w:t>
+      </w:r>
+      <w:proofErr w:type="spellEnd"/>
+      <w:r>
+        <w:t xml:space="preserve"> que verificaba si el pixel estaba dentro del intervalo [X1 – X2] y [Y1 – Y2] definido y el predicado </w:t>
+      </w:r>
+      <w:proofErr w:type="spellStart"/>
+      <w:r>
+        <w:t>crop_filtro</w:t>
+      </w:r>
+      <w:proofErr w:type="spellEnd"/>
+      <w:r>
+        <w:t xml:space="preserve"> que transformaba la lista de pixeles de forma que el pixel ahora sea una </w:t>
+      </w:r>
+      <w:proofErr w:type="spellStart"/>
+      <w:r>
+        <w:t>sublista</w:t>
+      </w:r>
+      <w:proofErr w:type="spellEnd"/>
+      <w:r>
+        <w:t xml:space="preserve"> de un valor entero y el pixel, siendo 0 si el valor NO pertenece al rango y 1 en caso de serlo, esto con el objetivo de reutilizar el predicado </w:t>
+      </w:r>
+      <w:proofErr w:type="spellStart"/>
+      <w:r>
+        <w:t>eliminarElemento</w:t>
+      </w:r>
+      <w:proofErr w:type="spellEnd"/>
+      <w:r>
+        <w:t xml:space="preserve"> utilizado en otros predicados para eliminar los pixeles de la lista de pixeles. Luego la lista resultante </w:t>
+      </w:r>
+      <w:r>
+        <w:t xml:space="preserve">entro al predicado </w:t>
+      </w:r>
+      <w:proofErr w:type="spellStart"/>
+      <w:r>
+        <w:t>crop_formato</w:t>
+      </w:r>
+      <w:proofErr w:type="spellEnd"/>
+      <w:r>
+        <w:t xml:space="preserve"> que modifica las coordenadas x e y del píxel de modo que comiencen desde el (0,0) hasta el (X2-X1, Y2-Y1) antes de ser ingresados en la nueva imagen.</w:t>
+      </w:r>
+      <w:r>
+        <w:t xml:space="preserve"> </w:t>
+      </w:r>
+      <w:r>
+        <w:t xml:space="preserve">Ver la Figura </w:t>
+      </w:r>
+      <w:proofErr w:type="spellStart"/>
+      <w:r>
+        <w:t>N°X</w:t>
+      </w:r>
+      <w:proofErr w:type="spellEnd"/>
+      <w:r>
+        <w:t xml:space="preserve"> en ANEXOS para poder la transformación en </w:t>
+      </w:r>
+      <w:proofErr w:type="spellStart"/>
+      <w:r>
+        <w:t>imageCrop</w:t>
+      </w:r>
+      <w:proofErr w:type="spellEnd"/>
+      <w:r>
+        <w:t xml:space="preserve"> de una imagen 2x2. P.X</w:t>
       </w:r>
     </w:p>
     <w:p>
@@ -3234,7 +4016,7 @@
           <w:bCs/>
         </w:rPr>
       </w:pPr>
-      <w:bookmarkStart w:id="6" w:name="_Toc115040756"/>
+      <w:bookmarkStart w:id="6" w:name="_Toc118122688"/>
       <w:r>
         <w:rPr>
           <w:b/>
@@ -3390,7 +4172,11 @@
         <w:t xml:space="preserve"> </w:t>
       </w:r>
       <w:r>
-        <w:t>para ver su implementación, P.</w:t>
+        <w:t xml:space="preserve">para ver su implementación, </w:t>
+      </w:r>
+      <w:proofErr w:type="gramStart"/>
+      <w:r>
+        <w:t>P.</w:t>
       </w:r>
       <w:r>
         <w:t>XX</w:t>
@@ -3398,6 +4184,7 @@
       <w:r>
         <w:t>.</w:t>
       </w:r>
+      <w:proofErr w:type="gramEnd"/>
     </w:p>
     <w:p>
       <w:pPr>
@@ -3455,13 +4242,21 @@
         <w:t xml:space="preserve">: (int x int x bit ([0|1]) x int). </w:t>
       </w:r>
       <w:r>
-        <w:t xml:space="preserve">Ver Tabla </w:t>
+        <w:t xml:space="preserve">Ver </w:t>
+      </w:r>
+      <w:proofErr w:type="gramStart"/>
+      <w:r>
+        <w:t xml:space="preserve">Tabla </w:t>
       </w:r>
       <w:r>
         <w:t xml:space="preserve"> </w:t>
       </w:r>
       <w:r>
-        <w:t>N°2 en ANEXOS para ver su implementación, P.</w:t>
+        <w:t>N</w:t>
+      </w:r>
+      <w:proofErr w:type="gramEnd"/>
+      <w:r>
+        <w:t>°2 en ANEXOS para ver su implementación, P.</w:t>
       </w:r>
       <w:r>
         <w:t>XX</w:t>
@@ -3518,7 +4313,15 @@
       </w:r>
       <w:proofErr w:type="spellEnd"/>
       <w:r>
-        <w:t xml:space="preserve"> X (-1, bit([0|1])) x </w:t>
+        <w:t xml:space="preserve"> X (-1, </w:t>
+      </w:r>
+      <w:proofErr w:type="gramStart"/>
+      <w:r>
+        <w:t>bit(</w:t>
+      </w:r>
+      <w:proofErr w:type="gramEnd"/>
+      <w:r>
+        <w:t xml:space="preserve">[0|1])) x </w:t>
       </w:r>
       <w:proofErr w:type="spellStart"/>
       <w:r>
@@ -3526,8 +4329,13 @@
       </w:r>
       <w:proofErr w:type="spellEnd"/>
       <w:r>
-        <w:t>). Ver tabla N°3 en ANEXOS para ver su implementación, P.XX.</w:t>
-      </w:r>
+        <w:t xml:space="preserve">). Ver tabla N°3 en ANEXOS para ver su implementación, </w:t>
+      </w:r>
+      <w:proofErr w:type="gramStart"/>
+      <w:r>
+        <w:t>P.XX.</w:t>
+      </w:r>
+      <w:proofErr w:type="gramEnd"/>
     </w:p>
     <w:p>
       <w:pPr>
@@ -3599,7 +4407,11 @@
         <w:t>4</w:t>
       </w:r>
       <w:r>
-        <w:t xml:space="preserve"> en ANEXOS para ver su implementación, P.</w:t>
+        <w:t xml:space="preserve"> en ANEXOS para ver su implementación, </w:t>
+      </w:r>
+      <w:proofErr w:type="gramStart"/>
+      <w:r>
+        <w:t>P.</w:t>
       </w:r>
       <w:r>
         <w:t>XX</w:t>
@@ -3607,6 +4419,7 @@
       <w:r>
         <w:t>.</w:t>
       </w:r>
+      <w:proofErr w:type="gramEnd"/>
     </w:p>
     <w:p>
       <w:pPr>
@@ -3674,7 +4487,11 @@
         <w:t>5</w:t>
       </w:r>
       <w:r>
-        <w:t xml:space="preserve"> en ANEXOS para ver su implementación, P.</w:t>
+        <w:t xml:space="preserve"> en ANEXOS para ver su implementación, </w:t>
+      </w:r>
+      <w:proofErr w:type="gramStart"/>
+      <w:r>
+        <w:t>P.</w:t>
       </w:r>
       <w:r>
         <w:t>XX</w:t>
@@ -3682,6 +4499,7 @@
       <w:r>
         <w:t>.</w:t>
       </w:r>
+      <w:proofErr w:type="gramEnd"/>
     </w:p>
     <w:p>
       <w:pPr>
@@ -3746,6 +4564,7 @@
         </w:rPr>
         <w:t xml:space="preserve">: (int x int x int x int x int x int). </w:t>
       </w:r>
+      <w:proofErr w:type="gramStart"/>
       <w:r>
         <w:t xml:space="preserve">Ver </w:t>
       </w:r>
@@ -3753,7 +4572,11 @@
         <w:t xml:space="preserve"> </w:t>
       </w:r>
       <w:r>
-        <w:t>Tabla N°</w:t>
+        <w:t>Tabla</w:t>
+      </w:r>
+      <w:proofErr w:type="gramEnd"/>
+      <w:r>
+        <w:t xml:space="preserve"> N°</w:t>
       </w:r>
       <w:r>
         <w:t>6</w:t>
@@ -3824,6 +4647,7 @@
         </w:rPr>
         <w:t xml:space="preserve">: (int x int x string x string x string x int). </w:t>
       </w:r>
+      <w:proofErr w:type="gramStart"/>
       <w:r>
         <w:t xml:space="preserve">Ver </w:t>
       </w:r>
@@ -3831,7 +4655,11 @@
         <w:t xml:space="preserve"> </w:t>
       </w:r>
       <w:r>
-        <w:t>Tabla N°</w:t>
+        <w:t>Tabla</w:t>
+      </w:r>
+      <w:proofErr w:type="gramEnd"/>
+      <w:r>
+        <w:t xml:space="preserve"> N°</w:t>
       </w:r>
       <w:r>
         <w:t>7</w:t>
@@ -3848,8 +4676,20 @@
     </w:p>
     <w:p>
       <w:r>
-        <w:t xml:space="preserve">Ver la Figura N°8 en ANEXOS para poder ver en que archivos se importan otros archivos. </w:t>
-      </w:r>
+        <w:t xml:space="preserve">Ver la Figura </w:t>
+      </w:r>
+      <w:proofErr w:type="spellStart"/>
+      <w:r>
+        <w:t>N°</w:t>
+      </w:r>
+      <w:r>
+        <w:t>X</w:t>
+      </w:r>
+      <w:proofErr w:type="spellEnd"/>
+      <w:r>
+        <w:t xml:space="preserve"> en ANEXOS para poder ver en que archivos se importan otros archivos. </w:t>
+      </w:r>
+      <w:proofErr w:type="gramStart"/>
       <w:r>
         <w:t>P.</w:t>
       </w:r>
@@ -3859,6 +4699,7 @@
       <w:r>
         <w:t>.</w:t>
       </w:r>
+      <w:proofErr w:type="gramEnd"/>
     </w:p>
     <w:p>
       <w:pPr>
@@ -3872,12 +4713,13 @@
           <w:bCs/>
         </w:rPr>
       </w:pPr>
-      <w:bookmarkStart w:id="7" w:name="_Toc115040757"/>
-      <w:r>
-        <w:rPr>
-          <w:b/>
-          <w:bCs/>
-        </w:rPr>
+      <w:bookmarkStart w:id="7" w:name="_Toc118122689"/>
+      <w:r>
+        <w:rPr>
+          <w:b/>
+          <w:bCs/>
+        </w:rPr>
+        <w:lastRenderedPageBreak/>
         <w:t>EJEMPLOS DE USO</w:t>
       </w:r>
       <w:bookmarkEnd w:id="7"/>
@@ -3898,20 +4740,76 @@
         <w:t xml:space="preserve"> tras compilar</w:t>
       </w:r>
       <w:r>
-        <w:t xml:space="preserve">. Luego de ejecutado se podrán ver los ejemplos de cada una de las operaciones en el archivo como script de pruebas. Una observación importante es </w:t>
-      </w:r>
-      <w:r>
-        <w:rPr>
-          <w:color w:val="FF0000"/>
-        </w:rPr>
-        <w:t>que si se desea crear una nueva imagen para probar las funciones, esta no debe tener el mismo nombre que una de las imágenes ya definidas y que las dimensiones y</w:t>
-      </w:r>
-      <w:r>
-        <w:t xml:space="preserve"> el número de píxeles en la imagen deben de </w:t>
-      </w:r>
-      <w:r>
-        <w:lastRenderedPageBreak/>
-        <w:t xml:space="preserve">ser correctos, todo esto para que no surja un error al compilar o </w:t>
+        <w:t>. Luego de ejecutado se podrán ver los ejemplos de cada una de las operaciones en el archivo como script de pruebas.</w:t>
+      </w:r>
+      <w:r>
+        <w:t xml:space="preserve"> Se recomienda antes de consultar utilizar el comando “</w:t>
+      </w:r>
+      <w:proofErr w:type="spellStart"/>
+      <w:r>
+        <w:t>set_prolog_flag</w:t>
+      </w:r>
+      <w:proofErr w:type="spellEnd"/>
+      <w:r>
+        <w:t>(</w:t>
+      </w:r>
+      <w:proofErr w:type="spellStart"/>
+      <w:r>
+        <w:t>answer_write_</w:t>
+      </w:r>
+      <w:proofErr w:type="gramStart"/>
+      <w:r>
+        <w:t>options</w:t>
+      </w:r>
+      <w:proofErr w:type="spellEnd"/>
+      <w:r>
+        <w:t>,[</w:t>
+      </w:r>
+      <w:proofErr w:type="spellStart"/>
+      <w:proofErr w:type="gramEnd"/>
+      <w:r>
+        <w:t>max_depth</w:t>
+      </w:r>
+      <w:proofErr w:type="spellEnd"/>
+      <w:r>
+        <w:t>(0)]).</w:t>
+      </w:r>
+      <w:r>
+        <w:t>” Para poder ver todos los pixeles de la imagen y no su forma medio visible. Unas observaciones son que c</w:t>
+      </w:r>
+      <w:r>
+        <w:t>uando utilices una consulta del script hay que verificar</w:t>
+      </w:r>
+      <w:r>
+        <w:t xml:space="preserve"> </w:t>
+      </w:r>
+      <w:r>
+        <w:t>que los</w:t>
+      </w:r>
+      <w:r>
+        <w:t xml:space="preserve"> píxeles en la imagen </w:t>
+      </w:r>
+      <w:r>
+        <w:t>sean</w:t>
+      </w:r>
+      <w:r>
+        <w:t xml:space="preserve"> correctos</w:t>
+      </w:r>
+      <w:r>
+        <w:t xml:space="preserve"> y que las coordenadas comiencen dese (0,0) hasta (</w:t>
+      </w:r>
+      <w:proofErr w:type="spellStart"/>
+      <w:proofErr w:type="gramStart"/>
+      <w:r>
+        <w:t>n,m</w:t>
+      </w:r>
+      <w:proofErr w:type="spellEnd"/>
+      <w:proofErr w:type="gramEnd"/>
+      <w:r>
+        <w:t>)</w:t>
+      </w:r>
+      <w:r>
+        <w:t xml:space="preserve">, todo esto para que no surja un error </w:t>
       </w:r>
       <w:r>
         <w:t>al aplicar un predicado a la imagen</w:t>
@@ -3920,6 +4818,9 @@
         <w:t xml:space="preserve">. También </w:t>
       </w:r>
       <w:r>
+        <w:t xml:space="preserve">hay que </w:t>
+      </w:r>
+      <w:r>
         <w:t xml:space="preserve">asegurarse </w:t>
       </w:r>
       <w:r>
@@ -3962,11 +4863,9 @@
       <w:r>
         <w:t xml:space="preserve">puede modificar un píxel de </w:t>
       </w:r>
-      <w:proofErr w:type="spellStart"/>
-      <w:r>
-        <w:t>esta</w:t>
-      </w:r>
-      <w:proofErr w:type="spellEnd"/>
+      <w:r>
+        <w:t>está</w:t>
+      </w:r>
       <w:r>
         <w:t xml:space="preserve"> utiliza</w:t>
       </w:r>
@@ -3988,7 +4887,13 @@
       </w:r>
       <w:proofErr w:type="spellEnd"/>
       <w:r>
-        <w:t>, pero para ello necesita ingresar como entrada la imagen original, el pixel a modificar y una variable en donde colocar la imagen resultante (en ese orden)</w:t>
+        <w:t xml:space="preserve">, pero para ello necesita ingresar como entrada la imagen original, el </w:t>
+      </w:r>
+      <w:r>
+        <w:t>píxel</w:t>
+      </w:r>
+      <w:r>
+        <w:t xml:space="preserve"> a modificar y una variable en donde colocar la imagen resultante (en ese orden)</w:t>
       </w:r>
       <w:r>
         <w:t xml:space="preserve">. </w:t>
@@ -4020,7 +4925,7 @@
           <w:bCs/>
         </w:rPr>
       </w:pPr>
-      <w:bookmarkStart w:id="8" w:name="_Toc115040758"/>
+      <w:bookmarkStart w:id="8" w:name="_Toc118122690"/>
       <w:r>
         <w:rPr>
           <w:b/>
@@ -4032,7 +4937,19 @@
     </w:p>
     <w:p>
       <w:r>
-        <w:t>Se espera que se haya hecho un simulador de tratamiento de imágenes simple donde cada predicado no cause errores y compile el archivo con el script de pruebas correctamente.</w:t>
+        <w:t xml:space="preserve">Se espera que se haya hecho un simulador de tratamiento de imágenes simple donde cada predicado no cause errores </w:t>
+      </w:r>
+      <w:r>
+        <w:t xml:space="preserve">o arroje false cuando no debería </w:t>
+      </w:r>
+      <w:r>
+        <w:t xml:space="preserve">y </w:t>
+      </w:r>
+      <w:r>
+        <w:t xml:space="preserve">que </w:t>
+      </w:r>
+      <w:r>
+        <w:t>compile el archivo con el script de pruebas correctamente.</w:t>
       </w:r>
     </w:p>
     <w:p>
@@ -4043,7 +4960,7 @@
           <w:bCs/>
         </w:rPr>
       </w:pPr>
-      <w:bookmarkStart w:id="9" w:name="_Toc115040759"/>
+      <w:bookmarkStart w:id="9" w:name="_Toc118122691"/>
       <w:r>
         <w:rPr>
           <w:b/>
@@ -4054,13 +4971,11 @@
       <w:bookmarkEnd w:id="9"/>
     </w:p>
     <w:p>
-      <w:pPr>
-        <w:rPr>
-          <w:b/>
-          <w:bCs/>
-        </w:rPr>
-      </w:pPr>
-    </w:p>
+      <w:r>
+        <w:t xml:space="preserve"> </w:t>
+      </w:r>
+    </w:p>
+    <w:p/>
     <w:p>
       <w:pPr>
         <w:pStyle w:val="Ttulo2"/>
@@ -4074,7 +4989,7 @@
           <w:shd w:val="clear" w:color="auto" w:fill="FFFFFF"/>
         </w:rPr>
       </w:pPr>
-      <w:bookmarkStart w:id="10" w:name="_Toc115040760"/>
+      <w:bookmarkStart w:id="10" w:name="_Toc118122692"/>
       <w:r>
         <w:rPr>
           <w:b/>
@@ -4097,7 +5012,7 @@
           <w:bCs/>
         </w:rPr>
       </w:pPr>
-      <w:bookmarkStart w:id="11" w:name="_Toc115040761"/>
+      <w:bookmarkStart w:id="11" w:name="_Toc118122693"/>
       <w:r>
         <w:rPr>
           <w:b/>
@@ -4108,6 +5023,14 @@
       <w:bookmarkEnd w:id="11"/>
     </w:p>
     <w:p>
+      <w:r>
+        <w:t>Tras consultar en consola, se confirmo que los predicados funcionan co</w:t>
+      </w:r>
+      <w:r>
+        <w:t>rrectamente y se obtienen los resultados esperados. Se logró crear cada uno de los predicados obligatorios y opcionales verificando distintos casos.</w:t>
+      </w:r>
+    </w:p>
+    <w:p>
       <w:pPr>
         <w:pStyle w:val="Ttulo3"/>
         <w:rPr>
@@ -4115,17 +5038,7 @@
           <w:bCs/>
         </w:rPr>
       </w:pPr>
-    </w:p>
-    <w:p/>
-    <w:p>
-      <w:pPr>
-        <w:pStyle w:val="Ttulo3"/>
-        <w:rPr>
-          <w:b/>
-          <w:bCs/>
-        </w:rPr>
-      </w:pPr>
-      <w:bookmarkStart w:id="12" w:name="_Toc115040762"/>
+      <w:bookmarkStart w:id="12" w:name="_Toc118122694"/>
       <w:r>
         <w:rPr>
           <w:b/>
@@ -4150,8 +5063,10 @@
       <w:r>
         <w:t xml:space="preserve"> se encontró errores, por lo que se considera de que funcionan el 100% de las veces</w:t>
       </w:r>
-    </w:p>
-    <w:p/>
+      <w:r>
+        <w:t>.</w:t>
+      </w:r>
+    </w:p>
     <w:p>
       <w:pPr>
         <w:pStyle w:val="Ttulo1"/>
@@ -4164,7 +5079,7 @@
           <w:bCs/>
         </w:rPr>
       </w:pPr>
-      <w:bookmarkStart w:id="13" w:name="_Toc115040763"/>
+      <w:bookmarkStart w:id="13" w:name="_Toc118122695"/>
       <w:r>
         <w:rPr>
           <w:b/>
@@ -4184,7 +5099,17 @@
       </w:r>
       <w:proofErr w:type="spellEnd"/>
       <w:r>
-        <w:t>. Las complicaciones que hubo durante el desarrollo de las funciones fueron el tener que mover las funciones hechas en SWIP-</w:t>
+        <w:t xml:space="preserve">. Las complicaciones que hubo </w:t>
+      </w:r>
+      <w:r>
+        <w:lastRenderedPageBreak/>
+        <w:t xml:space="preserve">durante el desarrollo de las funciones fueron el tener que mover las funciones hechas en </w:t>
+      </w:r>
+      <w:r>
+        <w:t xml:space="preserve">SWISH </w:t>
+      </w:r>
+      <w:r>
+        <w:t>(</w:t>
       </w:r>
       <w:proofErr w:type="spellStart"/>
       <w:r>
@@ -4192,7 +5117,10 @@
       </w:r>
       <w:proofErr w:type="spellEnd"/>
       <w:r>
-        <w:t xml:space="preserve"> de internet a SWIP-</w:t>
+        <w:t xml:space="preserve"> online) </w:t>
+      </w:r>
+      <w:r>
+        <w:t>SWIP-</w:t>
       </w:r>
       <w:proofErr w:type="spellStart"/>
       <w:r>
@@ -4200,7 +5128,65 @@
       </w:r>
       <w:proofErr w:type="spellEnd"/>
       <w:r>
-        <w:t xml:space="preserve"> compilador</w:t>
+        <w:t xml:space="preserve"> </w:t>
+      </w:r>
+      <w:r>
+        <w:t xml:space="preserve">en un comienzo, también resulto desafiante lograr filtrar elementos de una lista correctamente sin crear variables anónimas y lograr que un predicado unificará como se esperaba. Por otra parte, no hubo complicaciones en cuanto fue el uso de </w:t>
+      </w:r>
+      <w:proofErr w:type="spellStart"/>
+      <w:r>
+        <w:t>GitHup</w:t>
+      </w:r>
+      <w:proofErr w:type="spellEnd"/>
+      <w:r>
+        <w:t xml:space="preserve"> y </w:t>
+      </w:r>
+      <w:proofErr w:type="spellStart"/>
+      <w:r>
+        <w:t>Prolog</w:t>
+      </w:r>
+      <w:proofErr w:type="spellEnd"/>
+      <w:r>
+        <w:t xml:space="preserve"> a la hora de desarrollar el trabajo, señalando un logró en comprender conceptos como hechos, reglas y recursividad, etc. Finalmente, en comparación con el paradigma funcional desarrollado en el laboratorio uno, se observaron menos líneas de código y menos problemas a la hora de pensar como desarrollar una idea. A diferencia de </w:t>
+      </w:r>
+      <w:proofErr w:type="spellStart"/>
+      <w:r>
+        <w:t>Scheme</w:t>
+      </w:r>
+      <w:proofErr w:type="spellEnd"/>
+      <w:r>
+        <w:t xml:space="preserve"> en </w:t>
+      </w:r>
+      <w:proofErr w:type="spellStart"/>
+      <w:r>
+        <w:t>Prolog</w:t>
+      </w:r>
+      <w:proofErr w:type="spellEnd"/>
+      <w:r>
+        <w:t xml:space="preserve"> podrías utilizar un predicado de más de una manera y no solo una, ejemplo de esto sería</w:t>
+      </w:r>
+      <w:r>
+        <w:t xml:space="preserve"> la posibilidad de</w:t>
+      </w:r>
+      <w:r>
+        <w:t xml:space="preserve"> utilizar </w:t>
+      </w:r>
+      <w:proofErr w:type="spellStart"/>
+      <w:r>
+        <w:t>image</w:t>
+      </w:r>
+      <w:proofErr w:type="spellEnd"/>
+      <w:r>
+        <w:t xml:space="preserve"> como constructor, selector y modificador</w:t>
+      </w:r>
+      <w:r>
+        <w:t xml:space="preserve"> a la vez, algo que no se hizo finalmente porque se optó por separarlos</w:t>
+      </w:r>
+      <w:r>
+        <w:t>, también como se podrían utilizar variables fue más fácil a la hora de recuperar datos para un predicado</w:t>
+      </w:r>
+      <w:r>
+        <w:t>. Finalmente, se puede decir que la experiencia de este segundo laboratorio junto con el primero pueda servir de apoyo para próximo.</w:t>
       </w:r>
     </w:p>
     <w:p/>
@@ -4216,7 +5202,7 @@
           <w:bCs/>
         </w:rPr>
       </w:pPr>
-      <w:bookmarkStart w:id="14" w:name="_Toc115040764"/>
+      <w:bookmarkStart w:id="14" w:name="_Toc118122696"/>
       <w:r>
         <w:rPr>
           <w:b/>
@@ -4254,13 +5240,12 @@
           <w:bCs/>
         </w:rPr>
       </w:pPr>
-      <w:bookmarkStart w:id="15" w:name="_Toc115040765"/>
-      <w:r>
-        <w:rPr>
-          <w:b/>
-          <w:bCs/>
-        </w:rPr>
-        <w:lastRenderedPageBreak/>
+      <w:bookmarkStart w:id="15" w:name="_Toc118122697"/>
+      <w:r>
+        <w:rPr>
+          <w:b/>
+          <w:bCs/>
+        </w:rPr>
         <w:t>ANEXOS</w:t>
       </w:r>
       <w:bookmarkEnd w:id="15"/>
@@ -4304,6 +5289,7 @@
           <w:bCs/>
           <w:sz w:val="44"/>
           <w:szCs w:val="44"/>
+          <w:lang w:val="es-MX"/>
         </w:rPr>
       </w:pPr>
     </w:p>
@@ -4518,6 +5504,118 @@
 <file path=word/numbering.xml><?xml version="1.0" encoding="utf-8"?>
 <w:numbering xmlns:wpc="http://schemas.microsoft.com/office/word/2010/wordprocessingCanvas" xmlns:cx="http://schemas.microsoft.com/office/drawing/2014/chartex" xmlns:cx1="http://schemas.microsoft.com/office/drawing/2015/9/8/chartex" xmlns:cx2="http://schemas.microsoft.com/office/drawing/2015/10/21/chartex" xmlns:cx3="http://schemas.microsoft.com/office/drawing/2016/5/9/chartex" xmlns:cx4="http://schemas.microsoft.com/office/drawing/2016/5/10/chartex" xmlns:cx5="http://schemas.microsoft.com/office/drawing/2016/5/11/chartex" xmlns:cx6="http://schemas.microsoft.com/office/drawing/2016/5/12/chartex" xmlns:cx7="http://schemas.microsoft.com/office/drawing/2016/5/13/chartex" xmlns:cx8="http://schemas.microsoft.com/office/drawing/2016/5/14/chartex" xmlns:mc="http://schemas.openxmlformats.org/markup-compatibility/2006" xmlns:aink="http://schemas.microsoft.com/office/drawing/2016/ink" xmlns:am3d="http://schemas.microsoft.com/office/drawing/2017/model3d" xmlns:o="urn:schemas-microsoft-com:office:office" xmlns:oel="http://schemas.microsoft.com/office/2019/extlst" xmlns:r="http://schemas.openxmlformats.org/officeDocument/2006/relationships" xmlns:m="http://schemas.openxmlformats.org/officeDocument/2006/math" xmlns:v="urn:schemas-microsoft-com:vml" xmlns:wp14="http://schemas.microsoft.com/office/word/2010/wordprocessingDrawing" xmlns:wp="http://schemas.openxmlformats.org/drawingml/2006/wordprocessingDrawing" xmlns:w10="urn:schemas-microsoft-com:office:word" xmlns:w="http://schemas.openxmlformats.org/wordprocessingml/2006/main" xmlns:w14="http://schemas.microsoft.com/office/word/2010/wordml" xmlns:w15="http://schemas.microsoft.com/office/word/2012/wordml" xmlns:w16cex="http://schemas.microsoft.com/office/word/2018/wordml/cex" xmlns:w16cid="http://schemas.microsoft.com/office/word/2016/wordml/cid" xmlns:w16="http://schemas.microsoft.com/office/word/2018/wordml" xmlns:w16sdtdh="http://schemas.microsoft.com/office/word/2020/wordml/sdtdatahash" xmlns:w16se="http://schemas.microsoft.com/office/word/2015/wordml/symex" xmlns:wpg="http://schemas.microsoft.com/office/word/2010/wordprocessingGroup" xmlns:wpi="http://schemas.microsoft.com/office/word/2010/wordprocessingInk" xmlns:wne="http://schemas.microsoft.com/office/word/2006/wordml" xmlns:wps="http://schemas.microsoft.com/office/word/2010/wordprocessingShape" mc:Ignorable="w14 w15 w16se w16cid w16 w16cex w16sdtdh wp14">
   <w:abstractNum w:abstractNumId="0" w15:restartNumberingAfterBreak="0">
+    <w:nsid w:val="180F3EF2"/>
+    <w:multiLevelType w:val="hybridMultilevel"/>
+    <w:tmpl w:val="CF50B978"/>
+    <w:lvl w:ilvl="0" w:tplc="9C48F8A8">
+      <w:numFmt w:val="bullet"/>
+      <w:lvlText w:val=""/>
+      <w:lvlJc w:val="left"/>
+      <w:pPr>
+        <w:ind w:left="720" w:hanging="360"/>
+      </w:pPr>
+      <w:rPr>
+        <w:rFonts w:ascii="Symbol" w:eastAsiaTheme="minorHAnsi" w:hAnsi="Symbol" w:cstheme="minorBidi" w:hint="default"/>
+      </w:rPr>
+    </w:lvl>
+    <w:lvl w:ilvl="1" w:tplc="340A0003" w:tentative="1">
+      <w:start w:val="1"/>
+      <w:numFmt w:val="bullet"/>
+      <w:lvlText w:val="o"/>
+      <w:lvlJc w:val="left"/>
+      <w:pPr>
+        <w:ind w:left="1440" w:hanging="360"/>
+      </w:pPr>
+      <w:rPr>
+        <w:rFonts w:ascii="Courier New" w:hAnsi="Courier New" w:cs="Courier New" w:hint="default"/>
+      </w:rPr>
+    </w:lvl>
+    <w:lvl w:ilvl="2" w:tplc="340A0005" w:tentative="1">
+      <w:start w:val="1"/>
+      <w:numFmt w:val="bullet"/>
+      <w:lvlText w:val=""/>
+      <w:lvlJc w:val="left"/>
+      <w:pPr>
+        <w:ind w:left="2160" w:hanging="360"/>
+      </w:pPr>
+      <w:rPr>
+        <w:rFonts w:ascii="Wingdings" w:hAnsi="Wingdings" w:hint="default"/>
+      </w:rPr>
+    </w:lvl>
+    <w:lvl w:ilvl="3" w:tplc="340A0001" w:tentative="1">
+      <w:start w:val="1"/>
+      <w:numFmt w:val="bullet"/>
+      <w:lvlText w:val=""/>
+      <w:lvlJc w:val="left"/>
+      <w:pPr>
+        <w:ind w:left="2880" w:hanging="360"/>
+      </w:pPr>
+      <w:rPr>
+        <w:rFonts w:ascii="Symbol" w:hAnsi="Symbol" w:hint="default"/>
+      </w:rPr>
+    </w:lvl>
+    <w:lvl w:ilvl="4" w:tplc="340A0003" w:tentative="1">
+      <w:start w:val="1"/>
+      <w:numFmt w:val="bullet"/>
+      <w:lvlText w:val="o"/>
+      <w:lvlJc w:val="left"/>
+      <w:pPr>
+        <w:ind w:left="3600" w:hanging="360"/>
+      </w:pPr>
+      <w:rPr>
+        <w:rFonts w:ascii="Courier New" w:hAnsi="Courier New" w:cs="Courier New" w:hint="default"/>
+      </w:rPr>
+    </w:lvl>
+    <w:lvl w:ilvl="5" w:tplc="340A0005" w:tentative="1">
+      <w:start w:val="1"/>
+      <w:numFmt w:val="bullet"/>
+      <w:lvlText w:val=""/>
+      <w:lvlJc w:val="left"/>
+      <w:pPr>
+        <w:ind w:left="4320" w:hanging="360"/>
+      </w:pPr>
+      <w:rPr>
+        <w:rFonts w:ascii="Wingdings" w:hAnsi="Wingdings" w:hint="default"/>
+      </w:rPr>
+    </w:lvl>
+    <w:lvl w:ilvl="6" w:tplc="340A0001" w:tentative="1">
+      <w:start w:val="1"/>
+      <w:numFmt w:val="bullet"/>
+      <w:lvlText w:val=""/>
+      <w:lvlJc w:val="left"/>
+      <w:pPr>
+        <w:ind w:left="5040" w:hanging="360"/>
+      </w:pPr>
+      <w:rPr>
+        <w:rFonts w:ascii="Symbol" w:hAnsi="Symbol" w:hint="default"/>
+      </w:rPr>
+    </w:lvl>
+    <w:lvl w:ilvl="7" w:tplc="340A0003" w:tentative="1">
+      <w:start w:val="1"/>
+      <w:numFmt w:val="bullet"/>
+      <w:lvlText w:val="o"/>
+      <w:lvlJc w:val="left"/>
+      <w:pPr>
+        <w:ind w:left="5760" w:hanging="360"/>
+      </w:pPr>
+      <w:rPr>
+        <w:rFonts w:ascii="Courier New" w:hAnsi="Courier New" w:cs="Courier New" w:hint="default"/>
+      </w:rPr>
+    </w:lvl>
+    <w:lvl w:ilvl="8" w:tplc="340A0005" w:tentative="1">
+      <w:start w:val="1"/>
+      <w:numFmt w:val="bullet"/>
+      <w:lvlText w:val=""/>
+      <w:lvlJc w:val="left"/>
+      <w:pPr>
+        <w:ind w:left="6480" w:hanging="360"/>
+      </w:pPr>
+      <w:rPr>
+        <w:rFonts w:ascii="Wingdings" w:hAnsi="Wingdings" w:hint="default"/>
+      </w:rPr>
+    </w:lvl>
+  </w:abstractNum>
+  <w:abstractNum w:abstractNumId="1" w15:restartNumberingAfterBreak="0">
     <w:nsid w:val="2E355D9D"/>
     <w:multiLevelType w:val="multilevel"/>
     <w:tmpl w:val="2A08F0CE"/>
@@ -4638,7 +5736,7 @@
       </w:rPr>
     </w:lvl>
   </w:abstractNum>
-  <w:abstractNum w:abstractNumId="1" w15:restartNumberingAfterBreak="0">
+  <w:abstractNum w:abstractNumId="2" w15:restartNumberingAfterBreak="0">
     <w:nsid w:val="37253BCB"/>
     <w:multiLevelType w:val="hybridMultilevel"/>
     <w:tmpl w:val="9C4488B0"/>
@@ -4751,7 +5849,7 @@
       </w:rPr>
     </w:lvl>
   </w:abstractNum>
-  <w:abstractNum w:abstractNumId="2" w15:restartNumberingAfterBreak="0">
+  <w:abstractNum w:abstractNumId="3" w15:restartNumberingAfterBreak="0">
     <w:nsid w:val="3D314C7B"/>
     <w:multiLevelType w:val="hybridMultilevel"/>
     <w:tmpl w:val="48065A8A"/>
@@ -4864,7 +5962,7 @@
       </w:rPr>
     </w:lvl>
   </w:abstractNum>
-  <w:abstractNum w:abstractNumId="3" w15:restartNumberingAfterBreak="0">
+  <w:abstractNum w:abstractNumId="4" w15:restartNumberingAfterBreak="0">
     <w:nsid w:val="3E7E2FBA"/>
     <w:multiLevelType w:val="multilevel"/>
     <w:tmpl w:val="F8AC6744"/>
@@ -4985,7 +6083,7 @@
       </w:rPr>
     </w:lvl>
   </w:abstractNum>
-  <w:abstractNum w:abstractNumId="4" w15:restartNumberingAfterBreak="0">
+  <w:abstractNum w:abstractNumId="5" w15:restartNumberingAfterBreak="0">
     <w:nsid w:val="47943F66"/>
     <w:multiLevelType w:val="hybridMultilevel"/>
     <w:tmpl w:val="51689DBE"/>
@@ -5099,7 +6197,7 @@
       </w:rPr>
     </w:lvl>
   </w:abstractNum>
-  <w:abstractNum w:abstractNumId="5" w15:restartNumberingAfterBreak="0">
+  <w:abstractNum w:abstractNumId="6" w15:restartNumberingAfterBreak="0">
     <w:nsid w:val="47AF366A"/>
     <w:multiLevelType w:val="hybridMultilevel"/>
     <w:tmpl w:val="1F265796"/>
@@ -5212,7 +6310,7 @@
       </w:rPr>
     </w:lvl>
   </w:abstractNum>
-  <w:abstractNum w:abstractNumId="6" w15:restartNumberingAfterBreak="0">
+  <w:abstractNum w:abstractNumId="7" w15:restartNumberingAfterBreak="0">
     <w:nsid w:val="632554F7"/>
     <w:multiLevelType w:val="hybridMultilevel"/>
     <w:tmpl w:val="664C0ACA"/>
@@ -5325,7 +6423,7 @@
       </w:rPr>
     </w:lvl>
   </w:abstractNum>
-  <w:abstractNum w:abstractNumId="7" w15:restartNumberingAfterBreak="0">
+  <w:abstractNum w:abstractNumId="8" w15:restartNumberingAfterBreak="0">
     <w:nsid w:val="6A0A5835"/>
     <w:multiLevelType w:val="multilevel"/>
     <w:tmpl w:val="70EEC44C"/>
@@ -5438,7 +6536,7 @@
       </w:rPr>
     </w:lvl>
   </w:abstractNum>
-  <w:abstractNum w:abstractNumId="8" w15:restartNumberingAfterBreak="0">
+  <w:abstractNum w:abstractNumId="9" w15:restartNumberingAfterBreak="0">
     <w:nsid w:val="701B1802"/>
     <w:multiLevelType w:val="multilevel"/>
     <w:tmpl w:val="615EE580"/>
@@ -5551,7 +6649,7 @@
       </w:rPr>
     </w:lvl>
   </w:abstractNum>
-  <w:abstractNum w:abstractNumId="9" w15:restartNumberingAfterBreak="0">
+  <w:abstractNum w:abstractNumId="10" w15:restartNumberingAfterBreak="0">
     <w:nsid w:val="70E542AE"/>
     <w:multiLevelType w:val="multilevel"/>
     <w:tmpl w:val="9B6ABEA4"/>
@@ -5664,7 +6762,7 @@
       </w:rPr>
     </w:lvl>
   </w:abstractNum>
-  <w:abstractNum w:abstractNumId="10" w15:restartNumberingAfterBreak="0">
+  <w:abstractNum w:abstractNumId="11" w15:restartNumberingAfterBreak="0">
     <w:nsid w:val="7D240F05"/>
     <w:multiLevelType w:val="hybridMultilevel"/>
     <w:tmpl w:val="7DD6FD34"/>
@@ -5777,7 +6875,7 @@
       </w:rPr>
     </w:lvl>
   </w:abstractNum>
-  <w:abstractNum w:abstractNumId="11" w15:restartNumberingAfterBreak="0">
+  <w:abstractNum w:abstractNumId="12" w15:restartNumberingAfterBreak="0">
     <w:nsid w:val="7DC70B72"/>
     <w:multiLevelType w:val="hybridMultilevel"/>
     <w:tmpl w:val="8AAE960E"/>
@@ -5890,7 +6988,7 @@
       </w:rPr>
     </w:lvl>
   </w:abstractNum>
-  <w:abstractNum w:abstractNumId="12" w15:restartNumberingAfterBreak="0">
+  <w:abstractNum w:abstractNumId="13" w15:restartNumberingAfterBreak="0">
     <w:nsid w:val="7E0D1DBA"/>
     <w:multiLevelType w:val="hybridMultilevel"/>
     <w:tmpl w:val="9D92883E"/>
@@ -6005,43 +7103,46 @@
     </w:lvl>
   </w:abstractNum>
   <w:num w:numId="1" w16cid:durableId="1479616083">
+    <w:abstractNumId w:val="4"/>
+  </w:num>
+  <w:num w:numId="2" w16cid:durableId="914515683">
+    <w:abstractNumId w:val="13"/>
+  </w:num>
+  <w:num w:numId="3" w16cid:durableId="532882872">
+    <w:abstractNumId w:val="8"/>
+  </w:num>
+  <w:num w:numId="4" w16cid:durableId="27680946">
+    <w:abstractNumId w:val="9"/>
+  </w:num>
+  <w:num w:numId="5" w16cid:durableId="844395852">
+    <w:abstractNumId w:val="1"/>
+  </w:num>
+  <w:num w:numId="6" w16cid:durableId="97063020">
+    <w:abstractNumId w:val="11"/>
+  </w:num>
+  <w:num w:numId="7" w16cid:durableId="29573830">
+    <w:abstractNumId w:val="7"/>
+  </w:num>
+  <w:num w:numId="8" w16cid:durableId="86274311">
+    <w:abstractNumId w:val="10"/>
+  </w:num>
+  <w:num w:numId="9" w16cid:durableId="1545099350">
+    <w:abstractNumId w:val="5"/>
+  </w:num>
+  <w:num w:numId="10" w16cid:durableId="306513381">
     <w:abstractNumId w:val="3"/>
   </w:num>
-  <w:num w:numId="2" w16cid:durableId="914515683">
+  <w:num w:numId="11" w16cid:durableId="337194585">
     <w:abstractNumId w:val="12"/>
   </w:num>
-  <w:num w:numId="3" w16cid:durableId="532882872">
-    <w:abstractNumId w:val="7"/>
+  <w:num w:numId="12" w16cid:durableId="993754405">
+    <w:abstractNumId w:val="2"/>
   </w:num>
-  <w:num w:numId="4" w16cid:durableId="27680946">
-    <w:abstractNumId w:val="8"/>
-  </w:num>
-  <w:num w:numId="5" w16cid:durableId="844395852">
-    <w:abstractNumId w:val="0"/>
-  </w:num>
-  <w:num w:numId="6" w16cid:durableId="97063020">
-    <w:abstractNumId w:val="10"/>
-  </w:num>
-  <w:num w:numId="7" w16cid:durableId="29573830">
+  <w:num w:numId="13" w16cid:durableId="1840392014">
     <w:abstractNumId w:val="6"/>
   </w:num>
-  <w:num w:numId="8" w16cid:durableId="86274311">
-    <w:abstractNumId w:val="9"/>
-  </w:num>
-  <w:num w:numId="9" w16cid:durableId="1545099350">
-    <w:abstractNumId w:val="4"/>
-  </w:num>
-  <w:num w:numId="10" w16cid:durableId="306513381">
-    <w:abstractNumId w:val="2"/>
-  </w:num>
-  <w:num w:numId="11" w16cid:durableId="337194585">
-    <w:abstractNumId w:val="11"/>
-  </w:num>
-  <w:num w:numId="12" w16cid:durableId="993754405">
-    <w:abstractNumId w:val="1"/>
-  </w:num>
-  <w:num w:numId="13" w16cid:durableId="1840392014">
-    <w:abstractNumId w:val="5"/>
+  <w:num w:numId="14" w16cid:durableId="852188174">
+    <w:abstractNumId w:val="0"/>
   </w:num>
 </w:numbering>
 </file>

</xml_diff>

<commit_message>
agregado dominio y predicados para todos los tdas y se avanza en el informe
falta agregar metas
</commit_message>
<xml_diff>
--- a/Informe_21090869_CastroVenegas.docx
+++ b/Informe_21090869_CastroVenegas.docx
@@ -2496,15 +2496,7 @@
       </w:r>
       <w:proofErr w:type="spellEnd"/>
       <w:r>
-        <w:t xml:space="preserve"> no fue capaz de encontrar un hecho y/o resultado que satisfaga la pregunta </w:t>
-      </w:r>
-      <w:proofErr w:type="gramStart"/>
-      <w:r>
-        <w:t>y</w:t>
-      </w:r>
-      <w:proofErr w:type="gramEnd"/>
-      <w:r>
-        <w:t xml:space="preserve"> por lo tanto, retorna falso.</w:t>
+        <w:t xml:space="preserve"> no fue capaz de encontrar un hecho y/o resultado que satisfaga la pregunta y por lo tanto, retorna falso.</w:t>
       </w:r>
     </w:p>
     <w:p>
@@ -4172,11 +4164,7 @@
         <w:t xml:space="preserve"> </w:t>
       </w:r>
       <w:r>
-        <w:t xml:space="preserve">para ver su implementación, </w:t>
-      </w:r>
-      <w:proofErr w:type="gramStart"/>
-      <w:r>
-        <w:t>P.</w:t>
+        <w:t>para ver su implementación, P.</w:t>
       </w:r>
       <w:r>
         <w:t>XX</w:t>
@@ -4184,7 +4172,6 @@
       <w:r>
         <w:t>.</w:t>
       </w:r>
-      <w:proofErr w:type="gramEnd"/>
     </w:p>
     <w:p>
       <w:pPr>
@@ -4242,21 +4229,13 @@
         <w:t xml:space="preserve">: (int x int x bit ([0|1]) x int). </w:t>
       </w:r>
       <w:r>
-        <w:t xml:space="preserve">Ver </w:t>
-      </w:r>
-      <w:proofErr w:type="gramStart"/>
-      <w:r>
-        <w:t xml:space="preserve">Tabla </w:t>
+        <w:t xml:space="preserve">Ver Tabla </w:t>
       </w:r>
       <w:r>
         <w:t xml:space="preserve"> </w:t>
       </w:r>
       <w:r>
-        <w:t>N</w:t>
-      </w:r>
-      <w:proofErr w:type="gramEnd"/>
-      <w:r>
-        <w:t>°2 en ANEXOS para ver su implementación, P.</w:t>
+        <w:t>N°2 en ANEXOS para ver su implementación, P.</w:t>
       </w:r>
       <w:r>
         <w:t>XX</w:t>
@@ -4313,15 +4292,7 @@
       </w:r>
       <w:proofErr w:type="spellEnd"/>
       <w:r>
-        <w:t xml:space="preserve"> X (-1, </w:t>
-      </w:r>
-      <w:proofErr w:type="gramStart"/>
-      <w:r>
-        <w:t>bit(</w:t>
-      </w:r>
-      <w:proofErr w:type="gramEnd"/>
-      <w:r>
-        <w:t xml:space="preserve">[0|1])) x </w:t>
+        <w:t xml:space="preserve"> X (-1, bit([0|1])) x </w:t>
       </w:r>
       <w:proofErr w:type="spellStart"/>
       <w:r>
@@ -4329,13 +4300,8 @@
       </w:r>
       <w:proofErr w:type="spellEnd"/>
       <w:r>
-        <w:t xml:space="preserve">). Ver tabla N°3 en ANEXOS para ver su implementación, </w:t>
-      </w:r>
-      <w:proofErr w:type="gramStart"/>
-      <w:r>
-        <w:t>P.XX.</w:t>
-      </w:r>
-      <w:proofErr w:type="gramEnd"/>
+        <w:t>). Ver tabla N°3 en ANEXOS para ver su implementación, P.XX.</w:t>
+      </w:r>
     </w:p>
     <w:p>
       <w:pPr>
@@ -4407,11 +4373,7 @@
         <w:t>4</w:t>
       </w:r>
       <w:r>
-        <w:t xml:space="preserve"> en ANEXOS para ver su implementación, </w:t>
-      </w:r>
-      <w:proofErr w:type="gramStart"/>
-      <w:r>
-        <w:t>P.</w:t>
+        <w:t xml:space="preserve"> en ANEXOS para ver su implementación, P.</w:t>
       </w:r>
       <w:r>
         <w:t>XX</w:t>
@@ -4419,7 +4381,6 @@
       <w:r>
         <w:t>.</w:t>
       </w:r>
-      <w:proofErr w:type="gramEnd"/>
     </w:p>
     <w:p>
       <w:pPr>
@@ -4487,11 +4448,7 @@
         <w:t>5</w:t>
       </w:r>
       <w:r>
-        <w:t xml:space="preserve"> en ANEXOS para ver su implementación, </w:t>
-      </w:r>
-      <w:proofErr w:type="gramStart"/>
-      <w:r>
-        <w:t>P.</w:t>
+        <w:t xml:space="preserve"> en ANEXOS para ver su implementación, P.</w:t>
       </w:r>
       <w:r>
         <w:t>XX</w:t>
@@ -4499,7 +4456,6 @@
       <w:r>
         <w:t>.</w:t>
       </w:r>
-      <w:proofErr w:type="gramEnd"/>
     </w:p>
     <w:p>
       <w:pPr>
@@ -4564,7 +4520,6 @@
         </w:rPr>
         <w:t xml:space="preserve">: (int x int x int x int x int x int). </w:t>
       </w:r>
-      <w:proofErr w:type="gramStart"/>
       <w:r>
         <w:t xml:space="preserve">Ver </w:t>
       </w:r>
@@ -4572,11 +4527,7 @@
         <w:t xml:space="preserve"> </w:t>
       </w:r>
       <w:r>
-        <w:t>Tabla</w:t>
-      </w:r>
-      <w:proofErr w:type="gramEnd"/>
-      <w:r>
-        <w:t xml:space="preserve"> N°</w:t>
+        <w:t>Tabla N°</w:t>
       </w:r>
       <w:r>
         <w:t>6</w:t>
@@ -4647,7 +4598,6 @@
         </w:rPr>
         <w:t xml:space="preserve">: (int x int x string x string x string x int). </w:t>
       </w:r>
-      <w:proofErr w:type="gramStart"/>
       <w:r>
         <w:t xml:space="preserve">Ver </w:t>
       </w:r>
@@ -4655,11 +4605,7 @@
         <w:t xml:space="preserve"> </w:t>
       </w:r>
       <w:r>
-        <w:t>Tabla</w:t>
-      </w:r>
-      <w:proofErr w:type="gramEnd"/>
-      <w:r>
-        <w:t xml:space="preserve"> N°</w:t>
+        <w:t>Tabla N°</w:t>
       </w:r>
       <w:r>
         <w:t>7</w:t>
@@ -4689,7 +4635,6 @@
       <w:r>
         <w:t xml:space="preserve"> en ANEXOS para poder ver en que archivos se importan otros archivos. </w:t>
       </w:r>
-      <w:proofErr w:type="gramStart"/>
       <w:r>
         <w:t>P.</w:t>
       </w:r>
@@ -4699,7 +4644,6 @@
       <w:r>
         <w:t>.</w:t>
       </w:r>
-      <w:proofErr w:type="gramEnd"/>
     </w:p>
     <w:p>
       <w:pPr>
@@ -4755,18 +4699,13 @@
       </w:r>
       <w:proofErr w:type="spellStart"/>
       <w:r>
-        <w:t>answer_write_</w:t>
-      </w:r>
-      <w:proofErr w:type="gramStart"/>
-      <w:r>
-        <w:t>options</w:t>
+        <w:t>answer_write_options</w:t>
       </w:r>
       <w:proofErr w:type="spellEnd"/>
       <w:r>
         <w:t>,[</w:t>
       </w:r>
       <w:proofErr w:type="spellStart"/>
-      <w:proofErr w:type="gramEnd"/>
       <w:r>
         <w:t>max_depth</w:t>
       </w:r>
@@ -4799,12 +4738,10 @@
         <w:t xml:space="preserve"> y que las coordenadas comiencen dese (0,0) hasta (</w:t>
       </w:r>
       <w:proofErr w:type="spellStart"/>
-      <w:proofErr w:type="gramStart"/>
       <w:r>
         <w:t>n,m</w:t>
       </w:r>
       <w:proofErr w:type="spellEnd"/>
-      <w:proofErr w:type="gramEnd"/>
       <w:r>
         <w:t>)</w:t>
       </w:r>
@@ -4974,8 +4911,13 @@
       <w:r>
         <w:t xml:space="preserve"> </w:t>
       </w:r>
-    </w:p>
-    <w:p/>
+      <w:r>
+        <w:t>Si los argumentos en la consulta no se ingresan incorrectamente, no debería de haber problemas en obtener los resultados esperados para cada requerimiento funcional</w:t>
+      </w:r>
+      <w:r>
+        <w:t xml:space="preserve"> solicitado.</w:t>
+      </w:r>
+    </w:p>
     <w:p>
       <w:pPr>
         <w:pStyle w:val="Ttulo2"/>
@@ -5099,16 +5041,13 @@
       </w:r>
       <w:proofErr w:type="spellEnd"/>
       <w:r>
-        <w:t xml:space="preserve">. Las complicaciones que hubo </w:t>
+        <w:t xml:space="preserve">. Las complicaciones que hubo durante el desarrollo de las funciones fueron el tener que mover las funciones hechas en </w:t>
+      </w:r>
+      <w:r>
+        <w:t xml:space="preserve">SWISH </w:t>
       </w:r>
       <w:r>
         <w:lastRenderedPageBreak/>
-        <w:t xml:space="preserve">durante el desarrollo de las funciones fueron el tener que mover las funciones hechas en </w:t>
-      </w:r>
-      <w:r>
-        <w:t xml:space="preserve">SWISH </w:t>
-      </w:r>
-      <w:r>
         <w:t>(</w:t>
       </w:r>
       <w:proofErr w:type="spellStart"/>
@@ -5251,6 +5190,35 @@
       <w:bookmarkEnd w:id="15"/>
     </w:p>
     <w:p/>
+    <w:p>
+      <w:r>
+        <w:t xml:space="preserve">Figura X: Consulta </w:t>
+      </w:r>
+      <w:proofErr w:type="spellStart"/>
+      <w:r>
+        <w:t>imageToHistogram</w:t>
+      </w:r>
+      <w:proofErr w:type="spellEnd"/>
+      <w:r>
+        <w:t xml:space="preserve"> sobre una imagen </w:t>
+      </w:r>
+      <w:proofErr w:type="spellStart"/>
+      <w:r>
+        <w:t>Pixmap</w:t>
+      </w:r>
+      <w:proofErr w:type="spellEnd"/>
+      <w:r>
+        <w:t xml:space="preserve">-d, </w:t>
+      </w:r>
+      <w:proofErr w:type="spellStart"/>
+      <w:r>
+        <w:t>hexmap</w:t>
+      </w:r>
+      <w:proofErr w:type="spellEnd"/>
+      <w:r>
+        <w:t>-d y Bitmap-d</w:t>
+      </w:r>
+    </w:p>
     <w:p/>
     <w:p>
       <w:pPr>

</xml_diff>

<commit_message>
terminado informe y puesto metas en TDA
mañana comprobar de nuevo el script de prueba, y ordenar estructura de TDAs de ser posible
</commit_message>
<xml_diff>
--- a/Informe_21090869_CastroVenegas.docx
+++ b/Informe_21090869_CastroVenegas.docx
@@ -323,7 +323,7 @@
           <w:r>
             <w:fldChar w:fldCharType="separate"/>
           </w:r>
-          <w:hyperlink w:anchor="_Toc118231351" w:history="1">
+          <w:hyperlink w:anchor="_Toc118321686" w:history="1">
             <w:r>
               <w:rPr>
                 <w:rStyle w:val="Hipervnculo"/>
@@ -370,7 +370,7 @@
                 <w:noProof/>
                 <w:webHidden/>
               </w:rPr>
-              <w:instrText xml:space="preserve"> PAGEREF _Toc118231351 \h </w:instrText>
+              <w:instrText xml:space="preserve"> PAGEREF _Toc118321686 \h </w:instrText>
             </w:r>
             <w:r>
               <w:rPr>
@@ -417,7 +417,7 @@
               <w:lang w:eastAsia="es-CL"/>
             </w:rPr>
           </w:pPr>
-          <w:hyperlink w:anchor="_Toc118231352" w:history="1">
+          <w:hyperlink w:anchor="_Toc118321687" w:history="1">
             <w:r>
               <w:rPr>
                 <w:rStyle w:val="Hipervnculo"/>
@@ -466,7 +466,7 @@
                 <w:noProof/>
                 <w:webHidden/>
               </w:rPr>
-              <w:instrText xml:space="preserve"> PAGEREF _Toc118231352 \h </w:instrText>
+              <w:instrText xml:space="preserve"> PAGEREF _Toc118321687 \h </w:instrText>
             </w:r>
             <w:r>
               <w:rPr>
@@ -513,7 +513,7 @@
               <w:lang w:eastAsia="es-CL"/>
             </w:rPr>
           </w:pPr>
-          <w:hyperlink w:anchor="_Toc118231353" w:history="1">
+          <w:hyperlink w:anchor="_Toc118321688" w:history="1">
             <w:r>
               <w:rPr>
                 <w:rStyle w:val="Hipervnculo"/>
@@ -562,7 +562,7 @@
                 <w:noProof/>
                 <w:webHidden/>
               </w:rPr>
-              <w:instrText xml:space="preserve"> PAGEREF _Toc118231353 \h </w:instrText>
+              <w:instrText xml:space="preserve"> PAGEREF _Toc118321688 \h </w:instrText>
             </w:r>
             <w:r>
               <w:rPr>
@@ -611,7 +611,7 @@
               <w:lang w:eastAsia="es-CL"/>
             </w:rPr>
           </w:pPr>
-          <w:hyperlink w:anchor="_Toc118231354" w:history="1">
+          <w:hyperlink w:anchor="_Toc118321689" w:history="1">
             <w:r>
               <w:rPr>
                 <w:rStyle w:val="Hipervnculo"/>
@@ -658,7 +658,7 @@
                 <w:noProof/>
                 <w:webHidden/>
               </w:rPr>
-              <w:instrText xml:space="preserve"> PAGEREF _Toc118231354 \h </w:instrText>
+              <w:instrText xml:space="preserve"> PAGEREF _Toc118321689 \h </w:instrText>
             </w:r>
             <w:r>
               <w:rPr>
@@ -705,7 +705,7 @@
               <w:lang w:eastAsia="es-CL"/>
             </w:rPr>
           </w:pPr>
-          <w:hyperlink w:anchor="_Toc118231355" w:history="1">
+          <w:hyperlink w:anchor="_Toc118321690" w:history="1">
             <w:r>
               <w:rPr>
                 <w:rStyle w:val="Hipervnculo"/>
@@ -733,7 +733,7 @@
                 <w:bCs/>
                 <w:noProof/>
               </w:rPr>
-              <w:t>ANALISIS DEL PROBLEMA</w:t>
+              <w:t>ANÁLISIS DEL PROBLEMA</w:t>
             </w:r>
             <w:r>
               <w:rPr>
@@ -754,7 +754,7 @@
                 <w:noProof/>
                 <w:webHidden/>
               </w:rPr>
-              <w:instrText xml:space="preserve"> PAGEREF _Toc118231355 \h </w:instrText>
+              <w:instrText xml:space="preserve"> PAGEREF _Toc118321690 \h </w:instrText>
             </w:r>
             <w:r>
               <w:rPr>
@@ -801,7 +801,7 @@
               <w:lang w:eastAsia="es-CL"/>
             </w:rPr>
           </w:pPr>
-          <w:hyperlink w:anchor="_Toc118231356" w:history="1">
+          <w:hyperlink w:anchor="_Toc118321691" w:history="1">
             <w:r>
               <w:rPr>
                 <w:rStyle w:val="Hipervnculo"/>
@@ -850,7 +850,7 @@
                 <w:noProof/>
                 <w:webHidden/>
               </w:rPr>
-              <w:instrText xml:space="preserve"> PAGEREF _Toc118231356 \h </w:instrText>
+              <w:instrText xml:space="preserve"> PAGEREF _Toc118321691 \h </w:instrText>
             </w:r>
             <w:r>
               <w:rPr>
@@ -897,7 +897,7 @@
               <w:lang w:eastAsia="es-CL"/>
             </w:rPr>
           </w:pPr>
-          <w:hyperlink w:anchor="_Toc118231357" w:history="1">
+          <w:hyperlink w:anchor="_Toc118321692" w:history="1">
             <w:r>
               <w:rPr>
                 <w:rStyle w:val="Hipervnculo"/>
@@ -946,7 +946,7 @@
                 <w:noProof/>
                 <w:webHidden/>
               </w:rPr>
-              <w:instrText xml:space="preserve"> PAGEREF _Toc118231357 \h </w:instrText>
+              <w:instrText xml:space="preserve"> PAGEREF _Toc118321692 \h </w:instrText>
             </w:r>
             <w:r>
               <w:rPr>
@@ -994,7 +994,7 @@
               <w:lang w:eastAsia="es-CL"/>
             </w:rPr>
           </w:pPr>
-          <w:hyperlink w:anchor="_Toc118231358" w:history="1">
+          <w:hyperlink w:anchor="_Toc118321693" w:history="1">
             <w:r>
               <w:rPr>
                 <w:rStyle w:val="Hipervnculo"/>
@@ -1044,7 +1044,7 @@
                 <w:noProof/>
                 <w:webHidden/>
               </w:rPr>
-              <w:instrText xml:space="preserve"> PAGEREF _Toc118231358 \h </w:instrText>
+              <w:instrText xml:space="preserve"> PAGEREF _Toc118321693 \h </w:instrText>
             </w:r>
             <w:r>
               <w:rPr>
@@ -1092,7 +1092,7 @@
               <w:lang w:eastAsia="es-CL"/>
             </w:rPr>
           </w:pPr>
-          <w:hyperlink w:anchor="_Toc118231359" w:history="1">
+          <w:hyperlink w:anchor="_Toc118321694" w:history="1">
             <w:r>
               <w:rPr>
                 <w:rStyle w:val="Hipervnculo"/>
@@ -1142,7 +1142,7 @@
                 <w:noProof/>
                 <w:webHidden/>
               </w:rPr>
-              <w:instrText xml:space="preserve"> PAGEREF _Toc118231359 \h </w:instrText>
+              <w:instrText xml:space="preserve"> PAGEREF _Toc118321694 \h </w:instrText>
             </w:r>
             <w:r>
               <w:rPr>
@@ -1189,7 +1189,7 @@
               <w:lang w:eastAsia="es-CL"/>
             </w:rPr>
           </w:pPr>
-          <w:hyperlink w:anchor="_Toc118231360" w:history="1">
+          <w:hyperlink w:anchor="_Toc118321695" w:history="1">
             <w:r>
               <w:rPr>
                 <w:rStyle w:val="Hipervnculo"/>
@@ -1218,7 +1218,7 @@
                 <w:noProof/>
                 <w:webHidden/>
               </w:rPr>
-              <w:instrText xml:space="preserve"> PAGEREF _Toc118231360 \h </w:instrText>
+              <w:instrText xml:space="preserve"> PAGEREF _Toc118321695 \h </w:instrText>
             </w:r>
             <w:r>
               <w:rPr>
@@ -1265,7 +1265,7 @@
               <w:lang w:eastAsia="es-CL"/>
             </w:rPr>
           </w:pPr>
-          <w:hyperlink w:anchor="_Toc118231361" w:history="1">
+          <w:hyperlink w:anchor="_Toc118321696" w:history="1">
             <w:r>
               <w:rPr>
                 <w:rStyle w:val="Hipervnculo"/>
@@ -1315,7 +1315,7 @@
                 <w:noProof/>
                 <w:webHidden/>
               </w:rPr>
-              <w:instrText xml:space="preserve"> PAGEREF _Toc118231361 \h </w:instrText>
+              <w:instrText xml:space="preserve"> PAGEREF _Toc118321696 \h </w:instrText>
             </w:r>
             <w:r>
               <w:rPr>
@@ -1363,7 +1363,7 @@
               <w:lang w:eastAsia="es-CL"/>
             </w:rPr>
           </w:pPr>
-          <w:hyperlink w:anchor="_Toc118231362" w:history="1">
+          <w:hyperlink w:anchor="_Toc118321697" w:history="1">
             <w:r>
               <w:rPr>
                 <w:rStyle w:val="Hipervnculo"/>
@@ -1413,7 +1413,7 @@
                 <w:noProof/>
                 <w:webHidden/>
               </w:rPr>
-              <w:instrText xml:space="preserve"> PAGEREF _Toc118231362 \h </w:instrText>
+              <w:instrText xml:space="preserve"> PAGEREF _Toc118321697 \h </w:instrText>
             </w:r>
             <w:r>
               <w:rPr>
@@ -1460,7 +1460,7 @@
               <w:lang w:eastAsia="es-CL"/>
             </w:rPr>
           </w:pPr>
-          <w:hyperlink w:anchor="_Toc118231363" w:history="1">
+          <w:hyperlink w:anchor="_Toc118321698" w:history="1">
             <w:r>
               <w:rPr>
                 <w:rStyle w:val="Hipervnculo"/>
@@ -1489,7 +1489,7 @@
                 <w:noProof/>
                 <w:webHidden/>
               </w:rPr>
-              <w:instrText xml:space="preserve"> PAGEREF _Toc118231363 \h </w:instrText>
+              <w:instrText xml:space="preserve"> PAGEREF _Toc118321698 \h </w:instrText>
             </w:r>
             <w:r>
               <w:rPr>
@@ -1538,7 +1538,7 @@
               <w:lang w:eastAsia="es-CL"/>
             </w:rPr>
           </w:pPr>
-          <w:hyperlink w:anchor="_Toc118231364" w:history="1">
+          <w:hyperlink w:anchor="_Toc118321699" w:history="1">
             <w:r>
               <w:rPr>
                 <w:rStyle w:val="Hipervnculo"/>
@@ -1585,7 +1585,7 @@
                 <w:noProof/>
                 <w:webHidden/>
               </w:rPr>
-              <w:instrText xml:space="preserve"> PAGEREF _Toc118231364 \h </w:instrText>
+              <w:instrText xml:space="preserve"> PAGEREF _Toc118321699 \h </w:instrText>
             </w:r>
             <w:r>
               <w:rPr>
@@ -1634,7 +1634,7 @@
               <w:lang w:eastAsia="es-CL"/>
             </w:rPr>
           </w:pPr>
-          <w:hyperlink w:anchor="_Toc118231365" w:history="1">
+          <w:hyperlink w:anchor="_Toc118321700" w:history="1">
             <w:r>
               <w:rPr>
                 <w:rStyle w:val="Hipervnculo"/>
@@ -1681,7 +1681,7 @@
                 <w:noProof/>
                 <w:webHidden/>
               </w:rPr>
-              <w:instrText xml:space="preserve"> PAGEREF _Toc118231365 \h </w:instrText>
+              <w:instrText xml:space="preserve"> PAGEREF _Toc118321700 \h </w:instrText>
             </w:r>
             <w:r>
               <w:rPr>
@@ -1730,7 +1730,7 @@
               <w:lang w:eastAsia="es-CL"/>
             </w:rPr>
           </w:pPr>
-          <w:hyperlink w:anchor="_Toc118231366" w:history="1">
+          <w:hyperlink w:anchor="_Toc118321701" w:history="1">
             <w:r>
               <w:rPr>
                 <w:rStyle w:val="Hipervnculo"/>
@@ -1777,7 +1777,7 @@
                 <w:noProof/>
                 <w:webHidden/>
               </w:rPr>
-              <w:instrText xml:space="preserve"> PAGEREF _Toc118231366 \h </w:instrText>
+              <w:instrText xml:space="preserve"> PAGEREF _Toc118321701 \h </w:instrText>
             </w:r>
             <w:r>
               <w:rPr>
@@ -1892,7 +1892,7 @@
           <w:bCs/>
         </w:rPr>
       </w:pPr>
-      <w:bookmarkStart w:id="0" w:name="_Toc118231351"/>
+      <w:bookmarkStart w:id="0" w:name="_Toc118321686"/>
       <w:r>
         <w:rPr>
           <w:b/>
@@ -1993,7 +1993,7 @@
           <w:bCs/>
         </w:rPr>
       </w:pPr>
-      <w:bookmarkStart w:id="1" w:name="_Toc118231352"/>
+      <w:bookmarkStart w:id="1" w:name="_Toc118321687"/>
       <w:r>
         <w:rPr>
           <w:b/>
@@ -2008,70 +2008,7 @@
         <w:jc w:val="both"/>
       </w:pPr>
       <w:r>
-        <w:t>Al igual que en el laboratorio uno se busca</w:t>
-      </w:r>
-      <w:r>
-        <w:t xml:space="preserve"> </w:t>
-      </w:r>
-      <w:r>
-        <w:t>desarrollar</w:t>
-      </w:r>
-      <w:r>
-        <w:t xml:space="preserve"> </w:t>
-      </w:r>
-      <w:r>
-        <w:t>la</w:t>
-      </w:r>
-      <w:r>
-        <w:t xml:space="preserve"> simulación </w:t>
-      </w:r>
-      <w:r>
-        <w:t xml:space="preserve">de un programa para el tratamiento de imágenes de forma simplificada como </w:t>
-      </w:r>
-      <w:r>
-        <w:t>GIMP y Adobe Photoshop.</w:t>
-      </w:r>
-      <w:r>
-        <w:t xml:space="preserve"> Este simulador</w:t>
-      </w:r>
-      <w:r>
-        <w:t xml:space="preserve"> </w:t>
-      </w:r>
-      <w:r>
-        <w:t>permitiría</w:t>
-      </w:r>
-      <w:r>
-        <w:t xml:space="preserve"> crear imágenes </w:t>
-      </w:r>
-      <w:r>
-        <w:t>con</w:t>
-      </w:r>
-      <w:r>
-        <w:t xml:space="preserve"> distintos formatos</w:t>
-      </w:r>
-      <w:r>
-        <w:t xml:space="preserve"> </w:t>
-      </w:r>
-      <w:r>
-        <w:t xml:space="preserve">de pixeles </w:t>
-      </w:r>
-      <w:r>
-        <w:t xml:space="preserve">sobre los cuales se pueden aplicar distintas </w:t>
-      </w:r>
-      <w:r>
-        <w:t>operaciones como</w:t>
-      </w:r>
-      <w:r>
-        <w:t>, por ejemplo,</w:t>
-      </w:r>
-      <w:r>
-        <w:t xml:space="preserve"> recortar una imagen, invertir una imagen, obtener histograma de la imagen, entre otros. </w:t>
-      </w:r>
-      <w:r>
-        <w:t xml:space="preserve">Para implementar esto, se deben </w:t>
-      </w:r>
-      <w:r>
-        <w:t>tener en cuenta que:</w:t>
+        <w:t>Al igual que en el laboratorio 1 se busca desarrollar la simulación de un programa para el tratamiento de imágenes de forma simplificada como GIMP y Adobe Photoshop. Este simulador permitiría crear imágenes con distintos formatos de píxeles sobre los cuales se pueden aplicar distintas operaciones como, por ejemplo, recortar una imagen, invertir una imagen, obtener histograma de la imagen, entre otros. Para implementar esto, se debe de tener en cuenta que:</w:t>
       </w:r>
     </w:p>
     <w:p>
@@ -2079,39 +2016,15 @@
         <w:jc w:val="both"/>
       </w:pPr>
       <w:r>
-        <w:t>Una i</w:t>
-      </w:r>
-      <w:r>
-        <w:t xml:space="preserve">magen </w:t>
-      </w:r>
-      <w:proofErr w:type="spellStart"/>
-      <w:r>
-        <w:t>Pixmap</w:t>
-      </w:r>
-      <w:proofErr w:type="spellEnd"/>
-      <w:r>
-        <w:t xml:space="preserve">-d </w:t>
-      </w:r>
-      <w:r>
-        <w:t xml:space="preserve">es una imagen donde cada </w:t>
-      </w:r>
-      <w:r>
-        <w:t xml:space="preserve">uno de sus </w:t>
-      </w:r>
-      <w:r>
-        <w:t>pixel</w:t>
-      </w:r>
-      <w:r>
-        <w:t>es</w:t>
-      </w:r>
-      <w:r>
-        <w:t xml:space="preserve"> </w:t>
-      </w:r>
-      <w:r>
-        <w:t>contiene</w:t>
-      </w:r>
-      <w:r>
-        <w:t xml:space="preserve"> información de espacio de colores y profundidad (R)</w:t>
+        <w:t xml:space="preserve">Una imagen </w:t>
+      </w:r>
+      <w:proofErr w:type="spellStart"/>
+      <w:r>
+        <w:t>pixmap</w:t>
+      </w:r>
+      <w:proofErr w:type="spellEnd"/>
+      <w:r>
+        <w:t>-d es una imagen donde cada uno de sus píxeles contiene información de espacio de colores y profundidad (R)</w:t>
       </w:r>
       <w:proofErr w:type="spellStart"/>
       <w:r>
@@ -2143,43 +2056,7 @@
       </w:r>
       <w:proofErr w:type="spellEnd"/>
       <w:r>
-        <w:t xml:space="preserve">. </w:t>
-      </w:r>
-      <w:r>
-        <w:t>Cada color cubre valores entre 0 y 255</w:t>
-      </w:r>
-      <w:r>
-        <w:t xml:space="preserve"> forman</w:t>
-      </w:r>
-      <w:r>
-        <w:t>do</w:t>
-      </w:r>
-      <w:r>
-        <w:t xml:space="preserve"> </w:t>
-      </w:r>
-      <w:r>
-        <w:t xml:space="preserve">en conjunto </w:t>
-      </w:r>
-      <w:r>
-        <w:t>un color del espectro RGB</w:t>
-      </w:r>
-      <w:r>
-        <w:t>. L</w:t>
-      </w:r>
-      <w:r>
-        <w:t xml:space="preserve">a profundidad </w:t>
-      </w:r>
-      <w:r>
-        <w:t xml:space="preserve">en cambio </w:t>
-      </w:r>
-      <w:r>
-        <w:t>ofrece información</w:t>
-      </w:r>
-      <w:r>
-        <w:t xml:space="preserve"> más detallada</w:t>
-      </w:r>
-      <w:r>
-        <w:t xml:space="preserve"> de la imagen como espacio tridimensional.</w:t>
+        <w:t>. Cada color cubre valores entre 0 y 255 formando en conjunto un color del espectro RGB. La profundidad, en cambio, ofrece información más detallada de la imagen como espacio tridimensional.</w:t>
       </w:r>
     </w:p>
     <w:p>
@@ -2187,61 +2064,7 @@
         <w:jc w:val="both"/>
       </w:pPr>
       <w:r>
-        <w:t>Una imagen</w:t>
-      </w:r>
-      <w:r>
-        <w:t xml:space="preserve"> Bitmaps</w:t>
-      </w:r>
-      <w:r>
-        <w:t>-d</w:t>
-      </w:r>
-      <w:r>
-        <w:t xml:space="preserve"> </w:t>
-      </w:r>
-      <w:r>
-        <w:t>es una imagen donde</w:t>
-      </w:r>
-      <w:r>
-        <w:t xml:space="preserve"> sus</w:t>
-      </w:r>
-      <w:r>
-        <w:t xml:space="preserve"> pixeles tiene asociado </w:t>
-      </w:r>
-      <w:r>
-        <w:t>su</w:t>
-      </w:r>
-      <w:r>
-        <w:t xml:space="preserve"> color</w:t>
-      </w:r>
-      <w:r>
-        <w:t xml:space="preserve"> por un bit</w:t>
-      </w:r>
-      <w:r>
-        <w:t xml:space="preserve">, negro </w:t>
-      </w:r>
-      <w:r>
-        <w:t>como 0</w:t>
-      </w:r>
-      <w:r>
-        <w:t xml:space="preserve"> </w:t>
-      </w:r>
-      <w:r>
-        <w:t>y</w:t>
-      </w:r>
-      <w:r>
-        <w:t xml:space="preserve"> blanco </w:t>
-      </w:r>
-      <w:r>
-        <w:t>como 1. C</w:t>
-      </w:r>
-      <w:r>
-        <w:t xml:space="preserve">ada </w:t>
-      </w:r>
-      <w:r>
-        <w:t>píxel</w:t>
-      </w:r>
-      <w:r>
-        <w:t xml:space="preserve"> también tendría una profundidad asociada.</w:t>
+        <w:t>Una imagen bitmaps-d es una imagen donde sus píxeles tiene asociado su color por un bit, negro como 0 y blanco como 1. Cada píxel también tendría una profundidad asociada.</w:t>
       </w:r>
     </w:p>
     <w:p>
@@ -2253,28 +2076,25 @@
       </w:r>
       <w:proofErr w:type="spellStart"/>
       <w:r>
-        <w:t>Hexmap</w:t>
-      </w:r>
-      <w:proofErr w:type="spellEnd"/>
-      <w:r>
-        <w:t>-d</w:t>
-      </w:r>
-      <w:r>
-        <w:t xml:space="preserve"> es similar a una imagen</w:t>
-      </w:r>
-      <w:r>
-        <w:t xml:space="preserve"> </w:t>
-      </w:r>
-      <w:proofErr w:type="spellStart"/>
-      <w:r>
-        <w:t>Pixmap</w:t>
-      </w:r>
-      <w:proofErr w:type="spellEnd"/>
-      <w:r>
-        <w:t>-d</w:t>
-      </w:r>
-      <w:r>
-        <w:t xml:space="preserve"> con la diferencia que los valores RGB son representados en hexadecimal.</w:t>
+        <w:t>hexmap</w:t>
+      </w:r>
+      <w:proofErr w:type="spellEnd"/>
+      <w:r>
+        <w:t xml:space="preserve">-d es similar a una imagen </w:t>
+      </w:r>
+      <w:proofErr w:type="spellStart"/>
+      <w:r>
+        <w:t>pixmap</w:t>
+      </w:r>
+      <w:proofErr w:type="spellEnd"/>
+      <w:r>
+        <w:t>-d con la diferencia que los valores RGB son representados en hexadecimal</w:t>
+      </w:r>
+      <w:r>
+        <w:t xml:space="preserve"> con formato “#RRGGBB”</w:t>
+      </w:r>
+      <w:r>
+        <w:t>.</w:t>
       </w:r>
     </w:p>
     <w:p>
@@ -2294,7 +2114,7 @@
           <w:bCs/>
         </w:rPr>
       </w:pPr>
-      <w:bookmarkStart w:id="2" w:name="_Toc118231353"/>
+      <w:bookmarkStart w:id="2" w:name="_Toc118321688"/>
       <w:r>
         <w:rPr>
           <w:b/>
@@ -2328,15 +2148,31 @@
         <w:jc w:val="both"/>
       </w:pPr>
       <w:r>
+        <w:rPr>
+          <w:b/>
+          <w:bCs/>
+        </w:rPr>
         <w:t>U</w:t>
       </w:r>
       <w:r>
+        <w:rPr>
+          <w:b/>
+          <w:bCs/>
+        </w:rPr>
         <w:t>ni</w:t>
       </w:r>
       <w:r>
+        <w:rPr>
+          <w:b/>
+          <w:bCs/>
+        </w:rPr>
         <w:t>ficación</w:t>
       </w:r>
       <w:r>
+        <w:rPr>
+          <w:b/>
+          <w:bCs/>
+        </w:rPr>
         <w:t>:</w:t>
       </w:r>
       <w:r>
@@ -2366,13 +2202,25 @@
       </w:pPr>
       <w:proofErr w:type="spellStart"/>
       <w:r>
+        <w:rPr>
+          <w:b/>
+          <w:bCs/>
+        </w:rPr>
         <w:t>Backtracking</w:t>
       </w:r>
       <w:proofErr w:type="spellEnd"/>
       <w:r>
+        <w:rPr>
+          <w:b/>
+          <w:bCs/>
+        </w:rPr>
         <w:t xml:space="preserve"> automático</w:t>
       </w:r>
       <w:r>
+        <w:rPr>
+          <w:b/>
+          <w:bCs/>
+        </w:rPr>
         <w:t>:</w:t>
       </w:r>
       <w:r>
@@ -2401,9 +2249,17 @@
         <w:jc w:val="both"/>
       </w:pPr>
       <w:r>
+        <w:rPr>
+          <w:b/>
+          <w:bCs/>
+        </w:rPr>
         <w:t>Estructuras de datos basadas en árboles</w:t>
       </w:r>
       <w:r>
+        <w:rPr>
+          <w:b/>
+          <w:bCs/>
+        </w:rPr>
         <w:t>:</w:t>
       </w:r>
       <w:r>
@@ -2416,7 +2272,13 @@
         <w:t>s</w:t>
       </w:r>
       <w:r>
-        <w:t xml:space="preserve"> de datos compuestos internamente se implementan como árboles, un ejemplo son</w:t>
+        <w:t xml:space="preserve"> de datos compuestos</w:t>
+      </w:r>
+      <w:r>
+        <w:t xml:space="preserve"> que</w:t>
+      </w:r>
+      <w:r>
+        <w:t xml:space="preserve"> internamente se implementan como árboles, un ejemplo son</w:t>
       </w:r>
       <w:r>
         <w:t xml:space="preserve"> las listas </w:t>
@@ -2464,7 +2326,19 @@
         <w:t>S</w:t>
       </w:r>
       <w:r>
-        <w:t>on aquellas cosas sobre las que basa el conocimiento que queremos expresar</w:t>
+        <w:t xml:space="preserve">on aquellas cosas sobre las que basa el conocimiento que </w:t>
+      </w:r>
+      <w:r>
+        <w:t xml:space="preserve">se </w:t>
+      </w:r>
+      <w:r>
+        <w:t>qu</w:t>
+      </w:r>
+      <w:r>
+        <w:t xml:space="preserve">iere </w:t>
+      </w:r>
+      <w:r>
+        <w:t>expresar</w:t>
       </w:r>
       <w:r>
         <w:t xml:space="preserve">. </w:t>
@@ -2502,7 +2376,13 @@
         <w:t>S</w:t>
       </w:r>
       <w:r>
-        <w:t xml:space="preserve">on las cosas que queremos decir. </w:t>
+        <w:t xml:space="preserve">on las cosas que </w:t>
+      </w:r>
+      <w:r>
+        <w:t>se quieren</w:t>
+      </w:r>
+      <w:r>
+        <w:t xml:space="preserve"> decir. </w:t>
       </w:r>
       <w:r>
         <w:t>E</w:t>
@@ -2552,7 +2432,13 @@
         <w:t xml:space="preserve">el nombre de la relación empieza en minúscula y </w:t>
       </w:r>
       <w:r>
-        <w:t>siempre son verdad</w:t>
+        <w:t xml:space="preserve">siempre </w:t>
+      </w:r>
+      <w:r>
+        <w:t>es</w:t>
+      </w:r>
+      <w:r>
+        <w:t xml:space="preserve"> verdad</w:t>
       </w:r>
       <w:r>
         <w:t>.</w:t>
@@ -2613,7 +2499,19 @@
         <w:t xml:space="preserve">n hecho o regla </w:t>
       </w:r>
       <w:r>
-        <w:t>de la base de conocimientos (en nombre y aridad)</w:t>
+        <w:t xml:space="preserve">de la base de conocimientos en nombre y </w:t>
+      </w:r>
+      <w:r>
+        <w:t>cantidad de término</w:t>
+      </w:r>
+      <w:r>
+        <w:t xml:space="preserve">s </w:t>
+      </w:r>
+      <w:r>
+        <w:t>(</w:t>
+      </w:r>
+      <w:r>
+        <w:t>aridad)</w:t>
       </w:r>
       <w:r>
         <w:t>. Busca automáticamente si existe un</w:t>
@@ -2645,7 +2543,7 @@
         <w:jc w:val="both"/>
       </w:pPr>
       <w:r>
-        <w:t>Al</w:t>
+        <w:t>Por otra parte, al</w:t>
       </w:r>
       <w:r>
         <w:t xml:space="preserve"> momento de desarrollar los predicados hay que evitar </w:t>
@@ -2657,16 +2555,34 @@
         <w:t>negación del mundo cerrado</w:t>
       </w:r>
       <w:r>
-        <w:t xml:space="preserve"> que se puede generar al negar un hecho o predicado, </w:t>
-      </w:r>
-      <w:r>
-        <w:t>ya que si no se utiliza de buena manera la negación puede ocurrir que la consulta responda true al</w:t>
+        <w:t xml:space="preserve"> que se puede generar al negar un hecho o predicado,</w:t>
+      </w:r>
+      <w:r>
+        <w:t xml:space="preserve"> pu</w:t>
+      </w:r>
+      <w:r>
+        <w:t>diendo</w:t>
+      </w:r>
+      <w:r>
+        <w:t xml:space="preserve"> ocurrir que la consulta responda true al</w:t>
       </w:r>
       <w:r>
         <w:t xml:space="preserve"> </w:t>
       </w:r>
       <w:r>
-        <w:t xml:space="preserve">ingresar un termino que no se haya contemplado en la base de conocimientos. </w:t>
+        <w:t>ingresar un t</w:t>
+      </w:r>
+      <w:r>
+        <w:t>é</w:t>
+      </w:r>
+      <w:r>
+        <w:t xml:space="preserve">rmino </w:t>
+      </w:r>
+      <w:r>
+        <w:t>que este fuera de</w:t>
+      </w:r>
+      <w:r>
+        <w:t xml:space="preserve"> la base de conocimientos. </w:t>
       </w:r>
       <w:r>
         <w:t xml:space="preserve"> </w:t>
@@ -2689,7 +2605,7 @@
           <w:bCs/>
         </w:rPr>
       </w:pPr>
-      <w:bookmarkStart w:id="3" w:name="_Toc118231354"/>
+      <w:bookmarkStart w:id="3" w:name="_Toc118321689"/>
       <w:r>
         <w:rPr>
           <w:b/>
@@ -2718,13 +2634,27 @@
           <w:bCs/>
         </w:rPr>
       </w:pPr>
-      <w:bookmarkStart w:id="4" w:name="_Toc118231355"/>
-      <w:r>
-        <w:rPr>
-          <w:b/>
-          <w:bCs/>
-        </w:rPr>
-        <w:t>ANALISIS DEL PROBLEMA</w:t>
+      <w:bookmarkStart w:id="4" w:name="_Toc118321690"/>
+      <w:r>
+        <w:rPr>
+          <w:b/>
+          <w:bCs/>
+        </w:rPr>
+        <w:t>AN</w:t>
+      </w:r>
+      <w:r>
+        <w:rPr>
+          <w:b/>
+          <w:bCs/>
+        </w:rPr>
+        <w:t>Á</w:t>
+      </w:r>
+      <w:r>
+        <w:rPr>
+          <w:b/>
+          <w:bCs/>
+        </w:rPr>
+        <w:t>LISIS DEL PROBLEMA</w:t>
       </w:r>
       <w:bookmarkEnd w:id="4"/>
       <w:r>
@@ -3495,10 +3425,10 @@
       </w:r>
       <w:proofErr w:type="spellEnd"/>
       <w:r>
-        <w:t xml:space="preserve"> (Modificador): invierte los pixeles de una imagen horizontal o verticalmente respectivamente.</w:t>
-      </w:r>
-      <w:r>
-        <w:t xml:space="preserve">  </w:t>
+        <w:t xml:space="preserve"> (Modificador): invierte los pixeles de una imagen horizontal </w:t>
+      </w:r>
+      <w:r>
+        <w:t>y vertical respectivamente</w:t>
       </w:r>
     </w:p>
     <w:p>
@@ -3571,6 +3501,9 @@
       </w:r>
       <w:proofErr w:type="spellEnd"/>
       <w:r>
+        <w:t>-d</w:t>
+      </w:r>
+      <w:r>
         <w:t xml:space="preserve"> a </w:t>
       </w:r>
       <w:proofErr w:type="spellStart"/>
@@ -3578,6 +3511,9 @@
         <w:t>hexmap</w:t>
       </w:r>
       <w:proofErr w:type="spellEnd"/>
+      <w:r>
+        <w:t>-d</w:t>
+      </w:r>
       <w:r>
         <w:t>.</w:t>
       </w:r>
@@ -3820,7 +3756,7 @@
           <w:bCs/>
         </w:rPr>
       </w:pPr>
-      <w:bookmarkStart w:id="5" w:name="_Toc118231356"/>
+      <w:bookmarkStart w:id="5" w:name="_Toc118321691"/>
       <w:r>
         <w:rPr>
           <w:b/>
@@ -3838,8 +3774,9 @@
       </w:r>
     </w:p>
     <w:p>
-      <w:r>
-        <w:t>Por otro lado, se distinguen algunos casos particulares para soluciones de algunos requerimientos funcionales utilizando compilador SWI-</w:t>
+      <w:bookmarkStart w:id="6" w:name="_Toc118321692"/>
+      <w:r>
+        <w:t>Por otro lado, se distinguen algunos casos particulares para soluciones de algunos requerimientos funcionales utilizando el compilador SWI-</w:t>
       </w:r>
       <w:proofErr w:type="spellStart"/>
       <w:r>
@@ -3864,55 +3801,11 @@
           <w:b/>
           <w:bCs/>
         </w:rPr>
-        <w:t>i</w:t>
-      </w:r>
-      <w:r>
-        <w:rPr>
-          <w:b/>
-          <w:bCs/>
-        </w:rPr>
-        <w:t>mageTo</w:t>
-      </w:r>
-      <w:r>
-        <w:rPr>
-          <w:b/>
-          <w:bCs/>
-        </w:rPr>
-        <w:t>Histogram</w:t>
-      </w:r>
-      <w:proofErr w:type="spellEnd"/>
-      <w:r>
-        <w:t>: Para poder crear el histograma se desarrollaron predicados auxiliares</w:t>
-      </w:r>
-      <w:r>
-        <w:t xml:space="preserve"> para lograr hacer los pasos de extraer color, contar color y eliminar el color de la lista de pixeles de la imagen</w:t>
-      </w:r>
-      <w:r>
-        <w:t>. Con base a lo anterior se fue formando la lista con la cantidad y el color, parando el ciclo cuando la lista de pixeles este vacía.</w:t>
-      </w:r>
-      <w:r>
-        <w:t xml:space="preserve"> </w:t>
-      </w:r>
-      <w:r>
-        <w:t>Ver la Figura N°</w:t>
-      </w:r>
-      <w:r>
-        <w:t>1</w:t>
-      </w:r>
-      <w:r>
-        <w:t>, Figura N°</w:t>
-      </w:r>
-      <w:r>
-        <w:t>2</w:t>
-      </w:r>
-      <w:r>
-        <w:t xml:space="preserve"> y Figura N°</w:t>
-      </w:r>
-      <w:r>
-        <w:t>3</w:t>
-      </w:r>
-      <w:r>
-        <w:t xml:space="preserve"> en ANEXOS para poder ver la salida de </w:t>
+        <w:t>imageToHistogram</w:t>
+      </w:r>
+      <w:proofErr w:type="spellEnd"/>
+      <w:r>
+        <w:t xml:space="preserve">: Para poder crear el histograma se desarrollaron predicados auxiliares para lograr hacer los pasos de extraer color, contar color y eliminar el color de la lista de píxeles de la imagen. Con base a lo anterior se fue formando la lista con la cantidad y el color, parando el ciclo cuando la lista de píxeles este vacía. Ver la Figura N°1, Figura N°2 y Figura N°3 en ANEXOS para poder ver la salida de </w:t>
       </w:r>
       <w:proofErr w:type="spellStart"/>
       <w:r>
@@ -3928,10 +3821,7 @@
       </w:r>
       <w:proofErr w:type="spellEnd"/>
       <w:r>
-        <w:t xml:space="preserve">-d, </w:t>
-      </w:r>
-      <w:r>
-        <w:t xml:space="preserve">Bitmap-d y </w:t>
+        <w:t xml:space="preserve">-d, Bitmap-d y </w:t>
       </w:r>
       <w:proofErr w:type="spellStart"/>
       <w:r>
@@ -3939,13 +3829,7 @@
       </w:r>
       <w:proofErr w:type="spellEnd"/>
       <w:r>
-        <w:t xml:space="preserve">-d. </w:t>
-      </w:r>
-      <w:r>
-        <w:t>P.</w:t>
-      </w:r>
-      <w:r>
-        <w:t>8</w:t>
+        <w:t>-d. P.8</w:t>
       </w:r>
     </w:p>
     <w:p>
@@ -3973,7 +3857,7 @@
         <w:t>:</w:t>
       </w:r>
       <w:r>
-        <w:t xml:space="preserve"> Para poder comprimir se pensó en una forma de cambiar la información del píxel más repetido con otro dato distinto de modo que se pueda descomprimir con la función </w:t>
+        <w:t xml:space="preserve"> Para poder comprimir se pensó en una forma de cambiar la información del píxel más repetido con otro dato distinto, de modo que se pueda descomprimir con la función </w:t>
       </w:r>
       <w:proofErr w:type="spellStart"/>
       <w:r>
@@ -3981,7 +3865,7 @@
       </w:r>
       <w:proofErr w:type="spellEnd"/>
       <w:r>
-        <w:t xml:space="preserve"> más tarde. Para el caso de una imagen Bitmap-d se eligió reemplazar el valor del bit más repetido por una lista con -1 y su bit, así para volver a la forma original bastó con comprobar la lista y reemplazar a la forma original en consecuencia. En el caso de una imagen </w:t>
+        <w:t xml:space="preserve"> más tarde. Para el caso de una imagen Bitmap-d se eligió reemplazar el valor del bit más repetido por una lista con -1 y su bit, así para volver a la forma original bastó con comprobar la lista y reemplazar a la forma original, en consecuencia. En el caso de una imagen </w:t>
       </w:r>
       <w:proofErr w:type="spellStart"/>
       <w:r>
@@ -4029,25 +3913,7 @@
       </w:r>
       <w:proofErr w:type="spellEnd"/>
       <w:r>
-        <w:t xml:space="preserve"> de cada color y transformarlo a número antes de colocarlo donde se necesite. Ver la Figura N°</w:t>
-      </w:r>
-      <w:r>
-        <w:t>4</w:t>
-      </w:r>
-      <w:r>
-        <w:t>, Figura N°</w:t>
-      </w:r>
-      <w:r>
-        <w:t>5</w:t>
-      </w:r>
-      <w:r>
-        <w:t xml:space="preserve"> y Figura N°</w:t>
-      </w:r>
-      <w:r>
-        <w:t>6</w:t>
-      </w:r>
-      <w:r>
-        <w:t xml:space="preserve"> en ANEXOS para poder ver la salida de </w:t>
+        <w:t xml:space="preserve"> de cada color y transformarlo a número antes de colocarlo donde se necesite. Ver la Figura N°4, Figura N°5 y Figura N°6 en ANEXOS para poder ver la salida de </w:t>
       </w:r>
       <w:proofErr w:type="spellStart"/>
       <w:r>
@@ -4071,49 +3937,24 @@
       </w:r>
       <w:proofErr w:type="spellEnd"/>
       <w:r>
-        <w:t>-d. P.</w:t>
-      </w:r>
-      <w:r>
-        <w:t>9</w:t>
-      </w:r>
-    </w:p>
-    <w:p>
-      <w:r>
-        <w:rPr>
-          <w:b/>
-          <w:bCs/>
-        </w:rPr>
-        <w:lastRenderedPageBreak/>
-        <w:t xml:space="preserve"> </w:t>
-      </w:r>
-      <w:r>
-        <w:rPr>
-          <w:b/>
-          <w:bCs/>
-        </w:rPr>
-        <w:t>Predicado</w:t>
-      </w:r>
-      <w:r>
-        <w:rPr>
-          <w:b/>
-          <w:bCs/>
-        </w:rPr>
-        <w:t xml:space="preserve"> </w:t>
-      </w:r>
-      <w:proofErr w:type="spellStart"/>
-      <w:r>
-        <w:rPr>
-          <w:b/>
-          <w:bCs/>
-        </w:rPr>
-        <w:t>imageF</w:t>
-      </w:r>
-      <w:r>
-        <w:rPr>
-          <w:b/>
-          <w:bCs/>
-        </w:rPr>
-        <w:t>lipH</w:t>
+        <w:t>-d. P.9</w:t>
+      </w:r>
+    </w:p>
+    <w:p>
+      <w:r>
+        <w:rPr>
+          <w:b/>
+          <w:bCs/>
+        </w:rPr>
+        <w:t xml:space="preserve"> Predicado </w:t>
+      </w:r>
+      <w:proofErr w:type="spellStart"/>
+      <w:r>
+        <w:rPr>
+          <w:b/>
+          <w:bCs/>
+        </w:rPr>
+        <w:t>imageFlipH</w:t>
       </w:r>
       <w:proofErr w:type="spellEnd"/>
       <w:r>
@@ -4128,43 +3969,19 @@
       </w:r>
       <w:proofErr w:type="spellStart"/>
       <w:r>
-        <w:t>flipH</w:t>
-      </w:r>
-      <w:proofErr w:type="spellEnd"/>
-      <w:r>
-        <w:t xml:space="preserve"> se creó una </w:t>
-      </w:r>
-      <w:r>
-        <w:t xml:space="preserve">predicado </w:t>
-      </w:r>
-      <w:proofErr w:type="spellStart"/>
-      <w:r>
-        <w:t>flipH</w:t>
-      </w:r>
-      <w:r>
-        <w:t>_</w:t>
-      </w:r>
-      <w:r>
-        <w:t>formato</w:t>
-      </w:r>
-      <w:proofErr w:type="spellEnd"/>
-      <w:r>
-        <w:t xml:space="preserve"> que modifica la coordenada</w:t>
-      </w:r>
-      <w:r>
-        <w:t xml:space="preserve"> &lt;y&gt;</w:t>
-      </w:r>
-      <w:r>
-        <w:t xml:space="preserve"> de cada píxel de modo que parezca que la imagen se invirtió horizontalmente</w:t>
-      </w:r>
-      <w:r>
-        <w:t xml:space="preserve"> </w:t>
-      </w:r>
-      <w:r>
-        <w:t>utilizando recursión natural.</w:t>
-      </w:r>
-      <w:r>
-        <w:t xml:space="preserve"> Las nuevas coordenadas son ordenadas utilizando </w:t>
+        <w:t>imageFlipH</w:t>
+      </w:r>
+      <w:proofErr w:type="spellEnd"/>
+      <w:r>
+        <w:t xml:space="preserve"> se desarrolló el predicado </w:t>
+      </w:r>
+      <w:proofErr w:type="spellStart"/>
+      <w:r>
+        <w:t>flipH_formato</w:t>
+      </w:r>
+      <w:proofErr w:type="spellEnd"/>
+      <w:r>
+        <w:t xml:space="preserve"> que modifica la coordenada &lt;y&gt; de cada píxel de modo que parezca que la imagen se invirtió horizontalmente utilizando recursión natural. Los píxeles resultantes son ordenados por sus coordenadas mediante </w:t>
       </w:r>
       <w:proofErr w:type="spellStart"/>
       <w:proofErr w:type="gramStart"/>
@@ -4177,65 +3994,23 @@
       </w:r>
       <w:proofErr w:type="gramEnd"/>
       <w:r>
-        <w:t>)</w:t>
-      </w:r>
-      <w:r>
-        <w:t xml:space="preserve"> </w:t>
-      </w:r>
-      <w:r>
-        <w:t>antes de</w:t>
-      </w:r>
-      <w:r>
-        <w:t xml:space="preserve"> ser ingresado en la imagen. Cabe señalar que </w:t>
-      </w:r>
-      <w:r>
-        <w:t xml:space="preserve">en </w:t>
-      </w:r>
-      <w:proofErr w:type="spellStart"/>
-      <w:r>
-        <w:t>imageF</w:t>
-      </w:r>
-      <w:r>
-        <w:t>lipV</w:t>
-      </w:r>
-      <w:proofErr w:type="spellEnd"/>
-      <w:r>
-        <w:t xml:space="preserve"> y </w:t>
-      </w:r>
-      <w:r>
-        <w:t>imageR</w:t>
-      </w:r>
-      <w:r>
-        <w:t xml:space="preserve">otate90 se implementó un enfoque de solución similar con variaciones en los cambios de coordenadas (x, y). Ver la Figura N°7 en ANEXOS para poder ver la salida de </w:t>
-      </w:r>
-      <w:proofErr w:type="spellStart"/>
-      <w:r>
-        <w:t>flipH</w:t>
-      </w:r>
-      <w:r>
-        <w:t>_</w:t>
-      </w:r>
-      <w:r>
-        <w:t>formato</w:t>
-      </w:r>
-      <w:proofErr w:type="spellEnd"/>
-      <w:r>
-        <w:t xml:space="preserve"> en una imagen </w:t>
-      </w:r>
-      <w:r>
-        <w:t>3</w:t>
-      </w:r>
-      <w:r>
-        <w:t>x</w:t>
-      </w:r>
-      <w:r>
-        <w:t>4</w:t>
-      </w:r>
-      <w:r>
-        <w:t>. P.</w:t>
-      </w:r>
-      <w:r>
-        <w:t>10</w:t>
+        <w:t xml:space="preserve">) antes de ser insertados en la imagen. Cabe señalar que en </w:t>
+      </w:r>
+      <w:proofErr w:type="spellStart"/>
+      <w:r>
+        <w:t>imageFlipV</w:t>
+      </w:r>
+      <w:proofErr w:type="spellEnd"/>
+      <w:r>
+        <w:t xml:space="preserve"> e imageRotate90 se implementó un enfoque de solución similar con variaciones en los cambios de coordenadas (x, y). Ver la Figura N°7 en ANEXOS para poder ver la salida de </w:t>
+      </w:r>
+      <w:proofErr w:type="spellStart"/>
+      <w:r>
+        <w:t>flipH_formato</w:t>
+      </w:r>
+      <w:proofErr w:type="spellEnd"/>
+      <w:r>
+        <w:t xml:space="preserve"> en una imagen 3x4. P.10</w:t>
       </w:r>
     </w:p>
     <w:p>
@@ -4250,7 +4025,6 @@
           <w:bCs/>
         </w:rPr>
       </w:pPr>
-      <w:bookmarkStart w:id="6" w:name="_Toc118231357"/>
       <w:r>
         <w:rPr>
           <w:b/>
@@ -4289,7 +4063,13 @@
         <w:t>de ningún tipo</w:t>
       </w:r>
       <w:r>
-        <w:t xml:space="preserve">, esto para pensar las soluciones a los requerimientos funcionales usando </w:t>
+        <w:t>, esto para pensar las soluciones a los requerimientos funcionales</w:t>
+      </w:r>
+      <w:r>
+        <w:t>,</w:t>
+      </w:r>
+      <w:r>
+        <w:t xml:space="preserve"> usando </w:t>
       </w:r>
       <w:r>
         <w:t xml:space="preserve">solamente el </w:t>
@@ -4327,7 +4107,7 @@
         <w:t xml:space="preserve"> </w:t>
       </w:r>
       <w:r>
-        <w:t xml:space="preserve">requerimientos funcionales, se crearon los siguientes </w:t>
+        <w:t xml:space="preserve">requerimientos funcionales se crearon los siguientes </w:t>
       </w:r>
       <w:proofErr w:type="spellStart"/>
       <w:r>
@@ -4335,10 +4115,16 @@
       </w:r>
       <w:proofErr w:type="spellEnd"/>
       <w:r>
-        <w:t xml:space="preserve"> cuya estructura respecto el orden d</w:t>
-      </w:r>
-      <w:r>
-        <w:t xml:space="preserve">e </w:t>
+        <w:t>,</w:t>
+      </w:r>
+      <w:r>
+        <w:t xml:space="preserve"> cuya estructura </w:t>
+      </w:r>
+      <w:r>
+        <w:t>contiene</w:t>
+      </w:r>
+      <w:r>
+        <w:t xml:space="preserve"> </w:t>
       </w:r>
       <w:r>
         <w:t>representación, constructor, pertenencia, selectores, modificadores y otr</w:t>
@@ -4477,21 +4263,13 @@
         <w:t xml:space="preserve">: (int x int x bit ([0|1]) x int). </w:t>
       </w:r>
       <w:r>
-        <w:t xml:space="preserve">Ver </w:t>
-      </w:r>
-      <w:proofErr w:type="gramStart"/>
-      <w:r>
-        <w:t xml:space="preserve">Tabla </w:t>
+        <w:t>Ver Tabla</w:t>
       </w:r>
       <w:r>
         <w:t xml:space="preserve"> </w:t>
       </w:r>
       <w:r>
-        <w:t>N</w:t>
-      </w:r>
-      <w:proofErr w:type="gramEnd"/>
-      <w:r>
-        <w:t>°2 en ANEXOS para ver su implementación, P.</w:t>
+        <w:t>N°2 en ANEXOS para ver su implementación, P.</w:t>
       </w:r>
       <w:r>
         <w:t>13</w:t>
@@ -4790,19 +4568,8 @@
         </w:rPr>
         <w:t xml:space="preserve">: (int x int x int x int x int x int). </w:t>
       </w:r>
-      <w:proofErr w:type="gramStart"/>
-      <w:r>
-        <w:t xml:space="preserve">Ver </w:t>
-      </w:r>
-      <w:r>
-        <w:t xml:space="preserve"> </w:t>
-      </w:r>
-      <w:r>
-        <w:t>Tabla</w:t>
-      </w:r>
-      <w:proofErr w:type="gramEnd"/>
-      <w:r>
-        <w:t xml:space="preserve"> N°</w:t>
+      <w:r>
+        <w:t>Ver Tabla N°</w:t>
       </w:r>
       <w:r>
         <w:t>6</w:t>
@@ -4891,13 +4658,43 @@
     </w:p>
     <w:p>
       <w:r>
-        <w:t>Ver la Figura N°</w:t>
+        <w:t>En</w:t>
+      </w:r>
+      <w:r>
+        <w:t xml:space="preserve"> </w:t>
+      </w:r>
+      <w:r>
+        <w:t>la Figura N°</w:t>
       </w:r>
       <w:r>
         <w:t>8</w:t>
       </w:r>
       <w:r>
-        <w:t xml:space="preserve"> en ANEXOS para poder ver en que archivos se importan otros archivos. </w:t>
+        <w:t xml:space="preserve"> en ANEXOS</w:t>
+      </w:r>
+      <w:r>
+        <w:t xml:space="preserve"> </w:t>
+      </w:r>
+      <w:r>
+        <w:t xml:space="preserve">se puede ver </w:t>
+      </w:r>
+      <w:r>
+        <w:t xml:space="preserve">como </w:t>
+      </w:r>
+      <w:r>
+        <w:t xml:space="preserve">los archivos </w:t>
+      </w:r>
+      <w:r>
+        <w:t>se</w:t>
+      </w:r>
+      <w:r>
+        <w:t xml:space="preserve"> importan</w:t>
+      </w:r>
+      <w:r>
+        <w:t xml:space="preserve"> a </w:t>
+      </w:r>
+      <w:r>
+        <w:t xml:space="preserve">otros archivos. </w:t>
       </w:r>
       <w:r>
         <w:t>P.</w:t>
@@ -4921,7 +4718,7 @@
           <w:bCs/>
         </w:rPr>
       </w:pPr>
-      <w:bookmarkStart w:id="7" w:name="_Toc118231358"/>
+      <w:bookmarkStart w:id="7" w:name="_Toc118321693"/>
       <w:r>
         <w:rPr>
           <w:b/>
@@ -4941,40 +4738,7 @@
       </w:r>
       <w:proofErr w:type="spellEnd"/>
       <w:r>
-        <w:t xml:space="preserve"> </w:t>
-      </w:r>
-      <w:r>
-        <w:t xml:space="preserve">y el archivo pruebas_21090869_CastroVenegas </w:t>
-      </w:r>
-      <w:r>
-        <w:t>en una misma carpeta</w:t>
-      </w:r>
-      <w:r>
-        <w:t xml:space="preserve">, con ello se podrán probar las consultas </w:t>
-      </w:r>
-      <w:r>
-        <w:t>l</w:t>
-      </w:r>
-      <w:r>
-        <w:t xml:space="preserve">uego de </w:t>
-      </w:r>
-      <w:r>
-        <w:t>compila</w:t>
-      </w:r>
-      <w:r>
-        <w:t>r</w:t>
-      </w:r>
-      <w:r>
-        <w:t xml:space="preserve"> el archivo de pruebas</w:t>
-      </w:r>
-      <w:r>
-        <w:t xml:space="preserve"> con</w:t>
-      </w:r>
-      <w:r>
-        <w:t xml:space="preserve"> los ejemplos de cada una de las operaciones como script de pruebas.</w:t>
-      </w:r>
-      <w:r>
-        <w:t xml:space="preserve"> Se recomienda antes de consultar utilizar el comando “</w:t>
+        <w:t xml:space="preserve"> y el archivo pruebas_21090869_CastroVenegas en una misma carpeta, con ello se podrán probar las consultas luego de compilar el archivo de pruebas con los ejemplos de cada una de las operaciones como script de pruebas. Se recomienda antes de consultar utilizar el comando “</w:t>
       </w:r>
       <w:proofErr w:type="spellStart"/>
       <w:r>
@@ -5003,50 +4767,11 @@
       </w:r>
       <w:proofErr w:type="spellEnd"/>
       <w:r>
-        <w:t>(0)]).</w:t>
-      </w:r>
-      <w:r>
-        <w:t>” Para poder ver todos los pixeles de la imagen y no su forma medio visible</w:t>
-      </w:r>
-      <w:r>
-        <w:t xml:space="preserve"> o en defecto presionar la letra W luego de hacer la consulta</w:t>
-      </w:r>
-      <w:r>
-        <w:t>.</w:t>
-      </w:r>
-      <w:r>
-        <w:t xml:space="preserve"> </w:t>
-      </w:r>
-      <w:r>
-        <w:t>Por otra parte, h</w:t>
-      </w:r>
-      <w:r>
-        <w:t xml:space="preserve">ay que </w:t>
-      </w:r>
-      <w:r>
-        <w:t xml:space="preserve">asegurarse </w:t>
-      </w:r>
-      <w:r>
-        <w:t>que los argumentos de l</w:t>
-      </w:r>
-      <w:r>
-        <w:t>os predicados</w:t>
-      </w:r>
-      <w:r>
-        <w:t xml:space="preserve"> estén bien ingresados. Por ejemplo, se podrá aplicar </w:t>
-      </w:r>
-      <w:proofErr w:type="spellStart"/>
-      <w:r>
-        <w:t>imageI</w:t>
-      </w:r>
-      <w:r>
-        <w:t>nver</w:t>
-      </w:r>
-      <w:r>
-        <w:t>t</w:t>
-      </w:r>
-      <w:r>
-        <w:t>ColorRGB</w:t>
+        <w:t xml:space="preserve">(0)]).” Para poder ver todos los píxeles de la imagen y no su forma medio visible o en defecto, presionar la letra W luego de hacer la consulta. Por otra parte, hay que asegurarse que los argumentos de los predicados estén bien ingresados, por ejemplo, se podrá aplicar </w:t>
+      </w:r>
+      <w:proofErr w:type="spellStart"/>
+      <w:r>
+        <w:t>imageInvertColorRGB</w:t>
       </w:r>
       <w:proofErr w:type="spellEnd"/>
       <w:r>
@@ -5054,41 +4779,19 @@
       </w:r>
       <w:proofErr w:type="spellStart"/>
       <w:r>
-        <w:t>p</w:t>
-      </w:r>
-      <w:r>
-        <w:t>ixmap</w:t>
-      </w:r>
-      <w:proofErr w:type="spellEnd"/>
-      <w:r>
-        <w:t>-d</w:t>
-      </w:r>
-      <w:r>
-        <w:t xml:space="preserve">, pero si se desea aplicar a una imagen </w:t>
-      </w:r>
-      <w:r>
-        <w:t>se podría</w:t>
-      </w:r>
-      <w:r>
-        <w:t xml:space="preserve"> modificar un píxel de </w:t>
-      </w:r>
-      <w:r>
-        <w:t>está</w:t>
-      </w:r>
-      <w:r>
-        <w:t xml:space="preserve"> utiliza</w:t>
-      </w:r>
-      <w:r>
-        <w:t>ndo</w:t>
-      </w:r>
-      <w:r>
-        <w:t xml:space="preserve"> </w:t>
-      </w:r>
-      <w:r>
-        <w:t>el predicado</w:t>
-      </w:r>
-      <w:r>
-        <w:t xml:space="preserve"> </w:t>
+        <w:t>pixmap</w:t>
+      </w:r>
+      <w:proofErr w:type="spellEnd"/>
+      <w:r>
+        <w:t xml:space="preserve">-d, pero si se desea aplicar a una imagen se podría modificar un píxel de </w:t>
+      </w:r>
+      <w:proofErr w:type="spellStart"/>
+      <w:r>
+        <w:t>esta</w:t>
+      </w:r>
+      <w:proofErr w:type="spellEnd"/>
+      <w:r>
+        <w:t xml:space="preserve"> utilizando el predicado </w:t>
       </w:r>
       <w:proofErr w:type="spellStart"/>
       <w:r>
@@ -5096,21 +4799,11 @@
       </w:r>
       <w:proofErr w:type="spellEnd"/>
       <w:r>
-        <w:t xml:space="preserve">, pero para ello necesita ingresar como entrada la imagen original, el </w:t>
-      </w:r>
-      <w:r>
-        <w:t>píxel</w:t>
-      </w:r>
-      <w:r>
-        <w:t xml:space="preserve"> a modificar y una variable en donde colocar la imagen resultante (en ese orden)</w:t>
-      </w:r>
-      <w:r>
-        <w:t xml:space="preserve">. </w:t>
-      </w:r>
-    </w:p>
-    <w:p>
-      <w:r>
-        <w:lastRenderedPageBreak/>
+        <w:t xml:space="preserve">, pero para ello necesita ingresar como entrada la imagen original, el píxel a modificar y una variable en donde colocar la imagen resultante (en ese orden). </w:t>
+      </w:r>
+    </w:p>
+    <w:p>
+      <w:r>
         <w:t xml:space="preserve">Ver Figura </w:t>
       </w:r>
       <w:r>
@@ -5141,7 +4834,7 @@
           <w:bCs/>
         </w:rPr>
       </w:pPr>
-      <w:bookmarkStart w:id="8" w:name="_Toc118231359"/>
+      <w:bookmarkStart w:id="8" w:name="_Toc118321694"/>
       <w:r>
         <w:rPr>
           <w:b/>
@@ -5176,7 +4869,7 @@
           <w:bCs/>
         </w:rPr>
       </w:pPr>
-      <w:bookmarkStart w:id="9" w:name="_Toc118231360"/>
+      <w:bookmarkStart w:id="9" w:name="_Toc118321695"/>
       <w:r>
         <w:rPr>
           <w:b/>
@@ -5210,7 +4903,7 @@
           <w:shd w:val="clear" w:color="auto" w:fill="FFFFFF"/>
         </w:rPr>
       </w:pPr>
-      <w:bookmarkStart w:id="10" w:name="_Toc118231361"/>
+      <w:bookmarkStart w:id="10" w:name="_Toc118321696"/>
       <w:r>
         <w:rPr>
           <w:b/>
@@ -5233,7 +4926,7 @@
           <w:bCs/>
         </w:rPr>
       </w:pPr>
-      <w:bookmarkStart w:id="11" w:name="_Toc118231362"/>
+      <w:bookmarkStart w:id="11" w:name="_Toc118321697"/>
       <w:r>
         <w:rPr>
           <w:b/>
@@ -5244,11 +4937,9 @@
       <w:bookmarkEnd w:id="11"/>
     </w:p>
     <w:p>
-      <w:r>
-        <w:t>Tras consultar en consola, se confirmo que los predicados funcionan co</w:t>
-      </w:r>
-      <w:r>
-        <w:t>rrectamente y se obtienen los resultados esperados. Se logró crear cada uno de los predicados obligatorios y opcionales verificando distintos casos.</w:t>
+      <w:bookmarkStart w:id="12" w:name="_Toc118321698"/>
+      <w:r>
+        <w:t>Tras consultar en consola, se confirmó que los predicados funcionan correctamente y se obtienen los resultados esperados. Se logró crear cada uno de los predicados obligatorios y opcionales, verificándolo con distintos casos.</w:t>
       </w:r>
     </w:p>
     <w:p>
@@ -5259,7 +4950,6 @@
           <w:bCs/>
         </w:rPr>
       </w:pPr>
-      <w:bookmarkStart w:id="12" w:name="_Toc118231363"/>
       <w:r>
         <w:rPr>
           <w:b/>
@@ -5271,7 +4961,10 @@
     </w:p>
     <w:p>
       <w:r>
-        <w:t>La Autoevaluación se realiza de la siguiente forma: 0: No realizado – 0.25: Funciona 25% de las veces – 0.5: Funciona 50% de las veces 0.75: Funciona 75% de las veces – 1: Funciona 100% de las veces. Para ver la tabla de Autoevaluación, ver la Tabla XX del anexo XX</w:t>
+        <w:t xml:space="preserve">La Autoevaluación se realiza de la siguiente forma: 0: No realizado – 0.25: Funciona 25% de las veces – 0.5: Funciona 50% de las veces 0.75: Funciona 75% de las veces – 1: Funciona 100% de las veces. Para ver la tabla de Autoevaluación, </w:t>
+      </w:r>
+      <w:r>
+        <w:t>XXX</w:t>
       </w:r>
     </w:p>
     <w:p>
@@ -5300,7 +4993,7 @@
           <w:bCs/>
         </w:rPr>
       </w:pPr>
-      <w:bookmarkStart w:id="13" w:name="_Toc118231364"/>
+      <w:bookmarkStart w:id="13" w:name="_Toc118321699"/>
       <w:r>
         <w:rPr>
           <w:b/>
@@ -5308,7 +5001,17 @@
         </w:rPr>
         <w:t>CONCLUSIÓN</w:t>
       </w:r>
+      <w:bookmarkStart w:id="14" w:name="_Toc118321700"/>
       <w:bookmarkEnd w:id="13"/>
+      <w:r>
+        <w:rPr>
+          <w:rFonts w:ascii="Times New Roman" w:hAnsi="Times New Roman" w:cs="Times New Roman"/>
+          <w:sz w:val="24"/>
+          <w:szCs w:val="24"/>
+          <w:lang w:eastAsia="es-CL"/>
+        </w:rPr>
+        <w:t xml:space="preserve"> </w:t>
+      </w:r>
     </w:p>
     <w:p>
       <w:r>
@@ -5320,24 +5023,36 @@
       </w:r>
       <w:proofErr w:type="spellEnd"/>
       <w:r>
-        <w:t xml:space="preserve">. Las complicaciones que hubo durante el desarrollo de las funciones fueron el tener que mover las funciones hechas en </w:t>
-      </w:r>
-      <w:r>
-        <w:t xml:space="preserve">SWISH </w:t>
-      </w:r>
-      <w:r>
-        <w:t>(</w:t>
-      </w:r>
-      <w:proofErr w:type="spellStart"/>
+        <w:t>. Las complicaciones que hubo durante el desarrollo del laboratorio fueron separar los predicados hechos en SWIP-</w:t>
+      </w:r>
+      <w:proofErr w:type="spellStart"/>
+      <w:proofErr w:type="gramStart"/>
       <w:r>
         <w:t>Prolog</w:t>
       </w:r>
       <w:proofErr w:type="spellEnd"/>
       <w:r>
-        <w:t xml:space="preserve"> online) </w:t>
-      </w:r>
-      <w:r>
-        <w:t>SWIP-</w:t>
+        <w:t>  en</w:t>
+      </w:r>
+      <w:proofErr w:type="gramEnd"/>
+      <w:r>
+        <w:t xml:space="preserve"> los </w:t>
+      </w:r>
+      <w:proofErr w:type="spellStart"/>
+      <w:r>
+        <w:t>TDAs</w:t>
+      </w:r>
+      <w:proofErr w:type="spellEnd"/>
+      <w:r>
+        <w:t xml:space="preserve"> y el comentar cada una, también resulto desafiante lograr filtrar elementos de una lista correctamente sin crear variables anónimas y lograr que un predicado unificará como se esperaba. Por otra parte, no hubo complicaciones en cuanto fue el uso de </w:t>
+      </w:r>
+      <w:proofErr w:type="spellStart"/>
+      <w:r>
+        <w:t>GitHup</w:t>
+      </w:r>
+      <w:proofErr w:type="spellEnd"/>
+      <w:r>
+        <w:t xml:space="preserve"> y </w:t>
       </w:r>
       <w:proofErr w:type="spellStart"/>
       <w:r>
@@ -5345,18 +5060,15 @@
       </w:r>
       <w:proofErr w:type="spellEnd"/>
       <w:r>
-        <w:t xml:space="preserve"> </w:t>
-      </w:r>
-      <w:r>
-        <w:t xml:space="preserve">en un comienzo, también resulto desafiante lograr filtrar elementos de una lista correctamente sin crear variables anónimas y lograr que un predicado unificará como se esperaba. Por otra parte, no hubo complicaciones en cuanto fue el uso de </w:t>
-      </w:r>
-      <w:proofErr w:type="spellStart"/>
-      <w:r>
-        <w:t>GitHup</w:t>
-      </w:r>
-      <w:proofErr w:type="spellEnd"/>
-      <w:r>
-        <w:t xml:space="preserve"> y </w:t>
+        <w:t xml:space="preserve"> a la hora de desarrollar el trabajo, señalando un logró en comprender conceptos como hechos, reglas y recursividad, etc. Finalmente, en comparación con el paradigma funcional desarrollado en el laboratorio 1, se observaron menos líneas de código y menos problemas a la hora de pensar como desarrollar una idea, puesto que a diferencia de </w:t>
+      </w:r>
+      <w:proofErr w:type="spellStart"/>
+      <w:r>
+        <w:t>Scheme</w:t>
+      </w:r>
+      <w:proofErr w:type="spellEnd"/>
+      <w:r>
+        <w:t xml:space="preserve"> en </w:t>
       </w:r>
       <w:proofErr w:type="spellStart"/>
       <w:r>
@@ -5364,29 +5076,7 @@
       </w:r>
       <w:proofErr w:type="spellEnd"/>
       <w:r>
-        <w:t xml:space="preserve"> a la hora de desarrollar el trabajo, señalando un logró en comprender conceptos como hechos, reglas y recursividad, etc. Finalmente, en comparación con el paradigma funcional desarrollado en el laboratorio uno, se observaron menos líneas de código y menos problemas a la hora de pensar como desarrollar una idea. A diferencia de </w:t>
-      </w:r>
-      <w:proofErr w:type="spellStart"/>
-      <w:r>
-        <w:t>Scheme</w:t>
-      </w:r>
-      <w:proofErr w:type="spellEnd"/>
-      <w:r>
-        <w:t xml:space="preserve"> en </w:t>
-      </w:r>
-      <w:proofErr w:type="spellStart"/>
-      <w:r>
-        <w:t>Prolog</w:t>
-      </w:r>
-      <w:proofErr w:type="spellEnd"/>
-      <w:r>
-        <w:t xml:space="preserve"> podrías utilizar un predicado de más de una manera y no solo una, ejemplo de esto sería</w:t>
-      </w:r>
-      <w:r>
-        <w:t xml:space="preserve"> la posibilidad de</w:t>
-      </w:r>
-      <w:r>
-        <w:t xml:space="preserve"> utilizar </w:t>
+        <w:t xml:space="preserve"> podrías utilizar un predicado de más de una manera y no solo una, ejemplo de esto sería la posibilidad de utilizar </w:t>
       </w:r>
       <w:proofErr w:type="spellStart"/>
       <w:r>
@@ -5394,19 +5084,15 @@
       </w:r>
       <w:proofErr w:type="spellEnd"/>
       <w:r>
-        <w:t xml:space="preserve"> como constructor, selector y modificador</w:t>
-      </w:r>
-      <w:r>
-        <w:t xml:space="preserve"> a la vez, algo que no se hizo finalmente porque se optó por separarlos</w:t>
-      </w:r>
-      <w:r>
-        <w:t>, también como se podrían utilizar variables fue más fácil a la hora de recuperar datos para un predicado</w:t>
-      </w:r>
-      <w:r>
-        <w:t>. Finalmente, se puede decir que la experiencia de este segundo laboratorio junto con el primero pueda servir de apoyo para próximo.</w:t>
-      </w:r>
-    </w:p>
-    <w:p/>
+        <w:t xml:space="preserve"> como constructor, pertenencia, selector y modificador a la vez, algo que no se hizo al final porque se optó por separarlos, también como se podrían utilizar variables fue más fácil a la hora de recuperar datos para un predicado. Finalmente, se puede decir que la experiencia de este</w:t>
+      </w:r>
+      <w:r>
+        <w:t xml:space="preserve"> laboratorio</w:t>
+      </w:r>
+      <w:r>
+        <w:t xml:space="preserve"> pueda servir de apoyo para el último laboratorio de paradigma orientado a objetos.</w:t>
+      </w:r>
+    </w:p>
     <w:p>
       <w:pPr>
         <w:pStyle w:val="Ttulo1"/>
@@ -5419,13 +5105,11 @@
           <w:bCs/>
         </w:rPr>
       </w:pPr>
-      <w:bookmarkStart w:id="14" w:name="_Toc118231365"/>
-      <w:r>
-        <w:rPr>
-          <w:b/>
-          <w:bCs/>
-        </w:rPr>
-        <w:lastRenderedPageBreak/>
+      <w:r>
+        <w:rPr>
+          <w:b/>
+          <w:bCs/>
+        </w:rPr>
         <w:t>BIBLIOGRAFÍA Y REFERENCIAS</w:t>
       </w:r>
       <w:bookmarkEnd w:id="14"/>
@@ -5436,13 +5120,7 @@
         <w:t xml:space="preserve"> </w:t>
       </w:r>
       <w:r>
-        <w:t>Flores, V. (202</w:t>
-      </w:r>
-      <w:r>
-        <w:t>2</w:t>
-      </w:r>
-      <w:r>
-        <w:t>). “Proyecto Semestral de Laboratorio”. Paradigmas de Programación. Enunciado de Proyecto Online. Recuperado de:</w:t>
+        <w:t>Flores, V. (2022). “Proyecto Semestral de Laboratorio”. Paradigmas de Programación. Enunciado de Proyecto Online. Recuperado de:</w:t>
       </w:r>
       <w:r>
         <w:t xml:space="preserve"> </w:t>
@@ -5464,10 +5142,7 @@
         <w:t>2</w:t>
       </w:r>
       <w:r>
-        <w:t>). “4 - P. Lógico”. Paradigmas de Programación. Material de clases Online. Recuperado de:</w:t>
-      </w:r>
-      <w:r>
-        <w:t xml:space="preserve"> </w:t>
+        <w:t xml:space="preserve">). “4 - P. Lógico”. Paradigmas de Programación. Material de clases Online. Recuperado de: </w:t>
       </w:r>
       <w:r>
         <w:t xml:space="preserve"> </w:t>
@@ -5513,10 +5188,7 @@
       </w:r>
       <w:proofErr w:type="spellEnd"/>
       <w:r>
-        <w:t xml:space="preserve">. Documentación Online. Recuperado de: </w:t>
-      </w:r>
-      <w:r>
-        <w:t xml:space="preserve"> </w:t>
+        <w:t xml:space="preserve">. Documentación Online. Recuperado de:  </w:t>
       </w:r>
       <w:hyperlink r:id="rId11" w:history="1">
         <w:r>
@@ -5574,7 +5246,7 @@
           <w:bCs/>
         </w:rPr>
       </w:pPr>
-      <w:bookmarkStart w:id="15" w:name="_Toc118231366"/>
+      <w:bookmarkStart w:id="15" w:name="_Toc118321701"/>
       <w:r>
         <w:rPr>
           <w:b/>
@@ -5712,7 +5384,14 @@
           <w:b/>
           <w:bCs/>
         </w:rPr>
-        <w:t>Pixmap</w:t>
+        <w:t>p</w:t>
+      </w:r>
+      <w:r>
+        <w:rPr>
+          <w:b/>
+          <w:bCs/>
+        </w:rPr>
+        <w:t>ixmap</w:t>
       </w:r>
       <w:proofErr w:type="spellEnd"/>
       <w:r>
@@ -5787,7 +5466,7 @@
           <w:b/>
           <w:bCs/>
         </w:rPr>
-        <w:t>H</w:t>
+        <w:t>h</w:t>
       </w:r>
       <w:r>
         <w:rPr>
@@ -5910,7 +5589,14 @@
           <w:b/>
           <w:bCs/>
         </w:rPr>
-        <w:t>Bitmap-d</w:t>
+        <w:t>b</w:t>
+      </w:r>
+      <w:r>
+        <w:rPr>
+          <w:b/>
+          <w:bCs/>
+        </w:rPr>
+        <w:t>itmap-d</w:t>
       </w:r>
     </w:p>
     <w:p>
@@ -6071,7 +5757,14 @@
           <w:b/>
           <w:bCs/>
         </w:rPr>
-        <w:t>Pixmap</w:t>
+        <w:t>p</w:t>
+      </w:r>
+      <w:r>
+        <w:rPr>
+          <w:b/>
+          <w:bCs/>
+        </w:rPr>
+        <w:t>ixmap</w:t>
       </w:r>
       <w:proofErr w:type="spellEnd"/>
       <w:r>
@@ -6133,7 +5826,14 @@
           <w:b/>
           <w:bCs/>
         </w:rPr>
-        <w:t>Hexmap</w:t>
+        <w:t>h</w:t>
+      </w:r>
+      <w:r>
+        <w:rPr>
+          <w:b/>
+          <w:bCs/>
+        </w:rPr>
+        <w:t>exmap</w:t>
       </w:r>
       <w:proofErr w:type="spellEnd"/>
       <w:r>
@@ -6291,7 +5991,21 @@
           <w:b/>
           <w:bCs/>
         </w:rPr>
-        <w:t xml:space="preserve"> Bitmap-d</w:t>
+        <w:t xml:space="preserve"> </w:t>
+      </w:r>
+      <w:r>
+        <w:rPr>
+          <w:b/>
+          <w:bCs/>
+        </w:rPr>
+        <w:t>b</w:t>
+      </w:r>
+      <w:r>
+        <w:rPr>
+          <w:b/>
+          <w:bCs/>
+        </w:rPr>
+        <w:t>itmap-d</w:t>
       </w:r>
     </w:p>
     <w:p>
@@ -6364,21 +6078,7 @@
           <w:b/>
           <w:bCs/>
         </w:rPr>
-        <w:t xml:space="preserve">Como cambia el formato de una imagen </w:t>
-      </w:r>
-      <w:r>
-        <w:rPr>
-          <w:b/>
-          <w:bCs/>
-        </w:rPr>
-        <w:t>3</w:t>
-      </w:r>
-      <w:r>
-        <w:rPr>
-          <w:b/>
-          <w:bCs/>
-        </w:rPr>
-        <w:t>x</w:t>
+        <w:t>Como cambia el formato de una imagen 3x</w:t>
       </w:r>
       <w:r>
         <w:rPr>
@@ -6400,21 +6100,7 @@
           <w:b/>
           <w:bCs/>
         </w:rPr>
-        <w:t>flipH</w:t>
-      </w:r>
-      <w:r>
-        <w:rPr>
-          <w:b/>
-          <w:bCs/>
-        </w:rPr>
-        <w:t>_</w:t>
-      </w:r>
-      <w:r>
-        <w:rPr>
-          <w:b/>
-          <w:bCs/>
-        </w:rPr>
-        <w:t>formato</w:t>
+        <w:t>flipH_formato</w:t>
       </w:r>
       <w:proofErr w:type="spellEnd"/>
     </w:p>
@@ -6573,25 +6259,12 @@
           <w:bCs/>
         </w:rPr>
         <w:lastRenderedPageBreak/>
-        <w:t>Figura 9: Ejemplos de uso de</w:t>
-      </w:r>
-      <w:r>
-        <w:rPr>
-          <w:b/>
-          <w:bCs/>
-        </w:rPr>
-        <w:t xml:space="preserve"> predicados</w:t>
-      </w:r>
-    </w:p>
-    <w:p>
-      <w:r>
-        <w:t>Nota: En el script de pruebas se encontrarán ejemplos</w:t>
-      </w:r>
-      <w:r>
-        <w:t xml:space="preserve"> de consultas</w:t>
-      </w:r>
-      <w:r>
-        <w:t>. Las siguientes figuras muestran algunos de estos en la consola.</w:t>
+        <w:t>Figura 9: Ejemplos de uso de predicados</w:t>
+      </w:r>
+    </w:p>
+    <w:p>
+      <w:r>
+        <w:t>Nota: En el script de pruebas se encontrarán ejemplos de consultas. Las siguientes figuras muestran algunos de estos en la consola.</w:t>
       </w:r>
     </w:p>
     <w:p>
@@ -6600,6 +6273,14 @@
       </w:r>
       <w:r>
         <w:t xml:space="preserve">una imagen </w:t>
+      </w:r>
+      <w:proofErr w:type="spellStart"/>
+      <w:r>
+        <w:t>pixmap</w:t>
+      </w:r>
+      <w:proofErr w:type="spellEnd"/>
+      <w:r>
+        <w:t xml:space="preserve">-d 3x3 </w:t>
       </w:r>
       <w:r>
         <w:t xml:space="preserve">con </w:t>
@@ -6718,44 +6399,51 @@
         </w:rPr>
         <w:t xml:space="preserve"> </w:t>
       </w:r>
+      <w:proofErr w:type="spellStart"/>
       <w:r>
         <w:rPr>
           <w:rFonts w:cstheme="minorHAnsi"/>
           <w:lang w:val="es-MX"/>
         </w:rPr>
-        <w:t xml:space="preserve">con </w:t>
-      </w:r>
-      <w:proofErr w:type="spellStart"/>
-      <w:proofErr w:type="gramStart"/>
+        <w:t>pixmap</w:t>
+      </w:r>
+      <w:proofErr w:type="spellEnd"/>
       <w:r>
         <w:rPr>
           <w:rFonts w:cstheme="minorHAnsi"/>
           <w:lang w:val="es-MX"/>
         </w:rPr>
-        <w:t>image</w:t>
-      </w:r>
-      <w:proofErr w:type="spellEnd"/>
+        <w:t xml:space="preserve">-d </w:t>
+      </w:r>
       <w:r>
         <w:rPr>
           <w:rFonts w:cstheme="minorHAnsi"/>
           <w:lang w:val="es-MX"/>
         </w:rPr>
-        <w:t xml:space="preserve"> </w:t>
+        <w:t xml:space="preserve">1x3 </w:t>
       </w:r>
       <w:r>
         <w:rPr>
           <w:rFonts w:cstheme="minorHAnsi"/>
           <w:lang w:val="es-MX"/>
         </w:rPr>
-        <w:t>,</w:t>
-      </w:r>
-      <w:proofErr w:type="gramEnd"/>
+        <w:t xml:space="preserve">con </w:t>
+      </w:r>
+      <w:proofErr w:type="spellStart"/>
       <w:r>
         <w:rPr>
           <w:rFonts w:cstheme="minorHAnsi"/>
           <w:lang w:val="es-MX"/>
         </w:rPr>
-        <w:t xml:space="preserve"> m</w:t>
+        <w:t>image</w:t>
+      </w:r>
+      <w:proofErr w:type="spellEnd"/>
+      <w:r>
+        <w:rPr>
+          <w:rFonts w:cstheme="minorHAnsi"/>
+          <w:lang w:val="es-MX"/>
+        </w:rPr>
+        <w:t>, m</w:t>
       </w:r>
       <w:r>
         <w:rPr>
@@ -6917,7 +6605,7 @@
           <w:rFonts w:cstheme="minorHAnsi"/>
           <w:lang w:val="es-MX"/>
         </w:rPr>
-        <w:t xml:space="preserve"> una imagen con </w:t>
+        <w:t xml:space="preserve"> una imagen </w:t>
       </w:r>
       <w:proofErr w:type="spellStart"/>
       <w:r>
@@ -6925,7 +6613,7 @@
           <w:rFonts w:cstheme="minorHAnsi"/>
           <w:lang w:val="es-MX"/>
         </w:rPr>
-        <w:t>image</w:t>
+        <w:t>pixmap</w:t>
       </w:r>
       <w:proofErr w:type="spellEnd"/>
       <w:r>
@@ -6933,14 +6621,14 @@
           <w:rFonts w:cstheme="minorHAnsi"/>
           <w:lang w:val="es-MX"/>
         </w:rPr>
-        <w:t xml:space="preserve"> </w:t>
+        <w:t xml:space="preserve">-d 1x2 </w:t>
       </w:r>
       <w:r>
         <w:rPr>
           <w:rFonts w:cstheme="minorHAnsi"/>
           <w:lang w:val="es-MX"/>
         </w:rPr>
-        <w:t xml:space="preserve">y convertir una imagen </w:t>
+        <w:t>con i</w:t>
       </w:r>
       <w:proofErr w:type="spellStart"/>
       <w:r>
@@ -6948,7 +6636,7 @@
           <w:rFonts w:cstheme="minorHAnsi"/>
           <w:lang w:val="es-MX"/>
         </w:rPr>
-        <w:t>Pixmap</w:t>
+        <w:t>mage</w:t>
       </w:r>
       <w:proofErr w:type="spellEnd"/>
       <w:r>
@@ -6956,15 +6644,52 @@
           <w:rFonts w:cstheme="minorHAnsi"/>
           <w:lang w:val="es-MX"/>
         </w:rPr>
-        <w:t xml:space="preserve">-d a </w:t>
-      </w:r>
-      <w:proofErr w:type="spellStart"/>
+        <w:t xml:space="preserve"> </w:t>
+      </w:r>
       <w:r>
         <w:rPr>
           <w:rFonts w:cstheme="minorHAnsi"/>
           <w:lang w:val="es-MX"/>
         </w:rPr>
-        <w:t>Hexmap</w:t>
+        <w:t xml:space="preserve">y convertir una imagen </w:t>
+      </w:r>
+      <w:proofErr w:type="spellStart"/>
+      <w:r>
+        <w:rPr>
+          <w:rFonts w:cstheme="minorHAnsi"/>
+          <w:lang w:val="es-MX"/>
+        </w:rPr>
+        <w:t>p</w:t>
+      </w:r>
+      <w:r>
+        <w:rPr>
+          <w:rFonts w:cstheme="minorHAnsi"/>
+          <w:lang w:val="es-MX"/>
+        </w:rPr>
+        <w:t>ixmap</w:t>
+      </w:r>
+      <w:proofErr w:type="spellEnd"/>
+      <w:r>
+        <w:rPr>
+          <w:rFonts w:cstheme="minorHAnsi"/>
+          <w:lang w:val="es-MX"/>
+        </w:rPr>
+        <w:t xml:space="preserve">-d a </w:t>
+      </w:r>
+      <w:proofErr w:type="spellStart"/>
+      <w:r>
+        <w:rPr>
+          <w:rFonts w:cstheme="minorHAnsi"/>
+          <w:lang w:val="es-MX"/>
+        </w:rPr>
+        <w:t>h</w:t>
+      </w:r>
+      <w:r>
+        <w:rPr>
+          <w:rFonts w:cstheme="minorHAnsi"/>
+          <w:lang w:val="es-MX"/>
+        </w:rPr>
+        <w:t>exmap</w:t>
       </w:r>
       <w:proofErr w:type="spellEnd"/>
       <w:r>
@@ -7180,10 +6905,7 @@
           </w:tcPr>
           <w:p>
             <w:r>
-              <w:t>Crea un</w:t>
-            </w:r>
-            <w:r>
-              <w:t xml:space="preserve">a </w:t>
+              <w:t xml:space="preserve">Crea una </w:t>
             </w:r>
             <w:proofErr w:type="spellStart"/>
             <w:r>
@@ -8201,11 +7923,11 @@
           </w:tcPr>
           <w:p>
             <w:r>
-              <w:t>Modifica el color de un p</w:t>
-            </w:r>
-            <w:proofErr w:type="spellStart"/>
-            <w:r>
-              <w:t>ixrgb</w:t>
+              <w:t xml:space="preserve">Modifica el color de un </w:t>
+            </w:r>
+            <w:proofErr w:type="spellStart"/>
+            <w:r>
+              <w:t>pixrgb</w:t>
             </w:r>
             <w:proofErr w:type="spellEnd"/>
             <w:r>
@@ -8243,11 +7965,11 @@
           </w:tcPr>
           <w:p>
             <w:r>
-              <w:t>Verifica si dos píxeles tienen mismo color RGB, bit o igual s</w:t>
-            </w:r>
-            <w:proofErr w:type="spellStart"/>
-            <w:r>
-              <w:t>tring</w:t>
+              <w:t xml:space="preserve">Verifica si dos píxeles tienen mismo color RGB, bit o igual </w:t>
+            </w:r>
+            <w:proofErr w:type="spellStart"/>
+            <w:r>
+              <w:t>string</w:t>
             </w:r>
             <w:proofErr w:type="spellEnd"/>
           </w:p>
@@ -9442,36 +9164,15 @@
           <w:b/>
           <w:bCs/>
         </w:rPr>
-        <w:t>Tabla N°</w:t>
-      </w:r>
-      <w:r>
-        <w:rPr>
-          <w:b/>
-          <w:bCs/>
-        </w:rPr>
-        <w:t>2</w:t>
-      </w:r>
-      <w:r>
-        <w:rPr>
-          <w:b/>
-          <w:bCs/>
-        </w:rPr>
-        <w:t xml:space="preserve">: Predicados del TDA </w:t>
-      </w:r>
-      <w:proofErr w:type="spellStart"/>
-      <w:r>
-        <w:rPr>
-          <w:b/>
-          <w:bCs/>
-        </w:rPr>
-        <w:t>Pix</w:t>
-      </w:r>
-      <w:r>
-        <w:rPr>
-          <w:b/>
-          <w:bCs/>
-        </w:rPr>
-        <w:t>bit</w:t>
+        <w:t xml:space="preserve">Tabla N°2: Predicados del TDA </w:t>
+      </w:r>
+      <w:proofErr w:type="spellStart"/>
+      <w:r>
+        <w:rPr>
+          <w:b/>
+          <w:bCs/>
+        </w:rPr>
+        <w:t>Pixbit</w:t>
       </w:r>
       <w:proofErr w:type="spellEnd"/>
     </w:p>
@@ -9582,10 +9283,7 @@
             </w:r>
             <w:proofErr w:type="spellStart"/>
             <w:r>
-              <w:t>pix</w:t>
-            </w:r>
-            <w:r>
-              <w:t>bit</w:t>
+              <w:t>pixbit</w:t>
             </w:r>
             <w:proofErr w:type="spellEnd"/>
             <w:r>
@@ -9612,13 +9310,7 @@
           <w:p>
             <w:proofErr w:type="spellStart"/>
             <w:r>
-              <w:t>es</w:t>
-            </w:r>
-            <w:r>
-              <w:t>Bit</w:t>
-            </w:r>
-            <w:r>
-              <w:t>map</w:t>
+              <w:t>esBitmap</w:t>
             </w:r>
             <w:proofErr w:type="spellEnd"/>
           </w:p>
@@ -9633,10 +9325,7 @@
             </w:r>
             <w:proofErr w:type="spellStart"/>
             <w:r>
-              <w:t>pix</w:t>
-            </w:r>
-            <w:r>
-              <w:t>bit</w:t>
+              <w:t>pixbit</w:t>
             </w:r>
             <w:proofErr w:type="spellEnd"/>
             <w:r>
@@ -9663,10 +9352,7 @@
           <w:p>
             <w:proofErr w:type="spellStart"/>
             <w:r>
-              <w:t>obtColorPix</w:t>
-            </w:r>
-            <w:r>
-              <w:t>bit</w:t>
+              <w:t>obtColorPixbit</w:t>
             </w:r>
             <w:proofErr w:type="spellEnd"/>
           </w:p>
@@ -9677,20 +9363,11 @@
           </w:tcPr>
           <w:p>
             <w:r>
-              <w:t xml:space="preserve">Obtiene el color </w:t>
-            </w:r>
-            <w:r>
-              <w:t>bit</w:t>
-            </w:r>
-            <w:r>
-              <w:t xml:space="preserve"> de un </w:t>
-            </w:r>
-            <w:proofErr w:type="spellStart"/>
-            <w:r>
-              <w:t>pix</w:t>
-            </w:r>
-            <w:r>
-              <w:t>bit</w:t>
+              <w:t xml:space="preserve">Obtiene el color bit de un </w:t>
+            </w:r>
+            <w:proofErr w:type="spellStart"/>
+            <w:r>
+              <w:t>pixbit</w:t>
             </w:r>
             <w:proofErr w:type="spellEnd"/>
             <w:r>
@@ -9717,10 +9394,7 @@
           <w:p>
             <w:proofErr w:type="spellStart"/>
             <w:r>
-              <w:t>obtCoordPix</w:t>
-            </w:r>
-            <w:r>
-              <w:t>bit</w:t>
+              <w:t>obtCoordPixbit</w:t>
             </w:r>
             <w:proofErr w:type="spellEnd"/>
           </w:p>
@@ -9745,10 +9419,7 @@
             </w:r>
             <w:proofErr w:type="spellStart"/>
             <w:r>
-              <w:t>pix</w:t>
-            </w:r>
-            <w:r>
-              <w:t>bit</w:t>
+              <w:t>pixbit</w:t>
             </w:r>
             <w:proofErr w:type="spellEnd"/>
             <w:r>
@@ -9775,10 +9446,7 @@
           <w:p>
             <w:proofErr w:type="spellStart"/>
             <w:r>
-              <w:t>obtProfundidadPi</w:t>
-            </w:r>
-            <w:r>
-              <w:t>xbit</w:t>
+              <w:t>obtProfundidadPixbit</w:t>
             </w:r>
             <w:proofErr w:type="spellEnd"/>
           </w:p>
@@ -9793,10 +9461,7 @@
             </w:r>
             <w:proofErr w:type="spellStart"/>
             <w:r>
-              <w:t>pix</w:t>
-            </w:r>
-            <w:r>
-              <w:t>bit</w:t>
+              <w:t>pixbit</w:t>
             </w:r>
             <w:proofErr w:type="spellEnd"/>
             <w:r>
@@ -9827,36 +9492,15 @@
           <w:b/>
           <w:bCs/>
         </w:rPr>
-        <w:t>Tabla N°</w:t>
-      </w:r>
-      <w:r>
-        <w:rPr>
-          <w:b/>
-          <w:bCs/>
-        </w:rPr>
-        <w:t>3</w:t>
-      </w:r>
-      <w:r>
-        <w:rPr>
-          <w:b/>
-          <w:bCs/>
-        </w:rPr>
-        <w:t xml:space="preserve">: Predicados del TDA </w:t>
-      </w:r>
-      <w:proofErr w:type="spellStart"/>
-      <w:r>
-        <w:rPr>
-          <w:b/>
-          <w:bCs/>
-        </w:rPr>
-        <w:t>Pixbit</w:t>
-      </w:r>
-      <w:r>
-        <w:rPr>
-          <w:b/>
-          <w:bCs/>
-        </w:rPr>
-        <w:t>_comprimido</w:t>
+        <w:t xml:space="preserve">Tabla N°3: Predicados del TDA </w:t>
+      </w:r>
+      <w:proofErr w:type="spellStart"/>
+      <w:r>
+        <w:rPr>
+          <w:b/>
+          <w:bCs/>
+        </w:rPr>
+        <w:t>Pixbit_comprimido</w:t>
       </w:r>
       <w:proofErr w:type="spellEnd"/>
     </w:p>
@@ -9955,10 +9599,7 @@
               <w:t>p</w:t>
             </w:r>
             <w:r>
-              <w:t>ixbit</w:t>
-            </w:r>
-            <w:r>
-              <w:t>_comprimido</w:t>
+              <w:t>ixbit_comprimido</w:t>
             </w:r>
             <w:proofErr w:type="spellEnd"/>
           </w:p>
@@ -9977,10 +9618,7 @@
             </w:r>
             <w:proofErr w:type="spellEnd"/>
             <w:r>
-              <w:t>-d</w:t>
-            </w:r>
-            <w:r>
-              <w:t xml:space="preserve"> comprimido</w:t>
+              <w:t>-d comprimido</w:t>
             </w:r>
           </w:p>
         </w:tc>
@@ -10003,10 +9641,7 @@
           <w:p>
             <w:proofErr w:type="spellStart"/>
             <w:r>
-              <w:t>esBitmap</w:t>
-            </w:r>
-            <w:r>
-              <w:t>Comprimido</w:t>
+              <w:t>esBitmapComprimido</w:t>
             </w:r>
             <w:proofErr w:type="spellEnd"/>
           </w:p>
@@ -10025,10 +9660,7 @@
             </w:r>
             <w:proofErr w:type="spellEnd"/>
             <w:r>
-              <w:t>-d</w:t>
-            </w:r>
-            <w:r>
-              <w:t xml:space="preserve"> comprimido</w:t>
+              <w:t>-d comprimido</w:t>
             </w:r>
           </w:p>
         </w:tc>
@@ -10051,10 +9683,7 @@
           <w:p>
             <w:proofErr w:type="spellStart"/>
             <w:r>
-              <w:t>obtColorPixbit</w:t>
-            </w:r>
-            <w:r>
-              <w:t>C</w:t>
+              <w:t>obtColorPixbitC</w:t>
             </w:r>
             <w:proofErr w:type="spellEnd"/>
           </w:p>
@@ -10085,10 +9714,7 @@
             </w:r>
             <w:proofErr w:type="spellEnd"/>
             <w:r>
-              <w:t>-d</w:t>
-            </w:r>
-            <w:r>
-              <w:t xml:space="preserve"> comprimido</w:t>
+              <w:t>-d comprimido</w:t>
             </w:r>
           </w:p>
         </w:tc>
@@ -10111,10 +9737,7 @@
           <w:p>
             <w:proofErr w:type="spellStart"/>
             <w:r>
-              <w:t>obtCoordPixbit</w:t>
-            </w:r>
-            <w:r>
-              <w:t>C</w:t>
+              <w:t>obtCoordPixbitC</w:t>
             </w:r>
             <w:proofErr w:type="spellEnd"/>
           </w:p>
@@ -10143,10 +9766,7 @@
             </w:r>
             <w:proofErr w:type="spellEnd"/>
             <w:r>
-              <w:t>-d</w:t>
-            </w:r>
-            <w:r>
-              <w:t xml:space="preserve"> comprimido</w:t>
+              <w:t>-d comprimido</w:t>
             </w:r>
           </w:p>
         </w:tc>
@@ -10169,10 +9789,7 @@
           <w:p>
             <w:proofErr w:type="spellStart"/>
             <w:r>
-              <w:t>obtProfundidadPixbit</w:t>
-            </w:r>
-            <w:r>
-              <w:t>C</w:t>
+              <w:t>obtProfundidadPixbitC</w:t>
             </w:r>
             <w:proofErr w:type="spellEnd"/>
           </w:p>
@@ -10191,10 +9808,7 @@
             </w:r>
             <w:proofErr w:type="spellEnd"/>
             <w:r>
-              <w:t>-d</w:t>
-            </w:r>
-            <w:r>
-              <w:t xml:space="preserve"> comprimido</w:t>
+              <w:t>-d comprimido</w:t>
             </w:r>
           </w:p>
         </w:tc>
@@ -10223,36 +9837,15 @@
           <w:bCs/>
         </w:rPr>
         <w:lastRenderedPageBreak/>
-        <w:t>Tabla N°</w:t>
-      </w:r>
-      <w:r>
-        <w:rPr>
-          <w:b/>
-          <w:bCs/>
-        </w:rPr>
-        <w:t>4</w:t>
-      </w:r>
-      <w:r>
-        <w:rPr>
-          <w:b/>
-          <w:bCs/>
-        </w:rPr>
-        <w:t xml:space="preserve">: Predicados del TDA </w:t>
-      </w:r>
-      <w:proofErr w:type="spellStart"/>
-      <w:r>
-        <w:rPr>
-          <w:b/>
-          <w:bCs/>
-        </w:rPr>
-        <w:t>Pix</w:t>
-      </w:r>
-      <w:r>
-        <w:rPr>
-          <w:b/>
-          <w:bCs/>
-        </w:rPr>
-        <w:t>hex</w:t>
+        <w:t xml:space="preserve">Tabla N°4: Predicados del TDA </w:t>
+      </w:r>
+      <w:proofErr w:type="spellStart"/>
+      <w:r>
+        <w:rPr>
+          <w:b/>
+          <w:bCs/>
+        </w:rPr>
+        <w:t>Pixhex</w:t>
       </w:r>
       <w:proofErr w:type="spellEnd"/>
     </w:p>
@@ -10351,10 +9944,7 @@
               <w:t>p</w:t>
             </w:r>
             <w:r>
-              <w:t>ix</w:t>
-            </w:r>
-            <w:r>
-              <w:t>hex</w:t>
+              <w:t>ixhex</w:t>
             </w:r>
             <w:proofErr w:type="spellEnd"/>
           </w:p>
@@ -10369,10 +9959,7 @@
             </w:r>
             <w:proofErr w:type="spellStart"/>
             <w:r>
-              <w:t>pix</w:t>
-            </w:r>
-            <w:r>
-              <w:t>hex</w:t>
+              <w:t>pixhex</w:t>
             </w:r>
             <w:proofErr w:type="spellEnd"/>
             <w:r>
@@ -10399,13 +9986,7 @@
           <w:p>
             <w:proofErr w:type="spellStart"/>
             <w:r>
-              <w:t>es</w:t>
-            </w:r>
-            <w:r>
-              <w:t>Hex</w:t>
-            </w:r>
-            <w:r>
-              <w:t>map</w:t>
+              <w:t>esHexmap</w:t>
             </w:r>
             <w:proofErr w:type="spellEnd"/>
           </w:p>
@@ -10420,10 +10001,7 @@
             </w:r>
             <w:proofErr w:type="spellStart"/>
             <w:r>
-              <w:t>pix</w:t>
-            </w:r>
-            <w:r>
-              <w:t>hex</w:t>
+              <w:t>pixhex</w:t>
             </w:r>
             <w:proofErr w:type="spellEnd"/>
             <w:r>
@@ -10450,10 +10028,7 @@
           <w:p>
             <w:proofErr w:type="spellStart"/>
             <w:r>
-              <w:t>obtColorPix</w:t>
-            </w:r>
-            <w:r>
-              <w:t>hex</w:t>
+              <w:t>obtColorPixhex</w:t>
             </w:r>
             <w:proofErr w:type="spellEnd"/>
           </w:p>
@@ -10479,10 +10054,7 @@
             </w:r>
             <w:proofErr w:type="spellStart"/>
             <w:r>
-              <w:t>pix</w:t>
-            </w:r>
-            <w:r>
-              <w:t>hex</w:t>
+              <w:t>pixhex</w:t>
             </w:r>
             <w:proofErr w:type="spellEnd"/>
             <w:r>
@@ -10620,36 +10192,15 @@
           <w:b/>
           <w:bCs/>
         </w:rPr>
-        <w:t>Tabla N°</w:t>
-      </w:r>
-      <w:r>
-        <w:rPr>
-          <w:b/>
-          <w:bCs/>
-        </w:rPr>
-        <w:t>5</w:t>
-      </w:r>
-      <w:r>
-        <w:rPr>
-          <w:b/>
-          <w:bCs/>
-        </w:rPr>
-        <w:t xml:space="preserve">: Predicados del TDA </w:t>
-      </w:r>
-      <w:proofErr w:type="spellStart"/>
-      <w:r>
-        <w:rPr>
-          <w:b/>
-          <w:bCs/>
-        </w:rPr>
-        <w:t>Pixhex</w:t>
-      </w:r>
-      <w:r>
-        <w:rPr>
-          <w:b/>
-          <w:bCs/>
-        </w:rPr>
-        <w:t>_comprimido</w:t>
+        <w:t xml:space="preserve">Tabla N°5: Predicados del TDA </w:t>
+      </w:r>
+      <w:proofErr w:type="spellStart"/>
+      <w:r>
+        <w:rPr>
+          <w:b/>
+          <w:bCs/>
+        </w:rPr>
+        <w:t>Pixhex_comprimido</w:t>
       </w:r>
       <w:proofErr w:type="spellEnd"/>
     </w:p>
@@ -10745,13 +10296,7 @@
           <w:p>
             <w:proofErr w:type="spellStart"/>
             <w:r>
-              <w:t>p</w:t>
-            </w:r>
-            <w:r>
-              <w:t>ixhex</w:t>
-            </w:r>
-            <w:r>
-              <w:t>_comprimido</w:t>
+              <w:t>pixhex_comprimido</w:t>
             </w:r>
             <w:proofErr w:type="spellEnd"/>
           </w:p>
@@ -10770,10 +10315,7 @@
             </w:r>
             <w:proofErr w:type="spellEnd"/>
             <w:r>
-              <w:t>-d</w:t>
-            </w:r>
-            <w:r>
-              <w:t xml:space="preserve"> comprimido</w:t>
+              <w:t>-d comprimido</w:t>
             </w:r>
           </w:p>
         </w:tc>
@@ -10796,10 +10338,7 @@
           <w:p>
             <w:proofErr w:type="spellStart"/>
             <w:r>
-              <w:t>esHexmap</w:t>
-            </w:r>
-            <w:r>
-              <w:t>Comprimido</w:t>
+              <w:t>esHexmapComprimido</w:t>
             </w:r>
             <w:proofErr w:type="spellEnd"/>
           </w:p>
@@ -10818,10 +10357,7 @@
             </w:r>
             <w:proofErr w:type="spellEnd"/>
             <w:r>
-              <w:t>-d</w:t>
-            </w:r>
-            <w:r>
-              <w:t xml:space="preserve"> comprimido</w:t>
+              <w:t>-d comprimido</w:t>
             </w:r>
           </w:p>
         </w:tc>
@@ -10844,10 +10380,7 @@
           <w:p>
             <w:proofErr w:type="spellStart"/>
             <w:r>
-              <w:t>obtColorPixhex</w:t>
-            </w:r>
-            <w:r>
-              <w:t>C</w:t>
+              <w:t>obtColorPixhexC</w:t>
             </w:r>
             <w:proofErr w:type="spellEnd"/>
           </w:p>
@@ -10858,13 +10391,7 @@
           </w:tcPr>
           <w:p>
             <w:r>
-              <w:t xml:space="preserve">Obtiene </w:t>
-            </w:r>
-            <w:r>
-              <w:t>lista con color</w:t>
-            </w:r>
-            <w:r>
-              <w:t xml:space="preserve"> de un </w:t>
+              <w:t xml:space="preserve">Obtiene lista con color de un </w:t>
             </w:r>
             <w:proofErr w:type="spellStart"/>
             <w:r>
@@ -10872,10 +10399,7 @@
             </w:r>
             <w:proofErr w:type="spellEnd"/>
             <w:r>
-              <w:t>-d</w:t>
-            </w:r>
-            <w:r>
-              <w:t xml:space="preserve"> comprimido</w:t>
+              <w:t>-d comprimido</w:t>
             </w:r>
           </w:p>
         </w:tc>
@@ -10898,10 +10422,7 @@
           <w:p>
             <w:proofErr w:type="spellStart"/>
             <w:r>
-              <w:t>obtCoordPixhex</w:t>
-            </w:r>
-            <w:r>
-              <w:t>C</w:t>
+              <w:t>obtCoordPixhexC</w:t>
             </w:r>
             <w:proofErr w:type="spellEnd"/>
           </w:p>
@@ -10930,10 +10451,7 @@
             </w:r>
             <w:proofErr w:type="spellEnd"/>
             <w:r>
-              <w:t>-d</w:t>
-            </w:r>
-            <w:r>
-              <w:t xml:space="preserve"> comprimido</w:t>
+              <w:t>-d comprimido</w:t>
             </w:r>
           </w:p>
         </w:tc>
@@ -10956,10 +10474,7 @@
           <w:p>
             <w:proofErr w:type="spellStart"/>
             <w:r>
-              <w:t>obtProfundidadPixhex</w:t>
-            </w:r>
-            <w:r>
-              <w:t>C</w:t>
+              <w:t>obtProfundidadPixhexC</w:t>
             </w:r>
             <w:proofErr w:type="spellEnd"/>
           </w:p>
@@ -10978,10 +10493,7 @@
             </w:r>
             <w:proofErr w:type="spellEnd"/>
             <w:r>
-              <w:t>-d</w:t>
-            </w:r>
-            <w:r>
-              <w:t xml:space="preserve"> comprimido</w:t>
+              <w:t>-d comprimido</w:t>
             </w:r>
           </w:p>
         </w:tc>
@@ -11010,21 +10522,7 @@
           <w:b/>
           <w:bCs/>
         </w:rPr>
-        <w:t>Tabla N°</w:t>
-      </w:r>
-      <w:r>
-        <w:rPr>
-          <w:b/>
-          <w:bCs/>
-        </w:rPr>
-        <w:t>6</w:t>
-      </w:r>
-      <w:r>
-        <w:rPr>
-          <w:b/>
-          <w:bCs/>
-        </w:rPr>
-        <w:t xml:space="preserve">: Predicados del TDA </w:t>
+        <w:t xml:space="preserve">Tabla N°6: Predicados del TDA </w:t>
       </w:r>
       <w:proofErr w:type="spellStart"/>
       <w:r>
@@ -11403,21 +10901,7 @@
           <w:b/>
           <w:bCs/>
         </w:rPr>
-        <w:t>Tabla N°</w:t>
-      </w:r>
-      <w:r>
-        <w:rPr>
-          <w:b/>
-          <w:bCs/>
-        </w:rPr>
-        <w:t>7</w:t>
-      </w:r>
-      <w:r>
-        <w:rPr>
-          <w:b/>
-          <w:bCs/>
-        </w:rPr>
-        <w:t xml:space="preserve">: Predicados del TDA </w:t>
+        <w:t xml:space="preserve">Tabla N°7: Predicados del TDA </w:t>
       </w:r>
       <w:proofErr w:type="spellStart"/>
       <w:r>
@@ -11789,6 +11273,7 @@
         <w:docPartUnique/>
       </w:docPartObj>
     </w:sdtPr>
+    <w:sdtEndPr/>
     <w:sdtContent>
       <w:p>
         <w:pPr>
@@ -14084,7 +13569,6 @@
   <w:style w:type="character" w:default="1" w:styleId="Fuentedeprrafopredeter">
     <w:name w:val="Default Paragraph Font"/>
     <w:uiPriority w:val="1"/>
-    <w:semiHidden/>
     <w:unhideWhenUsed/>
   </w:style>
   <w:style w:type="table" w:default="1" w:styleId="Tablanormal">

</xml_diff>

<commit_message>
se escribe en README y se eliminan archivos PL~
</commit_message>
<xml_diff>
--- a/Informe_21090869_CastroVenegas.docx
+++ b/Informe_21090869_CastroVenegas.docx
@@ -966,7 +966,7 @@
                 <w:noProof/>
                 <w:webHidden/>
               </w:rPr>
-              <w:t>6</w:t>
+              <w:t>5</w:t>
             </w:r>
             <w:r>
               <w:rPr>
@@ -1701,7 +1701,7 @@
                 <w:noProof/>
                 <w:webHidden/>
               </w:rPr>
-              <w:t>8</w:t>
+              <w:t>7</w:t>
             </w:r>
             <w:r>
               <w:rPr>
@@ -3946,6 +3946,7 @@
           <w:b/>
           <w:bCs/>
         </w:rPr>
+        <w:lastRenderedPageBreak/>
         <w:t xml:space="preserve"> Predicado </w:t>
       </w:r>
       <w:proofErr w:type="spellStart"/>
@@ -4799,7 +4800,11 @@
       </w:r>
       <w:proofErr w:type="spellEnd"/>
       <w:r>
-        <w:t xml:space="preserve">, pero para ello necesita ingresar como entrada la imagen original, el píxel a modificar y una variable en donde colocar la imagen resultante (en ese orden). </w:t>
+        <w:t xml:space="preserve">, pero </w:t>
+      </w:r>
+      <w:r>
+        <w:lastRenderedPageBreak/>
+        <w:t xml:space="preserve">para ello necesita ingresar como entrada la imagen original, el píxel a modificar y una variable en donde colocar la imagen resultante (en ese orden). </w:t>
       </w:r>
     </w:p>
     <w:p>
@@ -5084,13 +5089,7 @@
       </w:r>
       <w:proofErr w:type="spellEnd"/>
       <w:r>
-        <w:t xml:space="preserve"> como constructor, pertenencia, selector y modificador a la vez, algo que no se hizo al final porque se optó por separarlos, también como se podrían utilizar variables fue más fácil a la hora de recuperar datos para un predicado. Finalmente, se puede decir que la experiencia de este</w:t>
-      </w:r>
-      <w:r>
-        <w:t xml:space="preserve"> laboratorio</w:t>
-      </w:r>
-      <w:r>
-        <w:t xml:space="preserve"> pueda servir de apoyo para el último laboratorio de paradigma orientado a objetos.</w:t>
+        <w:t xml:space="preserve"> como constructor, pertenencia, selector y modificador a la vez, algo que no se hizo al final porque se optó por separarlos, también como se podrían utilizar variables fue más fácil a la hora de recuperar datos para un predicado. Finalmente, se puede decir que la experiencia de este laboratorio pueda servir de apoyo para el último laboratorio de paradigma orientado a objetos.</w:t>
       </w:r>
     </w:p>
     <w:p>
@@ -5110,6 +5109,7 @@
           <w:b/>
           <w:bCs/>
         </w:rPr>
+        <w:lastRenderedPageBreak/>
         <w:t>BIBLIOGRAFÍA Y REFERENCIAS</w:t>
       </w:r>
       <w:bookmarkEnd w:id="14"/>
@@ -6628,7 +6628,7 @@
           <w:rFonts w:cstheme="minorHAnsi"/>
           <w:lang w:val="es-MX"/>
         </w:rPr>
-        <w:t>con i</w:t>
+        <w:t xml:space="preserve">con </w:t>
       </w:r>
       <w:proofErr w:type="spellStart"/>
       <w:r>
@@ -6636,7 +6636,7 @@
           <w:rFonts w:cstheme="minorHAnsi"/>
           <w:lang w:val="es-MX"/>
         </w:rPr>
-        <w:t>mage</w:t>
+        <w:t>image</w:t>
       </w:r>
       <w:proofErr w:type="spellEnd"/>
       <w:r>
@@ -11273,7 +11273,6 @@
         <w:docPartUnique/>
       </w:docPartObj>
     </w:sdtPr>
-    <w:sdtEndPr/>
     <w:sdtContent>
       <w:p>
         <w:pPr>
@@ -13569,6 +13568,7 @@
   <w:style w:type="character" w:default="1" w:styleId="Fuentedeprrafopredeter">
     <w:name w:val="Default Paragraph Font"/>
     <w:uiPriority w:val="1"/>
+    <w:semiHidden/>
     <w:unhideWhenUsed/>
   </w:style>
   <w:style w:type="table" w:default="1" w:styleId="Tablanormal">

</xml_diff>